<commit_message>
Added previously deleted line to Programming guide
</commit_message>
<xml_diff>
--- a/docs/Programming How-Tos.docx
+++ b/docs/Programming How-Tos.docx
@@ -1,6 +1,6 @@
 
 <file path=word/document.xml><?xml version="1.0" encoding="utf-8"?>
-<w:document xmlns:wpc="http://schemas.microsoft.com/office/word/2010/wordprocessingCanvas" xmlns:mc="http://schemas.openxmlformats.org/markup-compatibility/2006" xmlns:o="urn:schemas-microsoft-com:office:office" xmlns:r="http://schemas.openxmlformats.org/officeDocument/2006/relationships" xmlns:m="http://schemas.openxmlformats.org/officeDocument/2006/math" xmlns:v="urn:schemas-microsoft-com:vml" xmlns:wp14="http://schemas.microsoft.com/office/word/2010/wordprocessingDrawing" xmlns:wp="http://schemas.openxmlformats.org/drawingml/2006/wordprocessingDrawing" xmlns:w10="urn:schemas-microsoft-com:office:word" xmlns:w="http://schemas.openxmlformats.org/wordprocessingml/2006/main" xmlns:w14="http://schemas.microsoft.com/office/word/2010/wordml" xmlns:wpg="http://schemas.microsoft.com/office/word/2010/wordprocessingGroup" xmlns:wpi="http://schemas.microsoft.com/office/word/2010/wordprocessingInk" xmlns:wne="http://schemas.microsoft.com/office/word/2006/wordml" xmlns:wps="http://schemas.microsoft.com/office/word/2010/wordprocessingShape" mc:Ignorable="w14 wp14">
+<w:document xmlns:ve="http://schemas.openxmlformats.org/markup-compatibility/2006" xmlns:o="urn:schemas-microsoft-com:office:office" xmlns:r="http://schemas.openxmlformats.org/officeDocument/2006/relationships" xmlns:m="http://schemas.openxmlformats.org/officeDocument/2006/math" xmlns:v="urn:schemas-microsoft-com:vml" xmlns:wp="http://schemas.openxmlformats.org/drawingml/2006/wordprocessingDrawing" xmlns:w10="urn:schemas-microsoft-com:office:word" xmlns:w="http://schemas.openxmlformats.org/wordprocessingml/2006/main" xmlns:wne="http://schemas.microsoft.com/office/word/2006/wordml">
   <w:body>
     <w:p>
       <w:pPr>
@@ -1937,7 +1937,6 @@
         </w:rPr>
         <w:t xml:space="preserve">Make sure that </w:t>
       </w:r>
-      <w:proofErr w:type="gramStart"/>
       <w:r>
         <w:rPr>
           <w:i/>
@@ -1949,14 +1948,7 @@
         <w:rPr>
           <w:lang w:val="en-US"/>
         </w:rPr>
-        <w:t xml:space="preserve"> is</w:t>
-      </w:r>
-      <w:proofErr w:type="gramEnd"/>
-      <w:r>
-        <w:rPr>
-          <w:lang w:val="en-US"/>
-        </w:rPr>
-        <w:t xml:space="preserve"> </w:t>
+        <w:t xml:space="preserve"> is </w:t>
       </w:r>
       <w:r>
         <w:rPr>
@@ -2385,37 +2377,19 @@
           <w:lang w:val="en-US"/>
         </w:rPr>
       </w:pPr>
-      <w:proofErr w:type="gramStart"/>
-      <w:r>
-        <w:rPr>
-          <w:lang w:val="en-US"/>
-        </w:rPr>
-        <w:t>e.g</w:t>
-      </w:r>
-      <w:proofErr w:type="gramEnd"/>
-      <w:r>
-        <w:rPr>
-          <w:lang w:val="en-US"/>
-        </w:rPr>
-        <w:t xml:space="preserve">. </w:t>
-      </w:r>
-      <w:proofErr w:type="spellStart"/>
-      <w:r>
-        <w:rPr>
-          <w:rFonts w:ascii="Courier New" w:hAnsi="Courier New" w:cs="Courier New"/>
-          <w:sz w:val="20"/>
-          <w:lang w:val="en-US"/>
-        </w:rPr>
-        <w:t>const</w:t>
-      </w:r>
-      <w:proofErr w:type="spellEnd"/>
-      <w:r>
-        <w:rPr>
-          <w:rFonts w:ascii="Courier New" w:hAnsi="Courier New" w:cs="Courier New"/>
-          <w:sz w:val="20"/>
-          <w:lang w:val="en-US"/>
-        </w:rPr>
-        <w:t xml:space="preserve"> </w:t>
+      <w:r>
+        <w:rPr>
+          <w:lang w:val="en-US"/>
+        </w:rPr>
+        <w:t xml:space="preserve">e.g. </w:t>
+      </w:r>
+      <w:r>
+        <w:rPr>
+          <w:rFonts w:ascii="Courier New" w:hAnsi="Courier New" w:cs="Courier New"/>
+          <w:sz w:val="20"/>
+          <w:lang w:val="en-US"/>
+        </w:rPr>
+        <w:t xml:space="preserve">const </w:t>
       </w:r>
       <w:proofErr w:type="spellStart"/>
       <w:r>
@@ -2492,23 +2466,13 @@
         </w:rPr>
         <w:t xml:space="preserve">e.g. </w:t>
       </w:r>
-      <w:proofErr w:type="spellStart"/>
-      <w:r>
-        <w:rPr>
-          <w:rFonts w:ascii="Courier New" w:hAnsi="Courier New" w:cs="Courier New"/>
-          <w:sz w:val="20"/>
-          <w:lang w:val="en-US"/>
-        </w:rPr>
-        <w:t>std</w:t>
-      </w:r>
-      <w:proofErr w:type="spellEnd"/>
-      <w:r>
-        <w:rPr>
-          <w:rFonts w:ascii="Courier New" w:hAnsi="Courier New" w:cs="Courier New"/>
-          <w:sz w:val="20"/>
-          <w:lang w:val="en-US"/>
-        </w:rPr>
-        <w:t>::</w:t>
+      <w:r>
+        <w:rPr>
+          <w:rFonts w:ascii="Courier New" w:hAnsi="Courier New" w:cs="Courier New"/>
+          <w:sz w:val="20"/>
+          <w:lang w:val="en-US"/>
+        </w:rPr>
+        <w:t>std::</w:t>
       </w:r>
       <w:proofErr w:type="spellStart"/>
       <w:r>
@@ -2624,7 +2588,6 @@
         <w:t xml:space="preserve">e.g. </w:t>
       </w:r>
       <w:proofErr w:type="spellStart"/>
-      <w:proofErr w:type="gramStart"/>
       <w:r>
         <w:rPr>
           <w:rFonts w:ascii="Courier New" w:hAnsi="Courier New" w:cs="Courier New"/>
@@ -2640,16 +2603,7 @@
           <w:sz w:val="20"/>
           <w:lang w:val="en-US"/>
         </w:rPr>
-        <w:t>(</w:t>
-      </w:r>
-      <w:proofErr w:type="gramEnd"/>
-      <w:r>
-        <w:rPr>
-          <w:rFonts w:ascii="Courier New" w:hAnsi="Courier New" w:cs="Courier New"/>
-          <w:sz w:val="20"/>
-          <w:lang w:val="en-US"/>
-        </w:rPr>
-        <w:t>new Joystick(</w:t>
+        <w:t>(new Joystick(</w:t>
       </w:r>
       <w:r>
         <w:rPr>
@@ -3291,55 +3245,27 @@
           <w:lang w:val="en-US"/>
         </w:rPr>
       </w:pPr>
-      <w:proofErr w:type="gramStart"/>
-      <w:r>
-        <w:rPr>
-          <w:lang w:val="en-US"/>
-        </w:rPr>
-        <w:t>e.g.</w:t>
-      </w:r>
-      <w:proofErr w:type="gramEnd"/>
-      <w:r>
-        <w:rPr>
-          <w:lang w:val="en-US"/>
-        </w:rPr>
-        <w:t xml:space="preserve">  </w:t>
-      </w:r>
-      <w:proofErr w:type="gramStart"/>
-      <w:r>
-        <w:rPr>
-          <w:rFonts w:ascii="Courier New" w:hAnsi="Courier New" w:cs="Courier New"/>
-          <w:sz w:val="20"/>
-          <w:lang w:val="en-US"/>
-        </w:rPr>
-        <w:t>static</w:t>
-      </w:r>
-      <w:proofErr w:type="gramEnd"/>
-      <w:r>
-        <w:rPr>
-          <w:rFonts w:ascii="Courier New" w:hAnsi="Courier New" w:cs="Courier New"/>
-          <w:sz w:val="20"/>
-          <w:lang w:val="en-US"/>
-        </w:rPr>
-        <w:t xml:space="preserve"> </w:t>
-      </w:r>
-      <w:proofErr w:type="spellStart"/>
-      <w:r>
-        <w:rPr>
-          <w:rFonts w:ascii="Courier New" w:hAnsi="Courier New" w:cs="Courier New"/>
-          <w:sz w:val="20"/>
-          <w:lang w:val="en-US"/>
-        </w:rPr>
-        <w:t>std</w:t>
-      </w:r>
-      <w:proofErr w:type="spellEnd"/>
-      <w:r>
-        <w:rPr>
-          <w:rFonts w:ascii="Courier New" w:hAnsi="Courier New" w:cs="Courier New"/>
-          <w:sz w:val="20"/>
-          <w:lang w:val="en-US"/>
-        </w:rPr>
-        <w:t>::</w:t>
+      <w:r>
+        <w:rPr>
+          <w:lang w:val="en-US"/>
+        </w:rPr>
+        <w:t xml:space="preserve">e.g.  </w:t>
+      </w:r>
+      <w:r>
+        <w:rPr>
+          <w:rFonts w:ascii="Courier New" w:hAnsi="Courier New" w:cs="Courier New"/>
+          <w:sz w:val="20"/>
+          <w:lang w:val="en-US"/>
+        </w:rPr>
+        <w:t xml:space="preserve">static </w:t>
+      </w:r>
+      <w:r>
+        <w:rPr>
+          <w:rFonts w:ascii="Courier New" w:hAnsi="Courier New" w:cs="Courier New"/>
+          <w:sz w:val="20"/>
+          <w:lang w:val="en-US"/>
+        </w:rPr>
+        <w:t>std::</w:t>
       </w:r>
       <w:proofErr w:type="spellStart"/>
       <w:r>
@@ -3487,31 +3413,72 @@
         <w:rPr>
           <w:lang w:val="en-US"/>
         </w:rPr>
-        <w:t xml:space="preserve">Create the </w:t>
-      </w:r>
-      <w:r>
-        <w:rPr>
-          <w:lang w:val="en-US"/>
-        </w:rPr>
-        <w:t xml:space="preserve">subsystem </w:t>
-      </w:r>
-      <w:r>
-        <w:rPr>
-          <w:lang w:val="en-US"/>
-        </w:rPr>
-        <w:t xml:space="preserve">by adding a line </w:t>
-      </w:r>
-      <w:r>
-        <w:rPr>
-          <w:lang w:val="en-US"/>
-        </w:rPr>
-        <w:t xml:space="preserve">in </w:t>
-      </w:r>
-      <w:proofErr w:type="spellStart"/>
-      <w:r>
-        <w:rPr>
-          <w:rFonts w:ascii="Courier New" w:hAnsi="Courier New" w:cs="Courier New"/>
-          <w:sz w:val="20"/>
+        <w:t>Near the top of the file, after the includes, initialize the new subsystem pointer</w:t>
+      </w:r>
+    </w:p>
+    <w:p>
+      <w:pPr>
+        <w:pStyle w:val="ListParagraph"/>
+        <w:ind w:left="1440"/>
+        <w:rPr>
+          <w:lang w:val="en-US"/>
+        </w:rPr>
+      </w:pPr>
+      <w:r>
+        <w:rPr>
+          <w:lang w:val="en-US"/>
+        </w:rPr>
+        <w:t xml:space="preserve">e.g. </w:t>
+      </w:r>
+      <w:r>
+        <w:rPr>
+          <w:rFonts w:ascii="Courier New" w:hAnsi="Courier New" w:cs="Courier New"/>
+          <w:sz w:val="18"/>
+          <w:lang w:val="en-US"/>
+        </w:rPr>
+        <w:t>std::</w:t>
+      </w:r>
+      <w:proofErr w:type="spellStart"/>
+      <w:r>
+        <w:rPr>
+          <w:rFonts w:ascii="Courier New" w:hAnsi="Courier New" w:cs="Courier New"/>
+          <w:sz w:val="18"/>
+          <w:lang w:val="en-US"/>
+        </w:rPr>
+        <w:t>unique_ptr</w:t>
+      </w:r>
+      <w:proofErr w:type="spellEnd"/>
+      <w:r>
+        <w:rPr>
+          <w:rFonts w:ascii="Courier New" w:hAnsi="Courier New" w:cs="Courier New"/>
+          <w:sz w:val="18"/>
+          <w:lang w:val="en-US"/>
+        </w:rPr>
+        <w:t>&lt;</w:t>
+      </w:r>
+      <w:proofErr w:type="spellStart"/>
+      <w:r>
+        <w:rPr>
+          <w:rFonts w:ascii="Courier New" w:hAnsi="Courier New" w:cs="Courier New"/>
+          <w:sz w:val="18"/>
+          <w:lang w:val="en-US"/>
+        </w:rPr>
+        <w:t>DrivetrainSub</w:t>
+      </w:r>
+      <w:proofErr w:type="spellEnd"/>
+      <w:r>
+        <w:rPr>
+          <w:rFonts w:ascii="Courier New" w:hAnsi="Courier New" w:cs="Courier New"/>
+          <w:sz w:val="18"/>
+          <w:lang w:val="en-US"/>
+        </w:rPr>
+        <w:t xml:space="preserve">&gt; </w:t>
+      </w:r>
+      <w:proofErr w:type="spellStart"/>
+      <w:r>
+        <w:rPr>
+          <w:rFonts w:ascii="Courier New" w:hAnsi="Courier New" w:cs="Courier New"/>
+          <w:sz w:val="18"/>
           <w:lang w:val="en-US"/>
         </w:rPr>
         <w:t>CommandBase</w:t>
@@ -3520,160 +3487,25 @@
       <w:r>
         <w:rPr>
           <w:rFonts w:ascii="Courier New" w:hAnsi="Courier New" w:cs="Courier New"/>
-          <w:sz w:val="20"/>
+          <w:sz w:val="18"/>
           <w:lang w:val="en-US"/>
         </w:rPr>
         <w:t>::</w:t>
       </w:r>
       <w:proofErr w:type="spellStart"/>
-      <w:proofErr w:type="gramStart"/>
-      <w:r>
-        <w:rPr>
-          <w:rFonts w:ascii="Courier New" w:hAnsi="Courier New" w:cs="Courier New"/>
-          <w:sz w:val="20"/>
-          <w:lang w:val="en-US"/>
-        </w:rPr>
-        <w:t>init</w:t>
-      </w:r>
-      <w:proofErr w:type="spellEnd"/>
-      <w:r>
-        <w:rPr>
-          <w:rFonts w:ascii="Courier New" w:hAnsi="Courier New" w:cs="Courier New"/>
-          <w:sz w:val="20"/>
-          <w:lang w:val="en-US"/>
-        </w:rPr>
-        <w:t>(</w:t>
-      </w:r>
-      <w:proofErr w:type="gramEnd"/>
-      <w:r>
-        <w:rPr>
-          <w:rFonts w:ascii="Courier New" w:hAnsi="Courier New" w:cs="Courier New"/>
-          <w:sz w:val="20"/>
-          <w:lang w:val="en-US"/>
-        </w:rPr>
-        <w:t>)</w:t>
-      </w:r>
-      <w:r>
-        <w:rPr>
-          <w:lang w:val="en-US"/>
-        </w:rPr>
-        <w:t>.</w:t>
-      </w:r>
-    </w:p>
-    <w:p>
-      <w:pPr>
-        <w:pStyle w:val="ListParagraph"/>
-        <w:ind w:left="1440"/>
-        <w:rPr>
-          <w:rFonts w:ascii="Courier New" w:hAnsi="Courier New" w:cs="Courier New"/>
-          <w:sz w:val="20"/>
-          <w:lang w:val="en-US"/>
-        </w:rPr>
-      </w:pPr>
-      <w:r>
-        <w:rPr>
-          <w:lang w:val="en-US"/>
-        </w:rPr>
-        <w:t xml:space="preserve">e.g. </w:t>
-      </w:r>
-      <w:proofErr w:type="spellStart"/>
-      <w:proofErr w:type="gramStart"/>
-      <w:r>
-        <w:rPr>
-          <w:rFonts w:ascii="Courier New" w:hAnsi="Courier New" w:cs="Courier New"/>
-          <w:sz w:val="20"/>
-          <w:lang w:val="en-US"/>
-        </w:rPr>
-        <w:t>drivetrain</w:t>
-      </w:r>
-      <w:r>
-        <w:rPr>
-          <w:rFonts w:ascii="Courier New" w:hAnsi="Courier New" w:cs="Courier New"/>
-          <w:sz w:val="20"/>
-          <w:lang w:val="en-US"/>
-        </w:rPr>
-        <w:t>S</w:t>
-      </w:r>
-      <w:r>
-        <w:rPr>
-          <w:rFonts w:ascii="Courier New" w:hAnsi="Courier New" w:cs="Courier New"/>
-          <w:sz w:val="20"/>
-          <w:lang w:val="en-US"/>
-        </w:rPr>
-        <w:t>ub</w:t>
-      </w:r>
-      <w:r>
-        <w:rPr>
-          <w:rFonts w:ascii="Courier New" w:hAnsi="Courier New" w:cs="Courier New"/>
-          <w:sz w:val="20"/>
-          <w:lang w:val="en-US"/>
-        </w:rPr>
-        <w:t>.reset</w:t>
-      </w:r>
-      <w:proofErr w:type="spellEnd"/>
-      <w:r>
-        <w:rPr>
-          <w:rFonts w:ascii="Courier New" w:hAnsi="Courier New" w:cs="Courier New"/>
-          <w:sz w:val="20"/>
-          <w:lang w:val="en-US"/>
-        </w:rPr>
-        <w:t>(</w:t>
-      </w:r>
-      <w:proofErr w:type="gramEnd"/>
-      <w:r>
-        <w:rPr>
-          <w:rFonts w:ascii="Courier New" w:hAnsi="Courier New" w:cs="Courier New"/>
-          <w:sz w:val="20"/>
-          <w:lang w:val="en-US"/>
-        </w:rPr>
-        <w:t>new</w:t>
-      </w:r>
-      <w:r>
-        <w:rPr>
-          <w:rFonts w:ascii="Courier New" w:hAnsi="Courier New" w:cs="Courier New"/>
-          <w:sz w:val="20"/>
-          <w:lang w:val="en-US"/>
-        </w:rPr>
-        <w:t xml:space="preserve"> </w:t>
-      </w:r>
-      <w:proofErr w:type="spellStart"/>
-      <w:r>
-        <w:rPr>
-          <w:rFonts w:ascii="Courier New" w:hAnsi="Courier New" w:cs="Courier New"/>
-          <w:sz w:val="20"/>
-          <w:lang w:val="en-US"/>
-        </w:rPr>
-        <w:t>Drivet</w:t>
-      </w:r>
-      <w:r>
-        <w:rPr>
-          <w:rFonts w:ascii="Courier New" w:hAnsi="Courier New" w:cs="Courier New"/>
-          <w:sz w:val="20"/>
-          <w:lang w:val="en-US"/>
-        </w:rPr>
-        <w:t>rainSub</w:t>
-      </w:r>
-      <w:proofErr w:type="spellEnd"/>
-      <w:r>
-        <w:rPr>
-          <w:rFonts w:ascii="Courier New" w:hAnsi="Courier New" w:cs="Courier New"/>
-          <w:sz w:val="20"/>
-          <w:lang w:val="en-US"/>
-        </w:rPr>
-        <w:t>()</w:t>
-      </w:r>
-      <w:r>
-        <w:rPr>
-          <w:rFonts w:ascii="Courier New" w:hAnsi="Courier New" w:cs="Courier New"/>
-          <w:sz w:val="20"/>
-          <w:lang w:val="en-US"/>
-        </w:rPr>
-        <w:t>)</w:t>
-      </w:r>
-      <w:r>
-        <w:rPr>
-          <w:rFonts w:ascii="Courier New" w:hAnsi="Courier New" w:cs="Courier New"/>
-          <w:sz w:val="20"/>
+      <w:r>
+        <w:rPr>
+          <w:rFonts w:ascii="Courier New" w:hAnsi="Courier New" w:cs="Courier New"/>
+          <w:sz w:val="18"/>
+          <w:lang w:val="en-US"/>
+        </w:rPr>
+        <w:t>drivetrainSub</w:t>
+      </w:r>
+      <w:proofErr w:type="spellEnd"/>
+      <w:r>
+        <w:rPr>
+          <w:rFonts w:ascii="Courier New" w:hAnsi="Courier New" w:cs="Courier New"/>
+          <w:sz w:val="18"/>
           <w:lang w:val="en-US"/>
         </w:rPr>
         <w:t>;</w:t>
@@ -3694,27 +3526,49 @@
         <w:rPr>
           <w:lang w:val="en-US"/>
         </w:rPr>
-        <w:t xml:space="preserve">Open </w:t>
-      </w:r>
-      <w:r>
-        <w:rPr>
-          <w:lang w:val="en-US"/>
-        </w:rPr>
-        <w:t xml:space="preserve">the subsystem’s </w:t>
-      </w:r>
-      <w:proofErr w:type="spellStart"/>
-      <w:r>
-        <w:rPr>
-          <w:lang w:val="en-US"/>
-        </w:rPr>
-        <w:t>cpp</w:t>
-      </w:r>
-      <w:proofErr w:type="spellEnd"/>
-      <w:r>
-        <w:rPr>
-          <w:lang w:val="en-US"/>
-        </w:rPr>
-        <w:t xml:space="preserve"> file</w:t>
+        <w:t xml:space="preserve">Create the </w:t>
+      </w:r>
+      <w:r>
+        <w:rPr>
+          <w:lang w:val="en-US"/>
+        </w:rPr>
+        <w:t xml:space="preserve">subsystem </w:t>
+      </w:r>
+      <w:r>
+        <w:rPr>
+          <w:lang w:val="en-US"/>
+        </w:rPr>
+        <w:t xml:space="preserve">by adding a line </w:t>
+      </w:r>
+      <w:r>
+        <w:rPr>
+          <w:lang w:val="en-US"/>
+        </w:rPr>
+        <w:t xml:space="preserve">in </w:t>
+      </w:r>
+      <w:proofErr w:type="spellStart"/>
+      <w:r>
+        <w:rPr>
+          <w:rFonts w:ascii="Courier New" w:hAnsi="Courier New" w:cs="Courier New"/>
+          <w:sz w:val="20"/>
+          <w:lang w:val="en-US"/>
+        </w:rPr>
+        <w:t>CommandBase</w:t>
+      </w:r>
+      <w:proofErr w:type="spellEnd"/>
+      <w:r>
+        <w:rPr>
+          <w:rFonts w:ascii="Courier New" w:hAnsi="Courier New" w:cs="Courier New"/>
+          <w:sz w:val="20"/>
+          <w:lang w:val="en-US"/>
+        </w:rPr>
+        <w:t>::init()</w:t>
+      </w:r>
+      <w:r>
+        <w:rPr>
+          <w:lang w:val="en-US"/>
+        </w:rPr>
+        <w:t>.</w:t>
       </w:r>
     </w:p>
     <w:p>
@@ -3722,36 +3576,108 @@
         <w:pStyle w:val="ListParagraph"/>
         <w:ind w:left="1440"/>
         <w:rPr>
-          <w:lang w:val="en-US"/>
-        </w:rPr>
-      </w:pPr>
-      <w:proofErr w:type="gramStart"/>
-      <w:r>
-        <w:rPr>
-          <w:lang w:val="en-US"/>
-        </w:rPr>
-        <w:t>e.g.</w:t>
-      </w:r>
-      <w:proofErr w:type="gramEnd"/>
-      <w:r>
-        <w:rPr>
-          <w:lang w:val="en-US"/>
-        </w:rPr>
-        <w:t xml:space="preserve">  </w:t>
-      </w:r>
-      <w:proofErr w:type="spellStart"/>
-      <w:r>
-        <w:rPr>
-          <w:lang w:val="en-US"/>
-        </w:rPr>
-        <w:t>src</w:t>
-      </w:r>
-      <w:proofErr w:type="spellEnd"/>
-      <w:r>
-        <w:rPr>
-          <w:lang w:val="en-US"/>
-        </w:rPr>
-        <w:t>/Subsystems/DrivetrainSub.cpp</w:t>
+          <w:rFonts w:ascii="Courier New" w:hAnsi="Courier New" w:cs="Courier New"/>
+          <w:sz w:val="20"/>
+          <w:lang w:val="en-US"/>
+        </w:rPr>
+      </w:pPr>
+      <w:r>
+        <w:rPr>
+          <w:lang w:val="en-US"/>
+        </w:rPr>
+        <w:t xml:space="preserve">e.g. </w:t>
+      </w:r>
+      <w:proofErr w:type="spellStart"/>
+      <w:r>
+        <w:rPr>
+          <w:rFonts w:ascii="Courier New" w:hAnsi="Courier New" w:cs="Courier New"/>
+          <w:sz w:val="20"/>
+          <w:lang w:val="en-US"/>
+        </w:rPr>
+        <w:t>drivetrain</w:t>
+      </w:r>
+      <w:r>
+        <w:rPr>
+          <w:rFonts w:ascii="Courier New" w:hAnsi="Courier New" w:cs="Courier New"/>
+          <w:sz w:val="20"/>
+          <w:lang w:val="en-US"/>
+        </w:rPr>
+        <w:t>S</w:t>
+      </w:r>
+      <w:r>
+        <w:rPr>
+          <w:rFonts w:ascii="Courier New" w:hAnsi="Courier New" w:cs="Courier New"/>
+          <w:sz w:val="20"/>
+          <w:lang w:val="en-US"/>
+        </w:rPr>
+        <w:t>ub</w:t>
+      </w:r>
+      <w:r>
+        <w:rPr>
+          <w:rFonts w:ascii="Courier New" w:hAnsi="Courier New" w:cs="Courier New"/>
+          <w:sz w:val="20"/>
+          <w:lang w:val="en-US"/>
+        </w:rPr>
+        <w:t>.reset</w:t>
+      </w:r>
+      <w:proofErr w:type="spellEnd"/>
+      <w:r>
+        <w:rPr>
+          <w:rFonts w:ascii="Courier New" w:hAnsi="Courier New" w:cs="Courier New"/>
+          <w:sz w:val="20"/>
+          <w:lang w:val="en-US"/>
+        </w:rPr>
+        <w:t>(new</w:t>
+      </w:r>
+      <w:r>
+        <w:rPr>
+          <w:rFonts w:ascii="Courier New" w:hAnsi="Courier New" w:cs="Courier New"/>
+          <w:sz w:val="20"/>
+          <w:lang w:val="en-US"/>
+        </w:rPr>
+        <w:t xml:space="preserve"> </w:t>
+      </w:r>
+      <w:proofErr w:type="spellStart"/>
+      <w:r>
+        <w:rPr>
+          <w:rFonts w:ascii="Courier New" w:hAnsi="Courier New" w:cs="Courier New"/>
+          <w:sz w:val="20"/>
+          <w:lang w:val="en-US"/>
+        </w:rPr>
+        <w:t>Drivet</w:t>
+      </w:r>
+      <w:r>
+        <w:rPr>
+          <w:rFonts w:ascii="Courier New" w:hAnsi="Courier New" w:cs="Courier New"/>
+          <w:sz w:val="20"/>
+          <w:lang w:val="en-US"/>
+        </w:rPr>
+        <w:t>rainSub</w:t>
+      </w:r>
+      <w:proofErr w:type="spellEnd"/>
+      <w:r>
+        <w:rPr>
+          <w:rFonts w:ascii="Courier New" w:hAnsi="Courier New" w:cs="Courier New"/>
+          <w:sz w:val="20"/>
+          <w:lang w:val="en-US"/>
+        </w:rPr>
+        <w:t>()</w:t>
+      </w:r>
+      <w:r>
+        <w:rPr>
+          <w:rFonts w:ascii="Courier New" w:hAnsi="Courier New" w:cs="Courier New"/>
+          <w:sz w:val="20"/>
+          <w:lang w:val="en-US"/>
+        </w:rPr>
+        <w:t>)</w:t>
+      </w:r>
+      <w:r>
+        <w:rPr>
+          <w:rFonts w:ascii="Courier New" w:hAnsi="Courier New" w:cs="Courier New"/>
+          <w:sz w:val="20"/>
+          <w:lang w:val="en-US"/>
+        </w:rPr>
+        <w:t>;</w:t>
       </w:r>
     </w:p>
     <w:p>
@@ -3769,6 +3695,73 @@
         <w:rPr>
           <w:lang w:val="en-US"/>
         </w:rPr>
+        <w:t xml:space="preserve">Open </w:t>
+      </w:r>
+      <w:r>
+        <w:rPr>
+          <w:lang w:val="en-US"/>
+        </w:rPr>
+        <w:t xml:space="preserve">the subsystem’s </w:t>
+      </w:r>
+      <w:proofErr w:type="spellStart"/>
+      <w:r>
+        <w:rPr>
+          <w:lang w:val="en-US"/>
+        </w:rPr>
+        <w:t>cpp</w:t>
+      </w:r>
+      <w:proofErr w:type="spellEnd"/>
+      <w:r>
+        <w:rPr>
+          <w:lang w:val="en-US"/>
+        </w:rPr>
+        <w:t xml:space="preserve"> file</w:t>
+      </w:r>
+    </w:p>
+    <w:p>
+      <w:pPr>
+        <w:pStyle w:val="ListParagraph"/>
+        <w:ind w:left="1440"/>
+        <w:rPr>
+          <w:lang w:val="en-US"/>
+        </w:rPr>
+      </w:pPr>
+      <w:r>
+        <w:rPr>
+          <w:lang w:val="en-US"/>
+        </w:rPr>
+        <w:t xml:space="preserve">e.g.  </w:t>
+      </w:r>
+      <w:proofErr w:type="spellStart"/>
+      <w:r>
+        <w:rPr>
+          <w:lang w:val="en-US"/>
+        </w:rPr>
+        <w:t>src</w:t>
+      </w:r>
+      <w:proofErr w:type="spellEnd"/>
+      <w:r>
+        <w:rPr>
+          <w:lang w:val="en-US"/>
+        </w:rPr>
+        <w:t>/Subsystems/DrivetrainSub.cpp</w:t>
+      </w:r>
+    </w:p>
+    <w:p>
+      <w:pPr>
+        <w:pStyle w:val="ListParagraph"/>
+        <w:numPr>
+          <w:ilvl w:val="0"/>
+          <w:numId w:val="5"/>
+        </w:numPr>
+        <w:rPr>
+          <w:lang w:val="en-US"/>
+        </w:rPr>
+      </w:pPr>
+      <w:r>
+        <w:rPr>
+          <w:lang w:val="en-US"/>
+        </w:rPr>
         <w:t xml:space="preserve">Change </w:t>
       </w:r>
       <w:r>
@@ -3897,7 +3890,6 @@
         <w:t>::</w:t>
       </w:r>
       <w:proofErr w:type="spellStart"/>
-      <w:proofErr w:type="gramStart"/>
       <w:r>
         <w:rPr>
           <w:rFonts w:ascii="Courier New" w:hAnsi="Courier New" w:cs="Courier New"/>
@@ -3929,16 +3921,7 @@
           <w:sz w:val="20"/>
           <w:lang w:val="en-US"/>
         </w:rPr>
-        <w:t>(</w:t>
-      </w:r>
-      <w:proofErr w:type="gramEnd"/>
-      <w:r>
-        <w:rPr>
-          <w:rFonts w:ascii="Courier New" w:hAnsi="Courier New" w:cs="Courier New"/>
-          <w:sz w:val="20"/>
-          <w:lang w:val="en-US"/>
-        </w:rPr>
-        <w:t>) :</w:t>
+        <w:t>() :</w:t>
       </w:r>
       <w:r>
         <w:rPr>
@@ -4172,7 +4155,6 @@
           <w:lang w:val="en-US"/>
         </w:rPr>
       </w:pPr>
-      <w:proofErr w:type="gramStart"/>
       <w:r>
         <w:rPr>
           <w:lang w:val="en-US"/>
@@ -4183,14 +4165,7 @@
         <w:rPr>
           <w:lang w:val="en-US"/>
         </w:rPr>
-        <w:t>.g.</w:t>
-      </w:r>
-      <w:proofErr w:type="gramEnd"/>
-      <w:r>
-        <w:rPr>
-          <w:lang w:val="en-US"/>
-        </w:rPr>
-        <w:t xml:space="preserve"> </w:t>
+        <w:t xml:space="preserve">.g. </w:t>
       </w:r>
     </w:p>
     <w:p>
@@ -4203,23 +4178,13 @@
           <w:lang w:val="en-US"/>
         </w:rPr>
       </w:pPr>
-      <w:proofErr w:type="spellStart"/>
-      <w:r>
-        <w:rPr>
-          <w:rFonts w:ascii="Courier New" w:hAnsi="Courier New" w:cs="Courier New"/>
-          <w:sz w:val="20"/>
-          <w:lang w:val="en-US"/>
-        </w:rPr>
-        <w:t>std</w:t>
-      </w:r>
-      <w:proofErr w:type="spellEnd"/>
-      <w:r>
-        <w:rPr>
-          <w:rFonts w:ascii="Courier New" w:hAnsi="Courier New" w:cs="Courier New"/>
-          <w:sz w:val="20"/>
-          <w:lang w:val="en-US"/>
-        </w:rPr>
-        <w:t>::</w:t>
+      <w:r>
+        <w:rPr>
+          <w:rFonts w:ascii="Courier New" w:hAnsi="Courier New" w:cs="Courier New"/>
+          <w:sz w:val="20"/>
+          <w:lang w:val="en-US"/>
+        </w:rPr>
+        <w:t>std::</w:t>
       </w:r>
       <w:proofErr w:type="spellStart"/>
       <w:r>
@@ -4266,23 +4231,13 @@
           <w:lang w:val="en-US"/>
         </w:rPr>
       </w:pPr>
-      <w:proofErr w:type="spellStart"/>
-      <w:r>
-        <w:rPr>
-          <w:rFonts w:ascii="Courier New" w:hAnsi="Courier New" w:cs="Courier New"/>
-          <w:sz w:val="20"/>
-          <w:lang w:val="en-US"/>
-        </w:rPr>
-        <w:t>std</w:t>
-      </w:r>
-      <w:proofErr w:type="spellEnd"/>
-      <w:r>
-        <w:rPr>
-          <w:rFonts w:ascii="Courier New" w:hAnsi="Courier New" w:cs="Courier New"/>
-          <w:sz w:val="20"/>
-          <w:lang w:val="en-US"/>
-        </w:rPr>
-        <w:t>::</w:t>
+      <w:r>
+        <w:rPr>
+          <w:rFonts w:ascii="Courier New" w:hAnsi="Courier New" w:cs="Courier New"/>
+          <w:sz w:val="20"/>
+          <w:lang w:val="en-US"/>
+        </w:rPr>
+        <w:t>std::</w:t>
       </w:r>
       <w:proofErr w:type="spellStart"/>
       <w:r>
@@ -4329,23 +4284,14 @@
           <w:lang w:val="en-US"/>
         </w:rPr>
       </w:pPr>
-      <w:proofErr w:type="spellStart"/>
-      <w:r>
-        <w:rPr>
-          <w:rFonts w:ascii="Courier New" w:hAnsi="Courier New" w:cs="Courier New"/>
-          <w:sz w:val="20"/>
-          <w:lang w:val="en-US"/>
-        </w:rPr>
-        <w:t>std</w:t>
-      </w:r>
-      <w:proofErr w:type="spellEnd"/>
-      <w:r>
-        <w:rPr>
-          <w:rFonts w:ascii="Courier New" w:hAnsi="Courier New" w:cs="Courier New"/>
-          <w:sz w:val="20"/>
-          <w:lang w:val="en-US"/>
-        </w:rPr>
-        <w:t>::</w:t>
+      <w:r>
+        <w:rPr>
+          <w:rFonts w:ascii="Courier New" w:hAnsi="Courier New" w:cs="Courier New"/>
+          <w:sz w:val="20"/>
+          <w:lang w:val="en-US"/>
+        </w:rPr>
+        <w:lastRenderedPageBreak/>
+        <w:t>std::</w:t>
       </w:r>
       <w:proofErr w:type="spellStart"/>
       <w:r>
@@ -4400,23 +4346,13 @@
           <w:lang w:val="en-US"/>
         </w:rPr>
       </w:pPr>
-      <w:proofErr w:type="spellStart"/>
-      <w:r>
-        <w:rPr>
-          <w:rFonts w:ascii="Courier New" w:hAnsi="Courier New" w:cs="Courier New"/>
-          <w:sz w:val="20"/>
-          <w:lang w:val="en-US"/>
-        </w:rPr>
-        <w:t>std</w:t>
-      </w:r>
-      <w:proofErr w:type="spellEnd"/>
-      <w:r>
-        <w:rPr>
-          <w:rFonts w:ascii="Courier New" w:hAnsi="Courier New" w:cs="Courier New"/>
-          <w:sz w:val="20"/>
-          <w:lang w:val="en-US"/>
-        </w:rPr>
-        <w:t>::</w:t>
+      <w:r>
+        <w:rPr>
+          <w:rFonts w:ascii="Courier New" w:hAnsi="Courier New" w:cs="Courier New"/>
+          <w:sz w:val="20"/>
+          <w:lang w:val="en-US"/>
+        </w:rPr>
+        <w:t>std::</w:t>
       </w:r>
       <w:proofErr w:type="spellStart"/>
       <w:r>
@@ -4468,7 +4404,6 @@
         <w:rPr>
           <w:lang w:val="en-US"/>
         </w:rPr>
-        <w:lastRenderedPageBreak/>
         <w:t xml:space="preserve">In the public section of the class, add a list of methods that can be used for controlling the subsystem.  You can </w:t>
       </w:r>
       <w:r>
@@ -4492,19 +4427,11 @@
           <w:lang w:val="en-US"/>
         </w:rPr>
       </w:pPr>
-      <w:proofErr w:type="gramStart"/>
-      <w:r>
-        <w:rPr>
-          <w:lang w:val="en-US"/>
-        </w:rPr>
-        <w:t>e.g</w:t>
-      </w:r>
-      <w:proofErr w:type="gramEnd"/>
-      <w:r>
-        <w:rPr>
-          <w:lang w:val="en-US"/>
-        </w:rPr>
-        <w:t xml:space="preserve">. </w:t>
+      <w:r>
+        <w:rPr>
+          <w:lang w:val="en-US"/>
+        </w:rPr>
+        <w:t xml:space="preserve">e.g. </w:t>
       </w:r>
       <w:r>
         <w:rPr>
@@ -4657,7 +4584,6 @@
         <w:t>::</w:t>
       </w:r>
       <w:proofErr w:type="spellStart"/>
-      <w:proofErr w:type="gramStart"/>
       <w:r>
         <w:rPr>
           <w:rFonts w:ascii="Courier New" w:hAnsi="Courier New" w:cs="Courier New"/>
@@ -4673,16 +4599,7 @@
           <w:sz w:val="20"/>
           <w:lang w:val="en-US"/>
         </w:rPr>
-        <w:t>(</w:t>
-      </w:r>
-      <w:proofErr w:type="gramEnd"/>
-      <w:r>
-        <w:rPr>
-          <w:rFonts w:ascii="Courier New" w:hAnsi="Courier New" w:cs="Courier New"/>
-          <w:sz w:val="20"/>
-          <w:lang w:val="en-US"/>
-        </w:rPr>
-        <w:t>)</w:t>
+        <w:t>()</w:t>
       </w:r>
       <w:r>
         <w:rPr>
@@ -4717,19 +4634,11 @@
           <w:szCs w:val="20"/>
         </w:rPr>
       </w:pPr>
-      <w:proofErr w:type="gramStart"/>
-      <w:r>
-        <w:rPr>
-          <w:lang w:val="en-US"/>
-        </w:rPr>
-        <w:t>e.g.</w:t>
-      </w:r>
-      <w:proofErr w:type="gramEnd"/>
-      <w:r>
-        <w:rPr>
-          <w:lang w:val="en-US"/>
-        </w:rPr>
-        <w:t xml:space="preserve"> </w:t>
+      <w:r>
+        <w:rPr>
+          <w:lang w:val="en-US"/>
+        </w:rPr>
+        <w:t xml:space="preserve">e.g. </w:t>
       </w:r>
     </w:p>
     <w:p>
@@ -4751,7 +4660,6 @@
         </w:rPr>
         <w:tab/>
       </w:r>
-      <w:proofErr w:type="gramStart"/>
       <w:r>
         <w:rPr>
           <w:rFonts w:ascii="Consolas" w:hAnsi="Consolas" w:cs="Consolas"/>
@@ -4776,7 +4684,6 @@
         </w:rPr>
         <w:t>.reset(</w:t>
       </w:r>
-      <w:proofErr w:type="gramEnd"/>
       <w:r>
         <w:rPr>
           <w:rFonts w:ascii="Consolas" w:hAnsi="Consolas" w:cs="Consolas"/>
@@ -4836,7 +4743,6 @@
         </w:rPr>
         <w:tab/>
       </w:r>
-      <w:proofErr w:type="gramStart"/>
       <w:r>
         <w:rPr>
           <w:rFonts w:ascii="Consolas" w:hAnsi="Consolas" w:cs="Consolas"/>
@@ -4861,7 +4767,6 @@
         </w:rPr>
         <w:t>.reset(</w:t>
       </w:r>
-      <w:proofErr w:type="gramEnd"/>
       <w:r>
         <w:rPr>
           <w:rFonts w:ascii="Consolas" w:hAnsi="Consolas" w:cs="Consolas"/>
@@ -4912,14 +4817,74 @@
           <w:szCs w:val="20"/>
         </w:rPr>
         <w:tab/>
-      </w:r>
-      <w:proofErr w:type="gramStart"/>
+        <w:t>rightM</w:t>
+      </w:r>
       <w:r>
         <w:rPr>
           <w:rFonts w:ascii="Consolas" w:hAnsi="Consolas" w:cs="Consolas"/>
           <w:sz w:val="20"/>
           <w:szCs w:val="20"/>
         </w:rPr>
+        <w:t>otor1</w:t>
+      </w:r>
+      <w:r>
+        <w:rPr>
+          <w:rFonts w:ascii="Consolas" w:hAnsi="Consolas" w:cs="Consolas"/>
+          <w:sz w:val="20"/>
+          <w:szCs w:val="20"/>
+        </w:rPr>
+        <w:t>.reset(</w:t>
+      </w:r>
+      <w:r>
+        <w:rPr>
+          <w:rFonts w:ascii="Consolas" w:hAnsi="Consolas" w:cs="Consolas"/>
+          <w:sz w:val="20"/>
+          <w:szCs w:val="20"/>
+        </w:rPr>
+        <w:t>new Talon(RIGHT_MOTOR1_PORT</w:t>
+      </w:r>
+      <w:r>
+        <w:rPr>
+          <w:rFonts w:ascii="Consolas" w:hAnsi="Consolas" w:cs="Consolas"/>
+          <w:sz w:val="20"/>
+          <w:szCs w:val="20"/>
+        </w:rPr>
+        <w:t>)</w:t>
+      </w:r>
+      <w:r>
+        <w:rPr>
+          <w:rFonts w:ascii="Consolas" w:hAnsi="Consolas" w:cs="Consolas"/>
+          <w:sz w:val="20"/>
+          <w:szCs w:val="20"/>
+        </w:rPr>
+        <w:t>)</w:t>
+      </w:r>
+      <w:r>
+        <w:rPr>
+          <w:rFonts w:ascii="Consolas" w:hAnsi="Consolas" w:cs="Consolas"/>
+          <w:sz w:val="20"/>
+          <w:szCs w:val="20"/>
+        </w:rPr>
+        <w:t>;</w:t>
+      </w:r>
+    </w:p>
+    <w:p>
+      <w:pPr>
+        <w:pStyle w:val="ListParagraph"/>
+        <w:ind w:left="1440"/>
+        <w:rPr>
+          <w:rFonts w:ascii="Consolas" w:hAnsi="Consolas" w:cs="Consolas"/>
+          <w:sz w:val="20"/>
+          <w:szCs w:val="20"/>
+        </w:rPr>
+      </w:pPr>
+      <w:r>
+        <w:rPr>
+          <w:rFonts w:ascii="Consolas" w:hAnsi="Consolas" w:cs="Consolas"/>
+          <w:sz w:val="20"/>
+          <w:szCs w:val="20"/>
+        </w:rPr>
+        <w:tab/>
         <w:t>rightM</w:t>
       </w:r>
       <w:r>
@@ -4928,7 +4893,7 @@
           <w:sz w:val="20"/>
           <w:szCs w:val="20"/>
         </w:rPr>
-        <w:t>otor1</w:t>
+        <w:t>otor2</w:t>
       </w:r>
       <w:r>
         <w:rPr>
@@ -4938,84 +4903,6 @@
         </w:rPr>
         <w:t>.reset(</w:t>
       </w:r>
-      <w:proofErr w:type="gramEnd"/>
-      <w:r>
-        <w:rPr>
-          <w:rFonts w:ascii="Consolas" w:hAnsi="Consolas" w:cs="Consolas"/>
-          <w:sz w:val="20"/>
-          <w:szCs w:val="20"/>
-        </w:rPr>
-        <w:t>new Talon(RIGHT_MOTOR1_PORT</w:t>
-      </w:r>
-      <w:r>
-        <w:rPr>
-          <w:rFonts w:ascii="Consolas" w:hAnsi="Consolas" w:cs="Consolas"/>
-          <w:sz w:val="20"/>
-          <w:szCs w:val="20"/>
-        </w:rPr>
-        <w:t>)</w:t>
-      </w:r>
-      <w:r>
-        <w:rPr>
-          <w:rFonts w:ascii="Consolas" w:hAnsi="Consolas" w:cs="Consolas"/>
-          <w:sz w:val="20"/>
-          <w:szCs w:val="20"/>
-        </w:rPr>
-        <w:t>)</w:t>
-      </w:r>
-      <w:r>
-        <w:rPr>
-          <w:rFonts w:ascii="Consolas" w:hAnsi="Consolas" w:cs="Consolas"/>
-          <w:sz w:val="20"/>
-          <w:szCs w:val="20"/>
-        </w:rPr>
-        <w:t>;</w:t>
-      </w:r>
-    </w:p>
-    <w:p>
-      <w:pPr>
-        <w:pStyle w:val="ListParagraph"/>
-        <w:ind w:left="1440"/>
-        <w:rPr>
-          <w:rFonts w:ascii="Consolas" w:hAnsi="Consolas" w:cs="Consolas"/>
-          <w:sz w:val="20"/>
-          <w:szCs w:val="20"/>
-        </w:rPr>
-      </w:pPr>
-      <w:r>
-        <w:rPr>
-          <w:rFonts w:ascii="Consolas" w:hAnsi="Consolas" w:cs="Consolas"/>
-          <w:sz w:val="20"/>
-          <w:szCs w:val="20"/>
-        </w:rPr>
-        <w:tab/>
-      </w:r>
-      <w:proofErr w:type="gramStart"/>
-      <w:r>
-        <w:rPr>
-          <w:rFonts w:ascii="Consolas" w:hAnsi="Consolas" w:cs="Consolas"/>
-          <w:sz w:val="20"/>
-          <w:szCs w:val="20"/>
-        </w:rPr>
-        <w:t>rightM</w:t>
-      </w:r>
-      <w:r>
-        <w:rPr>
-          <w:rFonts w:ascii="Consolas" w:hAnsi="Consolas" w:cs="Consolas"/>
-          <w:sz w:val="20"/>
-          <w:szCs w:val="20"/>
-        </w:rPr>
-        <w:t>otor2</w:t>
-      </w:r>
-      <w:r>
-        <w:rPr>
-          <w:rFonts w:ascii="Consolas" w:hAnsi="Consolas" w:cs="Consolas"/>
-          <w:sz w:val="20"/>
-          <w:szCs w:val="20"/>
-        </w:rPr>
-        <w:t>.reset(</w:t>
-      </w:r>
-      <w:proofErr w:type="gramEnd"/>
       <w:r>
         <w:rPr>
           <w:rFonts w:ascii="Consolas" w:hAnsi="Consolas" w:cs="Consolas"/>
@@ -5127,21 +5014,7 @@
         <w:rPr>
           <w:lang w:val="en-US"/>
         </w:rPr>
-        <w:t xml:space="preserve"> that was defined in the h file.  Add, remove or modify them whenever the h </w:t>
-      </w:r>
-      <w:proofErr w:type="gramStart"/>
-      <w:r>
-        <w:rPr>
-          <w:lang w:val="en-US"/>
-        </w:rPr>
-        <w:t>file</w:t>
-      </w:r>
-      <w:proofErr w:type="gramEnd"/>
-      <w:r>
-        <w:rPr>
-          <w:lang w:val="en-US"/>
-        </w:rPr>
-        <w:t xml:space="preserve"> changes.</w:t>
+        <w:t xml:space="preserve"> that was defined in the h file.  Add, remove or modify them whenever the h file changes.</w:t>
       </w:r>
     </w:p>
     <w:p>
@@ -5152,7 +5025,6 @@
           <w:lang w:val="en-US"/>
         </w:rPr>
       </w:pPr>
-      <w:proofErr w:type="gramStart"/>
       <w:r>
         <w:rPr>
           <w:lang w:val="en-US"/>
@@ -5165,7 +5037,6 @@
         </w:rPr>
         <w:t>.g.</w:t>
       </w:r>
-      <w:proofErr w:type="gramEnd"/>
     </w:p>
     <w:p>
       <w:pPr>
@@ -5177,23 +5048,13 @@
           <w:lang w:val="en-US"/>
         </w:rPr>
       </w:pPr>
-      <w:proofErr w:type="gramStart"/>
-      <w:r>
-        <w:rPr>
-          <w:rFonts w:ascii="Courier New" w:hAnsi="Courier New" w:cs="Courier New"/>
-          <w:sz w:val="20"/>
-          <w:lang w:val="en-US"/>
-        </w:rPr>
-        <w:t>void</w:t>
-      </w:r>
-      <w:proofErr w:type="gramEnd"/>
-      <w:r>
-        <w:rPr>
-          <w:rFonts w:ascii="Courier New" w:hAnsi="Courier New" w:cs="Courier New"/>
-          <w:sz w:val="20"/>
-          <w:lang w:val="en-US"/>
-        </w:rPr>
-        <w:t xml:space="preserve"> </w:t>
+      <w:r>
+        <w:rPr>
+          <w:rFonts w:ascii="Courier New" w:hAnsi="Courier New" w:cs="Courier New"/>
+          <w:sz w:val="20"/>
+          <w:lang w:val="en-US"/>
+        </w:rPr>
+        <w:t xml:space="preserve">void </w:t>
       </w:r>
       <w:proofErr w:type="spellStart"/>
       <w:r>
@@ -5352,7 +5213,6 @@
         </w:rPr>
         <w:t>-&gt;</w:t>
       </w:r>
-      <w:proofErr w:type="gramStart"/>
       <w:r>
         <w:rPr>
           <w:rFonts w:ascii="Courier New" w:hAnsi="Courier New" w:cs="Courier New"/>
@@ -5362,7 +5222,6 @@
         <w:t>Set(</w:t>
       </w:r>
       <w:proofErr w:type="spellStart"/>
-      <w:proofErr w:type="gramEnd"/>
       <w:r>
         <w:rPr>
           <w:rFonts w:ascii="Courier New" w:hAnsi="Courier New" w:cs="Courier New"/>
@@ -5424,7 +5283,6 @@
         <w:tab/>
         <w:t>leftmotor2-&gt;</w:t>
       </w:r>
-      <w:proofErr w:type="gramStart"/>
       <w:r>
         <w:rPr>
           <w:rFonts w:ascii="Courier New" w:hAnsi="Courier New" w:cs="Courier New"/>
@@ -5434,7 +5292,6 @@
         <w:t>Set(</w:t>
       </w:r>
       <w:proofErr w:type="spellStart"/>
-      <w:proofErr w:type="gramEnd"/>
       <w:r>
         <w:rPr>
           <w:rFonts w:ascii="Courier New" w:hAnsi="Courier New" w:cs="Courier New"/>
@@ -5504,7 +5361,6 @@
         </w:rPr>
         <w:t>-&gt;</w:t>
       </w:r>
-      <w:proofErr w:type="gramStart"/>
       <w:r>
         <w:rPr>
           <w:rFonts w:ascii="Courier New" w:hAnsi="Courier New" w:cs="Courier New"/>
@@ -5514,7 +5370,6 @@
         <w:t>Set(</w:t>
       </w:r>
       <w:proofErr w:type="spellStart"/>
-      <w:proofErr w:type="gramEnd"/>
       <w:r>
         <w:rPr>
           <w:rFonts w:ascii="Courier New" w:hAnsi="Courier New" w:cs="Courier New"/>
@@ -5584,7 +5439,6 @@
         </w:rPr>
         <w:t>-&gt;</w:t>
       </w:r>
-      <w:proofErr w:type="gramStart"/>
       <w:r>
         <w:rPr>
           <w:rFonts w:ascii="Courier New" w:hAnsi="Courier New" w:cs="Courier New"/>
@@ -5594,7 +5448,6 @@
         <w:t>Set(</w:t>
       </w:r>
       <w:proofErr w:type="spellStart"/>
-      <w:proofErr w:type="gramEnd"/>
       <w:r>
         <w:rPr>
           <w:rFonts w:ascii="Courier New" w:hAnsi="Courier New" w:cs="Courier New"/>
@@ -6168,7 +6021,6 @@
         </w:rPr>
         <w:t xml:space="preserve">f you will be calling a method from a subsystem anywhere in this command, then you should add a </w:t>
       </w:r>
-      <w:proofErr w:type="gramStart"/>
       <w:r>
         <w:rPr>
           <w:i/>
@@ -6176,7 +6028,6 @@
         </w:rPr>
         <w:t>Requires</w:t>
       </w:r>
-      <w:proofErr w:type="gramEnd"/>
       <w:r>
         <w:rPr>
           <w:lang w:val="en-US"/>
@@ -6216,7 +6067,6 @@
         </w:rPr>
       </w:pPr>
       <w:proofErr w:type="spellStart"/>
-      <w:proofErr w:type="gramStart"/>
       <w:r>
         <w:rPr>
           <w:lang w:val="en-US"/>
@@ -6234,14 +6084,7 @@
         <w:rPr>
           <w:lang w:val="en-US"/>
         </w:rPr>
-        <w:t>f</w:t>
-      </w:r>
-      <w:proofErr w:type="gramEnd"/>
-      <w:r>
-        <w:rPr>
-          <w:lang w:val="en-US"/>
-        </w:rPr>
-        <w:t xml:space="preserve"> this command will use the </w:t>
+        <w:t xml:space="preserve">f this command will use the </w:t>
       </w:r>
       <w:r>
         <w:rPr>
@@ -6340,7 +6183,6 @@
         </w:rPr>
         <w:t xml:space="preserve">, use this format: </w:t>
       </w:r>
-      <w:proofErr w:type="gramStart"/>
       <w:r>
         <w:rPr>
           <w:rFonts w:ascii="Courier New" w:hAnsi="Courier New" w:cs="Courier New"/>
@@ -6350,7 +6192,6 @@
         <w:t>Requires(</w:t>
       </w:r>
       <w:proofErr w:type="spellStart"/>
-      <w:proofErr w:type="gramEnd"/>
       <w:r>
         <w:rPr>
           <w:rFonts w:ascii="Courier New" w:hAnsi="Courier New" w:cs="Courier New"/>
@@ -6469,7 +6310,6 @@
         <w:t>-&gt;</w:t>
       </w:r>
       <w:proofErr w:type="spellStart"/>
-      <w:proofErr w:type="gramStart"/>
       <w:r>
         <w:rPr>
           <w:rFonts w:ascii="Courier New" w:hAnsi="Courier New" w:cs="Courier New"/>
@@ -6493,16 +6333,7 @@
           <w:sz w:val="20"/>
           <w:lang w:val="en-US"/>
         </w:rPr>
-        <w:t>(</w:t>
-      </w:r>
-      <w:proofErr w:type="gramEnd"/>
-      <w:r>
-        <w:rPr>
-          <w:rFonts w:ascii="Courier New" w:hAnsi="Courier New" w:cs="Courier New"/>
-          <w:sz w:val="20"/>
-          <w:lang w:val="en-US"/>
-        </w:rPr>
-        <w:t>)</w:t>
+        <w:t>()</w:t>
       </w:r>
       <w:r>
         <w:rPr>
@@ -6589,7 +6420,6 @@
         <w:t>-&gt;</w:t>
       </w:r>
       <w:proofErr w:type="spellStart"/>
-      <w:proofErr w:type="gramStart"/>
       <w:r>
         <w:rPr>
           <w:rFonts w:ascii="Courier New" w:hAnsi="Courier New" w:cs="Courier New"/>
@@ -6607,14 +6437,23 @@
         </w:rPr>
         <w:t>(</w:t>
       </w:r>
-      <w:proofErr w:type="gramEnd"/>
-      <w:r>
-        <w:rPr>
-          <w:rFonts w:ascii="Courier New" w:hAnsi="Courier New" w:cs="Courier New"/>
-          <w:sz w:val="20"/>
-          <w:lang w:val="en-US"/>
-        </w:rPr>
-        <w:t>oi-&gt;</w:t>
+      <w:proofErr w:type="spellStart"/>
+      <w:r>
+        <w:rPr>
+          <w:rFonts w:ascii="Courier New" w:hAnsi="Courier New" w:cs="Courier New"/>
+          <w:sz w:val="20"/>
+          <w:lang w:val="en-US"/>
+        </w:rPr>
+        <w:t>oi</w:t>
+      </w:r>
+      <w:proofErr w:type="spellEnd"/>
+      <w:r>
+        <w:rPr>
+          <w:rFonts w:ascii="Courier New" w:hAnsi="Courier New" w:cs="Courier New"/>
+          <w:sz w:val="20"/>
+          <w:lang w:val="en-US"/>
+        </w:rPr>
+        <w:t>-&gt;</w:t>
       </w:r>
       <w:proofErr w:type="spellStart"/>
       <w:r>
@@ -6647,21 +6486,12 @@
         </w:rPr>
         <w:t xml:space="preserve">.  That way, every time </w:t>
       </w:r>
-      <w:proofErr w:type="gramStart"/>
       <w:r>
         <w:rPr>
           <w:i/>
           <w:lang w:val="en-US"/>
         </w:rPr>
-        <w:t>Execute(</w:t>
-      </w:r>
-      <w:proofErr w:type="gramEnd"/>
-      <w:r>
-        <w:rPr>
-          <w:i/>
-          <w:lang w:val="en-US"/>
-        </w:rPr>
-        <w:t>)</w:t>
+        <w:t>Execute()</w:t>
       </w:r>
       <w:r>
         <w:rPr>
@@ -6710,21 +6540,7 @@
         <w:rPr>
           <w:lang w:val="en-US"/>
         </w:rPr>
-        <w:t xml:space="preserve">This method determines when the command is finished.  It’s called after every </w:t>
-      </w:r>
-      <w:proofErr w:type="gramStart"/>
-      <w:r>
-        <w:rPr>
-          <w:lang w:val="en-US"/>
-        </w:rPr>
-        <w:t>Execute(</w:t>
-      </w:r>
-      <w:proofErr w:type="gramEnd"/>
-      <w:r>
-        <w:rPr>
-          <w:lang w:val="en-US"/>
-        </w:rPr>
-        <w:t xml:space="preserve">) to determine if the command should keep running of not.  </w:t>
+        <w:t xml:space="preserve">This method determines when the command is finished.  It’s called after every Execute() to determine if the command should keep running of not.  </w:t>
       </w:r>
     </w:p>
     <w:p>
@@ -6756,21 +6572,7 @@
         <w:rPr>
           <w:lang w:val="en-US"/>
         </w:rPr>
-        <w:t xml:space="preserve">Do something in </w:t>
-      </w:r>
-      <w:proofErr w:type="gramStart"/>
-      <w:r>
-        <w:rPr>
-          <w:lang w:val="en-US"/>
-        </w:rPr>
-        <w:t>Initialize(</w:t>
-      </w:r>
-      <w:proofErr w:type="gramEnd"/>
-      <w:r>
-        <w:rPr>
-          <w:lang w:val="en-US"/>
-        </w:rPr>
-        <w:t>) and that’s it.</w:t>
+        <w:t>Do something in Initialize() and that’s it.</w:t>
       </w:r>
       <w:r>
         <w:rPr>
@@ -6942,74 +6744,47 @@
         </w:rPr>
         <w:t xml:space="preserve">For example, let’s say you wanted to suck a crate into your robot and that you know that the crate is safely inside when it hits a limit switch.  In </w:t>
       </w:r>
-      <w:proofErr w:type="gramStart"/>
       <w:r>
         <w:rPr>
           <w:i/>
           <w:lang w:val="en-US"/>
         </w:rPr>
-        <w:t>Initialize(</w:t>
-      </w:r>
-      <w:proofErr w:type="gramEnd"/>
+        <w:t>Initialize()</w:t>
+      </w:r>
+      <w:r>
+        <w:rPr>
+          <w:lang w:val="en-US"/>
+        </w:rPr>
+        <w:t xml:space="preserve">, set the intake motor to turn inwards.  In </w:t>
+      </w:r>
       <w:r>
         <w:rPr>
           <w:i/>
           <w:lang w:val="en-US"/>
         </w:rPr>
-        <w:t>)</w:t>
-      </w:r>
-      <w:r>
-        <w:rPr>
-          <w:lang w:val="en-US"/>
-        </w:rPr>
-        <w:t xml:space="preserve">, set the intake motor to turn inwards.  In </w:t>
-      </w:r>
-      <w:proofErr w:type="gramStart"/>
+        <w:t>Execute()</w:t>
+      </w:r>
+      <w:r>
+        <w:rPr>
+          <w:lang w:val="en-US"/>
+        </w:rPr>
+        <w:t xml:space="preserve">, you don’t need to do anything because nothing is changing during the command.  In </w:t>
+      </w:r>
+      <w:proofErr w:type="spellStart"/>
       <w:r>
         <w:rPr>
           <w:i/>
           <w:lang w:val="en-US"/>
         </w:rPr>
-        <w:t>Execute(</w:t>
-      </w:r>
-      <w:proofErr w:type="gramEnd"/>
+        <w:t>IsFinished</w:t>
+      </w:r>
+      <w:proofErr w:type="spellEnd"/>
       <w:r>
         <w:rPr>
           <w:i/>
           <w:lang w:val="en-US"/>
         </w:rPr>
-        <w:t>)</w:t>
-      </w:r>
-      <w:r>
-        <w:rPr>
-          <w:lang w:val="en-US"/>
-        </w:rPr>
-        <w:t xml:space="preserve">, you don’t need to do anything because nothing is changing during the command.  In </w:t>
-      </w:r>
-      <w:proofErr w:type="spellStart"/>
-      <w:proofErr w:type="gramStart"/>
-      <w:r>
-        <w:rPr>
-          <w:i/>
-          <w:lang w:val="en-US"/>
-        </w:rPr>
-        <w:t>IsFinished</w:t>
-      </w:r>
-      <w:proofErr w:type="spellEnd"/>
-      <w:r>
-        <w:rPr>
-          <w:i/>
-          <w:lang w:val="en-US"/>
-        </w:rPr>
-        <w:t>(</w:t>
-      </w:r>
-      <w:proofErr w:type="gramEnd"/>
-      <w:r>
-        <w:rPr>
-          <w:i/>
-          <w:lang w:val="en-US"/>
-        </w:rPr>
-        <w:t>)</w:t>
+        <w:t>()</w:t>
       </w:r>
       <w:r>
         <w:rPr>
@@ -7025,23 +6800,13 @@
           <w:lang w:val="en-US"/>
         </w:rPr>
       </w:pPr>
-      <w:proofErr w:type="gramStart"/>
-      <w:r>
-        <w:rPr>
-          <w:rFonts w:ascii="Courier New" w:hAnsi="Courier New" w:cs="Courier New"/>
-          <w:sz w:val="20"/>
-          <w:lang w:val="en-US"/>
-        </w:rPr>
-        <w:t>return</w:t>
-      </w:r>
-      <w:proofErr w:type="gramEnd"/>
-      <w:r>
-        <w:rPr>
-          <w:rFonts w:ascii="Courier New" w:hAnsi="Courier New" w:cs="Courier New"/>
-          <w:sz w:val="20"/>
-          <w:lang w:val="en-US"/>
-        </w:rPr>
-        <w:t xml:space="preserve"> </w:t>
+      <w:r>
+        <w:rPr>
+          <w:rFonts w:ascii="Courier New" w:hAnsi="Courier New" w:cs="Courier New"/>
+          <w:sz w:val="20"/>
+          <w:lang w:val="en-US"/>
+        </w:rPr>
+        <w:t xml:space="preserve">return </w:t>
       </w:r>
       <w:proofErr w:type="spellStart"/>
       <w:r>
@@ -7134,52 +6899,34 @@
         </w:rPr>
         <w:t xml:space="preserve">needs to be done before the command really quits.  It is kind of the opposite of </w:t>
       </w:r>
-      <w:proofErr w:type="gramStart"/>
       <w:r>
         <w:rPr>
           <w:i/>
           <w:lang w:val="en-US"/>
         </w:rPr>
-        <w:t>Initialize(</w:t>
-      </w:r>
-      <w:proofErr w:type="gramEnd"/>
+        <w:t>Initialize()</w:t>
+      </w:r>
+      <w:r>
+        <w:rPr>
+          <w:lang w:val="en-US"/>
+        </w:rPr>
+        <w:t xml:space="preserve">.  It only happens once after </w:t>
+      </w:r>
+      <w:proofErr w:type="spellStart"/>
       <w:r>
         <w:rPr>
           <w:i/>
           <w:lang w:val="en-US"/>
         </w:rPr>
-        <w:t>)</w:t>
-      </w:r>
-      <w:r>
-        <w:rPr>
-          <w:lang w:val="en-US"/>
-        </w:rPr>
-        <w:t xml:space="preserve">.  It only happens once after </w:t>
-      </w:r>
-      <w:proofErr w:type="spellStart"/>
-      <w:proofErr w:type="gramStart"/>
+        <w:t>IsFinished</w:t>
+      </w:r>
+      <w:proofErr w:type="spellEnd"/>
       <w:r>
         <w:rPr>
           <w:i/>
           <w:lang w:val="en-US"/>
         </w:rPr>
-        <w:t>IsFinished</w:t>
-      </w:r>
-      <w:proofErr w:type="spellEnd"/>
-      <w:r>
-        <w:rPr>
-          <w:i/>
-          <w:lang w:val="en-US"/>
-        </w:rPr>
-        <w:t>(</w:t>
-      </w:r>
-      <w:proofErr w:type="gramEnd"/>
-      <w:r>
-        <w:rPr>
-          <w:i/>
-          <w:lang w:val="en-US"/>
-        </w:rPr>
-        <w:t>)</w:t>
+        <w:t>()</w:t>
       </w:r>
       <w:r>
         <w:rPr>
@@ -7235,69 +6982,51 @@
         </w:rPr>
         <w:t xml:space="preserve">This method is like a special case of </w:t>
       </w:r>
-      <w:proofErr w:type="gramStart"/>
       <w:r>
         <w:rPr>
           <w:i/>
           <w:lang w:val="en-US"/>
         </w:rPr>
-        <w:t>End(</w:t>
-      </w:r>
-      <w:proofErr w:type="gramEnd"/>
+        <w:t>End()</w:t>
+      </w:r>
+      <w:r>
+        <w:rPr>
+          <w:lang w:val="en-US"/>
+        </w:rPr>
+        <w:t>.</w:t>
+      </w:r>
+      <w:r>
+        <w:rPr>
+          <w:lang w:val="en-US"/>
+        </w:rPr>
+        <w:t xml:space="preserve">  If another command that starts running requires one or more subsystem that the current command requires</w:t>
+      </w:r>
+      <w:r>
+        <w:rPr>
+          <w:lang w:val="en-US"/>
+        </w:rPr>
+        <w:t>, this command will end immediately after this method is executed.</w:t>
+      </w:r>
+    </w:p>
+    <w:p>
+      <w:pPr>
+        <w:ind w:left="360"/>
+        <w:rPr>
+          <w:lang w:val="en-US"/>
+        </w:rPr>
+      </w:pPr>
+      <w:r>
+        <w:rPr>
+          <w:lang w:val="en-US"/>
+        </w:rPr>
+        <w:t xml:space="preserve">Often, all you do here is call </w:t>
+      </w:r>
       <w:r>
         <w:rPr>
           <w:i/>
           <w:lang w:val="en-US"/>
         </w:rPr>
-        <w:t>)</w:t>
-      </w:r>
-      <w:r>
-        <w:rPr>
-          <w:lang w:val="en-US"/>
-        </w:rPr>
-        <w:t>.</w:t>
-      </w:r>
-      <w:r>
-        <w:rPr>
-          <w:lang w:val="en-US"/>
-        </w:rPr>
-        <w:t xml:space="preserve">  If another command that starts running requires one or more subsystem that the current command requires</w:t>
-      </w:r>
-      <w:r>
-        <w:rPr>
-          <w:lang w:val="en-US"/>
-        </w:rPr>
-        <w:t>, this command will end immediately after this method is executed.</w:t>
-      </w:r>
-    </w:p>
-    <w:p>
-      <w:pPr>
-        <w:ind w:left="360"/>
-        <w:rPr>
-          <w:lang w:val="en-US"/>
-        </w:rPr>
-      </w:pPr>
-      <w:r>
-        <w:rPr>
-          <w:lang w:val="en-US"/>
-        </w:rPr>
-        <w:t xml:space="preserve">Often, all you do here is call </w:t>
-      </w:r>
-      <w:proofErr w:type="gramStart"/>
-      <w:r>
-        <w:rPr>
-          <w:i/>
-          <w:lang w:val="en-US"/>
-        </w:rPr>
-        <w:t>End(</w:t>
-      </w:r>
-      <w:proofErr w:type="gramEnd"/>
-      <w:r>
-        <w:rPr>
-          <w:i/>
-          <w:lang w:val="en-US"/>
-        </w:rPr>
-        <w:t>)</w:t>
+        <w:t>End()</w:t>
       </w:r>
       <w:r>
         <w:rPr>
@@ -7494,35 +7223,7 @@
         <w:rPr>
           <w:lang w:val="en-US"/>
         </w:rPr>
-        <w:t xml:space="preserve">Called explicitly by running the commands </w:t>
-      </w:r>
-      <w:proofErr w:type="gramStart"/>
-      <w:r>
-        <w:rPr>
-          <w:lang w:val="en-US"/>
-        </w:rPr>
-        <w:t>Start(</w:t>
-      </w:r>
-      <w:proofErr w:type="gramEnd"/>
-      <w:r>
-        <w:rPr>
-          <w:lang w:val="en-US"/>
-        </w:rPr>
-        <w:t xml:space="preserve">) method.  This is how Autonomous mode works.  You pick which command or command group to run and then call its </w:t>
-      </w:r>
-      <w:proofErr w:type="gramStart"/>
-      <w:r>
-        <w:rPr>
-          <w:lang w:val="en-US"/>
-        </w:rPr>
-        <w:t>Start(</w:t>
-      </w:r>
-      <w:proofErr w:type="gramEnd"/>
-      <w:r>
-        <w:rPr>
-          <w:lang w:val="en-US"/>
-        </w:rPr>
-        <w:t>) method.</w:t>
+        <w:t>Called explicitly by running the commands Start() method.  This is how Autonomous mode works.  You pick which command or command group to run and then call its Start() method.</w:t>
       </w:r>
     </w:p>
     <w:p>
@@ -7557,7 +7258,6 @@
         <w:t xml:space="preserve">  You can set a default command for every subsystem by adding </w:t>
       </w:r>
       <w:proofErr w:type="spellStart"/>
-      <w:proofErr w:type="gramStart"/>
       <w:r>
         <w:rPr>
           <w:rFonts w:ascii="Courier New" w:hAnsi="Courier New" w:cs="Courier New"/>
@@ -7573,16 +7273,7 @@
           <w:sz w:val="20"/>
           <w:lang w:val="en-US"/>
         </w:rPr>
-        <w:t>(</w:t>
-      </w:r>
-      <w:proofErr w:type="gramEnd"/>
-      <w:r>
-        <w:rPr>
-          <w:rFonts w:ascii="Courier New" w:hAnsi="Courier New" w:cs="Courier New"/>
-          <w:sz w:val="20"/>
-          <w:lang w:val="en-US"/>
-        </w:rPr>
-        <w:t xml:space="preserve">new </w:t>
+        <w:t xml:space="preserve">(new </w:t>
       </w:r>
       <w:proofErr w:type="spellStart"/>
       <w:r>
@@ -8055,39 +7746,20 @@
           <w:lang w:val="en-US"/>
         </w:rPr>
       </w:pPr>
-      <w:proofErr w:type="gramStart"/>
       <w:r>
         <w:rPr>
           <w:rFonts w:cs="Courier New"/>
           <w:lang w:val="en-US"/>
         </w:rPr>
-        <w:t>e.g</w:t>
-      </w:r>
-      <w:proofErr w:type="gramEnd"/>
-      <w:r>
-        <w:rPr>
-          <w:rFonts w:cs="Courier New"/>
-          <w:lang w:val="en-US"/>
-        </w:rPr>
-        <w:t xml:space="preserve">. </w:t>
-      </w:r>
-      <w:proofErr w:type="spellStart"/>
-      <w:r>
-        <w:rPr>
-          <w:rFonts w:ascii="Courier New" w:hAnsi="Courier New" w:cs="Courier New"/>
-          <w:sz w:val="20"/>
-          <w:lang w:val="en-US"/>
-        </w:rPr>
-        <w:t>const</w:t>
-      </w:r>
-      <w:proofErr w:type="spellEnd"/>
-      <w:r>
-        <w:rPr>
-          <w:rFonts w:ascii="Courier New" w:hAnsi="Courier New" w:cs="Courier New"/>
-          <w:sz w:val="20"/>
-          <w:lang w:val="en-US"/>
-        </w:rPr>
-        <w:t xml:space="preserve"> </w:t>
+        <w:t xml:space="preserve">e.g. </w:t>
+      </w:r>
+      <w:r>
+        <w:rPr>
+          <w:rFonts w:ascii="Courier New" w:hAnsi="Courier New" w:cs="Courier New"/>
+          <w:sz w:val="20"/>
+          <w:lang w:val="en-US"/>
+        </w:rPr>
+        <w:t xml:space="preserve">const </w:t>
       </w:r>
       <w:proofErr w:type="spellStart"/>
       <w:r>
@@ -8166,19 +7838,11 @@
           <w:lang w:val="en-US"/>
         </w:rPr>
       </w:pPr>
-      <w:proofErr w:type="gramStart"/>
-      <w:r>
-        <w:rPr>
-          <w:lang w:val="en-US"/>
-        </w:rPr>
-        <w:t>e.g</w:t>
-      </w:r>
-      <w:proofErr w:type="gramEnd"/>
-      <w:r>
-        <w:rPr>
-          <w:lang w:val="en-US"/>
-        </w:rPr>
-        <w:t xml:space="preserve">. </w:t>
+      <w:r>
+        <w:rPr>
+          <w:lang w:val="en-US"/>
+        </w:rPr>
+        <w:t xml:space="preserve">e.g. </w:t>
       </w:r>
       <w:proofErr w:type="spellStart"/>
       <w:r>
@@ -8409,7 +8073,6 @@
         <w:t xml:space="preserve">e.g. </w:t>
       </w:r>
       <w:proofErr w:type="spellStart"/>
-      <w:proofErr w:type="gramStart"/>
       <w:r>
         <w:rPr>
           <w:rFonts w:ascii="Courier New" w:hAnsi="Courier New" w:cs="Courier New"/>
@@ -8427,7 +8090,6 @@
         </w:rPr>
         <w:t>(</w:t>
       </w:r>
-      <w:proofErr w:type="gramEnd"/>
     </w:p>
     <w:p>
       <w:pPr>
@@ -8439,23 +8101,13 @@
           <w:lang w:val="en-US"/>
         </w:rPr>
       </w:pPr>
-      <w:proofErr w:type="gramStart"/>
-      <w:r>
-        <w:rPr>
-          <w:rFonts w:ascii="Courier New" w:hAnsi="Courier New" w:cs="Courier New"/>
-          <w:sz w:val="20"/>
-          <w:lang w:val="en-US"/>
-        </w:rPr>
-        <w:t>new</w:t>
-      </w:r>
-      <w:proofErr w:type="gramEnd"/>
-      <w:r>
-        <w:rPr>
-          <w:rFonts w:ascii="Courier New" w:hAnsi="Courier New" w:cs="Courier New"/>
-          <w:sz w:val="20"/>
-          <w:lang w:val="en-US"/>
-        </w:rPr>
-        <w:t xml:space="preserve"> </w:t>
+      <w:r>
+        <w:rPr>
+          <w:rFonts w:ascii="Courier New" w:hAnsi="Courier New" w:cs="Courier New"/>
+          <w:sz w:val="20"/>
+          <w:lang w:val="en-US"/>
+        </w:rPr>
+        <w:t xml:space="preserve">new </w:t>
       </w:r>
       <w:proofErr w:type="spellStart"/>
       <w:r>
@@ -8580,19 +8232,11 @@
           <w:lang w:val="en-US"/>
         </w:rPr>
       </w:pPr>
-      <w:proofErr w:type="gramStart"/>
-      <w:r>
-        <w:rPr>
-          <w:lang w:val="en-US"/>
-        </w:rPr>
-        <w:t>e.g</w:t>
-      </w:r>
-      <w:proofErr w:type="gramEnd"/>
-      <w:r>
-        <w:rPr>
-          <w:lang w:val="en-US"/>
-        </w:rPr>
-        <w:t xml:space="preserve">. </w:t>
+      <w:r>
+        <w:rPr>
+          <w:lang w:val="en-US"/>
+        </w:rPr>
+        <w:t xml:space="preserve">e.g. </w:t>
       </w:r>
       <w:proofErr w:type="spellStart"/>
       <w:r>
@@ -9116,7 +8760,6 @@
         <w:t xml:space="preserve"> (</w:t>
       </w:r>
       <w:proofErr w:type="spellStart"/>
-      <w:proofErr w:type="gramStart"/>
       <w:r>
         <w:rPr>
           <w:rFonts w:ascii="Courier New" w:hAnsi="Courier New" w:cs="Courier New"/>
@@ -9132,13 +8775,10 @@
           <w:sz w:val="20"/>
           <w:lang w:val="en-US"/>
         </w:rPr>
-        <w:t>(</w:t>
-      </w:r>
-      <w:proofErr w:type="gramEnd"/>
-      <w:r>
-        <w:rPr>
-          <w:rFonts w:ascii="Courier New" w:hAnsi="Courier New" w:cs="Courier New"/>
-          <w:sz w:val="20"/>
+        <w:t>()</w:t>
+      </w:r>
+      <w:r>
+        <w:rPr>
           <w:lang w:val="en-US"/>
         </w:rPr>
         <w:t>)</w:t>
@@ -9147,12 +8787,6 @@
         <w:rPr>
           <w:lang w:val="en-US"/>
         </w:rPr>
-        <w:t>)</w:t>
-      </w:r>
-      <w:r>
-        <w:rPr>
-          <w:lang w:val="en-US"/>
-        </w:rPr>
         <w:t>, it will execute</w:t>
       </w:r>
       <w:r>
@@ -9192,7 +8826,6 @@
         <w:t xml:space="preserve"> (</w:t>
       </w:r>
       <w:proofErr w:type="spellStart"/>
-      <w:proofErr w:type="gramStart"/>
       <w:r>
         <w:rPr>
           <w:rFonts w:ascii="Courier New" w:hAnsi="Courier New" w:cs="Courier New"/>
@@ -9208,16 +8841,7 @@
           <w:sz w:val="20"/>
           <w:lang w:val="en-US"/>
         </w:rPr>
-        <w:t>(</w:t>
-      </w:r>
-      <w:proofErr w:type="gramEnd"/>
-      <w:r>
-        <w:rPr>
-          <w:rFonts w:ascii="Courier New" w:hAnsi="Courier New" w:cs="Courier New"/>
-          <w:sz w:val="20"/>
-          <w:lang w:val="en-US"/>
-        </w:rPr>
-        <w:t>)</w:t>
+        <w:t>()</w:t>
       </w:r>
       <w:r>
         <w:rPr>
@@ -9436,15 +9060,7 @@
           <w:sz w:val="20"/>
           <w:lang w:val="en-US"/>
         </w:rPr>
-        <w:t>Add</w:t>
-      </w:r>
-      <w:r>
-        <w:rPr>
-          <w:rFonts w:ascii="Courier New" w:hAnsi="Courier New" w:cs="Courier New"/>
-          <w:sz w:val="20"/>
-          <w:lang w:val="en-US"/>
-        </w:rPr>
-        <w:t>Parallell</w:t>
+        <w:t>AddParallell</w:t>
       </w:r>
       <w:proofErr w:type="spellEnd"/>
       <w:r>
@@ -9543,7 +9159,6 @@
         </w:rPr>
       </w:pPr>
       <w:proofErr w:type="spellStart"/>
-      <w:proofErr w:type="gramStart"/>
       <w:r>
         <w:rPr>
           <w:rFonts w:ascii="Courier New" w:hAnsi="Courier New" w:cs="Courier New"/>
@@ -9560,16 +9175,7 @@
           <w:sz w:val="20"/>
           <w:lang w:val="en-US"/>
         </w:rPr>
-        <w:t>(</w:t>
-      </w:r>
-      <w:proofErr w:type="gramEnd"/>
-      <w:r>
-        <w:rPr>
-          <w:rFonts w:ascii="Courier New" w:hAnsi="Courier New" w:cs="Courier New"/>
-          <w:sz w:val="20"/>
-          <w:lang w:val="en-US"/>
-        </w:rPr>
-        <w:t xml:space="preserve">new </w:t>
+        <w:t xml:space="preserve">(new </w:t>
       </w:r>
       <w:proofErr w:type="spellStart"/>
       <w:r>
@@ -9598,7 +9204,6 @@
         </w:rPr>
       </w:pPr>
       <w:proofErr w:type="spellStart"/>
-      <w:proofErr w:type="gramStart"/>
       <w:r>
         <w:rPr>
           <w:rFonts w:ascii="Courier New" w:hAnsi="Courier New" w:cs="Courier New"/>
@@ -9614,16 +9219,7 @@
           <w:sz w:val="20"/>
           <w:lang w:val="en-US"/>
         </w:rPr>
-        <w:t>(</w:t>
-      </w:r>
-      <w:proofErr w:type="gramEnd"/>
-      <w:r>
-        <w:rPr>
-          <w:rFonts w:ascii="Courier New" w:hAnsi="Courier New" w:cs="Courier New"/>
-          <w:sz w:val="20"/>
-          <w:lang w:val="en-US"/>
-        </w:rPr>
-        <w:t xml:space="preserve">new </w:t>
+        <w:t xml:space="preserve">(new </w:t>
       </w:r>
       <w:proofErr w:type="spellStart"/>
       <w:r>
@@ -9975,7 +9571,6 @@
         </w:rPr>
       </w:pPr>
       <w:proofErr w:type="spellStart"/>
-      <w:proofErr w:type="gramStart"/>
       <w:r>
         <w:rPr>
           <w:rFonts w:ascii="Courier New" w:hAnsi="Courier New" w:cs="Courier New"/>
@@ -9993,7 +9588,6 @@
         </w:rPr>
         <w:t>(</w:t>
       </w:r>
-      <w:proofErr w:type="gramEnd"/>
       <w:r>
         <w:rPr>
           <w:rFonts w:ascii="Courier New" w:hAnsi="Courier New" w:cs="Courier New"/>
@@ -10040,7 +9634,6 @@
         </w:rPr>
       </w:pPr>
       <w:proofErr w:type="spellStart"/>
-      <w:proofErr w:type="gramStart"/>
       <w:r>
         <w:rPr>
           <w:rFonts w:ascii="Courier New" w:hAnsi="Courier New" w:cs="Courier New"/>
@@ -10056,16 +9649,7 @@
           <w:sz w:val="20"/>
           <w:lang w:val="en-US"/>
         </w:rPr>
-        <w:t>(</w:t>
-      </w:r>
-      <w:proofErr w:type="gramEnd"/>
-      <w:r>
-        <w:rPr>
-          <w:rFonts w:ascii="Courier New" w:hAnsi="Courier New" w:cs="Courier New"/>
-          <w:sz w:val="20"/>
-          <w:lang w:val="en-US"/>
-        </w:rPr>
-        <w:t xml:space="preserve">new </w:t>
+        <w:t xml:space="preserve">(new </w:t>
       </w:r>
       <w:proofErr w:type="spellStart"/>
       <w:r>
@@ -10105,7 +9689,6 @@
         </w:rPr>
       </w:pPr>
       <w:proofErr w:type="spellStart"/>
-      <w:proofErr w:type="gramStart"/>
       <w:r>
         <w:rPr>
           <w:rFonts w:ascii="Courier New" w:hAnsi="Courier New" w:cs="Courier New"/>
@@ -10121,16 +9704,7 @@
           <w:sz w:val="20"/>
           <w:lang w:val="en-US"/>
         </w:rPr>
-        <w:t>(</w:t>
-      </w:r>
-      <w:proofErr w:type="gramEnd"/>
-      <w:r>
-        <w:rPr>
-          <w:rFonts w:ascii="Courier New" w:hAnsi="Courier New" w:cs="Courier New"/>
-          <w:sz w:val="20"/>
-          <w:lang w:val="en-US"/>
-        </w:rPr>
-        <w:t xml:space="preserve">new </w:t>
+        <w:t xml:space="preserve">(new </w:t>
       </w:r>
       <w:proofErr w:type="spellStart"/>
       <w:r>
@@ -10174,13 +9748,435 @@
       <w:r>
         <w:rPr>
           <w:noProof/>
-          <w:lang w:val="en-US"/>
+          <w:lang w:eastAsia="en-CA"/>
         </w:rPr>
         <w:drawing>
-          <wp:inline distT="0" distB="0" distL="0" distR="0" wp14:anchorId="49916FEE" wp14:editId="6B7FD26D">
+          <wp:inline distT="0" distB="0" distL="0" distR="0">
             <wp:extent cx="4572000" cy="1081088"/>
             <wp:effectExtent l="0" t="0" r="19050" b="24130"/>
             <wp:docPr id="3" name="Chart 3"/>
+            <wp:cNvGraphicFramePr/>
+            <a:graphic xmlns:a="http://schemas.openxmlformats.org/drawingml/2006/main">
+              <a:graphicData uri="http://schemas.openxmlformats.org/drawingml/2006/chart">
+                <c:chart xmlns:c="http://schemas.openxmlformats.org/drawingml/2006/chart" xmlns:r="http://schemas.openxmlformats.org/officeDocument/2006/relationships" r:id="rId8"/>
+              </a:graphicData>
+            </a:graphic>
+          </wp:inline>
+        </w:drawing>
+      </w:r>
+      <w:r>
+        <w:rPr>
+          <w:lang w:val="en-US"/>
+        </w:rPr>
+        <w:br/>
+      </w:r>
+    </w:p>
+    <w:p>
+      <w:pPr>
+        <w:pStyle w:val="Heading3"/>
+        <w:rPr>
+          <w:lang w:val="en-US"/>
+        </w:rPr>
+      </w:pPr>
+      <w:r>
+        <w:rPr>
+          <w:lang w:val="en-US"/>
+        </w:rPr>
+        <w:t>Example 2</w:t>
+      </w:r>
+    </w:p>
+    <w:p>
+      <w:pPr>
+        <w:rPr>
+          <w:lang w:val="en-US"/>
+        </w:rPr>
+      </w:pPr>
+      <w:r>
+        <w:rPr>
+          <w:lang w:val="en-US"/>
+        </w:rPr>
+        <w:t>You have to be careful when running commands in parallel because if a later command starts executing before it’s done and both need the same subsystem(s), the first command will get interrupted.</w:t>
+      </w:r>
+      <w:r>
+        <w:rPr>
+          <w:lang w:val="en-US"/>
+        </w:rPr>
+        <w:t xml:space="preserve">  For example, </w:t>
+      </w:r>
+      <w:r>
+        <w:rPr>
+          <w:lang w:val="en-US"/>
+        </w:rPr>
+        <w:t xml:space="preserve">if we use </w:t>
+      </w:r>
+      <w:r>
+        <w:rPr>
+          <w:lang w:val="en-US"/>
+        </w:rPr>
+        <w:t>these commands:</w:t>
+      </w:r>
+    </w:p>
+    <w:p>
+      <w:pPr>
+        <w:pStyle w:val="ListParagraph"/>
+        <w:numPr>
+          <w:ilvl w:val="0"/>
+          <w:numId w:val="21"/>
+        </w:numPr>
+        <w:rPr>
+          <w:lang w:val="en-US"/>
+        </w:rPr>
+      </w:pPr>
+      <w:proofErr w:type="spellStart"/>
+      <w:r>
+        <w:rPr>
+          <w:lang w:val="en-US"/>
+        </w:rPr>
+        <w:t>MoveForwardCmd</w:t>
+      </w:r>
+      <w:proofErr w:type="spellEnd"/>
+      <w:r>
+        <w:rPr>
+          <w:lang w:val="en-US"/>
+        </w:rPr>
+        <w:t xml:space="preserve">(2000) – requires </w:t>
+      </w:r>
+      <w:proofErr w:type="spellStart"/>
+      <w:r>
+        <w:rPr>
+          <w:lang w:val="en-US"/>
+        </w:rPr>
+        <w:t>drivestrainSub</w:t>
+      </w:r>
+      <w:proofErr w:type="spellEnd"/>
+      <w:r>
+        <w:rPr>
+          <w:lang w:val="en-US"/>
+        </w:rPr>
+        <w:t>, takes 4 seconds</w:t>
+      </w:r>
+    </w:p>
+    <w:p>
+      <w:pPr>
+        <w:pStyle w:val="ListParagraph"/>
+        <w:numPr>
+          <w:ilvl w:val="0"/>
+          <w:numId w:val="21"/>
+        </w:numPr>
+        <w:rPr>
+          <w:lang w:val="en-US"/>
+        </w:rPr>
+      </w:pPr>
+      <w:proofErr w:type="spellStart"/>
+      <w:r>
+        <w:rPr>
+          <w:lang w:val="en-US"/>
+        </w:rPr>
+        <w:t>OpenShooterGateCmd</w:t>
+      </w:r>
+      <w:proofErr w:type="spellEnd"/>
+      <w:r>
+        <w:rPr>
+          <w:lang w:val="en-US"/>
+        </w:rPr>
+        <w:t xml:space="preserve"> – requires </w:t>
+      </w:r>
+      <w:proofErr w:type="spellStart"/>
+      <w:r>
+        <w:rPr>
+          <w:lang w:val="en-US"/>
+        </w:rPr>
+        <w:t>shooterSub</w:t>
+      </w:r>
+      <w:proofErr w:type="spellEnd"/>
+      <w:r>
+        <w:rPr>
+          <w:lang w:val="en-US"/>
+        </w:rPr>
+        <w:t>, takes 2 seconds</w:t>
+      </w:r>
+    </w:p>
+    <w:p>
+      <w:pPr>
+        <w:pStyle w:val="ListParagraph"/>
+        <w:numPr>
+          <w:ilvl w:val="0"/>
+          <w:numId w:val="21"/>
+        </w:numPr>
+        <w:rPr>
+          <w:lang w:val="en-US"/>
+        </w:rPr>
+      </w:pPr>
+      <w:proofErr w:type="spellStart"/>
+      <w:r>
+        <w:rPr>
+          <w:lang w:val="en-US"/>
+        </w:rPr>
+        <w:t>TurnCmd</w:t>
+      </w:r>
+      <w:proofErr w:type="spellEnd"/>
+      <w:r>
+        <w:rPr>
+          <w:lang w:val="en-US"/>
+        </w:rPr>
+        <w:t xml:space="preserve">(45) – requires </w:t>
+      </w:r>
+      <w:proofErr w:type="spellStart"/>
+      <w:r>
+        <w:rPr>
+          <w:lang w:val="en-US"/>
+        </w:rPr>
+        <w:t>drivetrainSub</w:t>
+      </w:r>
+      <w:proofErr w:type="spellEnd"/>
+      <w:r>
+        <w:rPr>
+          <w:lang w:val="en-US"/>
+        </w:rPr>
+        <w:t>, takes 1 second</w:t>
+      </w:r>
+    </w:p>
+    <w:p>
+      <w:pPr>
+        <w:rPr>
+          <w:lang w:val="en-US"/>
+        </w:rPr>
+      </w:pPr>
+      <w:r>
+        <w:rPr>
+          <w:lang w:val="en-US"/>
+        </w:rPr>
+        <w:t>a</w:t>
+      </w:r>
+      <w:r>
+        <w:rPr>
+          <w:lang w:val="en-US"/>
+        </w:rPr>
+        <w:t>dd</w:t>
+      </w:r>
+      <w:r>
+        <w:rPr>
+          <w:lang w:val="en-US"/>
+        </w:rPr>
+        <w:t>ed</w:t>
+      </w:r>
+      <w:r>
+        <w:rPr>
+          <w:lang w:val="en-US"/>
+        </w:rPr>
+        <w:t xml:space="preserve"> this way:</w:t>
+      </w:r>
+    </w:p>
+    <w:p>
+      <w:pPr>
+        <w:spacing w:after="0"/>
+        <w:ind w:left="720"/>
+        <w:rPr>
+          <w:rFonts w:ascii="Courier New" w:hAnsi="Courier New" w:cs="Courier New"/>
+          <w:sz w:val="20"/>
+          <w:lang w:val="en-US"/>
+        </w:rPr>
+      </w:pPr>
+      <w:proofErr w:type="spellStart"/>
+      <w:r>
+        <w:rPr>
+          <w:rFonts w:ascii="Courier New" w:hAnsi="Courier New" w:cs="Courier New"/>
+          <w:sz w:val="20"/>
+          <w:lang w:val="en-US"/>
+        </w:rPr>
+        <w:t>AddParallel</w:t>
+      </w:r>
+      <w:proofErr w:type="spellEnd"/>
+      <w:r>
+        <w:rPr>
+          <w:rFonts w:ascii="Courier New" w:hAnsi="Courier New" w:cs="Courier New"/>
+          <w:sz w:val="20"/>
+          <w:lang w:val="en-US"/>
+        </w:rPr>
+        <w:t>(</w:t>
+      </w:r>
+      <w:r>
+        <w:rPr>
+          <w:rFonts w:ascii="Courier New" w:hAnsi="Courier New" w:cs="Courier New"/>
+          <w:sz w:val="20"/>
+          <w:lang w:val="en-US"/>
+        </w:rPr>
+        <w:t xml:space="preserve">new </w:t>
+      </w:r>
+      <w:proofErr w:type="spellStart"/>
+      <w:r>
+        <w:rPr>
+          <w:rFonts w:ascii="Courier New" w:hAnsi="Courier New" w:cs="Courier New"/>
+          <w:sz w:val="20"/>
+          <w:lang w:val="en-US"/>
+        </w:rPr>
+        <w:t>MoveForwardCmd</w:t>
+      </w:r>
+      <w:proofErr w:type="spellEnd"/>
+      <w:r>
+        <w:rPr>
+          <w:rFonts w:ascii="Courier New" w:hAnsi="Courier New" w:cs="Courier New"/>
+          <w:sz w:val="20"/>
+          <w:lang w:val="en-US"/>
+        </w:rPr>
+        <w:t>(2000));</w:t>
+      </w:r>
+    </w:p>
+    <w:p>
+      <w:pPr>
+        <w:spacing w:after="0"/>
+        <w:ind w:left="720"/>
+        <w:rPr>
+          <w:rFonts w:ascii="Courier New" w:hAnsi="Courier New" w:cs="Courier New"/>
+          <w:sz w:val="20"/>
+          <w:lang w:val="en-US"/>
+        </w:rPr>
+      </w:pPr>
+      <w:proofErr w:type="spellStart"/>
+      <w:r>
+        <w:rPr>
+          <w:rFonts w:ascii="Courier New" w:hAnsi="Courier New" w:cs="Courier New"/>
+          <w:sz w:val="20"/>
+          <w:lang w:val="en-US"/>
+        </w:rPr>
+        <w:t>AddSequential</w:t>
+      </w:r>
+      <w:proofErr w:type="spellEnd"/>
+      <w:r>
+        <w:rPr>
+          <w:rFonts w:ascii="Courier New" w:hAnsi="Courier New" w:cs="Courier New"/>
+          <w:sz w:val="20"/>
+          <w:lang w:val="en-US"/>
+        </w:rPr>
+        <w:t xml:space="preserve">(new </w:t>
+      </w:r>
+      <w:proofErr w:type="spellStart"/>
+      <w:r>
+        <w:rPr>
+          <w:rFonts w:ascii="Courier New" w:hAnsi="Courier New" w:cs="Courier New"/>
+          <w:sz w:val="20"/>
+          <w:lang w:val="en-US"/>
+        </w:rPr>
+        <w:t>OpenShooterGateCmd</w:t>
+      </w:r>
+      <w:proofErr w:type="spellEnd"/>
+      <w:r>
+        <w:rPr>
+          <w:rFonts w:ascii="Courier New" w:hAnsi="Courier New" w:cs="Courier New"/>
+          <w:sz w:val="20"/>
+          <w:lang w:val="en-US"/>
+        </w:rPr>
+        <w:t>()</w:t>
+      </w:r>
+      <w:r>
+        <w:rPr>
+          <w:rFonts w:ascii="Courier New" w:hAnsi="Courier New" w:cs="Courier New"/>
+          <w:sz w:val="20"/>
+          <w:lang w:val="en-US"/>
+        </w:rPr>
+        <w:t>);</w:t>
+      </w:r>
+    </w:p>
+    <w:p>
+      <w:pPr>
+        <w:spacing w:after="240"/>
+        <w:ind w:left="720"/>
+        <w:rPr>
+          <w:rFonts w:ascii="Courier New" w:hAnsi="Courier New" w:cs="Courier New"/>
+          <w:sz w:val="20"/>
+          <w:lang w:val="en-US"/>
+        </w:rPr>
+      </w:pPr>
+      <w:proofErr w:type="spellStart"/>
+      <w:r>
+        <w:rPr>
+          <w:rFonts w:ascii="Courier New" w:hAnsi="Courier New" w:cs="Courier New"/>
+          <w:sz w:val="20"/>
+          <w:lang w:val="en-US"/>
+        </w:rPr>
+        <w:t>AddSequential</w:t>
+      </w:r>
+      <w:proofErr w:type="spellEnd"/>
+      <w:r>
+        <w:rPr>
+          <w:rFonts w:ascii="Courier New" w:hAnsi="Courier New" w:cs="Courier New"/>
+          <w:sz w:val="20"/>
+          <w:lang w:val="en-US"/>
+        </w:rPr>
+        <w:t xml:space="preserve">(new </w:t>
+      </w:r>
+      <w:proofErr w:type="spellStart"/>
+      <w:r>
+        <w:rPr>
+          <w:rFonts w:ascii="Courier New" w:hAnsi="Courier New" w:cs="Courier New"/>
+          <w:sz w:val="20"/>
+          <w:lang w:val="en-US"/>
+        </w:rPr>
+        <w:t>TurnCmd</w:t>
+      </w:r>
+      <w:proofErr w:type="spellEnd"/>
+      <w:r>
+        <w:rPr>
+          <w:rFonts w:ascii="Courier New" w:hAnsi="Courier New" w:cs="Courier New"/>
+          <w:sz w:val="20"/>
+          <w:lang w:val="en-US"/>
+        </w:rPr>
+        <w:t>(</w:t>
+      </w:r>
+      <w:r>
+        <w:rPr>
+          <w:rFonts w:ascii="Courier New" w:hAnsi="Courier New" w:cs="Courier New"/>
+          <w:sz w:val="20"/>
+          <w:lang w:val="en-US"/>
+        </w:rPr>
+        <w:t>45</w:t>
+      </w:r>
+      <w:r>
+        <w:rPr>
+          <w:rFonts w:ascii="Courier New" w:hAnsi="Courier New" w:cs="Courier New"/>
+          <w:sz w:val="20"/>
+          <w:lang w:val="en-US"/>
+        </w:rPr>
+        <w:t>));</w:t>
+      </w:r>
+    </w:p>
+    <w:p>
+      <w:pPr>
+        <w:rPr>
+          <w:lang w:val="en-US"/>
+        </w:rPr>
+      </w:pPr>
+      <w:r>
+        <w:rPr>
+          <w:lang w:val="en-US"/>
+        </w:rPr>
+        <w:t>The code will not work as expected.  W</w:t>
+      </w:r>
+      <w:r>
+        <w:rPr>
+          <w:lang w:val="en-US"/>
+        </w:rPr>
+        <w:t xml:space="preserve">hat actually happens is that the turn command interrupts the move command as shown in the graph below.  </w:t>
+      </w:r>
+    </w:p>
+    <w:p>
+      <w:pPr>
+        <w:jc w:val="center"/>
+        <w:rPr>
+          <w:lang w:val="en-US"/>
+        </w:rPr>
+      </w:pPr>
+      <w:r>
+        <w:rPr>
+          <w:noProof/>
+          <w:lang w:eastAsia="en-CA"/>
+        </w:rPr>
+        <w:lastRenderedPageBreak/>
+        <w:drawing>
+          <wp:inline distT="0" distB="0" distL="0" distR="0">
+            <wp:extent cx="4572000" cy="1185862"/>
+            <wp:effectExtent l="0" t="0" r="19050" b="14605"/>
+            <wp:docPr id="5" name="Chart 5"/>
             <wp:cNvGraphicFramePr/>
             <a:graphic xmlns:a="http://schemas.openxmlformats.org/drawingml/2006/main">
               <a:graphicData uri="http://schemas.openxmlformats.org/drawingml/2006/chart">
@@ -10190,209 +10186,31 @@
           </wp:inline>
         </w:drawing>
       </w:r>
-      <w:r>
-        <w:rPr>
-          <w:lang w:val="en-US"/>
-        </w:rPr>
-        <w:br/>
-      </w:r>
-    </w:p>
-    <w:p>
-      <w:pPr>
-        <w:pStyle w:val="Heading3"/>
-        <w:rPr>
-          <w:lang w:val="en-US"/>
-        </w:rPr>
-      </w:pPr>
-      <w:r>
-        <w:rPr>
-          <w:lang w:val="en-US"/>
-        </w:rPr>
-        <w:t>Example 2</w:t>
-      </w:r>
-    </w:p>
-    <w:p>
-      <w:pPr>
-        <w:rPr>
-          <w:lang w:val="en-US"/>
-        </w:rPr>
-      </w:pPr>
-      <w:r>
-        <w:rPr>
-          <w:lang w:val="en-US"/>
-        </w:rPr>
-        <w:t>You have to be careful when running commands in parallel because if a later command starts executing before it’s done and both need the same subsystem(s), the first command will get interrupted.</w:t>
-      </w:r>
-      <w:r>
-        <w:rPr>
-          <w:lang w:val="en-US"/>
-        </w:rPr>
-        <w:t xml:space="preserve">  For example, </w:t>
-      </w:r>
-      <w:r>
-        <w:rPr>
-          <w:lang w:val="en-US"/>
-        </w:rPr>
-        <w:t xml:space="preserve">if we use </w:t>
-      </w:r>
-      <w:r>
-        <w:rPr>
-          <w:lang w:val="en-US"/>
-        </w:rPr>
-        <w:t>these commands:</w:t>
-      </w:r>
-    </w:p>
-    <w:p>
-      <w:pPr>
-        <w:pStyle w:val="ListParagraph"/>
-        <w:numPr>
-          <w:ilvl w:val="0"/>
-          <w:numId w:val="21"/>
-        </w:numPr>
-        <w:rPr>
-          <w:lang w:val="en-US"/>
-        </w:rPr>
-      </w:pPr>
-      <w:proofErr w:type="spellStart"/>
-      <w:r>
-        <w:rPr>
-          <w:lang w:val="en-US"/>
-        </w:rPr>
-        <w:t>MoveForwardCmd</w:t>
-      </w:r>
-      <w:proofErr w:type="spellEnd"/>
-      <w:r>
-        <w:rPr>
-          <w:lang w:val="en-US"/>
-        </w:rPr>
-        <w:t xml:space="preserve">(2000) – requires </w:t>
-      </w:r>
-      <w:proofErr w:type="spellStart"/>
-      <w:r>
-        <w:rPr>
-          <w:lang w:val="en-US"/>
-        </w:rPr>
-        <w:t>drivestrainSub</w:t>
-      </w:r>
-      <w:proofErr w:type="spellEnd"/>
-      <w:r>
-        <w:rPr>
-          <w:lang w:val="en-US"/>
-        </w:rPr>
-        <w:t>, takes 4 seconds</w:t>
-      </w:r>
-    </w:p>
-    <w:p>
-      <w:pPr>
-        <w:pStyle w:val="ListParagraph"/>
-        <w:numPr>
-          <w:ilvl w:val="0"/>
-          <w:numId w:val="21"/>
-        </w:numPr>
-        <w:rPr>
-          <w:lang w:val="en-US"/>
-        </w:rPr>
-      </w:pPr>
-      <w:proofErr w:type="spellStart"/>
-      <w:r>
-        <w:rPr>
-          <w:lang w:val="en-US"/>
-        </w:rPr>
-        <w:t>OpenShooterGateCmd</w:t>
-      </w:r>
-      <w:proofErr w:type="spellEnd"/>
-      <w:r>
-        <w:rPr>
-          <w:lang w:val="en-US"/>
-        </w:rPr>
-        <w:t xml:space="preserve"> – requires </w:t>
-      </w:r>
-      <w:proofErr w:type="spellStart"/>
-      <w:r>
-        <w:rPr>
-          <w:lang w:val="en-US"/>
-        </w:rPr>
-        <w:t>shooterSub</w:t>
-      </w:r>
-      <w:proofErr w:type="spellEnd"/>
-      <w:r>
-        <w:rPr>
-          <w:lang w:val="en-US"/>
-        </w:rPr>
-        <w:t>, takes 2 seconds</w:t>
-      </w:r>
-    </w:p>
-    <w:p>
-      <w:pPr>
-        <w:pStyle w:val="ListParagraph"/>
-        <w:numPr>
-          <w:ilvl w:val="0"/>
-          <w:numId w:val="21"/>
-        </w:numPr>
-        <w:rPr>
-          <w:lang w:val="en-US"/>
-        </w:rPr>
-      </w:pPr>
-      <w:proofErr w:type="spellStart"/>
-      <w:r>
-        <w:rPr>
-          <w:lang w:val="en-US"/>
-        </w:rPr>
-        <w:t>TurnCmd</w:t>
-      </w:r>
-      <w:proofErr w:type="spellEnd"/>
-      <w:r>
-        <w:rPr>
-          <w:lang w:val="en-US"/>
-        </w:rPr>
-        <w:t xml:space="preserve">(45) – requires </w:t>
-      </w:r>
-      <w:proofErr w:type="spellStart"/>
-      <w:r>
-        <w:rPr>
-          <w:lang w:val="en-US"/>
-        </w:rPr>
-        <w:t>drivetrainSub</w:t>
-      </w:r>
-      <w:proofErr w:type="spellEnd"/>
-      <w:r>
-        <w:rPr>
-          <w:lang w:val="en-US"/>
-        </w:rPr>
-        <w:t>, takes 1 second</w:t>
-      </w:r>
-    </w:p>
-    <w:p>
-      <w:pPr>
-        <w:rPr>
-          <w:lang w:val="en-US"/>
-        </w:rPr>
-      </w:pPr>
-      <w:proofErr w:type="gramStart"/>
-      <w:r>
-        <w:rPr>
-          <w:lang w:val="en-US"/>
-        </w:rPr>
-        <w:t>a</w:t>
-      </w:r>
-      <w:r>
-        <w:rPr>
-          <w:lang w:val="en-US"/>
-        </w:rPr>
-        <w:t>dd</w:t>
-      </w:r>
-      <w:r>
-        <w:rPr>
-          <w:lang w:val="en-US"/>
-        </w:rPr>
-        <w:t>ed</w:t>
-      </w:r>
-      <w:proofErr w:type="gramEnd"/>
-      <w:r>
-        <w:rPr>
-          <w:lang w:val="en-US"/>
-        </w:rPr>
-        <w:t xml:space="preserve"> this way:</w:t>
+    </w:p>
+    <w:p>
+      <w:pPr>
+        <w:rPr>
+          <w:lang w:val="en-US"/>
+        </w:rPr>
+      </w:pPr>
+      <w:r>
+        <w:rPr>
+          <w:lang w:val="en-US"/>
+        </w:rPr>
+        <w:t>The result is that the robot will not have moved far enough before it turns.</w:t>
+      </w:r>
+    </w:p>
+    <w:p>
+      <w:pPr>
+        <w:rPr>
+          <w:lang w:val="en-US"/>
+        </w:rPr>
+      </w:pPr>
+      <w:r>
+        <w:rPr>
+          <w:lang w:val="en-US"/>
+        </w:rPr>
+        <w:t>In this case, the correct order would be:</w:t>
       </w:r>
     </w:p>
     <w:p>
@@ -10406,7 +10224,6 @@
         </w:rPr>
       </w:pPr>
       <w:proofErr w:type="spellStart"/>
-      <w:proofErr w:type="gramStart"/>
       <w:r>
         <w:rPr>
           <w:rFonts w:ascii="Courier New" w:hAnsi="Courier New" w:cs="Courier New"/>
@@ -10424,7 +10241,6 @@
         </w:rPr>
         <w:t>(</w:t>
       </w:r>
-      <w:proofErr w:type="gramEnd"/>
       <w:r>
         <w:rPr>
           <w:rFonts w:ascii="Courier New" w:hAnsi="Courier New" w:cs="Courier New"/>
@@ -10440,16 +10256,24 @@
           <w:sz w:val="20"/>
           <w:lang w:val="en-US"/>
         </w:rPr>
-        <w:t>MoveForwardCmd</w:t>
-      </w:r>
-      <w:proofErr w:type="spellEnd"/>
-      <w:r>
-        <w:rPr>
-          <w:rFonts w:ascii="Courier New" w:hAnsi="Courier New" w:cs="Courier New"/>
-          <w:sz w:val="20"/>
-          <w:lang w:val="en-US"/>
-        </w:rPr>
-        <w:t>(2000));</w:t>
+        <w:t>OpenShooterGateCmd</w:t>
+      </w:r>
+      <w:proofErr w:type="spellEnd"/>
+      <w:r>
+        <w:rPr>
+          <w:rFonts w:ascii="Courier New" w:hAnsi="Courier New" w:cs="Courier New"/>
+          <w:sz w:val="20"/>
+          <w:lang w:val="en-US"/>
+        </w:rPr>
+        <w:t>()</w:t>
+      </w:r>
+      <w:r>
+        <w:rPr>
+          <w:rFonts w:ascii="Courier New" w:hAnsi="Courier New" w:cs="Courier New"/>
+          <w:sz w:val="20"/>
+          <w:lang w:val="en-US"/>
+        </w:rPr>
+        <w:t>);</w:t>
       </w:r>
     </w:p>
     <w:p>
@@ -10463,7 +10287,6 @@
         </w:rPr>
       </w:pPr>
       <w:proofErr w:type="spellStart"/>
-      <w:proofErr w:type="gramStart"/>
       <w:r>
         <w:rPr>
           <w:rFonts w:ascii="Courier New" w:hAnsi="Courier New" w:cs="Courier New"/>
@@ -10479,42 +10302,33 @@
           <w:sz w:val="20"/>
           <w:lang w:val="en-US"/>
         </w:rPr>
-        <w:t>(</w:t>
-      </w:r>
-      <w:proofErr w:type="gramEnd"/>
-      <w:r>
-        <w:rPr>
-          <w:rFonts w:ascii="Courier New" w:hAnsi="Courier New" w:cs="Courier New"/>
-          <w:sz w:val="20"/>
-          <w:lang w:val="en-US"/>
-        </w:rPr>
-        <w:t xml:space="preserve">new </w:t>
-      </w:r>
-      <w:proofErr w:type="spellStart"/>
-      <w:r>
-        <w:rPr>
-          <w:rFonts w:ascii="Courier New" w:hAnsi="Courier New" w:cs="Courier New"/>
-          <w:sz w:val="20"/>
-          <w:lang w:val="en-US"/>
-        </w:rPr>
-        <w:t>OpenShooterGateCmd</w:t>
-      </w:r>
-      <w:proofErr w:type="spellEnd"/>
-      <w:r>
-        <w:rPr>
-          <w:rFonts w:ascii="Courier New" w:hAnsi="Courier New" w:cs="Courier New"/>
-          <w:sz w:val="20"/>
-          <w:lang w:val="en-US"/>
-        </w:rPr>
-        <w:t>()</w:t>
-      </w:r>
-      <w:r>
-        <w:rPr>
-          <w:rFonts w:ascii="Courier New" w:hAnsi="Courier New" w:cs="Courier New"/>
-          <w:sz w:val="20"/>
-          <w:lang w:val="en-US"/>
-        </w:rPr>
-        <w:t>);</w:t>
+        <w:t>(new</w:t>
+      </w:r>
+      <w:r>
+        <w:rPr>
+          <w:rFonts w:ascii="Courier New" w:hAnsi="Courier New" w:cs="Courier New"/>
+          <w:sz w:val="20"/>
+          <w:lang w:val="en-US"/>
+        </w:rPr>
+        <w:t xml:space="preserve"> </w:t>
+      </w:r>
+      <w:proofErr w:type="spellStart"/>
+      <w:r>
+        <w:rPr>
+          <w:rFonts w:ascii="Courier New" w:hAnsi="Courier New" w:cs="Courier New"/>
+          <w:sz w:val="20"/>
+          <w:lang w:val="en-US"/>
+        </w:rPr>
+        <w:t>MoveForwardCmd</w:t>
+      </w:r>
+      <w:proofErr w:type="spellEnd"/>
+      <w:r>
+        <w:rPr>
+          <w:rFonts w:ascii="Courier New" w:hAnsi="Courier New" w:cs="Courier New"/>
+          <w:sz w:val="20"/>
+          <w:lang w:val="en-US"/>
+        </w:rPr>
+        <w:t>(2000));</w:t>
       </w:r>
     </w:p>
     <w:p>
@@ -10528,7 +10342,6 @@
         </w:rPr>
       </w:pPr>
       <w:proofErr w:type="spellStart"/>
-      <w:proofErr w:type="gramStart"/>
       <w:r>
         <w:rPr>
           <w:rFonts w:ascii="Courier New" w:hAnsi="Courier New" w:cs="Courier New"/>
@@ -10544,35 +10357,26 @@
           <w:sz w:val="20"/>
           <w:lang w:val="en-US"/>
         </w:rPr>
+        <w:t xml:space="preserve">(new </w:t>
+      </w:r>
+      <w:proofErr w:type="spellStart"/>
+      <w:r>
+        <w:rPr>
+          <w:rFonts w:ascii="Courier New" w:hAnsi="Courier New" w:cs="Courier New"/>
+          <w:sz w:val="20"/>
+          <w:lang w:val="en-US"/>
+        </w:rPr>
+        <w:t>TurnCmd</w:t>
+      </w:r>
+      <w:proofErr w:type="spellEnd"/>
+      <w:r>
+        <w:rPr>
+          <w:rFonts w:ascii="Courier New" w:hAnsi="Courier New" w:cs="Courier New"/>
+          <w:sz w:val="20"/>
+          <w:lang w:val="en-US"/>
+        </w:rPr>
         <w:t>(</w:t>
       </w:r>
-      <w:proofErr w:type="gramEnd"/>
-      <w:r>
-        <w:rPr>
-          <w:rFonts w:ascii="Courier New" w:hAnsi="Courier New" w:cs="Courier New"/>
-          <w:sz w:val="20"/>
-          <w:lang w:val="en-US"/>
-        </w:rPr>
-        <w:t xml:space="preserve">new </w:t>
-      </w:r>
-      <w:proofErr w:type="spellStart"/>
-      <w:r>
-        <w:rPr>
-          <w:rFonts w:ascii="Courier New" w:hAnsi="Courier New" w:cs="Courier New"/>
-          <w:sz w:val="20"/>
-          <w:lang w:val="en-US"/>
-        </w:rPr>
-        <w:t>TurnCmd</w:t>
-      </w:r>
-      <w:proofErr w:type="spellEnd"/>
-      <w:r>
-        <w:rPr>
-          <w:rFonts w:ascii="Courier New" w:hAnsi="Courier New" w:cs="Courier New"/>
-          <w:sz w:val="20"/>
-          <w:lang w:val="en-US"/>
-        </w:rPr>
-        <w:t>(</w:t>
-      </w:r>
       <w:r>
         <w:rPr>
           <w:rFonts w:ascii="Courier New" w:hAnsi="Courier New" w:cs="Courier New"/>
@@ -10600,13 +10404,13 @@
         <w:rPr>
           <w:lang w:val="en-US"/>
         </w:rPr>
-        <w:t>The code will not work as expected.  W</w:t>
-      </w:r>
-      <w:r>
-        <w:rPr>
-          <w:lang w:val="en-US"/>
-        </w:rPr>
-        <w:t xml:space="preserve">hat actually happens is that the turn command interrupts the move command as shown in the graph below.  </w:t>
+        <w:t xml:space="preserve">And it </w:t>
+      </w:r>
+      <w:r>
+        <w:rPr>
+          <w:lang w:val="en-US"/>
+        </w:rPr>
+        <w:t>looks like this, graphically:</w:t>
       </w:r>
     </w:p>
     <w:p>
@@ -10619,14 +10423,13 @@
       <w:r>
         <w:rPr>
           <w:noProof/>
-          <w:lang w:val="en-US"/>
-        </w:rPr>
-        <w:lastRenderedPageBreak/>
+          <w:lang w:eastAsia="en-CA"/>
+        </w:rPr>
         <w:drawing>
-          <wp:inline distT="0" distB="0" distL="0" distR="0" wp14:anchorId="21B89F0E" wp14:editId="42BA8E83">
-            <wp:extent cx="4572000" cy="1185862"/>
-            <wp:effectExtent l="0" t="0" r="19050" b="14605"/>
-            <wp:docPr id="5" name="Chart 5"/>
+          <wp:inline distT="0" distB="0" distL="0" distR="0">
+            <wp:extent cx="4572000" cy="1157288"/>
+            <wp:effectExtent l="0" t="0" r="19050" b="24130"/>
+            <wp:docPr id="7" name="Chart 7"/>
             <wp:cNvGraphicFramePr/>
             <a:graphic xmlns:a="http://schemas.openxmlformats.org/drawingml/2006/main">
               <a:graphicData uri="http://schemas.openxmlformats.org/drawingml/2006/chart">
@@ -10647,281 +10450,6 @@
         <w:rPr>
           <w:lang w:val="en-US"/>
         </w:rPr>
-        <w:t>The result is that the robot will not have moved far enough before it turns.</w:t>
-      </w:r>
-    </w:p>
-    <w:p>
-      <w:pPr>
-        <w:rPr>
-          <w:lang w:val="en-US"/>
-        </w:rPr>
-      </w:pPr>
-      <w:r>
-        <w:rPr>
-          <w:lang w:val="en-US"/>
-        </w:rPr>
-        <w:t>In this case, the correct order would be:</w:t>
-      </w:r>
-    </w:p>
-    <w:p>
-      <w:pPr>
-        <w:spacing w:after="0"/>
-        <w:ind w:left="720"/>
-        <w:rPr>
-          <w:rFonts w:ascii="Courier New" w:hAnsi="Courier New" w:cs="Courier New"/>
-          <w:sz w:val="20"/>
-          <w:lang w:val="en-US"/>
-        </w:rPr>
-      </w:pPr>
-      <w:proofErr w:type="spellStart"/>
-      <w:proofErr w:type="gramStart"/>
-      <w:r>
-        <w:rPr>
-          <w:rFonts w:ascii="Courier New" w:hAnsi="Courier New" w:cs="Courier New"/>
-          <w:sz w:val="20"/>
-          <w:lang w:val="en-US"/>
-        </w:rPr>
-        <w:t>AddParallel</w:t>
-      </w:r>
-      <w:proofErr w:type="spellEnd"/>
-      <w:r>
-        <w:rPr>
-          <w:rFonts w:ascii="Courier New" w:hAnsi="Courier New" w:cs="Courier New"/>
-          <w:sz w:val="20"/>
-          <w:lang w:val="en-US"/>
-        </w:rPr>
-        <w:t>(</w:t>
-      </w:r>
-      <w:proofErr w:type="gramEnd"/>
-      <w:r>
-        <w:rPr>
-          <w:rFonts w:ascii="Courier New" w:hAnsi="Courier New" w:cs="Courier New"/>
-          <w:sz w:val="20"/>
-          <w:lang w:val="en-US"/>
-        </w:rPr>
-        <w:t xml:space="preserve">new </w:t>
-      </w:r>
-      <w:proofErr w:type="spellStart"/>
-      <w:r>
-        <w:rPr>
-          <w:rFonts w:ascii="Courier New" w:hAnsi="Courier New" w:cs="Courier New"/>
-          <w:sz w:val="20"/>
-          <w:lang w:val="en-US"/>
-        </w:rPr>
-        <w:t>OpenShooterGateCmd</w:t>
-      </w:r>
-      <w:proofErr w:type="spellEnd"/>
-      <w:r>
-        <w:rPr>
-          <w:rFonts w:ascii="Courier New" w:hAnsi="Courier New" w:cs="Courier New"/>
-          <w:sz w:val="20"/>
-          <w:lang w:val="en-US"/>
-        </w:rPr>
-        <w:t>()</w:t>
-      </w:r>
-      <w:r>
-        <w:rPr>
-          <w:rFonts w:ascii="Courier New" w:hAnsi="Courier New" w:cs="Courier New"/>
-          <w:sz w:val="20"/>
-          <w:lang w:val="en-US"/>
-        </w:rPr>
-        <w:t>);</w:t>
-      </w:r>
-    </w:p>
-    <w:p>
-      <w:pPr>
-        <w:spacing w:after="0"/>
-        <w:ind w:left="720"/>
-        <w:rPr>
-          <w:rFonts w:ascii="Courier New" w:hAnsi="Courier New" w:cs="Courier New"/>
-          <w:sz w:val="20"/>
-          <w:lang w:val="en-US"/>
-        </w:rPr>
-      </w:pPr>
-      <w:proofErr w:type="spellStart"/>
-      <w:proofErr w:type="gramStart"/>
-      <w:r>
-        <w:rPr>
-          <w:rFonts w:ascii="Courier New" w:hAnsi="Courier New" w:cs="Courier New"/>
-          <w:sz w:val="20"/>
-          <w:lang w:val="en-US"/>
-        </w:rPr>
-        <w:t>AddSequential</w:t>
-      </w:r>
-      <w:proofErr w:type="spellEnd"/>
-      <w:r>
-        <w:rPr>
-          <w:rFonts w:ascii="Courier New" w:hAnsi="Courier New" w:cs="Courier New"/>
-          <w:sz w:val="20"/>
-          <w:lang w:val="en-US"/>
-        </w:rPr>
-        <w:t>(</w:t>
-      </w:r>
-      <w:proofErr w:type="gramEnd"/>
-      <w:r>
-        <w:rPr>
-          <w:rFonts w:ascii="Courier New" w:hAnsi="Courier New" w:cs="Courier New"/>
-          <w:sz w:val="20"/>
-          <w:lang w:val="en-US"/>
-        </w:rPr>
-        <w:t>new</w:t>
-      </w:r>
-      <w:r>
-        <w:rPr>
-          <w:rFonts w:ascii="Courier New" w:hAnsi="Courier New" w:cs="Courier New"/>
-          <w:sz w:val="20"/>
-          <w:lang w:val="en-US"/>
-        </w:rPr>
-        <w:t xml:space="preserve"> </w:t>
-      </w:r>
-      <w:proofErr w:type="spellStart"/>
-      <w:r>
-        <w:rPr>
-          <w:rFonts w:ascii="Courier New" w:hAnsi="Courier New" w:cs="Courier New"/>
-          <w:sz w:val="20"/>
-          <w:lang w:val="en-US"/>
-        </w:rPr>
-        <w:t>MoveForwardCmd</w:t>
-      </w:r>
-      <w:proofErr w:type="spellEnd"/>
-      <w:r>
-        <w:rPr>
-          <w:rFonts w:ascii="Courier New" w:hAnsi="Courier New" w:cs="Courier New"/>
-          <w:sz w:val="20"/>
-          <w:lang w:val="en-US"/>
-        </w:rPr>
-        <w:t>(2000));</w:t>
-      </w:r>
-    </w:p>
-    <w:p>
-      <w:pPr>
-        <w:spacing w:after="240"/>
-        <w:ind w:left="720"/>
-        <w:rPr>
-          <w:rFonts w:ascii="Courier New" w:hAnsi="Courier New" w:cs="Courier New"/>
-          <w:sz w:val="20"/>
-          <w:lang w:val="en-US"/>
-        </w:rPr>
-      </w:pPr>
-      <w:proofErr w:type="spellStart"/>
-      <w:proofErr w:type="gramStart"/>
-      <w:r>
-        <w:rPr>
-          <w:rFonts w:ascii="Courier New" w:hAnsi="Courier New" w:cs="Courier New"/>
-          <w:sz w:val="20"/>
-          <w:lang w:val="en-US"/>
-        </w:rPr>
-        <w:t>AddSequential</w:t>
-      </w:r>
-      <w:proofErr w:type="spellEnd"/>
-      <w:r>
-        <w:rPr>
-          <w:rFonts w:ascii="Courier New" w:hAnsi="Courier New" w:cs="Courier New"/>
-          <w:sz w:val="20"/>
-          <w:lang w:val="en-US"/>
-        </w:rPr>
-        <w:t>(</w:t>
-      </w:r>
-      <w:proofErr w:type="gramEnd"/>
-      <w:r>
-        <w:rPr>
-          <w:rFonts w:ascii="Courier New" w:hAnsi="Courier New" w:cs="Courier New"/>
-          <w:sz w:val="20"/>
-          <w:lang w:val="en-US"/>
-        </w:rPr>
-        <w:t xml:space="preserve">new </w:t>
-      </w:r>
-      <w:proofErr w:type="spellStart"/>
-      <w:r>
-        <w:rPr>
-          <w:rFonts w:ascii="Courier New" w:hAnsi="Courier New" w:cs="Courier New"/>
-          <w:sz w:val="20"/>
-          <w:lang w:val="en-US"/>
-        </w:rPr>
-        <w:t>TurnCmd</w:t>
-      </w:r>
-      <w:proofErr w:type="spellEnd"/>
-      <w:r>
-        <w:rPr>
-          <w:rFonts w:ascii="Courier New" w:hAnsi="Courier New" w:cs="Courier New"/>
-          <w:sz w:val="20"/>
-          <w:lang w:val="en-US"/>
-        </w:rPr>
-        <w:t>(</w:t>
-      </w:r>
-      <w:r>
-        <w:rPr>
-          <w:rFonts w:ascii="Courier New" w:hAnsi="Courier New" w:cs="Courier New"/>
-          <w:sz w:val="20"/>
-          <w:lang w:val="en-US"/>
-        </w:rPr>
-        <w:t>45</w:t>
-      </w:r>
-      <w:r>
-        <w:rPr>
-          <w:rFonts w:ascii="Courier New" w:hAnsi="Courier New" w:cs="Courier New"/>
-          <w:sz w:val="20"/>
-          <w:lang w:val="en-US"/>
-        </w:rPr>
-        <w:t>));</w:t>
-      </w:r>
-    </w:p>
-    <w:p>
-      <w:pPr>
-        <w:rPr>
-          <w:lang w:val="en-US"/>
-        </w:rPr>
-      </w:pPr>
-      <w:r>
-        <w:rPr>
-          <w:lang w:val="en-US"/>
-        </w:rPr>
-        <w:t xml:space="preserve">And it </w:t>
-      </w:r>
-      <w:r>
-        <w:rPr>
-          <w:lang w:val="en-US"/>
-        </w:rPr>
-        <w:t>looks like this, graphically:</w:t>
-      </w:r>
-    </w:p>
-    <w:p>
-      <w:pPr>
-        <w:jc w:val="center"/>
-        <w:rPr>
-          <w:lang w:val="en-US"/>
-        </w:rPr>
-      </w:pPr>
-      <w:r>
-        <w:rPr>
-          <w:noProof/>
-          <w:lang w:val="en-US"/>
-        </w:rPr>
-        <w:drawing>
-          <wp:inline distT="0" distB="0" distL="0" distR="0" wp14:anchorId="467D5EB5" wp14:editId="6FFE0131">
-            <wp:extent cx="4572000" cy="1157288"/>
-            <wp:effectExtent l="0" t="0" r="19050" b="24130"/>
-            <wp:docPr id="7" name="Chart 7"/>
-            <wp:cNvGraphicFramePr/>
-            <a:graphic xmlns:a="http://schemas.openxmlformats.org/drawingml/2006/main">
-              <a:graphicData uri="http://schemas.openxmlformats.org/drawingml/2006/chart">
-                <c:chart xmlns:c="http://schemas.openxmlformats.org/drawingml/2006/chart" xmlns:r="http://schemas.openxmlformats.org/officeDocument/2006/relationships" r:id="rId11"/>
-              </a:graphicData>
-            </a:graphic>
-          </wp:inline>
-        </w:drawing>
-      </w:r>
-    </w:p>
-    <w:p>
-      <w:pPr>
-        <w:rPr>
-          <w:lang w:val="en-US"/>
-        </w:rPr>
-      </w:pPr>
-      <w:r>
-        <w:rPr>
-          <w:lang w:val="en-US"/>
-        </w:rPr>
         <w:t>Now the movement is completed before the robot turns.</w:t>
       </w:r>
       <w:bookmarkStart w:id="17" w:name="_GoBack"/>
@@ -11225,23 +10753,13 @@
         </w:rPr>
         <w:t xml:space="preserve">static </w:t>
       </w:r>
-      <w:proofErr w:type="spellStart"/>
-      <w:r>
-        <w:rPr>
-          <w:rFonts w:ascii="Courier New" w:hAnsi="Courier New" w:cs="Courier New"/>
-          <w:sz w:val="20"/>
-          <w:lang w:val="en-US"/>
-        </w:rPr>
-        <w:t>std</w:t>
-      </w:r>
-      <w:proofErr w:type="spellEnd"/>
-      <w:r>
-        <w:rPr>
-          <w:rFonts w:ascii="Courier New" w:hAnsi="Courier New" w:cs="Courier New"/>
-          <w:sz w:val="20"/>
-          <w:lang w:val="en-US"/>
-        </w:rPr>
-        <w:t>::</w:t>
+      <w:r>
+        <w:rPr>
+          <w:rFonts w:ascii="Courier New" w:hAnsi="Courier New" w:cs="Courier New"/>
+          <w:sz w:val="20"/>
+          <w:lang w:val="en-US"/>
+        </w:rPr>
+        <w:t>std::</w:t>
       </w:r>
       <w:proofErr w:type="spellStart"/>
       <w:r>
@@ -11392,23 +10910,13 @@
         </w:rPr>
         <w:t xml:space="preserve">Add </w:t>
       </w:r>
-      <w:proofErr w:type="spellStart"/>
-      <w:r>
-        <w:rPr>
-          <w:rFonts w:ascii="Courier New" w:hAnsi="Courier New" w:cs="Courier New"/>
-          <w:sz w:val="20"/>
-          <w:lang w:val="en-US"/>
-        </w:rPr>
-        <w:t>std</w:t>
-      </w:r>
-      <w:proofErr w:type="spellEnd"/>
-      <w:r>
-        <w:rPr>
-          <w:rFonts w:ascii="Courier New" w:hAnsi="Courier New" w:cs="Courier New"/>
-          <w:sz w:val="20"/>
-          <w:lang w:val="en-US"/>
-        </w:rPr>
-        <w:t>::</w:t>
+      <w:r>
+        <w:rPr>
+          <w:rFonts w:ascii="Courier New" w:hAnsi="Courier New" w:cs="Courier New"/>
+          <w:sz w:val="20"/>
+          <w:lang w:val="en-US"/>
+        </w:rPr>
+        <w:t>std::</w:t>
       </w:r>
       <w:proofErr w:type="spellStart"/>
       <w:r>
@@ -11657,21 +11165,7 @@
         <w:rPr>
           <w:lang w:val="en-US"/>
         </w:rPr>
-        <w:t>::</w:t>
-      </w:r>
-      <w:proofErr w:type="spellStart"/>
-      <w:r>
-        <w:rPr>
-          <w:lang w:val="en-US"/>
-        </w:rPr>
-        <w:t>init</w:t>
-      </w:r>
-      <w:proofErr w:type="spellEnd"/>
-      <w:r>
-        <w:rPr>
-          <w:lang w:val="en-US"/>
-        </w:rPr>
-        <w:t>()</w:t>
+        <w:t>::init()</w:t>
       </w:r>
     </w:p>
     <w:p>
@@ -11773,23 +11267,13 @@
           <w:lang w:val="en-US"/>
         </w:rPr>
       </w:pPr>
-      <w:proofErr w:type="spellStart"/>
-      <w:r>
-        <w:rPr>
-          <w:rFonts w:ascii="Courier New" w:hAnsi="Courier New" w:cs="Courier New"/>
-          <w:sz w:val="20"/>
-          <w:lang w:val="en-US"/>
-        </w:rPr>
-        <w:t>std</w:t>
-      </w:r>
-      <w:proofErr w:type="spellEnd"/>
-      <w:r>
-        <w:rPr>
-          <w:rFonts w:ascii="Courier New" w:hAnsi="Courier New" w:cs="Courier New"/>
-          <w:sz w:val="20"/>
-          <w:lang w:val="en-US"/>
-        </w:rPr>
-        <w:t>::</w:t>
+      <w:r>
+        <w:rPr>
+          <w:rFonts w:ascii="Courier New" w:hAnsi="Courier New" w:cs="Courier New"/>
+          <w:sz w:val="20"/>
+          <w:lang w:val="en-US"/>
+        </w:rPr>
+        <w:t>std::</w:t>
       </w:r>
       <w:proofErr w:type="spellStart"/>
       <w:r>
@@ -12469,23 +11953,13 @@
           <w:lang w:val="en-US"/>
         </w:rPr>
       </w:pPr>
-      <w:proofErr w:type="spellStart"/>
-      <w:r>
-        <w:rPr>
-          <w:rFonts w:ascii="Courier New" w:hAnsi="Courier New" w:cs="Courier New"/>
-          <w:sz w:val="20"/>
-          <w:lang w:val="en-US"/>
-        </w:rPr>
-        <w:t>const</w:t>
-      </w:r>
-      <w:proofErr w:type="spellEnd"/>
-      <w:r>
-        <w:rPr>
-          <w:rFonts w:ascii="Courier New" w:hAnsi="Courier New" w:cs="Courier New"/>
-          <w:sz w:val="20"/>
-          <w:lang w:val="en-US"/>
-        </w:rPr>
-        <w:t xml:space="preserve"> </w:t>
+      <w:r>
+        <w:rPr>
+          <w:rFonts w:ascii="Courier New" w:hAnsi="Courier New" w:cs="Courier New"/>
+          <w:sz w:val="20"/>
+          <w:lang w:val="en-US"/>
+        </w:rPr>
+        <w:t xml:space="preserve">const </w:t>
       </w:r>
       <w:proofErr w:type="spellStart"/>
       <w:r>
@@ -13063,13 +12537,7 @@
         <w:rPr>
           <w:lang w:val="en-US"/>
         </w:rPr>
-        <w:t xml:space="preserve"> (</w:t>
-      </w:r>
-      <w:r>
-        <w:rPr>
-          <w:lang w:val="en-US"/>
-        </w:rPr>
-        <w:t xml:space="preserve">where </w:t>
+        <w:t xml:space="preserve"> (where </w:t>
       </w:r>
       <w:r>
         <w:rPr>
@@ -13082,13 +12550,7 @@
         <w:rPr>
           <w:lang w:val="en-US"/>
         </w:rPr>
-        <w:t xml:space="preserve"> is a descriptive name)</w:t>
-      </w:r>
-      <w:r>
-        <w:rPr>
-          <w:lang w:val="en-US"/>
-        </w:rPr>
-        <w:t>.</w:t>
+        <w:t xml:space="preserve"> is a descriptive name).</w:t>
       </w:r>
     </w:p>
     <w:p>
@@ -13268,8 +12730,8 @@
       </w:pPr>
     </w:p>
     <w:sectPr>
-      <w:headerReference w:type="default" r:id="rId12"/>
-      <w:footerReference w:type="default" r:id="rId13"/>
+      <w:headerReference w:type="default" r:id="rId11"/>
+      <w:footerReference w:type="default" r:id="rId12"/>
       <w:pgSz w:w="12240" w:h="15840"/>
       <w:pgMar w:top="1440" w:right="1440" w:bottom="1440" w:left="1440" w:header="720" w:footer="720" w:gutter="0"/>
       <w:cols w:space="720"/>
@@ -13280,7 +12742,7 @@
 </file>
 
 <file path=word/endnotes.xml><?xml version="1.0" encoding="utf-8"?>
-<w:endnotes xmlns:wpc="http://schemas.microsoft.com/office/word/2010/wordprocessingCanvas" xmlns:mc="http://schemas.openxmlformats.org/markup-compatibility/2006" xmlns:o="urn:schemas-microsoft-com:office:office" xmlns:r="http://schemas.openxmlformats.org/officeDocument/2006/relationships" xmlns:m="http://schemas.openxmlformats.org/officeDocument/2006/math" xmlns:v="urn:schemas-microsoft-com:vml" xmlns:wp14="http://schemas.microsoft.com/office/word/2010/wordprocessingDrawing" xmlns:wp="http://schemas.openxmlformats.org/drawingml/2006/wordprocessingDrawing" xmlns:w10="urn:schemas-microsoft-com:office:word" xmlns:w="http://schemas.openxmlformats.org/wordprocessingml/2006/main" xmlns:w14="http://schemas.microsoft.com/office/word/2010/wordml" xmlns:wpg="http://schemas.microsoft.com/office/word/2010/wordprocessingGroup" xmlns:wpi="http://schemas.microsoft.com/office/word/2010/wordprocessingInk" xmlns:wne="http://schemas.microsoft.com/office/word/2006/wordml" xmlns:wps="http://schemas.microsoft.com/office/word/2010/wordprocessingShape" mc:Ignorable="w14 wp14">
+<w:endnotes xmlns:ve="http://schemas.openxmlformats.org/markup-compatibility/2006" xmlns:o="urn:schemas-microsoft-com:office:office" xmlns:r="http://schemas.openxmlformats.org/officeDocument/2006/relationships" xmlns:m="http://schemas.openxmlformats.org/officeDocument/2006/math" xmlns:v="urn:schemas-microsoft-com:vml" xmlns:wp="http://schemas.openxmlformats.org/drawingml/2006/wordprocessingDrawing" xmlns:w10="urn:schemas-microsoft-com:office:word" xmlns:w="http://schemas.openxmlformats.org/wordprocessingml/2006/main" xmlns:wne="http://schemas.microsoft.com/office/word/2006/wordml">
   <w:endnote w:type="separator" w:id="-1">
     <w:p>
       <w:pPr>
@@ -13305,7 +12767,7 @@
 </file>
 
 <file path=word/footer1.xml><?xml version="1.0" encoding="utf-8"?>
-<w:ftr xmlns:wpc="http://schemas.microsoft.com/office/word/2010/wordprocessingCanvas" xmlns:mc="http://schemas.openxmlformats.org/markup-compatibility/2006" xmlns:o="urn:schemas-microsoft-com:office:office" xmlns:r="http://schemas.openxmlformats.org/officeDocument/2006/relationships" xmlns:m="http://schemas.openxmlformats.org/officeDocument/2006/math" xmlns:v="urn:schemas-microsoft-com:vml" xmlns:wp14="http://schemas.microsoft.com/office/word/2010/wordprocessingDrawing" xmlns:wp="http://schemas.openxmlformats.org/drawingml/2006/wordprocessingDrawing" xmlns:w10="urn:schemas-microsoft-com:office:word" xmlns:w="http://schemas.openxmlformats.org/wordprocessingml/2006/main" xmlns:w14="http://schemas.microsoft.com/office/word/2010/wordml" xmlns:wpg="http://schemas.microsoft.com/office/word/2010/wordprocessingGroup" xmlns:wpi="http://schemas.microsoft.com/office/word/2010/wordprocessingInk" xmlns:wne="http://schemas.microsoft.com/office/word/2006/wordml" xmlns:wps="http://schemas.microsoft.com/office/word/2010/wordprocessingShape" mc:Ignorable="w14 wp14">
+<w:ftr xmlns:ve="http://schemas.openxmlformats.org/markup-compatibility/2006" xmlns:o="urn:schemas-microsoft-com:office:office" xmlns:r="http://schemas.openxmlformats.org/officeDocument/2006/relationships" xmlns:m="http://schemas.openxmlformats.org/officeDocument/2006/math" xmlns:v="urn:schemas-microsoft-com:vml" xmlns:wp="http://schemas.openxmlformats.org/drawingml/2006/wordprocessingDrawing" xmlns:w10="urn:schemas-microsoft-com:office:word" xmlns:w="http://schemas.openxmlformats.org/wordprocessingml/2006/main" xmlns:wne="http://schemas.microsoft.com/office/word/2006/wordml">
   <w:sdt>
     <w:sdtPr>
       <w:id w:val="129362884"/>
@@ -13338,7 +12800,7 @@
           <w:rPr>
             <w:noProof/>
           </w:rPr>
-          <w:t>12</w:t>
+          <w:t>4</w:t>
         </w:r>
         <w:r>
           <w:rPr>
@@ -13358,7 +12820,7 @@
 </file>
 
 <file path=word/footnotes.xml><?xml version="1.0" encoding="utf-8"?>
-<w:footnotes xmlns:wpc="http://schemas.microsoft.com/office/word/2010/wordprocessingCanvas" xmlns:mc="http://schemas.openxmlformats.org/markup-compatibility/2006" xmlns:o="urn:schemas-microsoft-com:office:office" xmlns:r="http://schemas.openxmlformats.org/officeDocument/2006/relationships" xmlns:m="http://schemas.openxmlformats.org/officeDocument/2006/math" xmlns:v="urn:schemas-microsoft-com:vml" xmlns:wp14="http://schemas.microsoft.com/office/word/2010/wordprocessingDrawing" xmlns:wp="http://schemas.openxmlformats.org/drawingml/2006/wordprocessingDrawing" xmlns:w10="urn:schemas-microsoft-com:office:word" xmlns:w="http://schemas.openxmlformats.org/wordprocessingml/2006/main" xmlns:w14="http://schemas.microsoft.com/office/word/2010/wordml" xmlns:wpg="http://schemas.microsoft.com/office/word/2010/wordprocessingGroup" xmlns:wpi="http://schemas.microsoft.com/office/word/2010/wordprocessingInk" xmlns:wne="http://schemas.microsoft.com/office/word/2006/wordml" xmlns:wps="http://schemas.microsoft.com/office/word/2010/wordprocessingShape" mc:Ignorable="w14 wp14">
+<w:footnotes xmlns:ve="http://schemas.openxmlformats.org/markup-compatibility/2006" xmlns:o="urn:schemas-microsoft-com:office:office" xmlns:r="http://schemas.openxmlformats.org/officeDocument/2006/relationships" xmlns:m="http://schemas.openxmlformats.org/officeDocument/2006/math" xmlns:v="urn:schemas-microsoft-com:vml" xmlns:wp="http://schemas.openxmlformats.org/drawingml/2006/wordprocessingDrawing" xmlns:w10="urn:schemas-microsoft-com:office:word" xmlns:w="http://schemas.openxmlformats.org/wordprocessingml/2006/main" xmlns:wne="http://schemas.microsoft.com/office/word/2006/wordml">
   <w:footnote w:type="separator" w:id="-1">
     <w:p>
       <w:pPr>
@@ -13383,7 +12845,7 @@
 </file>
 
 <file path=word/header1.xml><?xml version="1.0" encoding="utf-8"?>
-<w:hdr xmlns:wpc="http://schemas.microsoft.com/office/word/2010/wordprocessingCanvas" xmlns:mc="http://schemas.openxmlformats.org/markup-compatibility/2006" xmlns:o="urn:schemas-microsoft-com:office:office" xmlns:r="http://schemas.openxmlformats.org/officeDocument/2006/relationships" xmlns:m="http://schemas.openxmlformats.org/officeDocument/2006/math" xmlns:v="urn:schemas-microsoft-com:vml" xmlns:wp14="http://schemas.microsoft.com/office/word/2010/wordprocessingDrawing" xmlns:wp="http://schemas.openxmlformats.org/drawingml/2006/wordprocessingDrawing" xmlns:w10="urn:schemas-microsoft-com:office:word" xmlns:w="http://schemas.openxmlformats.org/wordprocessingml/2006/main" xmlns:w14="http://schemas.microsoft.com/office/word/2010/wordml" xmlns:wpg="http://schemas.microsoft.com/office/word/2010/wordprocessingGroup" xmlns:wpi="http://schemas.microsoft.com/office/word/2010/wordprocessingInk" xmlns:wne="http://schemas.microsoft.com/office/word/2006/wordml" xmlns:wps="http://schemas.microsoft.com/office/word/2010/wordprocessingShape" mc:Ignorable="w14 wp14">
+<w:hdr xmlns:ve="http://schemas.openxmlformats.org/markup-compatibility/2006" xmlns:o="urn:schemas-microsoft-com:office:office" xmlns:r="http://schemas.openxmlformats.org/officeDocument/2006/relationships" xmlns:m="http://schemas.openxmlformats.org/officeDocument/2006/math" xmlns:v="urn:schemas-microsoft-com:vml" xmlns:wp="http://schemas.openxmlformats.org/drawingml/2006/wordprocessingDrawing" xmlns:w10="urn:schemas-microsoft-com:office:word" xmlns:w="http://schemas.openxmlformats.org/wordprocessingml/2006/main" xmlns:wne="http://schemas.microsoft.com/office/word/2006/wordml">
   <w:p>
     <w:pPr>
       <w:pStyle w:val="Header"/>
@@ -13391,10 +12853,10 @@
     <w:r>
       <w:rPr>
         <w:noProof/>
-        <w:lang w:val="en-US"/>
+        <w:lang w:eastAsia="en-CA"/>
       </w:rPr>
       <w:drawing>
-        <wp:inline distT="0" distB="0" distL="0" distR="0" wp14:anchorId="20E13131" wp14:editId="7A28E5FC">
+        <wp:inline distT="0" distB="0" distL="0" distR="0">
           <wp:extent cx="1078992" cy="384048"/>
           <wp:effectExtent l="0" t="0" r="0" b="0"/>
           <wp:docPr id="1" name="Picture 1"/>
@@ -13412,7 +12874,7 @@
                   <a:blip r:embed="rId1">
                     <a:extLst>
                       <a:ext uri="{28A0092B-C50C-407E-A947-70E740481C1C}">
-                        <a14:useLocalDpi xmlns:a14="http://schemas.microsoft.com/office/drawing/2010/main" val="0"/>
+                        <a14:useLocalDpi xmlns:a14="http://schemas.microsoft.com/office/drawing/2010/main" xmlns:wps="http://schemas.microsoft.com/office/word/2010/wordprocessingShape" xmlns:wpi="http://schemas.microsoft.com/office/word/2010/wordprocessingInk" xmlns:wpg="http://schemas.microsoft.com/office/word/2010/wordprocessingGroup" xmlns:w14="http://schemas.microsoft.com/office/word/2010/wordml" xmlns:w="http://schemas.openxmlformats.org/wordprocessingml/2006/main" xmlns:w10="urn:schemas-microsoft-com:office:word" xmlns:wp14="http://schemas.microsoft.com/office/word/2010/wordprocessingDrawing" xmlns:v="urn:schemas-microsoft-com:vml" xmlns:o="urn:schemas-microsoft-com:office:office" xmlns:mc="http://schemas.openxmlformats.org/markup-compatibility/2006" xmlns:wpc="http://schemas.microsoft.com/office/word/2010/wordprocessingCanvas" xmlns="" val="0"/>
                       </a:ext>
                     </a:extLst>
                   </a:blip>
@@ -13451,7 +12913,13 @@
       <w:rPr>
         <w:sz w:val="16"/>
       </w:rPr>
-      <w:t>15</w:t>
+      <w:t>2</w:t>
+    </w:r>
+    <w:r>
+      <w:rPr>
+        <w:sz w:val="16"/>
+      </w:rPr>
+      <w:t>5</w:t>
     </w:r>
     <w:r>
       <w:rPr>
@@ -13464,7 +12932,7 @@
 </file>
 
 <file path=word/numbering.xml><?xml version="1.0" encoding="utf-8"?>
-<w:numbering xmlns:wpc="http://schemas.microsoft.com/office/word/2010/wordprocessingCanvas" xmlns:mc="http://schemas.openxmlformats.org/markup-compatibility/2006" xmlns:o="urn:schemas-microsoft-com:office:office" xmlns:r="http://schemas.openxmlformats.org/officeDocument/2006/relationships" xmlns:m="http://schemas.openxmlformats.org/officeDocument/2006/math" xmlns:v="urn:schemas-microsoft-com:vml" xmlns:wp14="http://schemas.microsoft.com/office/word/2010/wordprocessingDrawing" xmlns:wp="http://schemas.openxmlformats.org/drawingml/2006/wordprocessingDrawing" xmlns:w10="urn:schemas-microsoft-com:office:word" xmlns:w="http://schemas.openxmlformats.org/wordprocessingml/2006/main" xmlns:w14="http://schemas.microsoft.com/office/word/2010/wordml" xmlns:wpg="http://schemas.microsoft.com/office/word/2010/wordprocessingGroup" xmlns:wpi="http://schemas.microsoft.com/office/word/2010/wordprocessingInk" xmlns:wne="http://schemas.microsoft.com/office/word/2006/wordml" xmlns:wps="http://schemas.microsoft.com/office/word/2010/wordprocessingShape" mc:Ignorable="w14 wp14">
+<w:numbering xmlns:ve="http://schemas.openxmlformats.org/markup-compatibility/2006" xmlns:o="urn:schemas-microsoft-com:office:office" xmlns:r="http://schemas.openxmlformats.org/officeDocument/2006/relationships" xmlns:m="http://schemas.openxmlformats.org/officeDocument/2006/math" xmlns:v="urn:schemas-microsoft-com:vml" xmlns:wp="http://schemas.openxmlformats.org/drawingml/2006/wordprocessingDrawing" xmlns:w10="urn:schemas-microsoft-com:office:word" xmlns:w="http://schemas.openxmlformats.org/wordprocessingml/2006/main" xmlns:wne="http://schemas.microsoft.com/office/word/2006/wordml">
   <w:abstractNum w:abstractNumId="0">
     <w:nsid w:val="00C076CF"/>
     <w:multiLevelType w:val="hybridMultilevel"/>
@@ -15826,7 +15294,7 @@
 </file>
 
 <file path=word/styles.xml><?xml version="1.0" encoding="utf-8"?>
-<w:styles xmlns:mc="http://schemas.openxmlformats.org/markup-compatibility/2006" xmlns:r="http://schemas.openxmlformats.org/officeDocument/2006/relationships" xmlns:w="http://schemas.openxmlformats.org/wordprocessingml/2006/main" xmlns:w14="http://schemas.microsoft.com/office/word/2010/wordml" mc:Ignorable="w14">
+<w:styles xmlns:r="http://schemas.openxmlformats.org/officeDocument/2006/relationships" xmlns:w="http://schemas.openxmlformats.org/wordprocessingml/2006/main">
   <w:docDefaults>
     <w:rPrDefault>
       <w:rPr>
@@ -15984,6 +15452,7 @@
   <w:style w:type="paragraph" w:default="1" w:styleId="Normal">
     <w:name w:val="Normal"/>
     <w:qFormat/>
+    <w:rsid w:val="000471E2"/>
   </w:style>
   <w:style w:type="paragraph" w:styleId="Heading1">
     <w:name w:val="heading 1"/>
@@ -16065,6 +15534,7 @@
     <w:uiPriority w:val="99"/>
     <w:semiHidden/>
     <w:unhideWhenUsed/>
+    <w:qFormat/>
     <w:tblPr>
       <w:tblInd w:w="0" w:type="dxa"/>
       <w:tblCellMar>
@@ -16833,25 +16303,15 @@
 
 <file path=word/charts/chart1.xml><?xml version="1.0" encoding="utf-8"?>
 <c:chartSpace xmlns:c="http://schemas.openxmlformats.org/drawingml/2006/chart" xmlns:a="http://schemas.openxmlformats.org/drawingml/2006/main" xmlns:r="http://schemas.openxmlformats.org/officeDocument/2006/relationships">
-  <c:date1904 val="0"/>
-  <c:lang val="en-US"/>
-  <c:roundedCorners val="0"/>
-  <mc:AlternateContent xmlns:mc="http://schemas.openxmlformats.org/markup-compatibility/2006">
-    <mc:Choice xmlns:c14="http://schemas.microsoft.com/office/drawing/2007/8/2/chart" Requires="c14">
-      <c14:style val="101"/>
-    </mc:Choice>
-    <mc:Fallback>
-      <c:style val="1"/>
-    </mc:Fallback>
-  </mc:AlternateContent>
+  <c:date1904 val="1"/>
+  <c:lang val="en-CA"/>
+  <c:style val="1"/>
   <c:chart>
-    <c:autoTitleDeleted val="0"/>
     <c:plotArea>
       <c:layout/>
       <c:barChart>
         <c:barDir val="bar"/>
         <c:grouping val="stacked"/>
-        <c:varyColors val="0"/>
         <c:ser>
           <c:idx val="0"/>
           <c:order val="0"/>
@@ -16869,7 +16329,6 @@
           <c:spPr>
             <a:noFill/>
           </c:spPr>
-          <c:invertIfNegative val="0"/>
           <c:cat>
             <c:strRef>
               <c:f>Sheet1!$A$5:$A$7</c:f>
@@ -16920,7 +16379,6 @@
               </c:strCache>
             </c:strRef>
           </c:tx>
-          <c:invertIfNegative val="0"/>
           <c:cat>
             <c:strRef>
               <c:f>Sheet1!$A$5:$A$7</c:f>
@@ -16957,84 +16415,55 @@
             </c:numRef>
           </c:val>
         </c:ser>
-        <c:dLbls>
-          <c:showLegendKey val="0"/>
-          <c:showVal val="0"/>
-          <c:showCatName val="0"/>
-          <c:showSerName val="0"/>
-          <c:showPercent val="0"/>
-          <c:showBubbleSize val="0"/>
-        </c:dLbls>
         <c:gapWidth val="10"/>
         <c:overlap val="16"/>
-        <c:axId val="141924608"/>
-        <c:axId val="240411008"/>
+        <c:axId val="123019648"/>
+        <c:axId val="123021184"/>
       </c:barChart>
       <c:catAx>
-        <c:axId val="141924608"/>
+        <c:axId val="123019648"/>
         <c:scaling>
           <c:orientation val="maxMin"/>
         </c:scaling>
-        <c:delete val="0"/>
         <c:axPos val="l"/>
-        <c:majorTickMark val="out"/>
-        <c:minorTickMark val="none"/>
         <c:tickLblPos val="nextTo"/>
-        <c:crossAx val="240411008"/>
+        <c:crossAx val="123021184"/>
         <c:crosses val="autoZero"/>
         <c:auto val="1"/>
         <c:lblAlgn val="ctr"/>
         <c:lblOffset val="100"/>
-        <c:noMultiLvlLbl val="0"/>
       </c:catAx>
       <c:valAx>
-        <c:axId val="240411008"/>
+        <c:axId val="123021184"/>
         <c:scaling>
           <c:orientation val="minMax"/>
         </c:scaling>
-        <c:delete val="0"/>
         <c:axPos val="t"/>
         <c:majorGridlines/>
         <c:numFmt formatCode="General" sourceLinked="1"/>
-        <c:majorTickMark val="out"/>
-        <c:minorTickMark val="none"/>
         <c:tickLblPos val="nextTo"/>
-        <c:crossAx val="141924608"/>
+        <c:crossAx val="123019648"/>
         <c:crosses val="autoZero"/>
         <c:crossBetween val="between"/>
       </c:valAx>
     </c:plotArea>
     <c:plotVisOnly val="1"/>
     <c:dispBlanksAs val="gap"/>
-    <c:showDLblsOverMax val="0"/>
   </c:chart>
-  <c:externalData r:id="rId1">
-    <c:autoUpdate val="0"/>
-  </c:externalData>
+  <c:externalData r:id="rId1"/>
 </c:chartSpace>
 </file>
 
 <file path=word/charts/chart2.xml><?xml version="1.0" encoding="utf-8"?>
 <c:chartSpace xmlns:c="http://schemas.openxmlformats.org/drawingml/2006/chart" xmlns:a="http://schemas.openxmlformats.org/drawingml/2006/main" xmlns:r="http://schemas.openxmlformats.org/officeDocument/2006/relationships">
-  <c:date1904 val="0"/>
-  <c:lang val="en-US"/>
-  <c:roundedCorners val="0"/>
-  <mc:AlternateContent xmlns:mc="http://schemas.openxmlformats.org/markup-compatibility/2006">
-    <mc:Choice xmlns:c14="http://schemas.microsoft.com/office/drawing/2007/8/2/chart" Requires="c14">
-      <c14:style val="101"/>
-    </mc:Choice>
-    <mc:Fallback>
-      <c:style val="1"/>
-    </mc:Fallback>
-  </mc:AlternateContent>
+  <c:lang val="en-CA"/>
+  <c:style val="1"/>
   <c:chart>
-    <c:autoTitleDeleted val="0"/>
     <c:plotArea>
       <c:layout/>
       <c:barChart>
         <c:barDir val="bar"/>
         <c:grouping val="stacked"/>
-        <c:varyColors val="0"/>
         <c:ser>
           <c:idx val="0"/>
           <c:order val="0"/>
@@ -17052,7 +16481,6 @@
           <c:spPr>
             <a:noFill/>
           </c:spPr>
-          <c:invertIfNegative val="0"/>
           <c:cat>
             <c:strRef>
               <c:f>Sheet1!$A$17:$A$19</c:f>
@@ -17103,7 +16531,6 @@
               </c:strCache>
             </c:strRef>
           </c:tx>
-          <c:invertIfNegative val="0"/>
           <c:cat>
             <c:strRef>
               <c:f>Sheet1!$A$17:$A$19</c:f>
@@ -17164,7 +16591,6 @@
               </a:bgClr>
             </a:pattFill>
           </c:spPr>
-          <c:invertIfNegative val="0"/>
           <c:cat>
             <c:strRef>
               <c:f>Sheet1!$A$17:$A$19</c:f>
@@ -17201,84 +16627,55 @@
             </c:numRef>
           </c:val>
         </c:ser>
-        <c:dLbls>
-          <c:showLegendKey val="0"/>
-          <c:showVal val="0"/>
-          <c:showCatName val="0"/>
-          <c:showSerName val="0"/>
-          <c:showPercent val="0"/>
-          <c:showBubbleSize val="0"/>
-        </c:dLbls>
         <c:gapWidth val="100"/>
         <c:overlap val="100"/>
-        <c:axId val="116746112"/>
-        <c:axId val="116747648"/>
+        <c:axId val="123039104"/>
+        <c:axId val="123053184"/>
       </c:barChart>
       <c:catAx>
-        <c:axId val="116746112"/>
+        <c:axId val="123039104"/>
         <c:scaling>
           <c:orientation val="maxMin"/>
         </c:scaling>
-        <c:delete val="0"/>
         <c:axPos val="l"/>
-        <c:majorTickMark val="out"/>
-        <c:minorTickMark val="none"/>
         <c:tickLblPos val="nextTo"/>
-        <c:crossAx val="116747648"/>
+        <c:crossAx val="123053184"/>
         <c:crosses val="autoZero"/>
         <c:auto val="1"/>
         <c:lblAlgn val="ctr"/>
         <c:lblOffset val="100"/>
-        <c:noMultiLvlLbl val="0"/>
       </c:catAx>
       <c:valAx>
-        <c:axId val="116747648"/>
+        <c:axId val="123053184"/>
         <c:scaling>
           <c:orientation val="minMax"/>
         </c:scaling>
-        <c:delete val="0"/>
         <c:axPos val="t"/>
         <c:majorGridlines/>
         <c:numFmt formatCode="General" sourceLinked="1"/>
-        <c:majorTickMark val="out"/>
-        <c:minorTickMark val="none"/>
         <c:tickLblPos val="nextTo"/>
-        <c:crossAx val="116746112"/>
+        <c:crossAx val="123039104"/>
         <c:crosses val="autoZero"/>
         <c:crossBetween val="between"/>
       </c:valAx>
     </c:plotArea>
     <c:plotVisOnly val="1"/>
     <c:dispBlanksAs val="gap"/>
-    <c:showDLblsOverMax val="0"/>
   </c:chart>
-  <c:externalData r:id="rId1">
-    <c:autoUpdate val="0"/>
-  </c:externalData>
+  <c:externalData r:id="rId1"/>
 </c:chartSpace>
 </file>
 
 <file path=word/charts/chart3.xml><?xml version="1.0" encoding="utf-8"?>
 <c:chartSpace xmlns:c="http://schemas.openxmlformats.org/drawingml/2006/chart" xmlns:a="http://schemas.openxmlformats.org/drawingml/2006/main" xmlns:r="http://schemas.openxmlformats.org/officeDocument/2006/relationships">
-  <c:date1904 val="0"/>
-  <c:lang val="en-US"/>
-  <c:roundedCorners val="0"/>
-  <mc:AlternateContent xmlns:mc="http://schemas.openxmlformats.org/markup-compatibility/2006">
-    <mc:Choice xmlns:c14="http://schemas.microsoft.com/office/drawing/2007/8/2/chart" Requires="c14">
-      <c14:style val="101"/>
-    </mc:Choice>
-    <mc:Fallback>
-      <c:style val="1"/>
-    </mc:Fallback>
-  </mc:AlternateContent>
+  <c:lang val="en-CA"/>
+  <c:style val="1"/>
   <c:chart>
-    <c:autoTitleDeleted val="0"/>
     <c:plotArea>
       <c:layout/>
       <c:barChart>
         <c:barDir val="bar"/>
         <c:grouping val="stacked"/>
-        <c:varyColors val="0"/>
         <c:ser>
           <c:idx val="0"/>
           <c:order val="0"/>
@@ -17296,7 +16693,6 @@
           <c:spPr>
             <a:noFill/>
           </c:spPr>
-          <c:invertIfNegative val="0"/>
           <c:cat>
             <c:strRef>
               <c:f>Sheet1!$A$30:$A$32</c:f>
@@ -17347,7 +16743,6 @@
               </c:strCache>
             </c:strRef>
           </c:tx>
-          <c:invertIfNegative val="0"/>
           <c:cat>
             <c:strRef>
               <c:f>Sheet1!$A$30:$A$32</c:f>
@@ -17384,61 +16779,43 @@
             </c:numRef>
           </c:val>
         </c:ser>
-        <c:dLbls>
-          <c:showLegendKey val="0"/>
-          <c:showVal val="0"/>
-          <c:showCatName val="0"/>
-          <c:showSerName val="0"/>
-          <c:showPercent val="0"/>
-          <c:showBubbleSize val="0"/>
-        </c:dLbls>
         <c:gapWidth val="100"/>
         <c:overlap val="100"/>
-        <c:axId val="116764032"/>
-        <c:axId val="116765824"/>
+        <c:axId val="123069952"/>
+        <c:axId val="123071488"/>
       </c:barChart>
       <c:catAx>
-        <c:axId val="116764032"/>
+        <c:axId val="123069952"/>
         <c:scaling>
           <c:orientation val="maxMin"/>
         </c:scaling>
-        <c:delete val="0"/>
         <c:axPos val="l"/>
-        <c:majorTickMark val="out"/>
-        <c:minorTickMark val="none"/>
         <c:tickLblPos val="nextTo"/>
-        <c:crossAx val="116765824"/>
+        <c:crossAx val="123071488"/>
         <c:crosses val="autoZero"/>
         <c:auto val="1"/>
         <c:lblAlgn val="ctr"/>
         <c:lblOffset val="100"/>
-        <c:noMultiLvlLbl val="0"/>
       </c:catAx>
       <c:valAx>
-        <c:axId val="116765824"/>
+        <c:axId val="123071488"/>
         <c:scaling>
           <c:orientation val="minMax"/>
           <c:max val="5"/>
         </c:scaling>
-        <c:delete val="0"/>
         <c:axPos val="t"/>
         <c:majorGridlines/>
         <c:numFmt formatCode="General" sourceLinked="1"/>
-        <c:majorTickMark val="out"/>
-        <c:minorTickMark val="none"/>
         <c:tickLblPos val="nextTo"/>
-        <c:crossAx val="116764032"/>
+        <c:crossAx val="123069952"/>
         <c:crosses val="autoZero"/>
         <c:crossBetween val="between"/>
       </c:valAx>
     </c:plotArea>
     <c:plotVisOnly val="1"/>
     <c:dispBlanksAs val="gap"/>
-    <c:showDLblsOverMax val="0"/>
   </c:chart>
-  <c:externalData r:id="rId1">
-    <c:autoUpdate val="0"/>
-  </c:externalData>
+  <c:externalData r:id="rId1"/>
 </c:chartSpace>
 </file>
 
@@ -17732,7 +17109,7 @@
 </file>
 
 <file path=customXml/itemProps1.xml><?xml version="1.0" encoding="utf-8"?>
-<ds:datastoreItem xmlns:ds="http://schemas.openxmlformats.org/officeDocument/2006/customXml" ds:itemID="{9F2BBEDF-B595-447E-9611-E536CA66F48C}">
+<ds:datastoreItem xmlns:ds="http://schemas.openxmlformats.org/officeDocument/2006/customXml" ds:itemID="{5AD89740-1211-4D5A-B678-C4D7CB1A074F}">
   <ds:schemaRefs>
     <ds:schemaRef ds:uri="http://schemas.openxmlformats.org/officeDocument/2006/bibliography"/>
   </ds:schemaRefs>

</xml_diff>

<commit_message>
Fixed a missing upper-case in a variable in an example
</commit_message>
<xml_diff>
--- a/docs/Programming How-Tos.docx
+++ b/docs/Programming How-Tos.docx
@@ -1,6 +1,6 @@
 
 <file path=word/document.xml><?xml version="1.0" encoding="utf-8"?>
-<w:document xmlns:ve="http://schemas.openxmlformats.org/markup-compatibility/2006" xmlns:o="urn:schemas-microsoft-com:office:office" xmlns:r="http://schemas.openxmlformats.org/officeDocument/2006/relationships" xmlns:m="http://schemas.openxmlformats.org/officeDocument/2006/math" xmlns:v="urn:schemas-microsoft-com:vml" xmlns:wp="http://schemas.openxmlformats.org/drawingml/2006/wordprocessingDrawing" xmlns:w10="urn:schemas-microsoft-com:office:word" xmlns:w="http://schemas.openxmlformats.org/wordprocessingml/2006/main" xmlns:wne="http://schemas.microsoft.com/office/word/2006/wordml">
+<w:document xmlns:wpc="http://schemas.microsoft.com/office/word/2010/wordprocessingCanvas" xmlns:mc="http://schemas.openxmlformats.org/markup-compatibility/2006" xmlns:o="urn:schemas-microsoft-com:office:office" xmlns:r="http://schemas.openxmlformats.org/officeDocument/2006/relationships" xmlns:m="http://schemas.openxmlformats.org/officeDocument/2006/math" xmlns:v="urn:schemas-microsoft-com:vml" xmlns:wp14="http://schemas.microsoft.com/office/word/2010/wordprocessingDrawing" xmlns:wp="http://schemas.openxmlformats.org/drawingml/2006/wordprocessingDrawing" xmlns:w10="urn:schemas-microsoft-com:office:word" xmlns:w="http://schemas.openxmlformats.org/wordprocessingml/2006/main" xmlns:w14="http://schemas.microsoft.com/office/word/2010/wordml" xmlns:wpg="http://schemas.microsoft.com/office/word/2010/wordprocessingGroup" xmlns:wpi="http://schemas.microsoft.com/office/word/2010/wordprocessingInk" xmlns:wne="http://schemas.microsoft.com/office/word/2006/wordml" xmlns:wps="http://schemas.microsoft.com/office/word/2010/wordprocessingShape" mc:Ignorable="w14 wp14">
   <w:body>
     <w:p>
       <w:pPr>
@@ -1937,6 +1937,7 @@
         </w:rPr>
         <w:t xml:space="preserve">Make sure that </w:t>
       </w:r>
+      <w:proofErr w:type="gramStart"/>
       <w:r>
         <w:rPr>
           <w:i/>
@@ -1948,7 +1949,14 @@
         <w:rPr>
           <w:lang w:val="en-US"/>
         </w:rPr>
-        <w:t xml:space="preserve"> is </w:t>
+        <w:t xml:space="preserve"> is</w:t>
+      </w:r>
+      <w:proofErr w:type="gramEnd"/>
+      <w:r>
+        <w:rPr>
+          <w:lang w:val="en-US"/>
+        </w:rPr>
+        <w:t xml:space="preserve"> </w:t>
       </w:r>
       <w:r>
         <w:rPr>
@@ -2377,19 +2385,37 @@
           <w:lang w:val="en-US"/>
         </w:rPr>
       </w:pPr>
-      <w:r>
-        <w:rPr>
-          <w:lang w:val="en-US"/>
-        </w:rPr>
-        <w:t xml:space="preserve">e.g. </w:t>
-      </w:r>
-      <w:r>
-        <w:rPr>
-          <w:rFonts w:ascii="Courier New" w:hAnsi="Courier New" w:cs="Courier New"/>
-          <w:sz w:val="20"/>
-          <w:lang w:val="en-US"/>
-        </w:rPr>
-        <w:t xml:space="preserve">const </w:t>
+      <w:proofErr w:type="gramStart"/>
+      <w:r>
+        <w:rPr>
+          <w:lang w:val="en-US"/>
+        </w:rPr>
+        <w:t>e.g</w:t>
+      </w:r>
+      <w:proofErr w:type="gramEnd"/>
+      <w:r>
+        <w:rPr>
+          <w:lang w:val="en-US"/>
+        </w:rPr>
+        <w:t xml:space="preserve">. </w:t>
+      </w:r>
+      <w:proofErr w:type="spellStart"/>
+      <w:r>
+        <w:rPr>
+          <w:rFonts w:ascii="Courier New" w:hAnsi="Courier New" w:cs="Courier New"/>
+          <w:sz w:val="20"/>
+          <w:lang w:val="en-US"/>
+        </w:rPr>
+        <w:t>const</w:t>
+      </w:r>
+      <w:proofErr w:type="spellEnd"/>
+      <w:r>
+        <w:rPr>
+          <w:rFonts w:ascii="Courier New" w:hAnsi="Courier New" w:cs="Courier New"/>
+          <w:sz w:val="20"/>
+          <w:lang w:val="en-US"/>
+        </w:rPr>
+        <w:t xml:space="preserve"> </w:t>
       </w:r>
       <w:proofErr w:type="spellStart"/>
       <w:r>
@@ -2466,13 +2492,23 @@
         </w:rPr>
         <w:t xml:space="preserve">e.g. </w:t>
       </w:r>
-      <w:r>
-        <w:rPr>
-          <w:rFonts w:ascii="Courier New" w:hAnsi="Courier New" w:cs="Courier New"/>
-          <w:sz w:val="20"/>
-          <w:lang w:val="en-US"/>
-        </w:rPr>
-        <w:t>std::</w:t>
+      <w:proofErr w:type="spellStart"/>
+      <w:r>
+        <w:rPr>
+          <w:rFonts w:ascii="Courier New" w:hAnsi="Courier New" w:cs="Courier New"/>
+          <w:sz w:val="20"/>
+          <w:lang w:val="en-US"/>
+        </w:rPr>
+        <w:t>std</w:t>
+      </w:r>
+      <w:proofErr w:type="spellEnd"/>
+      <w:r>
+        <w:rPr>
+          <w:rFonts w:ascii="Courier New" w:hAnsi="Courier New" w:cs="Courier New"/>
+          <w:sz w:val="20"/>
+          <w:lang w:val="en-US"/>
+        </w:rPr>
+        <w:t>::</w:t>
       </w:r>
       <w:proofErr w:type="spellStart"/>
       <w:r>
@@ -2588,6 +2624,7 @@
         <w:t xml:space="preserve">e.g. </w:t>
       </w:r>
       <w:proofErr w:type="spellStart"/>
+      <w:proofErr w:type="gramStart"/>
       <w:r>
         <w:rPr>
           <w:rFonts w:ascii="Courier New" w:hAnsi="Courier New" w:cs="Courier New"/>
@@ -2603,7 +2640,16 @@
           <w:sz w:val="20"/>
           <w:lang w:val="en-US"/>
         </w:rPr>
-        <w:t>(new Joystick(</w:t>
+        <w:t>(</w:t>
+      </w:r>
+      <w:proofErr w:type="gramEnd"/>
+      <w:r>
+        <w:rPr>
+          <w:rFonts w:ascii="Courier New" w:hAnsi="Courier New" w:cs="Courier New"/>
+          <w:sz w:val="20"/>
+          <w:lang w:val="en-US"/>
+        </w:rPr>
+        <w:t>new Joystick(</w:t>
       </w:r>
       <w:r>
         <w:rPr>
@@ -3245,27 +3291,55 @@
           <w:lang w:val="en-US"/>
         </w:rPr>
       </w:pPr>
-      <w:r>
-        <w:rPr>
-          <w:lang w:val="en-US"/>
-        </w:rPr>
-        <w:t xml:space="preserve">e.g.  </w:t>
-      </w:r>
-      <w:r>
-        <w:rPr>
-          <w:rFonts w:ascii="Courier New" w:hAnsi="Courier New" w:cs="Courier New"/>
-          <w:sz w:val="20"/>
-          <w:lang w:val="en-US"/>
-        </w:rPr>
-        <w:t xml:space="preserve">static </w:t>
-      </w:r>
-      <w:r>
-        <w:rPr>
-          <w:rFonts w:ascii="Courier New" w:hAnsi="Courier New" w:cs="Courier New"/>
-          <w:sz w:val="20"/>
-          <w:lang w:val="en-US"/>
-        </w:rPr>
-        <w:t>std::</w:t>
+      <w:proofErr w:type="gramStart"/>
+      <w:r>
+        <w:rPr>
+          <w:lang w:val="en-US"/>
+        </w:rPr>
+        <w:t>e.g.</w:t>
+      </w:r>
+      <w:proofErr w:type="gramEnd"/>
+      <w:r>
+        <w:rPr>
+          <w:lang w:val="en-US"/>
+        </w:rPr>
+        <w:t xml:space="preserve">  </w:t>
+      </w:r>
+      <w:proofErr w:type="gramStart"/>
+      <w:r>
+        <w:rPr>
+          <w:rFonts w:ascii="Courier New" w:hAnsi="Courier New" w:cs="Courier New"/>
+          <w:sz w:val="20"/>
+          <w:lang w:val="en-US"/>
+        </w:rPr>
+        <w:t>static</w:t>
+      </w:r>
+      <w:proofErr w:type="gramEnd"/>
+      <w:r>
+        <w:rPr>
+          <w:rFonts w:ascii="Courier New" w:hAnsi="Courier New" w:cs="Courier New"/>
+          <w:sz w:val="20"/>
+          <w:lang w:val="en-US"/>
+        </w:rPr>
+        <w:t xml:space="preserve"> </w:t>
+      </w:r>
+      <w:proofErr w:type="spellStart"/>
+      <w:r>
+        <w:rPr>
+          <w:rFonts w:ascii="Courier New" w:hAnsi="Courier New" w:cs="Courier New"/>
+          <w:sz w:val="20"/>
+          <w:lang w:val="en-US"/>
+        </w:rPr>
+        <w:t>std</w:t>
+      </w:r>
+      <w:proofErr w:type="spellEnd"/>
+      <w:r>
+        <w:rPr>
+          <w:rFonts w:ascii="Courier New" w:hAnsi="Courier New" w:cs="Courier New"/>
+          <w:sz w:val="20"/>
+          <w:lang w:val="en-US"/>
+        </w:rPr>
+        <w:t>::</w:t>
       </w:r>
       <w:proofErr w:type="spellStart"/>
       <w:r>
@@ -3430,13 +3504,23 @@
         </w:rPr>
         <w:t xml:space="preserve">e.g. </w:t>
       </w:r>
+      <w:proofErr w:type="spellStart"/>
       <w:r>
         <w:rPr>
           <w:rFonts w:ascii="Courier New" w:hAnsi="Courier New" w:cs="Courier New"/>
           <w:sz w:val="18"/>
           <w:lang w:val="en-US"/>
         </w:rPr>
-        <w:t>std::</w:t>
+        <w:t>std</w:t>
+      </w:r>
+      <w:proofErr w:type="spellEnd"/>
+      <w:r>
+        <w:rPr>
+          <w:rFonts w:ascii="Courier New" w:hAnsi="Courier New" w:cs="Courier New"/>
+          <w:sz w:val="18"/>
+          <w:lang w:val="en-US"/>
+        </w:rPr>
+        <w:t>::</w:t>
       </w:r>
       <w:proofErr w:type="spellStart"/>
       <w:r>
@@ -3562,7 +3646,35 @@
           <w:sz w:val="20"/>
           <w:lang w:val="en-US"/>
         </w:rPr>
-        <w:t>::init()</w:t>
+        <w:t>::</w:t>
+      </w:r>
+      <w:proofErr w:type="spellStart"/>
+      <w:proofErr w:type="gramStart"/>
+      <w:r>
+        <w:rPr>
+          <w:rFonts w:ascii="Courier New" w:hAnsi="Courier New" w:cs="Courier New"/>
+          <w:sz w:val="20"/>
+          <w:lang w:val="en-US"/>
+        </w:rPr>
+        <w:t>init</w:t>
+      </w:r>
+      <w:proofErr w:type="spellEnd"/>
+      <w:r>
+        <w:rPr>
+          <w:rFonts w:ascii="Courier New" w:hAnsi="Courier New" w:cs="Courier New"/>
+          <w:sz w:val="20"/>
+          <w:lang w:val="en-US"/>
+        </w:rPr>
+        <w:t>(</w:t>
+      </w:r>
+      <w:proofErr w:type="gramEnd"/>
+      <w:r>
+        <w:rPr>
+          <w:rFonts w:ascii="Courier New" w:hAnsi="Courier New" w:cs="Courier New"/>
+          <w:sz w:val="20"/>
+          <w:lang w:val="en-US"/>
+        </w:rPr>
+        <w:t>)</w:t>
       </w:r>
       <w:r>
         <w:rPr>
@@ -3588,6 +3700,7 @@
         <w:t xml:space="preserve">e.g. </w:t>
       </w:r>
       <w:proofErr w:type="spellStart"/>
+      <w:proofErr w:type="gramStart"/>
       <w:r>
         <w:rPr>
           <w:rFonts w:ascii="Courier New" w:hAnsi="Courier New" w:cs="Courier New"/>
@@ -3627,7 +3740,16 @@
           <w:sz w:val="20"/>
           <w:lang w:val="en-US"/>
         </w:rPr>
-        <w:t>(new</w:t>
+        <w:t>(</w:t>
+      </w:r>
+      <w:proofErr w:type="gramEnd"/>
+      <w:r>
+        <w:rPr>
+          <w:rFonts w:ascii="Courier New" w:hAnsi="Courier New" w:cs="Courier New"/>
+          <w:sz w:val="20"/>
+          <w:lang w:val="en-US"/>
+        </w:rPr>
+        <w:t>new</w:t>
       </w:r>
       <w:r>
         <w:rPr>
@@ -3726,11 +3848,19 @@
           <w:lang w:val="en-US"/>
         </w:rPr>
       </w:pPr>
-      <w:r>
-        <w:rPr>
-          <w:lang w:val="en-US"/>
-        </w:rPr>
-        <w:t xml:space="preserve">e.g.  </w:t>
+      <w:proofErr w:type="gramStart"/>
+      <w:r>
+        <w:rPr>
+          <w:lang w:val="en-US"/>
+        </w:rPr>
+        <w:t>e.g.</w:t>
+      </w:r>
+      <w:proofErr w:type="gramEnd"/>
+      <w:r>
+        <w:rPr>
+          <w:lang w:val="en-US"/>
+        </w:rPr>
+        <w:t xml:space="preserve">  </w:t>
       </w:r>
       <w:proofErr w:type="spellStart"/>
       <w:r>
@@ -3890,6 +4020,7 @@
         <w:t>::</w:t>
       </w:r>
       <w:proofErr w:type="spellStart"/>
+      <w:proofErr w:type="gramStart"/>
       <w:r>
         <w:rPr>
           <w:rFonts w:ascii="Courier New" w:hAnsi="Courier New" w:cs="Courier New"/>
@@ -3921,7 +4052,16 @@
           <w:sz w:val="20"/>
           <w:lang w:val="en-US"/>
         </w:rPr>
-        <w:t>() :</w:t>
+        <w:t>(</w:t>
+      </w:r>
+      <w:proofErr w:type="gramEnd"/>
+      <w:r>
+        <w:rPr>
+          <w:rFonts w:ascii="Courier New" w:hAnsi="Courier New" w:cs="Courier New"/>
+          <w:sz w:val="20"/>
+          <w:lang w:val="en-US"/>
+        </w:rPr>
+        <w:t>) :</w:t>
       </w:r>
       <w:r>
         <w:rPr>
@@ -4155,6 +4295,7 @@
           <w:lang w:val="en-US"/>
         </w:rPr>
       </w:pPr>
+      <w:proofErr w:type="gramStart"/>
       <w:r>
         <w:rPr>
           <w:lang w:val="en-US"/>
@@ -4165,7 +4306,14 @@
         <w:rPr>
           <w:lang w:val="en-US"/>
         </w:rPr>
-        <w:t xml:space="preserve">.g. </w:t>
+        <w:t>.g.</w:t>
+      </w:r>
+      <w:proofErr w:type="gramEnd"/>
+      <w:r>
+        <w:rPr>
+          <w:lang w:val="en-US"/>
+        </w:rPr>
+        <w:t xml:space="preserve"> </w:t>
       </w:r>
     </w:p>
     <w:p>
@@ -4178,13 +4326,23 @@
           <w:lang w:val="en-US"/>
         </w:rPr>
       </w:pPr>
-      <w:r>
-        <w:rPr>
-          <w:rFonts w:ascii="Courier New" w:hAnsi="Courier New" w:cs="Courier New"/>
-          <w:sz w:val="20"/>
-          <w:lang w:val="en-US"/>
-        </w:rPr>
-        <w:t>std::</w:t>
+      <w:proofErr w:type="spellStart"/>
+      <w:r>
+        <w:rPr>
+          <w:rFonts w:ascii="Courier New" w:hAnsi="Courier New" w:cs="Courier New"/>
+          <w:sz w:val="20"/>
+          <w:lang w:val="en-US"/>
+        </w:rPr>
+        <w:t>std</w:t>
+      </w:r>
+      <w:proofErr w:type="spellEnd"/>
+      <w:r>
+        <w:rPr>
+          <w:rFonts w:ascii="Courier New" w:hAnsi="Courier New" w:cs="Courier New"/>
+          <w:sz w:val="20"/>
+          <w:lang w:val="en-US"/>
+        </w:rPr>
+        <w:t>::</w:t>
       </w:r>
       <w:proofErr w:type="spellStart"/>
       <w:r>
@@ -4231,13 +4389,23 @@
           <w:lang w:val="en-US"/>
         </w:rPr>
       </w:pPr>
-      <w:r>
-        <w:rPr>
-          <w:rFonts w:ascii="Courier New" w:hAnsi="Courier New" w:cs="Courier New"/>
-          <w:sz w:val="20"/>
-          <w:lang w:val="en-US"/>
-        </w:rPr>
-        <w:t>std::</w:t>
+      <w:proofErr w:type="spellStart"/>
+      <w:r>
+        <w:rPr>
+          <w:rFonts w:ascii="Courier New" w:hAnsi="Courier New" w:cs="Courier New"/>
+          <w:sz w:val="20"/>
+          <w:lang w:val="en-US"/>
+        </w:rPr>
+        <w:t>std</w:t>
+      </w:r>
+      <w:proofErr w:type="spellEnd"/>
+      <w:r>
+        <w:rPr>
+          <w:rFonts w:ascii="Courier New" w:hAnsi="Courier New" w:cs="Courier New"/>
+          <w:sz w:val="20"/>
+          <w:lang w:val="en-US"/>
+        </w:rPr>
+        <w:t>::</w:t>
       </w:r>
       <w:proofErr w:type="spellStart"/>
       <w:r>
@@ -4284,6 +4452,7 @@
           <w:lang w:val="en-US"/>
         </w:rPr>
       </w:pPr>
+      <w:proofErr w:type="spellStart"/>
       <w:r>
         <w:rPr>
           <w:rFonts w:ascii="Courier New" w:hAnsi="Courier New" w:cs="Courier New"/>
@@ -4291,7 +4460,16 @@
           <w:lang w:val="en-US"/>
         </w:rPr>
         <w:lastRenderedPageBreak/>
-        <w:t>std::</w:t>
+        <w:t>std</w:t>
+      </w:r>
+      <w:proofErr w:type="spellEnd"/>
+      <w:r>
+        <w:rPr>
+          <w:rFonts w:ascii="Courier New" w:hAnsi="Courier New" w:cs="Courier New"/>
+          <w:sz w:val="20"/>
+          <w:lang w:val="en-US"/>
+        </w:rPr>
+        <w:t>::</w:t>
       </w:r>
       <w:proofErr w:type="spellStart"/>
       <w:r>
@@ -4346,13 +4524,23 @@
           <w:lang w:val="en-US"/>
         </w:rPr>
       </w:pPr>
-      <w:r>
-        <w:rPr>
-          <w:rFonts w:ascii="Courier New" w:hAnsi="Courier New" w:cs="Courier New"/>
-          <w:sz w:val="20"/>
-          <w:lang w:val="en-US"/>
-        </w:rPr>
-        <w:t>std::</w:t>
+      <w:proofErr w:type="spellStart"/>
+      <w:r>
+        <w:rPr>
+          <w:rFonts w:ascii="Courier New" w:hAnsi="Courier New" w:cs="Courier New"/>
+          <w:sz w:val="20"/>
+          <w:lang w:val="en-US"/>
+        </w:rPr>
+        <w:t>std</w:t>
+      </w:r>
+      <w:proofErr w:type="spellEnd"/>
+      <w:r>
+        <w:rPr>
+          <w:rFonts w:ascii="Courier New" w:hAnsi="Courier New" w:cs="Courier New"/>
+          <w:sz w:val="20"/>
+          <w:lang w:val="en-US"/>
+        </w:rPr>
+        <w:t>::</w:t>
       </w:r>
       <w:proofErr w:type="spellStart"/>
       <w:r>
@@ -4427,11 +4615,19 @@
           <w:lang w:val="en-US"/>
         </w:rPr>
       </w:pPr>
-      <w:r>
-        <w:rPr>
-          <w:lang w:val="en-US"/>
-        </w:rPr>
-        <w:t xml:space="preserve">e.g. </w:t>
+      <w:proofErr w:type="gramStart"/>
+      <w:r>
+        <w:rPr>
+          <w:lang w:val="en-US"/>
+        </w:rPr>
+        <w:t>e.g</w:t>
+      </w:r>
+      <w:proofErr w:type="gramEnd"/>
+      <w:r>
+        <w:rPr>
+          <w:lang w:val="en-US"/>
+        </w:rPr>
+        <w:t xml:space="preserve">. </w:t>
       </w:r>
       <w:r>
         <w:rPr>
@@ -4584,6 +4780,7 @@
         <w:t>::</w:t>
       </w:r>
       <w:proofErr w:type="spellStart"/>
+      <w:proofErr w:type="gramStart"/>
       <w:r>
         <w:rPr>
           <w:rFonts w:ascii="Courier New" w:hAnsi="Courier New" w:cs="Courier New"/>
@@ -4599,7 +4796,16 @@
           <w:sz w:val="20"/>
           <w:lang w:val="en-US"/>
         </w:rPr>
-        <w:t>()</w:t>
+        <w:t>(</w:t>
+      </w:r>
+      <w:proofErr w:type="gramEnd"/>
+      <w:r>
+        <w:rPr>
+          <w:rFonts w:ascii="Courier New" w:hAnsi="Courier New" w:cs="Courier New"/>
+          <w:sz w:val="20"/>
+          <w:lang w:val="en-US"/>
+        </w:rPr>
+        <w:t>)</w:t>
       </w:r>
       <w:r>
         <w:rPr>
@@ -4634,11 +4840,19 @@
           <w:szCs w:val="20"/>
         </w:rPr>
       </w:pPr>
-      <w:r>
-        <w:rPr>
-          <w:lang w:val="en-US"/>
-        </w:rPr>
-        <w:t xml:space="preserve">e.g. </w:t>
+      <w:proofErr w:type="gramStart"/>
+      <w:r>
+        <w:rPr>
+          <w:lang w:val="en-US"/>
+        </w:rPr>
+        <w:t>e.g.</w:t>
+      </w:r>
+      <w:proofErr w:type="gramEnd"/>
+      <w:r>
+        <w:rPr>
+          <w:lang w:val="en-US"/>
+        </w:rPr>
+        <w:t xml:space="preserve"> </w:t>
       </w:r>
     </w:p>
     <w:p>
@@ -4660,6 +4874,7 @@
         </w:rPr>
         <w:tab/>
       </w:r>
+      <w:proofErr w:type="gramStart"/>
       <w:r>
         <w:rPr>
           <w:rFonts w:ascii="Consolas" w:hAnsi="Consolas" w:cs="Consolas"/>
@@ -4684,6 +4899,7 @@
         </w:rPr>
         <w:t>.reset(</w:t>
       </w:r>
+      <w:proofErr w:type="gramEnd"/>
       <w:r>
         <w:rPr>
           <w:rFonts w:ascii="Consolas" w:hAnsi="Consolas" w:cs="Consolas"/>
@@ -4743,6 +4959,7 @@
         </w:rPr>
         <w:tab/>
       </w:r>
+      <w:proofErr w:type="gramStart"/>
       <w:r>
         <w:rPr>
           <w:rFonts w:ascii="Consolas" w:hAnsi="Consolas" w:cs="Consolas"/>
@@ -4767,6 +4984,7 @@
         </w:rPr>
         <w:t>.reset(</w:t>
       </w:r>
+      <w:proofErr w:type="gramEnd"/>
       <w:r>
         <w:rPr>
           <w:rFonts w:ascii="Consolas" w:hAnsi="Consolas" w:cs="Consolas"/>
@@ -4817,6 +5035,14 @@
           <w:szCs w:val="20"/>
         </w:rPr>
         <w:tab/>
+      </w:r>
+      <w:proofErr w:type="gramStart"/>
+      <w:r>
+        <w:rPr>
+          <w:rFonts w:ascii="Consolas" w:hAnsi="Consolas" w:cs="Consolas"/>
+          <w:sz w:val="20"/>
+          <w:szCs w:val="20"/>
+        </w:rPr>
         <w:t>rightM</w:t>
       </w:r>
       <w:r>
@@ -4835,6 +5061,7 @@
         </w:rPr>
         <w:t>.reset(</w:t>
       </w:r>
+      <w:proofErr w:type="gramEnd"/>
       <w:r>
         <w:rPr>
           <w:rFonts w:ascii="Consolas" w:hAnsi="Consolas" w:cs="Consolas"/>
@@ -4885,6 +5112,14 @@
           <w:szCs w:val="20"/>
         </w:rPr>
         <w:tab/>
+      </w:r>
+      <w:proofErr w:type="gramStart"/>
+      <w:r>
+        <w:rPr>
+          <w:rFonts w:ascii="Consolas" w:hAnsi="Consolas" w:cs="Consolas"/>
+          <w:sz w:val="20"/>
+          <w:szCs w:val="20"/>
+        </w:rPr>
         <w:t>rightM</w:t>
       </w:r>
       <w:r>
@@ -4903,6 +5138,7 @@
         </w:rPr>
         <w:t>.reset(</w:t>
       </w:r>
+      <w:proofErr w:type="gramEnd"/>
       <w:r>
         <w:rPr>
           <w:rFonts w:ascii="Consolas" w:hAnsi="Consolas" w:cs="Consolas"/>
@@ -5014,7 +5250,21 @@
         <w:rPr>
           <w:lang w:val="en-US"/>
         </w:rPr>
-        <w:t xml:space="preserve"> that was defined in the h file.  Add, remove or modify them whenever the h file changes.</w:t>
+        <w:t xml:space="preserve"> that was defined in the h file.  Add, remove or modify them whenever the h </w:t>
+      </w:r>
+      <w:proofErr w:type="gramStart"/>
+      <w:r>
+        <w:rPr>
+          <w:lang w:val="en-US"/>
+        </w:rPr>
+        <w:t>file</w:t>
+      </w:r>
+      <w:proofErr w:type="gramEnd"/>
+      <w:r>
+        <w:rPr>
+          <w:lang w:val="en-US"/>
+        </w:rPr>
+        <w:t xml:space="preserve"> changes.</w:t>
       </w:r>
     </w:p>
     <w:p>
@@ -5025,6 +5275,7 @@
           <w:lang w:val="en-US"/>
         </w:rPr>
       </w:pPr>
+      <w:proofErr w:type="gramStart"/>
       <w:r>
         <w:rPr>
           <w:lang w:val="en-US"/>
@@ -5037,6 +5288,7 @@
         </w:rPr>
         <w:t>.g.</w:t>
       </w:r>
+      <w:proofErr w:type="gramEnd"/>
     </w:p>
     <w:p>
       <w:pPr>
@@ -5048,13 +5300,23 @@
           <w:lang w:val="en-US"/>
         </w:rPr>
       </w:pPr>
-      <w:r>
-        <w:rPr>
-          <w:rFonts w:ascii="Courier New" w:hAnsi="Courier New" w:cs="Courier New"/>
-          <w:sz w:val="20"/>
-          <w:lang w:val="en-US"/>
-        </w:rPr>
-        <w:t xml:space="preserve">void </w:t>
+      <w:proofErr w:type="gramStart"/>
+      <w:r>
+        <w:rPr>
+          <w:rFonts w:ascii="Courier New" w:hAnsi="Courier New" w:cs="Courier New"/>
+          <w:sz w:val="20"/>
+          <w:lang w:val="en-US"/>
+        </w:rPr>
+        <w:t>void</w:t>
+      </w:r>
+      <w:proofErr w:type="gramEnd"/>
+      <w:r>
+        <w:rPr>
+          <w:rFonts w:ascii="Courier New" w:hAnsi="Courier New" w:cs="Courier New"/>
+          <w:sz w:val="20"/>
+          <w:lang w:val="en-US"/>
+        </w:rPr>
+        <w:t xml:space="preserve"> </w:t>
       </w:r>
       <w:proofErr w:type="spellStart"/>
       <w:r>
@@ -5158,6 +5420,8 @@
         </w:rPr>
         <w:t>)</w:t>
       </w:r>
+      <w:bookmarkStart w:id="6" w:name="_GoBack"/>
+      <w:bookmarkEnd w:id="6"/>
     </w:p>
     <w:p>
       <w:pPr>
@@ -5203,7 +5467,23 @@
           <w:lang w:val="en-US"/>
         </w:rPr>
         <w:tab/>
-        <w:t>leftmotor1</w:t>
+        <w:t>left</w:t>
+      </w:r>
+      <w:r>
+        <w:rPr>
+          <w:rFonts w:ascii="Courier New" w:hAnsi="Courier New" w:cs="Courier New"/>
+          <w:sz w:val="20"/>
+          <w:lang w:val="en-US"/>
+        </w:rPr>
+        <w:t>M</w:t>
+      </w:r>
+      <w:r>
+        <w:rPr>
+          <w:rFonts w:ascii="Courier New" w:hAnsi="Courier New" w:cs="Courier New"/>
+          <w:sz w:val="20"/>
+          <w:lang w:val="en-US"/>
+        </w:rPr>
+        <w:t>otor1</w:t>
       </w:r>
       <w:r>
         <w:rPr>
@@ -5213,6 +5493,7 @@
         </w:rPr>
         <w:t>-&gt;</w:t>
       </w:r>
+      <w:proofErr w:type="gramStart"/>
       <w:r>
         <w:rPr>
           <w:rFonts w:ascii="Courier New" w:hAnsi="Courier New" w:cs="Courier New"/>
@@ -5222,6 +5503,7 @@
         <w:t>Set(</w:t>
       </w:r>
       <w:proofErr w:type="spellStart"/>
+      <w:proofErr w:type="gramEnd"/>
       <w:r>
         <w:rPr>
           <w:rFonts w:ascii="Courier New" w:hAnsi="Courier New" w:cs="Courier New"/>
@@ -5281,8 +5563,17 @@
           <w:lang w:val="en-US"/>
         </w:rPr>
         <w:tab/>
-        <w:t>leftmotor2-&gt;</w:t>
-      </w:r>
+        <w:t>leftM</w:t>
+      </w:r>
+      <w:r>
+        <w:rPr>
+          <w:rFonts w:ascii="Courier New" w:hAnsi="Courier New" w:cs="Courier New"/>
+          <w:sz w:val="20"/>
+          <w:lang w:val="en-US"/>
+        </w:rPr>
+        <w:t>otor2-&gt;</w:t>
+      </w:r>
+      <w:proofErr w:type="gramStart"/>
       <w:r>
         <w:rPr>
           <w:rFonts w:ascii="Courier New" w:hAnsi="Courier New" w:cs="Courier New"/>
@@ -5292,6 +5583,7 @@
         <w:t>Set(</w:t>
       </w:r>
       <w:proofErr w:type="spellStart"/>
+      <w:proofErr w:type="gramEnd"/>
       <w:r>
         <w:rPr>
           <w:rFonts w:ascii="Courier New" w:hAnsi="Courier New" w:cs="Courier New"/>
@@ -5351,7 +5643,15 @@
           <w:lang w:val="en-US"/>
         </w:rPr>
         <w:tab/>
-        <w:t>rightmotor1</w:t>
+        <w:t>rightM</w:t>
+      </w:r>
+      <w:r>
+        <w:rPr>
+          <w:rFonts w:ascii="Courier New" w:hAnsi="Courier New" w:cs="Courier New"/>
+          <w:sz w:val="20"/>
+          <w:lang w:val="en-US"/>
+        </w:rPr>
+        <w:t>otor1</w:t>
       </w:r>
       <w:r>
         <w:rPr>
@@ -5361,6 +5661,7 @@
         </w:rPr>
         <w:t>-&gt;</w:t>
       </w:r>
+      <w:proofErr w:type="gramStart"/>
       <w:r>
         <w:rPr>
           <w:rFonts w:ascii="Courier New" w:hAnsi="Courier New" w:cs="Courier New"/>
@@ -5370,6 +5671,7 @@
         <w:t>Set(</w:t>
       </w:r>
       <w:proofErr w:type="spellStart"/>
+      <w:proofErr w:type="gramEnd"/>
       <w:r>
         <w:rPr>
           <w:rFonts w:ascii="Courier New" w:hAnsi="Courier New" w:cs="Courier New"/>
@@ -5429,7 +5731,23 @@
           <w:lang w:val="en-US"/>
         </w:rPr>
         <w:tab/>
-        <w:t>rightmotor2</w:t>
+        <w:t>right</w:t>
+      </w:r>
+      <w:r>
+        <w:rPr>
+          <w:rFonts w:ascii="Courier New" w:hAnsi="Courier New" w:cs="Courier New"/>
+          <w:sz w:val="20"/>
+          <w:lang w:val="en-US"/>
+        </w:rPr>
+        <w:t>M</w:t>
+      </w:r>
+      <w:r>
+        <w:rPr>
+          <w:rFonts w:ascii="Courier New" w:hAnsi="Courier New" w:cs="Courier New"/>
+          <w:sz w:val="20"/>
+          <w:lang w:val="en-US"/>
+        </w:rPr>
+        <w:t>otor2</w:t>
       </w:r>
       <w:r>
         <w:rPr>
@@ -5439,6 +5757,7 @@
         </w:rPr>
         <w:t>-&gt;</w:t>
       </w:r>
+      <w:proofErr w:type="gramStart"/>
       <w:r>
         <w:rPr>
           <w:rFonts w:ascii="Courier New" w:hAnsi="Courier New" w:cs="Courier New"/>
@@ -5448,6 +5767,7 @@
         <w:t>Set(</w:t>
       </w:r>
       <w:proofErr w:type="spellStart"/>
+      <w:proofErr w:type="gramEnd"/>
       <w:r>
         <w:rPr>
           <w:rFonts w:ascii="Courier New" w:hAnsi="Courier New" w:cs="Courier New"/>
@@ -5576,7 +5896,7 @@
           <w:lang w:val="en-US"/>
         </w:rPr>
       </w:pPr>
-      <w:bookmarkStart w:id="6" w:name="_Toc466985028"/>
+      <w:bookmarkStart w:id="7" w:name="_Toc466985028"/>
       <w:r>
         <w:rPr>
           <w:lang w:val="en-US"/>
@@ -5584,7 +5904,7 @@
         <w:lastRenderedPageBreak/>
         <w:t>Commands</w:t>
       </w:r>
-      <w:bookmarkEnd w:id="6"/>
+      <w:bookmarkEnd w:id="7"/>
     </w:p>
     <w:p>
       <w:pPr>
@@ -5695,14 +6015,14 @@
           <w:lang w:val="en-US"/>
         </w:rPr>
       </w:pPr>
-      <w:bookmarkStart w:id="7" w:name="_Toc466985029"/>
+      <w:bookmarkStart w:id="8" w:name="_Toc466985029"/>
       <w:r>
         <w:rPr>
           <w:lang w:val="en-US"/>
         </w:rPr>
         <w:t>Creating a new command</w:t>
       </w:r>
-      <w:bookmarkEnd w:id="7"/>
+      <w:bookmarkEnd w:id="8"/>
     </w:p>
     <w:p>
       <w:pPr>
@@ -5897,14 +6217,14 @@
           <w:lang w:val="en-US"/>
         </w:rPr>
       </w:pPr>
-      <w:bookmarkStart w:id="8" w:name="_Toc466985030"/>
+      <w:bookmarkStart w:id="9" w:name="_Toc466985030"/>
       <w:r>
         <w:rPr>
           <w:lang w:val="en-US"/>
         </w:rPr>
         <w:t>Configuring the command</w:t>
       </w:r>
-      <w:bookmarkEnd w:id="8"/>
+      <w:bookmarkEnd w:id="9"/>
     </w:p>
     <w:p>
       <w:pPr>
@@ -6021,6 +6341,7 @@
         </w:rPr>
         <w:t xml:space="preserve">f you will be calling a method from a subsystem anywhere in this command, then you should add a </w:t>
       </w:r>
+      <w:proofErr w:type="gramStart"/>
       <w:r>
         <w:rPr>
           <w:i/>
@@ -6028,6 +6349,7 @@
         </w:rPr>
         <w:t>Requires</w:t>
       </w:r>
+      <w:proofErr w:type="gramEnd"/>
       <w:r>
         <w:rPr>
           <w:lang w:val="en-US"/>
@@ -6067,6 +6389,7 @@
         </w:rPr>
       </w:pPr>
       <w:proofErr w:type="spellStart"/>
+      <w:proofErr w:type="gramStart"/>
       <w:r>
         <w:rPr>
           <w:lang w:val="en-US"/>
@@ -6084,7 +6407,14 @@
         <w:rPr>
           <w:lang w:val="en-US"/>
         </w:rPr>
-        <w:t xml:space="preserve">f this command will use the </w:t>
+        <w:t>f</w:t>
+      </w:r>
+      <w:proofErr w:type="gramEnd"/>
+      <w:r>
+        <w:rPr>
+          <w:lang w:val="en-US"/>
+        </w:rPr>
+        <w:t xml:space="preserve"> this command will use the </w:t>
       </w:r>
       <w:r>
         <w:rPr>
@@ -6183,6 +6513,7 @@
         </w:rPr>
         <w:t xml:space="preserve">, use this format: </w:t>
       </w:r>
+      <w:proofErr w:type="gramStart"/>
       <w:r>
         <w:rPr>
           <w:rFonts w:ascii="Courier New" w:hAnsi="Courier New" w:cs="Courier New"/>
@@ -6192,6 +6523,7 @@
         <w:t>Requires(</w:t>
       </w:r>
       <w:proofErr w:type="spellStart"/>
+      <w:proofErr w:type="gramEnd"/>
       <w:r>
         <w:rPr>
           <w:rFonts w:ascii="Courier New" w:hAnsi="Courier New" w:cs="Courier New"/>
@@ -6310,6 +6642,7 @@
         <w:t>-&gt;</w:t>
       </w:r>
       <w:proofErr w:type="spellStart"/>
+      <w:proofErr w:type="gramStart"/>
       <w:r>
         <w:rPr>
           <w:rFonts w:ascii="Courier New" w:hAnsi="Courier New" w:cs="Courier New"/>
@@ -6333,7 +6666,16 @@
           <w:sz w:val="20"/>
           <w:lang w:val="en-US"/>
         </w:rPr>
-        <w:t>()</w:t>
+        <w:t>(</w:t>
+      </w:r>
+      <w:proofErr w:type="gramEnd"/>
+      <w:r>
+        <w:rPr>
+          <w:rFonts w:ascii="Courier New" w:hAnsi="Courier New" w:cs="Courier New"/>
+          <w:sz w:val="20"/>
+          <w:lang w:val="en-US"/>
+        </w:rPr>
+        <w:t>)</w:t>
       </w:r>
       <w:r>
         <w:rPr>
@@ -6420,6 +6762,7 @@
         <w:t>-&gt;</w:t>
       </w:r>
       <w:proofErr w:type="spellStart"/>
+      <w:proofErr w:type="gramStart"/>
       <w:r>
         <w:rPr>
           <w:rFonts w:ascii="Courier New" w:hAnsi="Courier New" w:cs="Courier New"/>
@@ -6437,23 +6780,14 @@
         </w:rPr>
         <w:t>(</w:t>
       </w:r>
-      <w:proofErr w:type="spellStart"/>
-      <w:r>
-        <w:rPr>
-          <w:rFonts w:ascii="Courier New" w:hAnsi="Courier New" w:cs="Courier New"/>
-          <w:sz w:val="20"/>
-          <w:lang w:val="en-US"/>
-        </w:rPr>
-        <w:t>oi</w:t>
-      </w:r>
-      <w:proofErr w:type="spellEnd"/>
-      <w:r>
-        <w:rPr>
-          <w:rFonts w:ascii="Courier New" w:hAnsi="Courier New" w:cs="Courier New"/>
-          <w:sz w:val="20"/>
-          <w:lang w:val="en-US"/>
-        </w:rPr>
-        <w:t>-&gt;</w:t>
+      <w:proofErr w:type="gramEnd"/>
+      <w:r>
+        <w:rPr>
+          <w:rFonts w:ascii="Courier New" w:hAnsi="Courier New" w:cs="Courier New"/>
+          <w:sz w:val="20"/>
+          <w:lang w:val="en-US"/>
+        </w:rPr>
+        <w:t>oi-&gt;</w:t>
       </w:r>
       <w:proofErr w:type="spellStart"/>
       <w:r>
@@ -6486,12 +6820,21 @@
         </w:rPr>
         <w:t xml:space="preserve">.  That way, every time </w:t>
       </w:r>
+      <w:proofErr w:type="gramStart"/>
       <w:r>
         <w:rPr>
           <w:i/>
           <w:lang w:val="en-US"/>
         </w:rPr>
-        <w:t>Execute()</w:t>
+        <w:t>Execute(</w:t>
+      </w:r>
+      <w:proofErr w:type="gramEnd"/>
+      <w:r>
+        <w:rPr>
+          <w:i/>
+          <w:lang w:val="en-US"/>
+        </w:rPr>
+        <w:t>)</w:t>
       </w:r>
       <w:r>
         <w:rPr>
@@ -6540,7 +6883,21 @@
         <w:rPr>
           <w:lang w:val="en-US"/>
         </w:rPr>
-        <w:t xml:space="preserve">This method determines when the command is finished.  It’s called after every Execute() to determine if the command should keep running of not.  </w:t>
+        <w:t xml:space="preserve">This method determines when the command is finished.  It’s called after every </w:t>
+      </w:r>
+      <w:proofErr w:type="gramStart"/>
+      <w:r>
+        <w:rPr>
+          <w:lang w:val="en-US"/>
+        </w:rPr>
+        <w:t>Execute(</w:t>
+      </w:r>
+      <w:proofErr w:type="gramEnd"/>
+      <w:r>
+        <w:rPr>
+          <w:lang w:val="en-US"/>
+        </w:rPr>
+        <w:t xml:space="preserve">) to determine if the command should keep running of not.  </w:t>
       </w:r>
     </w:p>
     <w:p>
@@ -6572,7 +6929,21 @@
         <w:rPr>
           <w:lang w:val="en-US"/>
         </w:rPr>
-        <w:t>Do something in Initialize() and that’s it.</w:t>
+        <w:t xml:space="preserve">Do something in </w:t>
+      </w:r>
+      <w:proofErr w:type="gramStart"/>
+      <w:r>
+        <w:rPr>
+          <w:lang w:val="en-US"/>
+        </w:rPr>
+        <w:t>Initialize(</w:t>
+      </w:r>
+      <w:proofErr w:type="gramEnd"/>
+      <w:r>
+        <w:rPr>
+          <w:lang w:val="en-US"/>
+        </w:rPr>
+        <w:t>) and that’s it.</w:t>
       </w:r>
       <w:r>
         <w:rPr>
@@ -6744,12 +7115,21 @@
         </w:rPr>
         <w:t xml:space="preserve">For example, let’s say you wanted to suck a crate into your robot and that you know that the crate is safely inside when it hits a limit switch.  In </w:t>
       </w:r>
+      <w:proofErr w:type="gramStart"/>
       <w:r>
         <w:rPr>
           <w:i/>
           <w:lang w:val="en-US"/>
         </w:rPr>
-        <w:t>Initialize()</w:t>
+        <w:t>Initialize(</w:t>
+      </w:r>
+      <w:proofErr w:type="gramEnd"/>
+      <w:r>
+        <w:rPr>
+          <w:i/>
+          <w:lang w:val="en-US"/>
+        </w:rPr>
+        <w:t>)</w:t>
       </w:r>
       <w:r>
         <w:rPr>
@@ -6757,12 +7137,21 @@
         </w:rPr>
         <w:t xml:space="preserve">, set the intake motor to turn inwards.  In </w:t>
       </w:r>
+      <w:proofErr w:type="gramStart"/>
       <w:r>
         <w:rPr>
           <w:i/>
           <w:lang w:val="en-US"/>
         </w:rPr>
-        <w:t>Execute()</w:t>
+        <w:t>Execute(</w:t>
+      </w:r>
+      <w:proofErr w:type="gramEnd"/>
+      <w:r>
+        <w:rPr>
+          <w:i/>
+          <w:lang w:val="en-US"/>
+        </w:rPr>
+        <w:t>)</w:t>
       </w:r>
       <w:r>
         <w:rPr>
@@ -6771,6 +7160,7 @@
         <w:t xml:space="preserve">, you don’t need to do anything because nothing is changing during the command.  In </w:t>
       </w:r>
       <w:proofErr w:type="spellStart"/>
+      <w:proofErr w:type="gramStart"/>
       <w:r>
         <w:rPr>
           <w:i/>
@@ -6784,7 +7174,15 @@
           <w:i/>
           <w:lang w:val="en-US"/>
         </w:rPr>
-        <w:t>()</w:t>
+        <w:t>(</w:t>
+      </w:r>
+      <w:proofErr w:type="gramEnd"/>
+      <w:r>
+        <w:rPr>
+          <w:i/>
+          <w:lang w:val="en-US"/>
+        </w:rPr>
+        <w:t>)</w:t>
       </w:r>
       <w:r>
         <w:rPr>
@@ -6800,13 +7198,23 @@
           <w:lang w:val="en-US"/>
         </w:rPr>
       </w:pPr>
-      <w:r>
-        <w:rPr>
-          <w:rFonts w:ascii="Courier New" w:hAnsi="Courier New" w:cs="Courier New"/>
-          <w:sz w:val="20"/>
-          <w:lang w:val="en-US"/>
-        </w:rPr>
-        <w:t xml:space="preserve">return </w:t>
+      <w:proofErr w:type="gramStart"/>
+      <w:r>
+        <w:rPr>
+          <w:rFonts w:ascii="Courier New" w:hAnsi="Courier New" w:cs="Courier New"/>
+          <w:sz w:val="20"/>
+          <w:lang w:val="en-US"/>
+        </w:rPr>
+        <w:t>return</w:t>
+      </w:r>
+      <w:proofErr w:type="gramEnd"/>
+      <w:r>
+        <w:rPr>
+          <w:rFonts w:ascii="Courier New" w:hAnsi="Courier New" w:cs="Courier New"/>
+          <w:sz w:val="20"/>
+          <w:lang w:val="en-US"/>
+        </w:rPr>
+        <w:t xml:space="preserve"> </w:t>
       </w:r>
       <w:proofErr w:type="spellStart"/>
       <w:r>
@@ -6899,12 +7307,21 @@
         </w:rPr>
         <w:t xml:space="preserve">needs to be done before the command really quits.  It is kind of the opposite of </w:t>
       </w:r>
+      <w:proofErr w:type="gramStart"/>
       <w:r>
         <w:rPr>
           <w:i/>
           <w:lang w:val="en-US"/>
         </w:rPr>
-        <w:t>Initialize()</w:t>
+        <w:t>Initialize(</w:t>
+      </w:r>
+      <w:proofErr w:type="gramEnd"/>
+      <w:r>
+        <w:rPr>
+          <w:i/>
+          <w:lang w:val="en-US"/>
+        </w:rPr>
+        <w:t>)</w:t>
       </w:r>
       <w:r>
         <w:rPr>
@@ -6913,6 +7330,7 @@
         <w:t xml:space="preserve">.  It only happens once after </w:t>
       </w:r>
       <w:proofErr w:type="spellStart"/>
+      <w:proofErr w:type="gramStart"/>
       <w:r>
         <w:rPr>
           <w:i/>
@@ -6926,7 +7344,15 @@
           <w:i/>
           <w:lang w:val="en-US"/>
         </w:rPr>
-        <w:t>()</w:t>
+        <w:t>(</w:t>
+      </w:r>
+      <w:proofErr w:type="gramEnd"/>
+      <w:r>
+        <w:rPr>
+          <w:i/>
+          <w:lang w:val="en-US"/>
+        </w:rPr>
+        <w:t>)</w:t>
       </w:r>
       <w:r>
         <w:rPr>
@@ -6982,12 +7408,21 @@
         </w:rPr>
         <w:t xml:space="preserve">This method is like a special case of </w:t>
       </w:r>
+      <w:proofErr w:type="gramStart"/>
       <w:r>
         <w:rPr>
           <w:i/>
           <w:lang w:val="en-US"/>
         </w:rPr>
-        <w:t>End()</w:t>
+        <w:t>End(</w:t>
+      </w:r>
+      <w:proofErr w:type="gramEnd"/>
+      <w:r>
+        <w:rPr>
+          <w:i/>
+          <w:lang w:val="en-US"/>
+        </w:rPr>
+        <w:t>)</w:t>
       </w:r>
       <w:r>
         <w:rPr>
@@ -7021,12 +7456,21 @@
         </w:rPr>
         <w:t xml:space="preserve">Often, all you do here is call </w:t>
       </w:r>
+      <w:proofErr w:type="gramStart"/>
       <w:r>
         <w:rPr>
           <w:i/>
           <w:lang w:val="en-US"/>
         </w:rPr>
-        <w:t>End()</w:t>
+        <w:t>End(</w:t>
+      </w:r>
+      <w:proofErr w:type="gramEnd"/>
+      <w:r>
+        <w:rPr>
+          <w:i/>
+          <w:lang w:val="en-US"/>
+        </w:rPr>
+        <w:t>)</w:t>
       </w:r>
       <w:r>
         <w:rPr>
@@ -7069,14 +7513,14 @@
           <w:lang w:val="en-US"/>
         </w:rPr>
       </w:pPr>
-      <w:bookmarkStart w:id="9" w:name="_Toc466985031"/>
+      <w:bookmarkStart w:id="10" w:name="_Toc466985031"/>
       <w:r>
         <w:rPr>
           <w:lang w:val="en-US"/>
         </w:rPr>
         <w:t>Running the command</w:t>
       </w:r>
-      <w:bookmarkEnd w:id="9"/>
+      <w:bookmarkEnd w:id="10"/>
     </w:p>
     <w:p>
       <w:pPr>
@@ -7223,7 +7667,35 @@
         <w:rPr>
           <w:lang w:val="en-US"/>
         </w:rPr>
-        <w:t>Called explicitly by running the commands Start() method.  This is how Autonomous mode works.  You pick which command or command group to run and then call its Start() method.</w:t>
+        <w:t xml:space="preserve">Called explicitly by running the commands </w:t>
+      </w:r>
+      <w:proofErr w:type="gramStart"/>
+      <w:r>
+        <w:rPr>
+          <w:lang w:val="en-US"/>
+        </w:rPr>
+        <w:t>Start(</w:t>
+      </w:r>
+      <w:proofErr w:type="gramEnd"/>
+      <w:r>
+        <w:rPr>
+          <w:lang w:val="en-US"/>
+        </w:rPr>
+        <w:t xml:space="preserve">) method.  This is how Autonomous mode works.  You pick which command or command group to run and then call its </w:t>
+      </w:r>
+      <w:proofErr w:type="gramStart"/>
+      <w:r>
+        <w:rPr>
+          <w:lang w:val="en-US"/>
+        </w:rPr>
+        <w:t>Start(</w:t>
+      </w:r>
+      <w:proofErr w:type="gramEnd"/>
+      <w:r>
+        <w:rPr>
+          <w:lang w:val="en-US"/>
+        </w:rPr>
+        <w:t>) method.</w:t>
       </w:r>
     </w:p>
     <w:p>
@@ -7258,6 +7730,7 @@
         <w:t xml:space="preserve">  You can set a default command for every subsystem by adding </w:t>
       </w:r>
       <w:proofErr w:type="spellStart"/>
+      <w:proofErr w:type="gramStart"/>
       <w:r>
         <w:rPr>
           <w:rFonts w:ascii="Courier New" w:hAnsi="Courier New" w:cs="Courier New"/>
@@ -7273,7 +7746,16 @@
           <w:sz w:val="20"/>
           <w:lang w:val="en-US"/>
         </w:rPr>
-        <w:t xml:space="preserve">(new </w:t>
+        <w:t>(</w:t>
+      </w:r>
+      <w:proofErr w:type="gramEnd"/>
+      <w:r>
+        <w:rPr>
+          <w:rFonts w:ascii="Courier New" w:hAnsi="Courier New" w:cs="Courier New"/>
+          <w:sz w:val="20"/>
+          <w:lang w:val="en-US"/>
+        </w:rPr>
+        <w:t xml:space="preserve">new </w:t>
       </w:r>
       <w:proofErr w:type="spellStart"/>
       <w:r>
@@ -7364,8 +7846,8 @@
           <w:lang w:val="en-US"/>
         </w:rPr>
       </w:pPr>
-      <w:bookmarkStart w:id="10" w:name="_Ref466284241"/>
-      <w:bookmarkStart w:id="11" w:name="_Toc466985032"/>
+      <w:bookmarkStart w:id="11" w:name="_Ref466284241"/>
+      <w:bookmarkStart w:id="12" w:name="_Toc466985032"/>
       <w:r>
         <w:rPr>
           <w:lang w:val="en-US"/>
@@ -7373,8 +7855,8 @@
         <w:lastRenderedPageBreak/>
         <w:t>Operator Interface – Buttons</w:t>
       </w:r>
-      <w:bookmarkEnd w:id="10"/>
       <w:bookmarkEnd w:id="11"/>
+      <w:bookmarkEnd w:id="12"/>
     </w:p>
     <w:p>
       <w:pPr>
@@ -7746,20 +8228,39 @@
           <w:lang w:val="en-US"/>
         </w:rPr>
       </w:pPr>
+      <w:proofErr w:type="gramStart"/>
       <w:r>
         <w:rPr>
           <w:rFonts w:cs="Courier New"/>
           <w:lang w:val="en-US"/>
         </w:rPr>
-        <w:t xml:space="preserve">e.g. </w:t>
-      </w:r>
-      <w:r>
-        <w:rPr>
-          <w:rFonts w:ascii="Courier New" w:hAnsi="Courier New" w:cs="Courier New"/>
-          <w:sz w:val="20"/>
-          <w:lang w:val="en-US"/>
-        </w:rPr>
-        <w:t xml:space="preserve">const </w:t>
+        <w:t>e.g</w:t>
+      </w:r>
+      <w:proofErr w:type="gramEnd"/>
+      <w:r>
+        <w:rPr>
+          <w:rFonts w:cs="Courier New"/>
+          <w:lang w:val="en-US"/>
+        </w:rPr>
+        <w:t xml:space="preserve">. </w:t>
+      </w:r>
+      <w:proofErr w:type="spellStart"/>
+      <w:r>
+        <w:rPr>
+          <w:rFonts w:ascii="Courier New" w:hAnsi="Courier New" w:cs="Courier New"/>
+          <w:sz w:val="20"/>
+          <w:lang w:val="en-US"/>
+        </w:rPr>
+        <w:t>const</w:t>
+      </w:r>
+      <w:proofErr w:type="spellEnd"/>
+      <w:r>
+        <w:rPr>
+          <w:rFonts w:ascii="Courier New" w:hAnsi="Courier New" w:cs="Courier New"/>
+          <w:sz w:val="20"/>
+          <w:lang w:val="en-US"/>
+        </w:rPr>
+        <w:t xml:space="preserve"> </w:t>
       </w:r>
       <w:proofErr w:type="spellStart"/>
       <w:r>
@@ -7838,11 +8339,19 @@
           <w:lang w:val="en-US"/>
         </w:rPr>
       </w:pPr>
-      <w:r>
-        <w:rPr>
-          <w:lang w:val="en-US"/>
-        </w:rPr>
-        <w:t xml:space="preserve">e.g. </w:t>
+      <w:proofErr w:type="gramStart"/>
+      <w:r>
+        <w:rPr>
+          <w:lang w:val="en-US"/>
+        </w:rPr>
+        <w:t>e.g</w:t>
+      </w:r>
+      <w:proofErr w:type="gramEnd"/>
+      <w:r>
+        <w:rPr>
+          <w:lang w:val="en-US"/>
+        </w:rPr>
+        <w:t xml:space="preserve">. </w:t>
       </w:r>
       <w:proofErr w:type="spellStart"/>
       <w:r>
@@ -8073,6 +8582,7 @@
         <w:t xml:space="preserve">e.g. </w:t>
       </w:r>
       <w:proofErr w:type="spellStart"/>
+      <w:proofErr w:type="gramStart"/>
       <w:r>
         <w:rPr>
           <w:rFonts w:ascii="Courier New" w:hAnsi="Courier New" w:cs="Courier New"/>
@@ -8090,6 +8600,7 @@
         </w:rPr>
         <w:t>(</w:t>
       </w:r>
+      <w:proofErr w:type="gramEnd"/>
     </w:p>
     <w:p>
       <w:pPr>
@@ -8101,13 +8612,23 @@
           <w:lang w:val="en-US"/>
         </w:rPr>
       </w:pPr>
-      <w:r>
-        <w:rPr>
-          <w:rFonts w:ascii="Courier New" w:hAnsi="Courier New" w:cs="Courier New"/>
-          <w:sz w:val="20"/>
-          <w:lang w:val="en-US"/>
-        </w:rPr>
-        <w:t xml:space="preserve">new </w:t>
+      <w:proofErr w:type="gramStart"/>
+      <w:r>
+        <w:rPr>
+          <w:rFonts w:ascii="Courier New" w:hAnsi="Courier New" w:cs="Courier New"/>
+          <w:sz w:val="20"/>
+          <w:lang w:val="en-US"/>
+        </w:rPr>
+        <w:t>new</w:t>
+      </w:r>
+      <w:proofErr w:type="gramEnd"/>
+      <w:r>
+        <w:rPr>
+          <w:rFonts w:ascii="Courier New" w:hAnsi="Courier New" w:cs="Courier New"/>
+          <w:sz w:val="20"/>
+          <w:lang w:val="en-US"/>
+        </w:rPr>
+        <w:t xml:space="preserve"> </w:t>
       </w:r>
       <w:proofErr w:type="spellStart"/>
       <w:r>
@@ -8232,11 +8753,19 @@
           <w:lang w:val="en-US"/>
         </w:rPr>
       </w:pPr>
-      <w:r>
-        <w:rPr>
-          <w:lang w:val="en-US"/>
-        </w:rPr>
-        <w:t xml:space="preserve">e.g. </w:t>
+      <w:proofErr w:type="gramStart"/>
+      <w:r>
+        <w:rPr>
+          <w:lang w:val="en-US"/>
+        </w:rPr>
+        <w:t>e.g</w:t>
+      </w:r>
+      <w:proofErr w:type="gramEnd"/>
+      <w:r>
+        <w:rPr>
+          <w:lang w:val="en-US"/>
+        </w:rPr>
+        <w:t xml:space="preserve">. </w:t>
       </w:r>
       <w:proofErr w:type="spellStart"/>
       <w:r>
@@ -8337,7 +8866,7 @@
           <w:lang w:val="en-US"/>
         </w:rPr>
       </w:pPr>
-      <w:bookmarkStart w:id="12" w:name="_Toc466985033"/>
+      <w:bookmarkStart w:id="13" w:name="_Toc466985033"/>
       <w:r>
         <w:rPr>
           <w:lang w:val="en-US"/>
@@ -8345,7 +8874,7 @@
         <w:lastRenderedPageBreak/>
         <w:t>Command Groups</w:t>
       </w:r>
-      <w:bookmarkEnd w:id="12"/>
+      <w:bookmarkEnd w:id="13"/>
     </w:p>
     <w:p>
       <w:pPr>
@@ -8567,14 +9096,14 @@
           <w:lang w:val="en-US"/>
         </w:rPr>
       </w:pPr>
-      <w:bookmarkStart w:id="13" w:name="_Toc466985034"/>
+      <w:bookmarkStart w:id="14" w:name="_Toc466985034"/>
       <w:r>
         <w:rPr>
           <w:lang w:val="en-US"/>
         </w:rPr>
         <w:t>Creating a new command</w:t>
       </w:r>
-      <w:bookmarkEnd w:id="13"/>
+      <w:bookmarkEnd w:id="14"/>
     </w:p>
     <w:p>
       <w:pPr>
@@ -8732,14 +9261,14 @@
           <w:lang w:val="en-US"/>
         </w:rPr>
       </w:pPr>
-      <w:bookmarkStart w:id="14" w:name="_Toc466985035"/>
+      <w:bookmarkStart w:id="15" w:name="_Toc466985035"/>
       <w:r>
         <w:rPr>
           <w:lang w:val="en-US"/>
         </w:rPr>
         <w:t>Sequential vs. parallel command execution</w:t>
       </w:r>
-      <w:bookmarkEnd w:id="14"/>
+      <w:bookmarkEnd w:id="15"/>
     </w:p>
     <w:p>
       <w:pPr>
@@ -8760,6 +9289,7 @@
         <w:t xml:space="preserve"> (</w:t>
       </w:r>
       <w:proofErr w:type="spellStart"/>
+      <w:proofErr w:type="gramStart"/>
       <w:r>
         <w:rPr>
           <w:rFonts w:ascii="Courier New" w:hAnsi="Courier New" w:cs="Courier New"/>
@@ -8775,10 +9305,13 @@
           <w:sz w:val="20"/>
           <w:lang w:val="en-US"/>
         </w:rPr>
-        <w:t>()</w:t>
-      </w:r>
-      <w:r>
-        <w:rPr>
+        <w:t>(</w:t>
+      </w:r>
+      <w:proofErr w:type="gramEnd"/>
+      <w:r>
+        <w:rPr>
+          <w:rFonts w:ascii="Courier New" w:hAnsi="Courier New" w:cs="Courier New"/>
+          <w:sz w:val="20"/>
           <w:lang w:val="en-US"/>
         </w:rPr>
         <w:t>)</w:t>
@@ -8787,6 +9320,12 @@
         <w:rPr>
           <w:lang w:val="en-US"/>
         </w:rPr>
+        <w:t>)</w:t>
+      </w:r>
+      <w:r>
+        <w:rPr>
+          <w:lang w:val="en-US"/>
+        </w:rPr>
         <w:t>, it will execute</w:t>
       </w:r>
       <w:r>
@@ -8826,6 +9365,7 @@
         <w:t xml:space="preserve"> (</w:t>
       </w:r>
       <w:proofErr w:type="spellStart"/>
+      <w:proofErr w:type="gramStart"/>
       <w:r>
         <w:rPr>
           <w:rFonts w:ascii="Courier New" w:hAnsi="Courier New" w:cs="Courier New"/>
@@ -8841,7 +9381,16 @@
           <w:sz w:val="20"/>
           <w:lang w:val="en-US"/>
         </w:rPr>
-        <w:t>()</w:t>
+        <w:t>(</w:t>
+      </w:r>
+      <w:proofErr w:type="gramEnd"/>
+      <w:r>
+        <w:rPr>
+          <w:rFonts w:ascii="Courier New" w:hAnsi="Courier New" w:cs="Courier New"/>
+          <w:sz w:val="20"/>
+          <w:lang w:val="en-US"/>
+        </w:rPr>
+        <w:t>)</w:t>
       </w:r>
       <w:r>
         <w:rPr>
@@ -8905,14 +9454,14 @@
           <w:lang w:val="en-US"/>
         </w:rPr>
       </w:pPr>
-      <w:bookmarkStart w:id="15" w:name="_Toc466985036"/>
+      <w:bookmarkStart w:id="16" w:name="_Toc466985036"/>
       <w:r>
         <w:rPr>
           <w:lang w:val="en-US"/>
         </w:rPr>
         <w:t>Adding commands to the group</w:t>
       </w:r>
-      <w:bookmarkEnd w:id="15"/>
+      <w:bookmarkEnd w:id="16"/>
     </w:p>
     <w:p>
       <w:pPr>
@@ -9106,14 +9655,14 @@
           <w:lang w:val="en-US"/>
         </w:rPr>
       </w:pPr>
-      <w:bookmarkStart w:id="16" w:name="_Toc466985037"/>
+      <w:bookmarkStart w:id="17" w:name="_Toc466985037"/>
       <w:r>
         <w:rPr>
           <w:lang w:val="en-US"/>
         </w:rPr>
         <w:t>Detailed Examples</w:t>
       </w:r>
-      <w:bookmarkEnd w:id="16"/>
+      <w:bookmarkEnd w:id="17"/>
     </w:p>
     <w:p>
       <w:pPr>
@@ -9159,6 +9708,7 @@
         </w:rPr>
       </w:pPr>
       <w:proofErr w:type="spellStart"/>
+      <w:proofErr w:type="gramStart"/>
       <w:r>
         <w:rPr>
           <w:rFonts w:ascii="Courier New" w:hAnsi="Courier New" w:cs="Courier New"/>
@@ -9175,7 +9725,16 @@
           <w:sz w:val="20"/>
           <w:lang w:val="en-US"/>
         </w:rPr>
-        <w:t xml:space="preserve">(new </w:t>
+        <w:t>(</w:t>
+      </w:r>
+      <w:proofErr w:type="gramEnd"/>
+      <w:r>
+        <w:rPr>
+          <w:rFonts w:ascii="Courier New" w:hAnsi="Courier New" w:cs="Courier New"/>
+          <w:sz w:val="20"/>
+          <w:lang w:val="en-US"/>
+        </w:rPr>
+        <w:t xml:space="preserve">new </w:t>
       </w:r>
       <w:proofErr w:type="spellStart"/>
       <w:r>
@@ -9204,6 +9763,7 @@
         </w:rPr>
       </w:pPr>
       <w:proofErr w:type="spellStart"/>
+      <w:proofErr w:type="gramStart"/>
       <w:r>
         <w:rPr>
           <w:rFonts w:ascii="Courier New" w:hAnsi="Courier New" w:cs="Courier New"/>
@@ -9219,7 +9779,16 @@
           <w:sz w:val="20"/>
           <w:lang w:val="en-US"/>
         </w:rPr>
-        <w:t xml:space="preserve">(new </w:t>
+        <w:t>(</w:t>
+      </w:r>
+      <w:proofErr w:type="gramEnd"/>
+      <w:r>
+        <w:rPr>
+          <w:rFonts w:ascii="Courier New" w:hAnsi="Courier New" w:cs="Courier New"/>
+          <w:sz w:val="20"/>
+          <w:lang w:val="en-US"/>
+        </w:rPr>
+        <w:t xml:space="preserve">new </w:t>
       </w:r>
       <w:proofErr w:type="spellStart"/>
       <w:r>
@@ -9571,6 +10140,7 @@
         </w:rPr>
       </w:pPr>
       <w:proofErr w:type="spellStart"/>
+      <w:proofErr w:type="gramStart"/>
       <w:r>
         <w:rPr>
           <w:rFonts w:ascii="Courier New" w:hAnsi="Courier New" w:cs="Courier New"/>
@@ -9588,6 +10158,7 @@
         </w:rPr>
         <w:t>(</w:t>
       </w:r>
+      <w:proofErr w:type="gramEnd"/>
       <w:r>
         <w:rPr>
           <w:rFonts w:ascii="Courier New" w:hAnsi="Courier New" w:cs="Courier New"/>
@@ -9634,6 +10205,7 @@
         </w:rPr>
       </w:pPr>
       <w:proofErr w:type="spellStart"/>
+      <w:proofErr w:type="gramStart"/>
       <w:r>
         <w:rPr>
           <w:rFonts w:ascii="Courier New" w:hAnsi="Courier New" w:cs="Courier New"/>
@@ -9649,7 +10221,16 @@
           <w:sz w:val="20"/>
           <w:lang w:val="en-US"/>
         </w:rPr>
-        <w:t xml:space="preserve">(new </w:t>
+        <w:t>(</w:t>
+      </w:r>
+      <w:proofErr w:type="gramEnd"/>
+      <w:r>
+        <w:rPr>
+          <w:rFonts w:ascii="Courier New" w:hAnsi="Courier New" w:cs="Courier New"/>
+          <w:sz w:val="20"/>
+          <w:lang w:val="en-US"/>
+        </w:rPr>
+        <w:t xml:space="preserve">new </w:t>
       </w:r>
       <w:proofErr w:type="spellStart"/>
       <w:r>
@@ -9689,6 +10270,7 @@
         </w:rPr>
       </w:pPr>
       <w:proofErr w:type="spellStart"/>
+      <w:proofErr w:type="gramStart"/>
       <w:r>
         <w:rPr>
           <w:rFonts w:ascii="Courier New" w:hAnsi="Courier New" w:cs="Courier New"/>
@@ -9704,7 +10286,16 @@
           <w:sz w:val="20"/>
           <w:lang w:val="en-US"/>
         </w:rPr>
-        <w:t xml:space="preserve">(new </w:t>
+        <w:t>(</w:t>
+      </w:r>
+      <w:proofErr w:type="gramEnd"/>
+      <w:r>
+        <w:rPr>
+          <w:rFonts w:ascii="Courier New" w:hAnsi="Courier New" w:cs="Courier New"/>
+          <w:sz w:val="20"/>
+          <w:lang w:val="en-US"/>
+        </w:rPr>
+        <w:t xml:space="preserve">new </w:t>
       </w:r>
       <w:proofErr w:type="spellStart"/>
       <w:r>
@@ -9748,7 +10339,7 @@
       <w:r>
         <w:rPr>
           <w:noProof/>
-          <w:lang w:eastAsia="en-CA"/>
+          <w:lang w:val="en-US"/>
         </w:rPr>
         <w:drawing>
           <wp:inline distT="0" distB="0" distL="0" distR="0">
@@ -9758,7 +10349,7 @@
             <wp:cNvGraphicFramePr/>
             <a:graphic xmlns:a="http://schemas.openxmlformats.org/drawingml/2006/main">
               <a:graphicData uri="http://schemas.openxmlformats.org/drawingml/2006/chart">
-                <c:chart xmlns:c="http://schemas.openxmlformats.org/drawingml/2006/chart" xmlns:r="http://schemas.openxmlformats.org/officeDocument/2006/relationships" r:id="rId8"/>
+                <c:chart xmlns:c="http://schemas.openxmlformats.org/drawingml/2006/chart" xmlns:r="http://schemas.openxmlformats.org/officeDocument/2006/relationships" r:id="rId9"/>
               </a:graphicData>
             </a:graphic>
           </wp:inline>
@@ -9942,6 +10533,7 @@
           <w:lang w:val="en-US"/>
         </w:rPr>
       </w:pPr>
+      <w:proofErr w:type="gramStart"/>
       <w:r>
         <w:rPr>
           <w:lang w:val="en-US"/>
@@ -9960,6 +10552,7 @@
         </w:rPr>
         <w:t>ed</w:t>
       </w:r>
+      <w:proofErr w:type="gramEnd"/>
       <w:r>
         <w:rPr>
           <w:lang w:val="en-US"/>
@@ -9978,6 +10571,7 @@
         </w:rPr>
       </w:pPr>
       <w:proofErr w:type="spellStart"/>
+      <w:proofErr w:type="gramStart"/>
       <w:r>
         <w:rPr>
           <w:rFonts w:ascii="Courier New" w:hAnsi="Courier New" w:cs="Courier New"/>
@@ -9995,6 +10589,7 @@
         </w:rPr>
         <w:t>(</w:t>
       </w:r>
+      <w:proofErr w:type="gramEnd"/>
       <w:r>
         <w:rPr>
           <w:rFonts w:ascii="Courier New" w:hAnsi="Courier New" w:cs="Courier New"/>
@@ -10033,6 +10628,7 @@
         </w:rPr>
       </w:pPr>
       <w:proofErr w:type="spellStart"/>
+      <w:proofErr w:type="gramStart"/>
       <w:r>
         <w:rPr>
           <w:rFonts w:ascii="Courier New" w:hAnsi="Courier New" w:cs="Courier New"/>
@@ -10048,7 +10644,16 @@
           <w:sz w:val="20"/>
           <w:lang w:val="en-US"/>
         </w:rPr>
-        <w:t xml:space="preserve">(new </w:t>
+        <w:t>(</w:t>
+      </w:r>
+      <w:proofErr w:type="gramEnd"/>
+      <w:r>
+        <w:rPr>
+          <w:rFonts w:ascii="Courier New" w:hAnsi="Courier New" w:cs="Courier New"/>
+          <w:sz w:val="20"/>
+          <w:lang w:val="en-US"/>
+        </w:rPr>
+        <w:t xml:space="preserve">new </w:t>
       </w:r>
       <w:proofErr w:type="spellStart"/>
       <w:r>
@@ -10088,6 +10693,7 @@
         </w:rPr>
       </w:pPr>
       <w:proofErr w:type="spellStart"/>
+      <w:proofErr w:type="gramStart"/>
       <w:r>
         <w:rPr>
           <w:rFonts w:ascii="Courier New" w:hAnsi="Courier New" w:cs="Courier New"/>
@@ -10103,7 +10709,16 @@
           <w:sz w:val="20"/>
           <w:lang w:val="en-US"/>
         </w:rPr>
-        <w:t xml:space="preserve">(new </w:t>
+        <w:t>(</w:t>
+      </w:r>
+      <w:proofErr w:type="gramEnd"/>
+      <w:r>
+        <w:rPr>
+          <w:rFonts w:ascii="Courier New" w:hAnsi="Courier New" w:cs="Courier New"/>
+          <w:sz w:val="20"/>
+          <w:lang w:val="en-US"/>
+        </w:rPr>
+        <w:t xml:space="preserve">new </w:t>
       </w:r>
       <w:proofErr w:type="spellStart"/>
       <w:r>
@@ -10169,7 +10784,7 @@
       <w:r>
         <w:rPr>
           <w:noProof/>
-          <w:lang w:eastAsia="en-CA"/>
+          <w:lang w:val="en-US"/>
         </w:rPr>
         <w:lastRenderedPageBreak/>
         <w:drawing>
@@ -10180,7 +10795,7 @@
             <wp:cNvGraphicFramePr/>
             <a:graphic xmlns:a="http://schemas.openxmlformats.org/drawingml/2006/main">
               <a:graphicData uri="http://schemas.openxmlformats.org/drawingml/2006/chart">
-                <c:chart xmlns:c="http://schemas.openxmlformats.org/drawingml/2006/chart" xmlns:r="http://schemas.openxmlformats.org/officeDocument/2006/relationships" r:id="rId9"/>
+                <c:chart xmlns:c="http://schemas.openxmlformats.org/drawingml/2006/chart" xmlns:r="http://schemas.openxmlformats.org/officeDocument/2006/relationships" r:id="rId10"/>
               </a:graphicData>
             </a:graphic>
           </wp:inline>
@@ -10224,6 +10839,7 @@
         </w:rPr>
       </w:pPr>
       <w:proofErr w:type="spellStart"/>
+      <w:proofErr w:type="gramStart"/>
       <w:r>
         <w:rPr>
           <w:rFonts w:ascii="Courier New" w:hAnsi="Courier New" w:cs="Courier New"/>
@@ -10241,6 +10857,7 @@
         </w:rPr>
         <w:t>(</w:t>
       </w:r>
+      <w:proofErr w:type="gramEnd"/>
       <w:r>
         <w:rPr>
           <w:rFonts w:ascii="Courier New" w:hAnsi="Courier New" w:cs="Courier New"/>
@@ -10287,6 +10904,7 @@
         </w:rPr>
       </w:pPr>
       <w:proofErr w:type="spellStart"/>
+      <w:proofErr w:type="gramStart"/>
       <w:r>
         <w:rPr>
           <w:rFonts w:ascii="Courier New" w:hAnsi="Courier New" w:cs="Courier New"/>
@@ -10302,7 +10920,16 @@
           <w:sz w:val="20"/>
           <w:lang w:val="en-US"/>
         </w:rPr>
-        <w:t>(new</w:t>
+        <w:t>(</w:t>
+      </w:r>
+      <w:proofErr w:type="gramEnd"/>
+      <w:r>
+        <w:rPr>
+          <w:rFonts w:ascii="Courier New" w:hAnsi="Courier New" w:cs="Courier New"/>
+          <w:sz w:val="20"/>
+          <w:lang w:val="en-US"/>
+        </w:rPr>
+        <w:t>new</w:t>
       </w:r>
       <w:r>
         <w:rPr>
@@ -10342,6 +10969,7 @@
         </w:rPr>
       </w:pPr>
       <w:proofErr w:type="spellStart"/>
+      <w:proofErr w:type="gramStart"/>
       <w:r>
         <w:rPr>
           <w:rFonts w:ascii="Courier New" w:hAnsi="Courier New" w:cs="Courier New"/>
@@ -10357,7 +10985,16 @@
           <w:sz w:val="20"/>
           <w:lang w:val="en-US"/>
         </w:rPr>
-        <w:t xml:space="preserve">(new </w:t>
+        <w:t>(</w:t>
+      </w:r>
+      <w:proofErr w:type="gramEnd"/>
+      <w:r>
+        <w:rPr>
+          <w:rFonts w:ascii="Courier New" w:hAnsi="Courier New" w:cs="Courier New"/>
+          <w:sz w:val="20"/>
+          <w:lang w:val="en-US"/>
+        </w:rPr>
+        <w:t xml:space="preserve">new </w:t>
       </w:r>
       <w:proofErr w:type="spellStart"/>
       <w:r>
@@ -10423,7 +11060,7 @@
       <w:r>
         <w:rPr>
           <w:noProof/>
-          <w:lang w:eastAsia="en-CA"/>
+          <w:lang w:val="en-US"/>
         </w:rPr>
         <w:drawing>
           <wp:inline distT="0" distB="0" distL="0" distR="0">
@@ -10433,7 +11070,7 @@
             <wp:cNvGraphicFramePr/>
             <a:graphic xmlns:a="http://schemas.openxmlformats.org/drawingml/2006/main">
               <a:graphicData uri="http://schemas.openxmlformats.org/drawingml/2006/chart">
-                <c:chart xmlns:c="http://schemas.openxmlformats.org/drawingml/2006/chart" xmlns:r="http://schemas.openxmlformats.org/officeDocument/2006/relationships" r:id="rId10"/>
+                <c:chart xmlns:c="http://schemas.openxmlformats.org/drawingml/2006/chart" xmlns:r="http://schemas.openxmlformats.org/officeDocument/2006/relationships" r:id="rId11"/>
               </a:graphicData>
             </a:graphic>
           </wp:inline>
@@ -10452,8 +11089,6 @@
         </w:rPr>
         <w:t>Now the movement is completed before the robot turns.</w:t>
       </w:r>
-      <w:bookmarkStart w:id="17" w:name="_GoBack"/>
-      <w:bookmarkEnd w:id="17"/>
     </w:p>
     <w:p>
       <w:pPr>
@@ -10753,13 +11388,23 @@
         </w:rPr>
         <w:t xml:space="preserve">static </w:t>
       </w:r>
-      <w:r>
-        <w:rPr>
-          <w:rFonts w:ascii="Courier New" w:hAnsi="Courier New" w:cs="Courier New"/>
-          <w:sz w:val="20"/>
-          <w:lang w:val="en-US"/>
-        </w:rPr>
-        <w:t>std::</w:t>
+      <w:proofErr w:type="spellStart"/>
+      <w:r>
+        <w:rPr>
+          <w:rFonts w:ascii="Courier New" w:hAnsi="Courier New" w:cs="Courier New"/>
+          <w:sz w:val="20"/>
+          <w:lang w:val="en-US"/>
+        </w:rPr>
+        <w:t>std</w:t>
+      </w:r>
+      <w:proofErr w:type="spellEnd"/>
+      <w:r>
+        <w:rPr>
+          <w:rFonts w:ascii="Courier New" w:hAnsi="Courier New" w:cs="Courier New"/>
+          <w:sz w:val="20"/>
+          <w:lang w:val="en-US"/>
+        </w:rPr>
+        <w:t>::</w:t>
       </w:r>
       <w:proofErr w:type="spellStart"/>
       <w:r>
@@ -10910,13 +11555,23 @@
         </w:rPr>
         <w:t xml:space="preserve">Add </w:t>
       </w:r>
-      <w:r>
-        <w:rPr>
-          <w:rFonts w:ascii="Courier New" w:hAnsi="Courier New" w:cs="Courier New"/>
-          <w:sz w:val="20"/>
-          <w:lang w:val="en-US"/>
-        </w:rPr>
-        <w:t>std::</w:t>
+      <w:proofErr w:type="spellStart"/>
+      <w:r>
+        <w:rPr>
+          <w:rFonts w:ascii="Courier New" w:hAnsi="Courier New" w:cs="Courier New"/>
+          <w:sz w:val="20"/>
+          <w:lang w:val="en-US"/>
+        </w:rPr>
+        <w:t>std</w:t>
+      </w:r>
+      <w:proofErr w:type="spellEnd"/>
+      <w:r>
+        <w:rPr>
+          <w:rFonts w:ascii="Courier New" w:hAnsi="Courier New" w:cs="Courier New"/>
+          <w:sz w:val="20"/>
+          <w:lang w:val="en-US"/>
+        </w:rPr>
+        <w:t>::</w:t>
       </w:r>
       <w:proofErr w:type="spellStart"/>
       <w:r>
@@ -11165,7 +11820,21 @@
         <w:rPr>
           <w:lang w:val="en-US"/>
         </w:rPr>
-        <w:t>::init()</w:t>
+        <w:t>::</w:t>
+      </w:r>
+      <w:proofErr w:type="spellStart"/>
+      <w:r>
+        <w:rPr>
+          <w:lang w:val="en-US"/>
+        </w:rPr>
+        <w:t>init</w:t>
+      </w:r>
+      <w:proofErr w:type="spellEnd"/>
+      <w:r>
+        <w:rPr>
+          <w:lang w:val="en-US"/>
+        </w:rPr>
+        <w:t>()</w:t>
       </w:r>
     </w:p>
     <w:p>
@@ -11267,13 +11936,23 @@
           <w:lang w:val="en-US"/>
         </w:rPr>
       </w:pPr>
-      <w:r>
-        <w:rPr>
-          <w:rFonts w:ascii="Courier New" w:hAnsi="Courier New" w:cs="Courier New"/>
-          <w:sz w:val="20"/>
-          <w:lang w:val="en-US"/>
-        </w:rPr>
-        <w:t>std::</w:t>
+      <w:proofErr w:type="spellStart"/>
+      <w:r>
+        <w:rPr>
+          <w:rFonts w:ascii="Courier New" w:hAnsi="Courier New" w:cs="Courier New"/>
+          <w:sz w:val="20"/>
+          <w:lang w:val="en-US"/>
+        </w:rPr>
+        <w:t>std</w:t>
+      </w:r>
+      <w:proofErr w:type="spellEnd"/>
+      <w:r>
+        <w:rPr>
+          <w:rFonts w:ascii="Courier New" w:hAnsi="Courier New" w:cs="Courier New"/>
+          <w:sz w:val="20"/>
+          <w:lang w:val="en-US"/>
+        </w:rPr>
+        <w:t>::</w:t>
       </w:r>
       <w:proofErr w:type="spellStart"/>
       <w:r>
@@ -11953,13 +12632,23 @@
           <w:lang w:val="en-US"/>
         </w:rPr>
       </w:pPr>
-      <w:r>
-        <w:rPr>
-          <w:rFonts w:ascii="Courier New" w:hAnsi="Courier New" w:cs="Courier New"/>
-          <w:sz w:val="20"/>
-          <w:lang w:val="en-US"/>
-        </w:rPr>
-        <w:t xml:space="preserve">const </w:t>
+      <w:proofErr w:type="spellStart"/>
+      <w:r>
+        <w:rPr>
+          <w:rFonts w:ascii="Courier New" w:hAnsi="Courier New" w:cs="Courier New"/>
+          <w:sz w:val="20"/>
+          <w:lang w:val="en-US"/>
+        </w:rPr>
+        <w:t>const</w:t>
+      </w:r>
+      <w:proofErr w:type="spellEnd"/>
+      <w:r>
+        <w:rPr>
+          <w:rFonts w:ascii="Courier New" w:hAnsi="Courier New" w:cs="Courier New"/>
+          <w:sz w:val="20"/>
+          <w:lang w:val="en-US"/>
+        </w:rPr>
+        <w:t xml:space="preserve"> </w:t>
       </w:r>
       <w:proofErr w:type="spellStart"/>
       <w:r>
@@ -12730,8 +13419,8 @@
       </w:pPr>
     </w:p>
     <w:sectPr>
-      <w:headerReference w:type="default" r:id="rId11"/>
-      <w:footerReference w:type="default" r:id="rId12"/>
+      <w:headerReference w:type="default" r:id="rId12"/>
+      <w:footerReference w:type="default" r:id="rId13"/>
       <w:pgSz w:w="12240" w:h="15840"/>
       <w:pgMar w:top="1440" w:right="1440" w:bottom="1440" w:left="1440" w:header="720" w:footer="720" w:gutter="0"/>
       <w:cols w:space="720"/>
@@ -12742,7 +13431,7 @@
 </file>
 
 <file path=word/endnotes.xml><?xml version="1.0" encoding="utf-8"?>
-<w:endnotes xmlns:ve="http://schemas.openxmlformats.org/markup-compatibility/2006" xmlns:o="urn:schemas-microsoft-com:office:office" xmlns:r="http://schemas.openxmlformats.org/officeDocument/2006/relationships" xmlns:m="http://schemas.openxmlformats.org/officeDocument/2006/math" xmlns:v="urn:schemas-microsoft-com:vml" xmlns:wp="http://schemas.openxmlformats.org/drawingml/2006/wordprocessingDrawing" xmlns:w10="urn:schemas-microsoft-com:office:word" xmlns:w="http://schemas.openxmlformats.org/wordprocessingml/2006/main" xmlns:wne="http://schemas.microsoft.com/office/word/2006/wordml">
+<w:endnotes xmlns:wpc="http://schemas.microsoft.com/office/word/2010/wordprocessingCanvas" xmlns:mc="http://schemas.openxmlformats.org/markup-compatibility/2006" xmlns:o="urn:schemas-microsoft-com:office:office" xmlns:r="http://schemas.openxmlformats.org/officeDocument/2006/relationships" xmlns:m="http://schemas.openxmlformats.org/officeDocument/2006/math" xmlns:v="urn:schemas-microsoft-com:vml" xmlns:wp14="http://schemas.microsoft.com/office/word/2010/wordprocessingDrawing" xmlns:wp="http://schemas.openxmlformats.org/drawingml/2006/wordprocessingDrawing" xmlns:w10="urn:schemas-microsoft-com:office:word" xmlns:w="http://schemas.openxmlformats.org/wordprocessingml/2006/main" xmlns:w14="http://schemas.microsoft.com/office/word/2010/wordml" xmlns:wpg="http://schemas.microsoft.com/office/word/2010/wordprocessingGroup" xmlns:wpi="http://schemas.microsoft.com/office/word/2010/wordprocessingInk" xmlns:wne="http://schemas.microsoft.com/office/word/2006/wordml" xmlns:wps="http://schemas.microsoft.com/office/word/2010/wordprocessingShape" mc:Ignorable="w14 wp14">
   <w:endnote w:type="separator" w:id="-1">
     <w:p>
       <w:pPr>
@@ -12767,7 +13456,7 @@
 </file>
 
 <file path=word/footer1.xml><?xml version="1.0" encoding="utf-8"?>
-<w:ftr xmlns:ve="http://schemas.openxmlformats.org/markup-compatibility/2006" xmlns:o="urn:schemas-microsoft-com:office:office" xmlns:r="http://schemas.openxmlformats.org/officeDocument/2006/relationships" xmlns:m="http://schemas.openxmlformats.org/officeDocument/2006/math" xmlns:v="urn:schemas-microsoft-com:vml" xmlns:wp="http://schemas.openxmlformats.org/drawingml/2006/wordprocessingDrawing" xmlns:w10="urn:schemas-microsoft-com:office:word" xmlns:w="http://schemas.openxmlformats.org/wordprocessingml/2006/main" xmlns:wne="http://schemas.microsoft.com/office/word/2006/wordml">
+<w:ftr xmlns:wpc="http://schemas.microsoft.com/office/word/2010/wordprocessingCanvas" xmlns:mc="http://schemas.openxmlformats.org/markup-compatibility/2006" xmlns:o="urn:schemas-microsoft-com:office:office" xmlns:r="http://schemas.openxmlformats.org/officeDocument/2006/relationships" xmlns:m="http://schemas.openxmlformats.org/officeDocument/2006/math" xmlns:v="urn:schemas-microsoft-com:vml" xmlns:wp14="http://schemas.microsoft.com/office/word/2010/wordprocessingDrawing" xmlns:wp="http://schemas.openxmlformats.org/drawingml/2006/wordprocessingDrawing" xmlns:w10="urn:schemas-microsoft-com:office:word" xmlns:w="http://schemas.openxmlformats.org/wordprocessingml/2006/main" xmlns:w14="http://schemas.microsoft.com/office/word/2010/wordml" xmlns:wpg="http://schemas.microsoft.com/office/word/2010/wordprocessingGroup" xmlns:wpi="http://schemas.microsoft.com/office/word/2010/wordprocessingInk" xmlns:wne="http://schemas.microsoft.com/office/word/2006/wordml" xmlns:wps="http://schemas.microsoft.com/office/word/2010/wordprocessingShape" mc:Ignorable="w14 wp14">
   <w:sdt>
     <w:sdtPr>
       <w:id w:val="129362884"/>
@@ -12800,7 +13489,7 @@
           <w:rPr>
             <w:noProof/>
           </w:rPr>
-          <w:t>4</w:t>
+          <w:t>5</w:t>
         </w:r>
         <w:r>
           <w:rPr>
@@ -12820,7 +13509,7 @@
 </file>
 
 <file path=word/footnotes.xml><?xml version="1.0" encoding="utf-8"?>
-<w:footnotes xmlns:ve="http://schemas.openxmlformats.org/markup-compatibility/2006" xmlns:o="urn:schemas-microsoft-com:office:office" xmlns:r="http://schemas.openxmlformats.org/officeDocument/2006/relationships" xmlns:m="http://schemas.openxmlformats.org/officeDocument/2006/math" xmlns:v="urn:schemas-microsoft-com:vml" xmlns:wp="http://schemas.openxmlformats.org/drawingml/2006/wordprocessingDrawing" xmlns:w10="urn:schemas-microsoft-com:office:word" xmlns:w="http://schemas.openxmlformats.org/wordprocessingml/2006/main" xmlns:wne="http://schemas.microsoft.com/office/word/2006/wordml">
+<w:footnotes xmlns:wpc="http://schemas.microsoft.com/office/word/2010/wordprocessingCanvas" xmlns:mc="http://schemas.openxmlformats.org/markup-compatibility/2006" xmlns:o="urn:schemas-microsoft-com:office:office" xmlns:r="http://schemas.openxmlformats.org/officeDocument/2006/relationships" xmlns:m="http://schemas.openxmlformats.org/officeDocument/2006/math" xmlns:v="urn:schemas-microsoft-com:vml" xmlns:wp14="http://schemas.microsoft.com/office/word/2010/wordprocessingDrawing" xmlns:wp="http://schemas.openxmlformats.org/drawingml/2006/wordprocessingDrawing" xmlns:w10="urn:schemas-microsoft-com:office:word" xmlns:w="http://schemas.openxmlformats.org/wordprocessingml/2006/main" xmlns:w14="http://schemas.microsoft.com/office/word/2010/wordml" xmlns:wpg="http://schemas.microsoft.com/office/word/2010/wordprocessingGroup" xmlns:wpi="http://schemas.microsoft.com/office/word/2010/wordprocessingInk" xmlns:wne="http://schemas.microsoft.com/office/word/2006/wordml" xmlns:wps="http://schemas.microsoft.com/office/word/2010/wordprocessingShape" mc:Ignorable="w14 wp14">
   <w:footnote w:type="separator" w:id="-1">
     <w:p>
       <w:pPr>
@@ -12845,7 +13534,7 @@
 </file>
 
 <file path=word/header1.xml><?xml version="1.0" encoding="utf-8"?>
-<w:hdr xmlns:ve="http://schemas.openxmlformats.org/markup-compatibility/2006" xmlns:o="urn:schemas-microsoft-com:office:office" xmlns:r="http://schemas.openxmlformats.org/officeDocument/2006/relationships" xmlns:m="http://schemas.openxmlformats.org/officeDocument/2006/math" xmlns:v="urn:schemas-microsoft-com:vml" xmlns:wp="http://schemas.openxmlformats.org/drawingml/2006/wordprocessingDrawing" xmlns:w10="urn:schemas-microsoft-com:office:word" xmlns:w="http://schemas.openxmlformats.org/wordprocessingml/2006/main" xmlns:wne="http://schemas.microsoft.com/office/word/2006/wordml">
+<w:hdr xmlns:wpc="http://schemas.microsoft.com/office/word/2010/wordprocessingCanvas" xmlns:mc="http://schemas.openxmlformats.org/markup-compatibility/2006" xmlns:o="urn:schemas-microsoft-com:office:office" xmlns:r="http://schemas.openxmlformats.org/officeDocument/2006/relationships" xmlns:m="http://schemas.openxmlformats.org/officeDocument/2006/math" xmlns:v="urn:schemas-microsoft-com:vml" xmlns:wp14="http://schemas.microsoft.com/office/word/2010/wordprocessingDrawing" xmlns:wp="http://schemas.openxmlformats.org/drawingml/2006/wordprocessingDrawing" xmlns:w10="urn:schemas-microsoft-com:office:word" xmlns:w="http://schemas.openxmlformats.org/wordprocessingml/2006/main" xmlns:w14="http://schemas.microsoft.com/office/word/2010/wordml" xmlns:wpg="http://schemas.microsoft.com/office/word/2010/wordprocessingGroup" xmlns:wpi="http://schemas.microsoft.com/office/word/2010/wordprocessingInk" xmlns:wne="http://schemas.microsoft.com/office/word/2006/wordml" xmlns:wps="http://schemas.microsoft.com/office/word/2010/wordprocessingShape" mc:Ignorable="w14 wp14">
   <w:p>
     <w:pPr>
       <w:pStyle w:val="Header"/>
@@ -12853,10 +13542,10 @@
     <w:r>
       <w:rPr>
         <w:noProof/>
-        <w:lang w:eastAsia="en-CA"/>
+        <w:lang w:val="en-US"/>
       </w:rPr>
       <w:drawing>
-        <wp:inline distT="0" distB="0" distL="0" distR="0">
+        <wp:inline distT="0" distB="0" distL="0" distR="0" wp14:anchorId="6D755756" wp14:editId="49A477A0">
           <wp:extent cx="1078992" cy="384048"/>
           <wp:effectExtent l="0" t="0" r="0" b="0"/>
           <wp:docPr id="1" name="Picture 1"/>
@@ -12874,7 +13563,7 @@
                   <a:blip r:embed="rId1">
                     <a:extLst>
                       <a:ext uri="{28A0092B-C50C-407E-A947-70E740481C1C}">
-                        <a14:useLocalDpi xmlns:a14="http://schemas.microsoft.com/office/drawing/2010/main" xmlns:wps="http://schemas.microsoft.com/office/word/2010/wordprocessingShape" xmlns:wpi="http://schemas.microsoft.com/office/word/2010/wordprocessingInk" xmlns:wpg="http://schemas.microsoft.com/office/word/2010/wordprocessingGroup" xmlns:w14="http://schemas.microsoft.com/office/word/2010/wordml" xmlns:w="http://schemas.openxmlformats.org/wordprocessingml/2006/main" xmlns:w10="urn:schemas-microsoft-com:office:word" xmlns:wp14="http://schemas.microsoft.com/office/word/2010/wordprocessingDrawing" xmlns:v="urn:schemas-microsoft-com:vml" xmlns:o="urn:schemas-microsoft-com:office:office" xmlns:mc="http://schemas.openxmlformats.org/markup-compatibility/2006" xmlns:wpc="http://schemas.microsoft.com/office/word/2010/wordprocessingCanvas" xmlns="" val="0"/>
+                        <a14:useLocalDpi xmlns:a14="http://schemas.microsoft.com/office/drawing/2010/main" val="0"/>
                       </a:ext>
                     </a:extLst>
                   </a:blip>
@@ -12907,13 +13596,13 @@
       <w:rPr>
         <w:sz w:val="16"/>
       </w:rPr>
-      <w:t xml:space="preserve">Nov </w:t>
+      <w:t>Dec</w:t>
     </w:r>
     <w:r>
       <w:rPr>
         <w:sz w:val="16"/>
       </w:rPr>
-      <w:t>2</w:t>
+      <w:t xml:space="preserve"> </w:t>
     </w:r>
     <w:r>
       <w:rPr>
@@ -12932,7 +13621,7 @@
 </file>
 
 <file path=word/numbering.xml><?xml version="1.0" encoding="utf-8"?>
-<w:numbering xmlns:ve="http://schemas.openxmlformats.org/markup-compatibility/2006" xmlns:o="urn:schemas-microsoft-com:office:office" xmlns:r="http://schemas.openxmlformats.org/officeDocument/2006/relationships" xmlns:m="http://schemas.openxmlformats.org/officeDocument/2006/math" xmlns:v="urn:schemas-microsoft-com:vml" xmlns:wp="http://schemas.openxmlformats.org/drawingml/2006/wordprocessingDrawing" xmlns:w10="urn:schemas-microsoft-com:office:word" xmlns:w="http://schemas.openxmlformats.org/wordprocessingml/2006/main" xmlns:wne="http://schemas.microsoft.com/office/word/2006/wordml">
+<w:numbering xmlns:wpc="http://schemas.microsoft.com/office/word/2010/wordprocessingCanvas" xmlns:mc="http://schemas.openxmlformats.org/markup-compatibility/2006" xmlns:o="urn:schemas-microsoft-com:office:office" xmlns:r="http://schemas.openxmlformats.org/officeDocument/2006/relationships" xmlns:m="http://schemas.openxmlformats.org/officeDocument/2006/math" xmlns:v="urn:schemas-microsoft-com:vml" xmlns:wp14="http://schemas.microsoft.com/office/word/2010/wordprocessingDrawing" xmlns:wp="http://schemas.openxmlformats.org/drawingml/2006/wordprocessingDrawing" xmlns:w10="urn:schemas-microsoft-com:office:word" xmlns:w="http://schemas.openxmlformats.org/wordprocessingml/2006/main" xmlns:w14="http://schemas.microsoft.com/office/word/2010/wordml" xmlns:wpg="http://schemas.microsoft.com/office/word/2010/wordprocessingGroup" xmlns:wpi="http://schemas.microsoft.com/office/word/2010/wordprocessingInk" xmlns:wne="http://schemas.microsoft.com/office/word/2006/wordml" xmlns:wps="http://schemas.microsoft.com/office/word/2010/wordprocessingShape" mc:Ignorable="w14 wp14">
   <w:abstractNum w:abstractNumId="0">
     <w:nsid w:val="00C076CF"/>
     <w:multiLevelType w:val="hybridMultilevel"/>
@@ -15294,7 +15983,7 @@
 </file>
 
 <file path=word/styles.xml><?xml version="1.0" encoding="utf-8"?>
-<w:styles xmlns:r="http://schemas.openxmlformats.org/officeDocument/2006/relationships" xmlns:w="http://schemas.openxmlformats.org/wordprocessingml/2006/main">
+<w:styles xmlns:mc="http://schemas.openxmlformats.org/markup-compatibility/2006" xmlns:r="http://schemas.openxmlformats.org/officeDocument/2006/relationships" xmlns:w="http://schemas.openxmlformats.org/wordprocessingml/2006/main" xmlns:w14="http://schemas.microsoft.com/office/word/2010/wordml" mc:Ignorable="w14">
   <w:docDefaults>
     <w:rPrDefault>
       <w:rPr>
@@ -15534,7 +16223,6 @@
     <w:uiPriority w:val="99"/>
     <w:semiHidden/>
     <w:unhideWhenUsed/>
-    <w:qFormat/>
     <w:tblPr>
       <w:tblInd w:w="0" w:type="dxa"/>
       <w:tblCellMar>
@@ -16303,15 +16991,25 @@
 
 <file path=word/charts/chart1.xml><?xml version="1.0" encoding="utf-8"?>
 <c:chartSpace xmlns:c="http://schemas.openxmlformats.org/drawingml/2006/chart" xmlns:a="http://schemas.openxmlformats.org/drawingml/2006/main" xmlns:r="http://schemas.openxmlformats.org/officeDocument/2006/relationships">
-  <c:date1904 val="1"/>
-  <c:lang val="en-CA"/>
-  <c:style val="1"/>
+  <c:date1904 val="0"/>
+  <c:lang val="en-US"/>
+  <c:roundedCorners val="0"/>
+  <mc:AlternateContent xmlns:mc="http://schemas.openxmlformats.org/markup-compatibility/2006">
+    <mc:Choice xmlns:c14="http://schemas.microsoft.com/office/drawing/2007/8/2/chart" Requires="c14">
+      <c14:style val="101"/>
+    </mc:Choice>
+    <mc:Fallback>
+      <c:style val="1"/>
+    </mc:Fallback>
+  </mc:AlternateContent>
   <c:chart>
+    <c:autoTitleDeleted val="0"/>
     <c:plotArea>
       <c:layout/>
       <c:barChart>
         <c:barDir val="bar"/>
         <c:grouping val="stacked"/>
+        <c:varyColors val="0"/>
         <c:ser>
           <c:idx val="0"/>
           <c:order val="0"/>
@@ -16329,6 +17027,7 @@
           <c:spPr>
             <a:noFill/>
           </c:spPr>
+          <c:invertIfNegative val="0"/>
           <c:cat>
             <c:strRef>
               <c:f>Sheet1!$A$5:$A$7</c:f>
@@ -16379,6 +17078,7 @@
               </c:strCache>
             </c:strRef>
           </c:tx>
+          <c:invertIfNegative val="0"/>
           <c:cat>
             <c:strRef>
               <c:f>Sheet1!$A$5:$A$7</c:f>
@@ -16415,55 +17115,84 @@
             </c:numRef>
           </c:val>
         </c:ser>
+        <c:dLbls>
+          <c:showLegendKey val="0"/>
+          <c:showVal val="0"/>
+          <c:showCatName val="0"/>
+          <c:showSerName val="0"/>
+          <c:showPercent val="0"/>
+          <c:showBubbleSize val="0"/>
+        </c:dLbls>
         <c:gapWidth val="10"/>
         <c:overlap val="16"/>
-        <c:axId val="123019648"/>
-        <c:axId val="123021184"/>
+        <c:axId val="134977408"/>
+        <c:axId val="134978944"/>
       </c:barChart>
       <c:catAx>
-        <c:axId val="123019648"/>
+        <c:axId val="134977408"/>
         <c:scaling>
           <c:orientation val="maxMin"/>
         </c:scaling>
+        <c:delete val="0"/>
         <c:axPos val="l"/>
+        <c:majorTickMark val="out"/>
+        <c:minorTickMark val="none"/>
         <c:tickLblPos val="nextTo"/>
-        <c:crossAx val="123021184"/>
+        <c:crossAx val="134978944"/>
         <c:crosses val="autoZero"/>
         <c:auto val="1"/>
         <c:lblAlgn val="ctr"/>
         <c:lblOffset val="100"/>
+        <c:noMultiLvlLbl val="0"/>
       </c:catAx>
       <c:valAx>
-        <c:axId val="123021184"/>
+        <c:axId val="134978944"/>
         <c:scaling>
           <c:orientation val="minMax"/>
         </c:scaling>
+        <c:delete val="0"/>
         <c:axPos val="t"/>
         <c:majorGridlines/>
         <c:numFmt formatCode="General" sourceLinked="1"/>
+        <c:majorTickMark val="out"/>
+        <c:minorTickMark val="none"/>
         <c:tickLblPos val="nextTo"/>
-        <c:crossAx val="123019648"/>
+        <c:crossAx val="134977408"/>
         <c:crosses val="autoZero"/>
         <c:crossBetween val="between"/>
       </c:valAx>
     </c:plotArea>
     <c:plotVisOnly val="1"/>
     <c:dispBlanksAs val="gap"/>
+    <c:showDLblsOverMax val="0"/>
   </c:chart>
-  <c:externalData r:id="rId1"/>
+  <c:externalData r:id="rId1">
+    <c:autoUpdate val="0"/>
+  </c:externalData>
 </c:chartSpace>
 </file>
 
 <file path=word/charts/chart2.xml><?xml version="1.0" encoding="utf-8"?>
 <c:chartSpace xmlns:c="http://schemas.openxmlformats.org/drawingml/2006/chart" xmlns:a="http://schemas.openxmlformats.org/drawingml/2006/main" xmlns:r="http://schemas.openxmlformats.org/officeDocument/2006/relationships">
-  <c:lang val="en-CA"/>
-  <c:style val="1"/>
+  <c:date1904 val="0"/>
+  <c:lang val="en-US"/>
+  <c:roundedCorners val="0"/>
+  <mc:AlternateContent xmlns:mc="http://schemas.openxmlformats.org/markup-compatibility/2006">
+    <mc:Choice xmlns:c14="http://schemas.microsoft.com/office/drawing/2007/8/2/chart" Requires="c14">
+      <c14:style val="101"/>
+    </mc:Choice>
+    <mc:Fallback>
+      <c:style val="1"/>
+    </mc:Fallback>
+  </mc:AlternateContent>
   <c:chart>
+    <c:autoTitleDeleted val="0"/>
     <c:plotArea>
       <c:layout/>
       <c:barChart>
         <c:barDir val="bar"/>
         <c:grouping val="stacked"/>
+        <c:varyColors val="0"/>
         <c:ser>
           <c:idx val="0"/>
           <c:order val="0"/>
@@ -16481,6 +17210,7 @@
           <c:spPr>
             <a:noFill/>
           </c:spPr>
+          <c:invertIfNegative val="0"/>
           <c:cat>
             <c:strRef>
               <c:f>Sheet1!$A$17:$A$19</c:f>
@@ -16531,6 +17261,7 @@
               </c:strCache>
             </c:strRef>
           </c:tx>
+          <c:invertIfNegative val="0"/>
           <c:cat>
             <c:strRef>
               <c:f>Sheet1!$A$17:$A$19</c:f>
@@ -16591,6 +17322,7 @@
               </a:bgClr>
             </a:pattFill>
           </c:spPr>
+          <c:invertIfNegative val="0"/>
           <c:cat>
             <c:strRef>
               <c:f>Sheet1!$A$17:$A$19</c:f>
@@ -16627,55 +17359,84 @@
             </c:numRef>
           </c:val>
         </c:ser>
+        <c:dLbls>
+          <c:showLegendKey val="0"/>
+          <c:showVal val="0"/>
+          <c:showCatName val="0"/>
+          <c:showSerName val="0"/>
+          <c:showPercent val="0"/>
+          <c:showBubbleSize val="0"/>
+        </c:dLbls>
         <c:gapWidth val="100"/>
         <c:overlap val="100"/>
-        <c:axId val="123039104"/>
-        <c:axId val="123053184"/>
+        <c:axId val="141103872"/>
+        <c:axId val="141105408"/>
       </c:barChart>
       <c:catAx>
-        <c:axId val="123039104"/>
+        <c:axId val="141103872"/>
         <c:scaling>
           <c:orientation val="maxMin"/>
         </c:scaling>
+        <c:delete val="0"/>
         <c:axPos val="l"/>
+        <c:majorTickMark val="out"/>
+        <c:minorTickMark val="none"/>
         <c:tickLblPos val="nextTo"/>
-        <c:crossAx val="123053184"/>
+        <c:crossAx val="141105408"/>
         <c:crosses val="autoZero"/>
         <c:auto val="1"/>
         <c:lblAlgn val="ctr"/>
         <c:lblOffset val="100"/>
+        <c:noMultiLvlLbl val="0"/>
       </c:catAx>
       <c:valAx>
-        <c:axId val="123053184"/>
+        <c:axId val="141105408"/>
         <c:scaling>
           <c:orientation val="minMax"/>
         </c:scaling>
+        <c:delete val="0"/>
         <c:axPos val="t"/>
         <c:majorGridlines/>
         <c:numFmt formatCode="General" sourceLinked="1"/>
+        <c:majorTickMark val="out"/>
+        <c:minorTickMark val="none"/>
         <c:tickLblPos val="nextTo"/>
-        <c:crossAx val="123039104"/>
+        <c:crossAx val="141103872"/>
         <c:crosses val="autoZero"/>
         <c:crossBetween val="between"/>
       </c:valAx>
     </c:plotArea>
     <c:plotVisOnly val="1"/>
     <c:dispBlanksAs val="gap"/>
+    <c:showDLblsOverMax val="0"/>
   </c:chart>
-  <c:externalData r:id="rId1"/>
+  <c:externalData r:id="rId1">
+    <c:autoUpdate val="0"/>
+  </c:externalData>
 </c:chartSpace>
 </file>
 
 <file path=word/charts/chart3.xml><?xml version="1.0" encoding="utf-8"?>
 <c:chartSpace xmlns:c="http://schemas.openxmlformats.org/drawingml/2006/chart" xmlns:a="http://schemas.openxmlformats.org/drawingml/2006/main" xmlns:r="http://schemas.openxmlformats.org/officeDocument/2006/relationships">
-  <c:lang val="en-CA"/>
-  <c:style val="1"/>
+  <c:date1904 val="0"/>
+  <c:lang val="en-US"/>
+  <c:roundedCorners val="0"/>
+  <mc:AlternateContent xmlns:mc="http://schemas.openxmlformats.org/markup-compatibility/2006">
+    <mc:Choice xmlns:c14="http://schemas.microsoft.com/office/drawing/2007/8/2/chart" Requires="c14">
+      <c14:style val="101"/>
+    </mc:Choice>
+    <mc:Fallback>
+      <c:style val="1"/>
+    </mc:Fallback>
+  </mc:AlternateContent>
   <c:chart>
+    <c:autoTitleDeleted val="0"/>
     <c:plotArea>
       <c:layout/>
       <c:barChart>
         <c:barDir val="bar"/>
         <c:grouping val="stacked"/>
+        <c:varyColors val="0"/>
         <c:ser>
           <c:idx val="0"/>
           <c:order val="0"/>
@@ -16693,6 +17454,7 @@
           <c:spPr>
             <a:noFill/>
           </c:spPr>
+          <c:invertIfNegative val="0"/>
           <c:cat>
             <c:strRef>
               <c:f>Sheet1!$A$30:$A$32</c:f>
@@ -16743,6 +17505,7 @@
               </c:strCache>
             </c:strRef>
           </c:tx>
+          <c:invertIfNegative val="0"/>
           <c:cat>
             <c:strRef>
               <c:f>Sheet1!$A$30:$A$32</c:f>
@@ -16779,43 +17542,61 @@
             </c:numRef>
           </c:val>
         </c:ser>
+        <c:dLbls>
+          <c:showLegendKey val="0"/>
+          <c:showVal val="0"/>
+          <c:showCatName val="0"/>
+          <c:showSerName val="0"/>
+          <c:showPercent val="0"/>
+          <c:showBubbleSize val="0"/>
+        </c:dLbls>
         <c:gapWidth val="100"/>
         <c:overlap val="100"/>
-        <c:axId val="123069952"/>
-        <c:axId val="123071488"/>
+        <c:axId val="141121792"/>
+        <c:axId val="141123584"/>
       </c:barChart>
       <c:catAx>
-        <c:axId val="123069952"/>
+        <c:axId val="141121792"/>
         <c:scaling>
           <c:orientation val="maxMin"/>
         </c:scaling>
+        <c:delete val="0"/>
         <c:axPos val="l"/>
+        <c:majorTickMark val="out"/>
+        <c:minorTickMark val="none"/>
         <c:tickLblPos val="nextTo"/>
-        <c:crossAx val="123071488"/>
+        <c:crossAx val="141123584"/>
         <c:crosses val="autoZero"/>
         <c:auto val="1"/>
         <c:lblAlgn val="ctr"/>
         <c:lblOffset val="100"/>
+        <c:noMultiLvlLbl val="0"/>
       </c:catAx>
       <c:valAx>
-        <c:axId val="123071488"/>
+        <c:axId val="141123584"/>
         <c:scaling>
           <c:orientation val="minMax"/>
           <c:max val="5"/>
         </c:scaling>
+        <c:delete val="0"/>
         <c:axPos val="t"/>
         <c:majorGridlines/>
         <c:numFmt formatCode="General" sourceLinked="1"/>
+        <c:majorTickMark val="out"/>
+        <c:minorTickMark val="none"/>
         <c:tickLblPos val="nextTo"/>
-        <c:crossAx val="123069952"/>
+        <c:crossAx val="141121792"/>
         <c:crosses val="autoZero"/>
         <c:crossBetween val="between"/>
       </c:valAx>
     </c:plotArea>
     <c:plotVisOnly val="1"/>
     <c:dispBlanksAs val="gap"/>
+    <c:showDLblsOverMax val="0"/>
   </c:chart>
-  <c:externalData r:id="rId1"/>
+  <c:externalData r:id="rId1">
+    <c:autoUpdate val="0"/>
+  </c:externalData>
 </c:chartSpace>
 </file>
 
@@ -17109,7 +17890,7 @@
 </file>
 
 <file path=customXml/itemProps1.xml><?xml version="1.0" encoding="utf-8"?>
-<ds:datastoreItem xmlns:ds="http://schemas.openxmlformats.org/officeDocument/2006/customXml" ds:itemID="{5AD89740-1211-4D5A-B678-C4D7CB1A074F}">
+<ds:datastoreItem xmlns:ds="http://schemas.openxmlformats.org/officeDocument/2006/customXml" ds:itemID="{EA1AA0DD-B117-478E-AFF9-C0751002E360}">
   <ds:schemaRefs>
     <ds:schemaRef ds:uri="http://schemas.openxmlformats.org/officeDocument/2006/bibliography"/>
   </ds:schemaRefs>

</xml_diff>

<commit_message>
Fixed minor errors and made cheat sheet easier to read
</commit_message>
<xml_diff>
--- a/docs/Programming How-Tos.docx
+++ b/docs/Programming How-Tos.docx
@@ -5420,8 +5420,6 @@
         </w:rPr>
         <w:t>)</w:t>
       </w:r>
-      <w:bookmarkStart w:id="6" w:name="_GoBack"/>
-      <w:bookmarkEnd w:id="6"/>
     </w:p>
     <w:p>
       <w:pPr>
@@ -5896,7 +5894,7 @@
           <w:lang w:val="en-US"/>
         </w:rPr>
       </w:pPr>
-      <w:bookmarkStart w:id="7" w:name="_Toc466985028"/>
+      <w:bookmarkStart w:id="6" w:name="_Toc466985028"/>
       <w:r>
         <w:rPr>
           <w:lang w:val="en-US"/>
@@ -5904,7 +5902,7 @@
         <w:lastRenderedPageBreak/>
         <w:t>Commands</w:t>
       </w:r>
-      <w:bookmarkEnd w:id="7"/>
+      <w:bookmarkEnd w:id="6"/>
     </w:p>
     <w:p>
       <w:pPr>
@@ -6015,14 +6013,14 @@
           <w:lang w:val="en-US"/>
         </w:rPr>
       </w:pPr>
-      <w:bookmarkStart w:id="8" w:name="_Toc466985029"/>
+      <w:bookmarkStart w:id="7" w:name="_Toc466985029"/>
       <w:r>
         <w:rPr>
           <w:lang w:val="en-US"/>
         </w:rPr>
         <w:t>Creating a new command</w:t>
       </w:r>
-      <w:bookmarkEnd w:id="8"/>
+      <w:bookmarkEnd w:id="7"/>
     </w:p>
     <w:p>
       <w:pPr>
@@ -6217,14 +6215,14 @@
           <w:lang w:val="en-US"/>
         </w:rPr>
       </w:pPr>
-      <w:bookmarkStart w:id="9" w:name="_Toc466985030"/>
+      <w:bookmarkStart w:id="8" w:name="_Toc466985030"/>
       <w:r>
         <w:rPr>
           <w:lang w:val="en-US"/>
         </w:rPr>
         <w:t>Configuring the command</w:t>
       </w:r>
-      <w:bookmarkEnd w:id="9"/>
+      <w:bookmarkEnd w:id="8"/>
     </w:p>
     <w:p>
       <w:pPr>
@@ -7513,14 +7511,14 @@
           <w:lang w:val="en-US"/>
         </w:rPr>
       </w:pPr>
-      <w:bookmarkStart w:id="10" w:name="_Toc466985031"/>
+      <w:bookmarkStart w:id="9" w:name="_Toc466985031"/>
       <w:r>
         <w:rPr>
           <w:lang w:val="en-US"/>
         </w:rPr>
         <w:t>Running the command</w:t>
       </w:r>
-      <w:bookmarkEnd w:id="10"/>
+      <w:bookmarkEnd w:id="9"/>
     </w:p>
     <w:p>
       <w:pPr>
@@ -7846,8 +7844,8 @@
           <w:lang w:val="en-US"/>
         </w:rPr>
       </w:pPr>
-      <w:bookmarkStart w:id="11" w:name="_Ref466284241"/>
-      <w:bookmarkStart w:id="12" w:name="_Toc466985032"/>
+      <w:bookmarkStart w:id="10" w:name="_Ref466284241"/>
+      <w:bookmarkStart w:id="11" w:name="_Toc466985032"/>
       <w:r>
         <w:rPr>
           <w:lang w:val="en-US"/>
@@ -7855,8 +7853,8 @@
         <w:lastRenderedPageBreak/>
         <w:t>Operator Interface – Buttons</w:t>
       </w:r>
+      <w:bookmarkEnd w:id="10"/>
       <w:bookmarkEnd w:id="11"/>
-      <w:bookmarkEnd w:id="12"/>
     </w:p>
     <w:p>
       <w:pPr>
@@ -8813,6 +8811,16 @@
         <w:t>BallIntakeCmd</w:t>
       </w:r>
       <w:proofErr w:type="spellEnd"/>
+      <w:r>
+        <w:rPr>
+          <w:rFonts w:ascii="Courier New" w:hAnsi="Courier New" w:cs="Courier New"/>
+          <w:sz w:val="20"/>
+          <w:lang w:val="en-US"/>
+        </w:rPr>
+        <w:t>()</w:t>
+      </w:r>
+      <w:bookmarkStart w:id="12" w:name="_GoBack"/>
+      <w:bookmarkEnd w:id="12"/>
       <w:r>
         <w:rPr>
           <w:rFonts w:ascii="Courier New" w:hAnsi="Courier New" w:cs="Courier New"/>
@@ -11109,13 +11117,15 @@
         <w:rPr>
           <w:lang w:val="en-US"/>
         </w:rPr>
-      </w:pPr>
-      <w:r>
-        <w:rPr>
-          <w:lang w:val="en-US"/>
-        </w:rPr>
-        <w:br w:type="page"/>
-      </w:r>
+        <w:sectPr>
+          <w:headerReference w:type="default" r:id="rId12"/>
+          <w:footerReference w:type="default" r:id="rId13"/>
+          <w:pgSz w:w="12240" w:h="15840"/>
+          <w:pgMar w:top="1440" w:right="1440" w:bottom="1440" w:left="1440" w:header="720" w:footer="720" w:gutter="0"/>
+          <w:cols w:space="720"/>
+          <w:docGrid w:linePitch="360"/>
+        </w:sectPr>
+      </w:pPr>
     </w:p>
     <w:p>
       <w:pPr>
@@ -11219,6 +11229,7 @@
       <w:r>
         <w:rPr>
           <w:i/>
+          <w:color w:val="00B050"/>
           <w:lang w:val="en-US"/>
         </w:rPr>
         <w:t>Name</w:t>
@@ -11239,6 +11250,7 @@
       <w:r>
         <w:rPr>
           <w:i/>
+          <w:color w:val="00B050"/>
           <w:lang w:val="en-US"/>
         </w:rPr>
         <w:t>Name</w:t>
@@ -11328,6 +11340,7 @@
         <w:rPr>
           <w:rFonts w:ascii="Courier New" w:hAnsi="Courier New" w:cs="Courier New"/>
           <w:i/>
+          <w:color w:val="00B050"/>
           <w:sz w:val="20"/>
           <w:lang w:val="en-US"/>
         </w:rPr>
@@ -11429,6 +11442,7 @@
         <w:rPr>
           <w:rFonts w:ascii="Courier New" w:hAnsi="Courier New" w:cs="Courier New"/>
           <w:i/>
+          <w:color w:val="00B050"/>
           <w:sz w:val="20"/>
           <w:lang w:val="en-US"/>
         </w:rPr>
@@ -11464,8 +11478,8 @@
         <w:rPr>
           <w:rFonts w:ascii="Courier New" w:hAnsi="Courier New" w:cs="Courier New"/>
           <w:i/>
-          <w:sz w:val="20"/>
-          <w:u w:val="single"/>
+          <w:color w:val="00B050"/>
+          <w:sz w:val="20"/>
           <w:lang w:val="en-US"/>
         </w:rPr>
         <w:t>name</w:t>
@@ -11596,6 +11610,7 @@
         <w:rPr>
           <w:rFonts w:ascii="Courier New" w:hAnsi="Courier New" w:cs="Courier New"/>
           <w:i/>
+          <w:color w:val="00B050"/>
           <w:sz w:val="20"/>
           <w:lang w:val="en-US"/>
         </w:rPr>
@@ -11641,6 +11656,7 @@
         <w:rPr>
           <w:rFonts w:ascii="Courier New" w:hAnsi="Courier New" w:cs="Courier New"/>
           <w:i/>
+          <w:color w:val="00B050"/>
           <w:sz w:val="20"/>
           <w:lang w:val="en-US"/>
         </w:rPr>
@@ -11697,6 +11713,7 @@
         <w:rPr>
           <w:rFonts w:ascii="Courier New" w:hAnsi="Courier New" w:cs="Courier New"/>
           <w:i/>
+          <w:color w:val="00B050"/>
           <w:sz w:val="20"/>
           <w:lang w:val="en-US"/>
         </w:rPr>
@@ -11748,6 +11765,7 @@
         <w:rPr>
           <w:rFonts w:ascii="Courier New" w:hAnsi="Courier New" w:cs="Courier New"/>
           <w:i/>
+          <w:color w:val="00B050"/>
           <w:sz w:val="20"/>
           <w:lang w:val="en-US"/>
         </w:rPr>
@@ -11886,6 +11904,7 @@
       <w:r>
         <w:rPr>
           <w:i/>
+          <w:color w:val="00B050"/>
         </w:rPr>
         <w:t>Name</w:t>
       </w:r>
@@ -11976,6 +11995,7 @@
         <w:rPr>
           <w:rFonts w:ascii="Courier New" w:hAnsi="Courier New" w:cs="Courier New"/>
           <w:i/>
+          <w:color w:val="00B050"/>
           <w:sz w:val="20"/>
           <w:lang w:val="en-US"/>
         </w:rPr>
@@ -11985,6 +12005,7 @@
         <w:rPr>
           <w:rFonts w:ascii="Courier New" w:hAnsi="Courier New" w:cs="Courier New"/>
           <w:i/>
+          <w:color w:val="00B050"/>
           <w:sz w:val="20"/>
           <w:lang w:val="en-US"/>
         </w:rPr>
@@ -11994,6 +12015,7 @@
         <w:rPr>
           <w:rFonts w:ascii="Courier New" w:hAnsi="Courier New" w:cs="Courier New"/>
           <w:i/>
+          <w:color w:val="00B050"/>
           <w:sz w:val="20"/>
           <w:lang w:val="en-US"/>
         </w:rPr>
@@ -12003,6 +12025,7 @@
         <w:rPr>
           <w:rFonts w:ascii="Courier New" w:hAnsi="Courier New" w:cs="Courier New"/>
           <w:i/>
+          <w:color w:val="00B050"/>
           <w:sz w:val="20"/>
           <w:lang w:val="en-US"/>
         </w:rPr>
@@ -12012,6 +12035,7 @@
         <w:rPr>
           <w:rFonts w:ascii="Courier New" w:hAnsi="Courier New" w:cs="Courier New"/>
           <w:i/>
+          <w:color w:val="00B050"/>
           <w:sz w:val="20"/>
           <w:lang w:val="en-US"/>
         </w:rPr>
@@ -12030,6 +12054,7 @@
         <w:rPr>
           <w:rFonts w:ascii="Courier New" w:hAnsi="Courier New" w:cs="Courier New"/>
           <w:i/>
+          <w:color w:val="00B050"/>
           <w:sz w:val="20"/>
           <w:lang w:val="en-US"/>
         </w:rPr>
@@ -12109,6 +12134,7 @@
       <w:r>
         <w:rPr>
           <w:i/>
+          <w:color w:val="00B050"/>
           <w:lang w:val="en-US"/>
         </w:rPr>
         <w:t>Name</w:t>
@@ -12190,6 +12216,7 @@
         <w:rPr>
           <w:rFonts w:ascii="Courier New" w:hAnsi="Courier New" w:cs="Courier New"/>
           <w:i/>
+          <w:color w:val="00B050"/>
           <w:sz w:val="20"/>
           <w:lang w:val="en-US"/>
         </w:rPr>
@@ -12263,6 +12290,7 @@
         <w:rPr>
           <w:rFonts w:ascii="Courier New" w:hAnsi="Courier New" w:cs="Courier New"/>
           <w:i/>
+          <w:color w:val="00B050"/>
           <w:sz w:val="20"/>
           <w:lang w:val="en-US"/>
         </w:rPr>
@@ -12289,6 +12317,7 @@
         <w:rPr>
           <w:rFonts w:ascii="Courier New" w:hAnsi="Courier New" w:cs="Courier New"/>
           <w:i/>
+          <w:color w:val="00B050"/>
           <w:sz w:val="20"/>
           <w:lang w:val="en-US"/>
         </w:rPr>
@@ -12306,6 +12335,7 @@
         <w:rPr>
           <w:rFonts w:ascii="Courier New" w:hAnsi="Courier New" w:cs="Courier New"/>
           <w:i/>
+          <w:color w:val="00B050"/>
           <w:sz w:val="20"/>
           <w:lang w:val="en-US"/>
         </w:rPr>
@@ -12429,6 +12459,7 @@
       <w:r>
         <w:rPr>
           <w:i/>
+          <w:color w:val="00B050"/>
           <w:lang w:val="en-US"/>
         </w:rPr>
         <w:t>Name</w:t>
@@ -12480,6 +12511,7 @@
       <w:r>
         <w:rPr>
           <w:i/>
+          <w:color w:val="00B050"/>
           <w:lang w:val="en-US"/>
         </w:rPr>
         <w:t>Name</w:t>
@@ -12672,6 +12704,7 @@
         <w:rPr>
           <w:rFonts w:ascii="Courier New" w:hAnsi="Courier New" w:cs="Courier New"/>
           <w:i/>
+          <w:color w:val="00B050"/>
           <w:sz w:val="20"/>
           <w:lang w:val="en-US"/>
         </w:rPr>
@@ -12772,6 +12805,7 @@
         <w:rPr>
           <w:rFonts w:ascii="Courier New" w:hAnsi="Courier New" w:cs="Courier New"/>
           <w:i/>
+          <w:color w:val="00B050"/>
           <w:sz w:val="20"/>
           <w:lang w:val="en-US"/>
         </w:rPr>
@@ -12875,6 +12909,7 @@
         <w:rPr>
           <w:rFonts w:ascii="Courier New" w:hAnsi="Courier New" w:cs="Courier New"/>
           <w:i/>
+          <w:color w:val="00B050"/>
           <w:sz w:val="20"/>
           <w:lang w:val="en-US"/>
         </w:rPr>
@@ -12932,6 +12967,7 @@
         <w:rPr>
           <w:rFonts w:ascii="Courier New" w:hAnsi="Courier New" w:cs="Courier New"/>
           <w:i/>
+          <w:color w:val="00B050"/>
           <w:sz w:val="20"/>
           <w:lang w:val="en-US"/>
         </w:rPr>
@@ -12972,10 +13008,12 @@
         </w:rPr>
         <w:t>(</w:t>
       </w:r>
+      <w:proofErr w:type="spellStart"/>
       <w:r>
         <w:rPr>
           <w:rFonts w:ascii="Courier New" w:hAnsi="Courier New" w:cs="Courier New"/>
           <w:i/>
+          <w:color w:val="00B050"/>
           <w:sz w:val="20"/>
           <w:lang w:val="en-US"/>
         </w:rPr>
@@ -12984,6 +13022,25 @@
       <w:r>
         <w:rPr>
           <w:rFonts w:ascii="Courier New" w:hAnsi="Courier New" w:cs="Courier New"/>
+          <w:i/>
+          <w:sz w:val="20"/>
+          <w:lang w:val="en-US"/>
+        </w:rPr>
+        <w:t>.get</w:t>
+      </w:r>
+      <w:proofErr w:type="spellEnd"/>
+      <w:r>
+        <w:rPr>
+          <w:rFonts w:ascii="Courier New" w:hAnsi="Courier New" w:cs="Courier New"/>
+          <w:i/>
+          <w:sz w:val="20"/>
+          <w:lang w:val="en-US"/>
+        </w:rPr>
+        <w:t>()</w:t>
+      </w:r>
+      <w:r>
+        <w:rPr>
+          <w:rFonts w:ascii="Courier New" w:hAnsi="Courier New" w:cs="Courier New"/>
           <w:sz w:val="20"/>
           <w:lang w:val="en-US"/>
         </w:rPr>
@@ -12993,6 +13050,7 @@
         <w:rPr>
           <w:rFonts w:ascii="Courier New" w:hAnsi="Courier New" w:cs="Courier New"/>
           <w:i/>
+          <w:color w:val="00B050"/>
           <w:sz w:val="20"/>
           <w:lang w:val="en-US"/>
         </w:rPr>
@@ -13065,6 +13123,7 @@
         <w:rPr>
           <w:rFonts w:ascii="Courier New" w:hAnsi="Courier New" w:cs="Courier New"/>
           <w:i/>
+          <w:color w:val="00B050"/>
           <w:sz w:val="20"/>
           <w:lang w:val="en-US"/>
         </w:rPr>
@@ -13110,6 +13169,7 @@
         <w:rPr>
           <w:rFonts w:ascii="Courier New" w:hAnsi="Courier New" w:cs="Courier New"/>
           <w:i/>
+          <w:color w:val="00B050"/>
           <w:sz w:val="20"/>
           <w:lang w:val="en-US"/>
         </w:rPr>
@@ -13211,6 +13271,7 @@
       <w:r>
         <w:rPr>
           <w:i/>
+          <w:color w:val="00B050"/>
           <w:lang w:val="en-US"/>
         </w:rPr>
         <w:t>Name</w:t>
@@ -13231,6 +13292,7 @@
       <w:r>
         <w:rPr>
           <w:i/>
+          <w:color w:val="00B050"/>
           <w:lang w:val="en-US"/>
         </w:rPr>
         <w:t>Name</w:t>
@@ -13282,6 +13344,7 @@
       <w:r>
         <w:rPr>
           <w:i/>
+          <w:color w:val="00B050"/>
           <w:lang w:val="en-US"/>
         </w:rPr>
         <w:t>Name</w:t>
@@ -13346,10 +13409,20 @@
       <w:r>
         <w:rPr>
           <w:rFonts w:ascii="Courier New" w:hAnsi="Courier New" w:cs="Courier New"/>
-          <w:sz w:val="20"/>
-          <w:lang w:val="en-US"/>
-        </w:rPr>
-        <w:t>NameCmd</w:t>
+          <w:i/>
+          <w:color w:val="00B050"/>
+          <w:sz w:val="20"/>
+          <w:lang w:val="en-US"/>
+        </w:rPr>
+        <w:t>Name</w:t>
+      </w:r>
+      <w:r>
+        <w:rPr>
+          <w:rFonts w:ascii="Courier New" w:hAnsi="Courier New" w:cs="Courier New"/>
+          <w:sz w:val="20"/>
+          <w:lang w:val="en-US"/>
+        </w:rPr>
+        <w:t>Cmd</w:t>
       </w:r>
       <w:proofErr w:type="spellEnd"/>
       <w:r>
@@ -13396,10 +13469,20 @@
       <w:r>
         <w:rPr>
           <w:rFonts w:ascii="Courier New" w:hAnsi="Courier New" w:cs="Courier New"/>
-          <w:sz w:val="20"/>
-          <w:lang w:val="en-US"/>
-        </w:rPr>
-        <w:t>NameCmd</w:t>
+          <w:i/>
+          <w:color w:val="00B050"/>
+          <w:sz w:val="20"/>
+          <w:lang w:val="en-US"/>
+        </w:rPr>
+        <w:t>Name</w:t>
+      </w:r>
+      <w:r>
+        <w:rPr>
+          <w:rFonts w:ascii="Courier New" w:hAnsi="Courier New" w:cs="Courier New"/>
+          <w:sz w:val="20"/>
+          <w:lang w:val="en-US"/>
+        </w:rPr>
+        <w:t>Cmd</w:t>
       </w:r>
       <w:proofErr w:type="spellEnd"/>
       <w:r>
@@ -13419,10 +13502,8 @@
       </w:pPr>
     </w:p>
     <w:sectPr>
-      <w:headerReference w:type="default" r:id="rId12"/>
-      <w:footerReference w:type="default" r:id="rId13"/>
       <w:pgSz w:w="12240" w:h="15840"/>
-      <w:pgMar w:top="1440" w:right="1440" w:bottom="1440" w:left="1440" w:header="720" w:footer="720" w:gutter="0"/>
+      <w:pgMar w:top="720" w:right="720" w:bottom="720" w:left="720" w:header="720" w:footer="720" w:gutter="0"/>
       <w:cols w:space="720"/>
       <w:docGrid w:linePitch="360"/>
     </w:sectPr>
@@ -13489,7 +13570,7 @@
           <w:rPr>
             <w:noProof/>
           </w:rPr>
-          <w:t>5</w:t>
+          <w:t>13</w:t>
         </w:r>
         <w:r>
           <w:rPr>
@@ -13538,6 +13619,7 @@
   <w:p>
     <w:pPr>
       <w:pStyle w:val="Header"/>
+      <w:jc w:val="center"/>
     </w:pPr>
     <w:r>
       <w:rPr>
@@ -13545,10 +13627,10 @@
         <w:lang w:val="en-US"/>
       </w:rPr>
       <w:drawing>
-        <wp:inline distT="0" distB="0" distL="0" distR="0" wp14:anchorId="6D755756" wp14:editId="49A477A0">
+        <wp:inline distT="0" distB="0" distL="0" distR="0" wp14:anchorId="47A4F571" wp14:editId="1E68C865">
           <wp:extent cx="1078992" cy="384048"/>
           <wp:effectExtent l="0" t="0" r="0" b="0"/>
-          <wp:docPr id="1" name="Picture 1"/>
+          <wp:docPr id="2" name="Picture 2"/>
           <wp:cNvGraphicFramePr>
             <a:graphicFrameLocks xmlns:a="http://schemas.openxmlformats.org/drawingml/2006/main" noChangeAspect="1"/>
           </wp:cNvGraphicFramePr>
@@ -13587,9 +13669,15 @@
       </w:drawing>
     </w:r>
     <w:r>
+      <w:rPr>
+        <w:sz w:val="16"/>
+      </w:rPr>
       <w:tab/>
     </w:r>
     <w:r>
+      <w:rPr>
+        <w:sz w:val="16"/>
+      </w:rPr>
       <w:tab/>
     </w:r>
     <w:r>
@@ -13608,7 +13696,7 @@
       <w:rPr>
         <w:sz w:val="16"/>
       </w:rPr>
-      <w:t>5</w:t>
+      <w:t>19</w:t>
     </w:r>
     <w:r>
       <w:rPr>
@@ -17125,11 +17213,11 @@
         </c:dLbls>
         <c:gapWidth val="10"/>
         <c:overlap val="16"/>
-        <c:axId val="134977408"/>
-        <c:axId val="134978944"/>
+        <c:axId val="130710528"/>
+        <c:axId val="130726144"/>
       </c:barChart>
       <c:catAx>
-        <c:axId val="134977408"/>
+        <c:axId val="130710528"/>
         <c:scaling>
           <c:orientation val="maxMin"/>
         </c:scaling>
@@ -17138,7 +17226,7 @@
         <c:majorTickMark val="out"/>
         <c:minorTickMark val="none"/>
         <c:tickLblPos val="nextTo"/>
-        <c:crossAx val="134978944"/>
+        <c:crossAx val="130726144"/>
         <c:crosses val="autoZero"/>
         <c:auto val="1"/>
         <c:lblAlgn val="ctr"/>
@@ -17146,7 +17234,7 @@
         <c:noMultiLvlLbl val="0"/>
       </c:catAx>
       <c:valAx>
-        <c:axId val="134978944"/>
+        <c:axId val="130726144"/>
         <c:scaling>
           <c:orientation val="minMax"/>
         </c:scaling>
@@ -17157,7 +17245,7 @@
         <c:majorTickMark val="out"/>
         <c:minorTickMark val="none"/>
         <c:tickLblPos val="nextTo"/>
-        <c:crossAx val="134977408"/>
+        <c:crossAx val="130710528"/>
         <c:crosses val="autoZero"/>
         <c:crossBetween val="between"/>
       </c:valAx>
@@ -17369,11 +17457,11 @@
         </c:dLbls>
         <c:gapWidth val="100"/>
         <c:overlap val="100"/>
-        <c:axId val="141103872"/>
-        <c:axId val="141105408"/>
+        <c:axId val="80309632"/>
+        <c:axId val="80319616"/>
       </c:barChart>
       <c:catAx>
-        <c:axId val="141103872"/>
+        <c:axId val="80309632"/>
         <c:scaling>
           <c:orientation val="maxMin"/>
         </c:scaling>
@@ -17382,7 +17470,7 @@
         <c:majorTickMark val="out"/>
         <c:minorTickMark val="none"/>
         <c:tickLblPos val="nextTo"/>
-        <c:crossAx val="141105408"/>
+        <c:crossAx val="80319616"/>
         <c:crosses val="autoZero"/>
         <c:auto val="1"/>
         <c:lblAlgn val="ctr"/>
@@ -17390,7 +17478,7 @@
         <c:noMultiLvlLbl val="0"/>
       </c:catAx>
       <c:valAx>
-        <c:axId val="141105408"/>
+        <c:axId val="80319616"/>
         <c:scaling>
           <c:orientation val="minMax"/>
         </c:scaling>
@@ -17401,7 +17489,7 @@
         <c:majorTickMark val="out"/>
         <c:minorTickMark val="none"/>
         <c:tickLblPos val="nextTo"/>
-        <c:crossAx val="141103872"/>
+        <c:crossAx val="80309632"/>
         <c:crosses val="autoZero"/>
         <c:crossBetween val="between"/>
       </c:valAx>
@@ -17552,11 +17640,11 @@
         </c:dLbls>
         <c:gapWidth val="100"/>
         <c:overlap val="100"/>
-        <c:axId val="141121792"/>
-        <c:axId val="141123584"/>
+        <c:axId val="80331904"/>
+        <c:axId val="80333440"/>
       </c:barChart>
       <c:catAx>
-        <c:axId val="141121792"/>
+        <c:axId val="80331904"/>
         <c:scaling>
           <c:orientation val="maxMin"/>
         </c:scaling>
@@ -17565,7 +17653,7 @@
         <c:majorTickMark val="out"/>
         <c:minorTickMark val="none"/>
         <c:tickLblPos val="nextTo"/>
-        <c:crossAx val="141123584"/>
+        <c:crossAx val="80333440"/>
         <c:crosses val="autoZero"/>
         <c:auto val="1"/>
         <c:lblAlgn val="ctr"/>
@@ -17573,7 +17661,7 @@
         <c:noMultiLvlLbl val="0"/>
       </c:catAx>
       <c:valAx>
-        <c:axId val="141123584"/>
+        <c:axId val="80333440"/>
         <c:scaling>
           <c:orientation val="minMax"/>
           <c:max val="5"/>
@@ -17585,7 +17673,7 @@
         <c:majorTickMark val="out"/>
         <c:minorTickMark val="none"/>
         <c:tickLblPos val="nextTo"/>
-        <c:crossAx val="141121792"/>
+        <c:crossAx val="80331904"/>
         <c:crosses val="autoZero"/>
         <c:crossBetween val="between"/>
       </c:valAx>
@@ -17890,7 +17978,7 @@
 </file>
 
 <file path=customXml/itemProps1.xml><?xml version="1.0" encoding="utf-8"?>
-<ds:datastoreItem xmlns:ds="http://schemas.openxmlformats.org/officeDocument/2006/customXml" ds:itemID="{EA1AA0DD-B117-478E-AFF9-C0751002E360}">
+<ds:datastoreItem xmlns:ds="http://schemas.openxmlformats.org/officeDocument/2006/customXml" ds:itemID="{EFE3192E-0DC8-4C16-B1E5-A1D9CAA98204}">
   <ds:schemaRefs>
     <ds:schemaRef ds:uri="http://schemas.openxmlformats.org/officeDocument/2006/bibliography"/>
   </ds:schemaRefs>

</xml_diff>

<commit_message>
Preliminary update of Programming How-Tos to match 2017 updates
</commit_message>
<xml_diff>
--- a/docs/Programming How-Tos.docx
+++ b/docs/Programming How-Tos.docx
@@ -2517,16 +2517,50 @@
           <w:sz w:val="20"/>
           <w:lang w:val="en-US"/>
         </w:rPr>
-        <w:t>unique_ptr</w:t>
-      </w:r>
-      <w:proofErr w:type="spellEnd"/>
-      <w:r>
-        <w:rPr>
-          <w:rFonts w:ascii="Courier New" w:hAnsi="Courier New" w:cs="Courier New"/>
-          <w:sz w:val="20"/>
-          <w:lang w:val="en-US"/>
-        </w:rPr>
-        <w:t xml:space="preserve">&lt;Joystick&gt; </w:t>
+        <w:t>shared</w:t>
+      </w:r>
+      <w:r>
+        <w:rPr>
+          <w:rFonts w:ascii="Courier New" w:hAnsi="Courier New" w:cs="Courier New"/>
+          <w:sz w:val="20"/>
+          <w:lang w:val="en-US"/>
+        </w:rPr>
+        <w:t>_ptr</w:t>
+      </w:r>
+      <w:proofErr w:type="spellEnd"/>
+      <w:r>
+        <w:rPr>
+          <w:rFonts w:ascii="Courier New" w:hAnsi="Courier New" w:cs="Courier New"/>
+          <w:sz w:val="20"/>
+          <w:lang w:val="en-US"/>
+        </w:rPr>
+        <w:t>&lt;</w:t>
+      </w:r>
+      <w:proofErr w:type="spellStart"/>
+      <w:r>
+        <w:rPr>
+          <w:rFonts w:ascii="Courier New" w:hAnsi="Courier New" w:cs="Courier New"/>
+          <w:sz w:val="20"/>
+          <w:lang w:val="en-US"/>
+        </w:rPr>
+        <w:t>frc</w:t>
+      </w:r>
+      <w:proofErr w:type="spellEnd"/>
+      <w:r>
+        <w:rPr>
+          <w:rFonts w:ascii="Courier New" w:hAnsi="Courier New" w:cs="Courier New"/>
+          <w:sz w:val="20"/>
+          <w:lang w:val="en-US"/>
+        </w:rPr>
+        <w:t>::</w:t>
+      </w:r>
+      <w:r>
+        <w:rPr>
+          <w:rFonts w:ascii="Courier New" w:hAnsi="Courier New" w:cs="Courier New"/>
+          <w:sz w:val="20"/>
+          <w:lang w:val="en-US"/>
+        </w:rPr>
+        <w:t xml:space="preserve">Joystick&gt; </w:t>
       </w:r>
       <w:proofErr w:type="spellStart"/>
       <w:r>
@@ -2649,7 +2683,41 @@
           <w:sz w:val="20"/>
           <w:lang w:val="en-US"/>
         </w:rPr>
-        <w:t>new Joystick(</w:t>
+        <w:t xml:space="preserve">new </w:t>
+      </w:r>
+      <w:r>
+        <w:rPr>
+          <w:rFonts w:ascii="Courier New" w:hAnsi="Courier New" w:cs="Courier New"/>
+          <w:sz w:val="20"/>
+          <w:lang w:val="en-US"/>
+        </w:rPr>
+        <w:tab/>
+      </w:r>
+      <w:proofErr w:type="spellStart"/>
+      <w:r>
+        <w:rPr>
+          <w:rFonts w:ascii="Courier New" w:hAnsi="Courier New" w:cs="Courier New"/>
+          <w:sz w:val="20"/>
+          <w:lang w:val="en-US"/>
+        </w:rPr>
+        <w:t>frc</w:t>
+      </w:r>
+      <w:proofErr w:type="spellEnd"/>
+      <w:r>
+        <w:rPr>
+          <w:rFonts w:ascii="Courier New" w:hAnsi="Courier New" w:cs="Courier New"/>
+          <w:sz w:val="20"/>
+          <w:lang w:val="en-US"/>
+        </w:rPr>
+        <w:t>::</w:t>
+      </w:r>
+      <w:r>
+        <w:rPr>
+          <w:rFonts w:ascii="Courier New" w:hAnsi="Courier New" w:cs="Courier New"/>
+          <w:sz w:val="20"/>
+          <w:lang w:val="en-US"/>
+        </w:rPr>
+        <w:t>Joystick(</w:t>
       </w:r>
       <w:r>
         <w:rPr>
@@ -3592,6 +3660,78 @@
           <w:sz w:val="18"/>
           <w:lang w:val="en-US"/>
         </w:rPr>
+        <w:t xml:space="preserve"> = </w:t>
+      </w:r>
+      <w:proofErr w:type="spellStart"/>
+      <w:r>
+        <w:rPr>
+          <w:rFonts w:ascii="Courier New" w:hAnsi="Courier New" w:cs="Courier New"/>
+          <w:sz w:val="18"/>
+          <w:lang w:val="en-US"/>
+        </w:rPr>
+        <w:t>std</w:t>
+      </w:r>
+      <w:proofErr w:type="spellEnd"/>
+      <w:r>
+        <w:rPr>
+          <w:rFonts w:ascii="Courier New" w:hAnsi="Courier New" w:cs="Courier New"/>
+          <w:sz w:val="18"/>
+          <w:lang w:val="en-US"/>
+        </w:rPr>
+        <w:t>::</w:t>
+      </w:r>
+      <w:proofErr w:type="spellStart"/>
+      <w:r>
+        <w:rPr>
+          <w:rFonts w:ascii="Courier New" w:hAnsi="Courier New" w:cs="Courier New"/>
+          <w:sz w:val="18"/>
+          <w:lang w:val="en-US"/>
+        </w:rPr>
+        <w:t>make_unique</w:t>
+      </w:r>
+      <w:proofErr w:type="spellEnd"/>
+      <w:r>
+        <w:rPr>
+          <w:rFonts w:ascii="Courier New" w:hAnsi="Courier New" w:cs="Courier New"/>
+          <w:sz w:val="18"/>
+          <w:lang w:val="en-US"/>
+        </w:rPr>
+        <w:t>&lt;</w:t>
+      </w:r>
+      <w:proofErr w:type="spellStart"/>
+      <w:r>
+        <w:rPr>
+          <w:rFonts w:ascii="Courier New" w:hAnsi="Courier New" w:cs="Courier New"/>
+          <w:sz w:val="18"/>
+          <w:lang w:val="en-US"/>
+        </w:rPr>
+        <w:t>DrivetrainSub</w:t>
+      </w:r>
+      <w:proofErr w:type="spellEnd"/>
+      <w:proofErr w:type="gramStart"/>
+      <w:r>
+        <w:rPr>
+          <w:rFonts w:ascii="Courier New" w:hAnsi="Courier New" w:cs="Courier New"/>
+          <w:sz w:val="18"/>
+          <w:lang w:val="en-US"/>
+        </w:rPr>
+        <w:t>&gt;(</w:t>
+      </w:r>
+      <w:proofErr w:type="gramEnd"/>
+      <w:r>
+        <w:rPr>
+          <w:rFonts w:ascii="Courier New" w:hAnsi="Courier New" w:cs="Courier New"/>
+          <w:sz w:val="18"/>
+          <w:lang w:val="en-US"/>
+        </w:rPr>
+        <w:t>)</w:t>
+      </w:r>
+      <w:r>
+        <w:rPr>
+          <w:rFonts w:ascii="Courier New" w:hAnsi="Courier New" w:cs="Courier New"/>
+          <w:sz w:val="18"/>
+          <w:lang w:val="en-US"/>
+        </w:rPr>
         <w:t>;</w:t>
       </w:r>
     </w:p>
@@ -3610,196 +3750,64 @@
         <w:rPr>
           <w:lang w:val="en-US"/>
         </w:rPr>
-        <w:t xml:space="preserve">Create the </w:t>
-      </w:r>
-      <w:r>
-        <w:rPr>
-          <w:lang w:val="en-US"/>
-        </w:rPr>
-        <w:t xml:space="preserve">subsystem </w:t>
-      </w:r>
-      <w:r>
-        <w:rPr>
-          <w:lang w:val="en-US"/>
-        </w:rPr>
-        <w:t xml:space="preserve">by adding a line </w:t>
-      </w:r>
-      <w:r>
-        <w:rPr>
-          <w:lang w:val="en-US"/>
-        </w:rPr>
-        <w:t xml:space="preserve">in </w:t>
-      </w:r>
-      <w:proofErr w:type="spellStart"/>
-      <w:r>
-        <w:rPr>
-          <w:rFonts w:ascii="Courier New" w:hAnsi="Courier New" w:cs="Courier New"/>
-          <w:sz w:val="20"/>
-          <w:lang w:val="en-US"/>
-        </w:rPr>
-        <w:t>CommandBase</w:t>
-      </w:r>
-      <w:proofErr w:type="spellEnd"/>
-      <w:r>
-        <w:rPr>
-          <w:rFonts w:ascii="Courier New" w:hAnsi="Courier New" w:cs="Courier New"/>
-          <w:sz w:val="20"/>
-          <w:lang w:val="en-US"/>
-        </w:rPr>
-        <w:t>::</w:t>
-      </w:r>
-      <w:proofErr w:type="spellStart"/>
+        <w:t xml:space="preserve">Open </w:t>
+      </w:r>
+      <w:r>
+        <w:rPr>
+          <w:lang w:val="en-US"/>
+        </w:rPr>
+        <w:t xml:space="preserve">the subsystem’s </w:t>
+      </w:r>
+      <w:proofErr w:type="spellStart"/>
+      <w:r>
+        <w:rPr>
+          <w:lang w:val="en-US"/>
+        </w:rPr>
+        <w:t>cpp</w:t>
+      </w:r>
+      <w:proofErr w:type="spellEnd"/>
+      <w:r>
+        <w:rPr>
+          <w:lang w:val="en-US"/>
+        </w:rPr>
+        <w:t xml:space="preserve"> file</w:t>
+      </w:r>
+    </w:p>
+    <w:p>
+      <w:pPr>
+        <w:pStyle w:val="ListParagraph"/>
+        <w:ind w:left="1440"/>
+        <w:rPr>
+          <w:lang w:val="en-US"/>
+        </w:rPr>
+      </w:pPr>
       <w:proofErr w:type="gramStart"/>
       <w:r>
         <w:rPr>
-          <w:rFonts w:ascii="Courier New" w:hAnsi="Courier New" w:cs="Courier New"/>
-          <w:sz w:val="20"/>
-          <w:lang w:val="en-US"/>
-        </w:rPr>
-        <w:t>init</w:t>
-      </w:r>
-      <w:proofErr w:type="spellEnd"/>
-      <w:r>
-        <w:rPr>
-          <w:rFonts w:ascii="Courier New" w:hAnsi="Courier New" w:cs="Courier New"/>
-          <w:sz w:val="20"/>
-          <w:lang w:val="en-US"/>
-        </w:rPr>
-        <w:t>(</w:t>
+          <w:lang w:val="en-US"/>
+        </w:rPr>
+        <w:t>e.g.</w:t>
       </w:r>
       <w:proofErr w:type="gramEnd"/>
       <w:r>
         <w:rPr>
-          <w:rFonts w:ascii="Courier New" w:hAnsi="Courier New" w:cs="Courier New"/>
-          <w:sz w:val="20"/>
-          <w:lang w:val="en-US"/>
-        </w:rPr>
-        <w:t>)</w:t>
-      </w:r>
-      <w:r>
-        <w:rPr>
-          <w:lang w:val="en-US"/>
-        </w:rPr>
-        <w:t>.</w:t>
-      </w:r>
-    </w:p>
-    <w:p>
-      <w:pPr>
-        <w:pStyle w:val="ListParagraph"/>
-        <w:ind w:left="1440"/>
-        <w:rPr>
-          <w:rFonts w:ascii="Courier New" w:hAnsi="Courier New" w:cs="Courier New"/>
-          <w:sz w:val="20"/>
-          <w:lang w:val="en-US"/>
-        </w:rPr>
-      </w:pPr>
-      <w:r>
-        <w:rPr>
-          <w:lang w:val="en-US"/>
-        </w:rPr>
-        <w:t xml:space="preserve">e.g. </w:t>
-      </w:r>
-      <w:proofErr w:type="spellStart"/>
-      <w:proofErr w:type="gramStart"/>
-      <w:r>
-        <w:rPr>
-          <w:rFonts w:ascii="Courier New" w:hAnsi="Courier New" w:cs="Courier New"/>
-          <w:sz w:val="20"/>
-          <w:lang w:val="en-US"/>
-        </w:rPr>
-        <w:t>drivetrain</w:t>
-      </w:r>
-      <w:r>
-        <w:rPr>
-          <w:rFonts w:ascii="Courier New" w:hAnsi="Courier New" w:cs="Courier New"/>
-          <w:sz w:val="20"/>
-          <w:lang w:val="en-US"/>
-        </w:rPr>
-        <w:t>S</w:t>
-      </w:r>
-      <w:r>
-        <w:rPr>
-          <w:rFonts w:ascii="Courier New" w:hAnsi="Courier New" w:cs="Courier New"/>
-          <w:sz w:val="20"/>
-          <w:lang w:val="en-US"/>
-        </w:rPr>
-        <w:t>ub</w:t>
-      </w:r>
-      <w:r>
-        <w:rPr>
-          <w:rFonts w:ascii="Courier New" w:hAnsi="Courier New" w:cs="Courier New"/>
-          <w:sz w:val="20"/>
-          <w:lang w:val="en-US"/>
-        </w:rPr>
-        <w:t>.reset</w:t>
-      </w:r>
-      <w:proofErr w:type="spellEnd"/>
-      <w:r>
-        <w:rPr>
-          <w:rFonts w:ascii="Courier New" w:hAnsi="Courier New" w:cs="Courier New"/>
-          <w:sz w:val="20"/>
-          <w:lang w:val="en-US"/>
-        </w:rPr>
-        <w:t>(</w:t>
-      </w:r>
-      <w:proofErr w:type="gramEnd"/>
-      <w:r>
-        <w:rPr>
-          <w:rFonts w:ascii="Courier New" w:hAnsi="Courier New" w:cs="Courier New"/>
-          <w:sz w:val="20"/>
-          <w:lang w:val="en-US"/>
-        </w:rPr>
-        <w:t>new</w:t>
-      </w:r>
-      <w:r>
-        <w:rPr>
-          <w:rFonts w:ascii="Courier New" w:hAnsi="Courier New" w:cs="Courier New"/>
-          <w:sz w:val="20"/>
-          <w:lang w:val="en-US"/>
-        </w:rPr>
-        <w:t xml:space="preserve"> </w:t>
-      </w:r>
-      <w:proofErr w:type="spellStart"/>
-      <w:r>
-        <w:rPr>
-          <w:rFonts w:ascii="Courier New" w:hAnsi="Courier New" w:cs="Courier New"/>
-          <w:sz w:val="20"/>
-          <w:lang w:val="en-US"/>
-        </w:rPr>
-        <w:t>Drivet</w:t>
-      </w:r>
-      <w:r>
-        <w:rPr>
-          <w:rFonts w:ascii="Courier New" w:hAnsi="Courier New" w:cs="Courier New"/>
-          <w:sz w:val="20"/>
-          <w:lang w:val="en-US"/>
-        </w:rPr>
-        <w:t>rainSub</w:t>
-      </w:r>
-      <w:proofErr w:type="spellEnd"/>
-      <w:r>
-        <w:rPr>
-          <w:rFonts w:ascii="Courier New" w:hAnsi="Courier New" w:cs="Courier New"/>
-          <w:sz w:val="20"/>
-          <w:lang w:val="en-US"/>
-        </w:rPr>
-        <w:t>()</w:t>
-      </w:r>
-      <w:r>
-        <w:rPr>
-          <w:rFonts w:ascii="Courier New" w:hAnsi="Courier New" w:cs="Courier New"/>
-          <w:sz w:val="20"/>
-          <w:lang w:val="en-US"/>
-        </w:rPr>
-        <w:t>)</w:t>
-      </w:r>
-      <w:r>
-        <w:rPr>
-          <w:rFonts w:ascii="Courier New" w:hAnsi="Courier New" w:cs="Courier New"/>
-          <w:sz w:val="20"/>
-          <w:lang w:val="en-US"/>
-        </w:rPr>
-        <w:t>;</w:t>
+          <w:lang w:val="en-US"/>
+        </w:rPr>
+        <w:t xml:space="preserve">  </w:t>
+      </w:r>
+      <w:proofErr w:type="spellStart"/>
+      <w:r>
+        <w:rPr>
+          <w:lang w:val="en-US"/>
+        </w:rPr>
+        <w:t>src</w:t>
+      </w:r>
+      <w:proofErr w:type="spellEnd"/>
+      <w:r>
+        <w:rPr>
+          <w:lang w:val="en-US"/>
+        </w:rPr>
+        <w:t>/Subsystems/DrivetrainSub.cpp</w:t>
       </w:r>
     </w:p>
     <w:p>
@@ -3817,81 +3825,6 @@
         <w:rPr>
           <w:lang w:val="en-US"/>
         </w:rPr>
-        <w:t xml:space="preserve">Open </w:t>
-      </w:r>
-      <w:r>
-        <w:rPr>
-          <w:lang w:val="en-US"/>
-        </w:rPr>
-        <w:t xml:space="preserve">the subsystem’s </w:t>
-      </w:r>
-      <w:proofErr w:type="spellStart"/>
-      <w:r>
-        <w:rPr>
-          <w:lang w:val="en-US"/>
-        </w:rPr>
-        <w:t>cpp</w:t>
-      </w:r>
-      <w:proofErr w:type="spellEnd"/>
-      <w:r>
-        <w:rPr>
-          <w:lang w:val="en-US"/>
-        </w:rPr>
-        <w:t xml:space="preserve"> file</w:t>
-      </w:r>
-    </w:p>
-    <w:p>
-      <w:pPr>
-        <w:pStyle w:val="ListParagraph"/>
-        <w:ind w:left="1440"/>
-        <w:rPr>
-          <w:lang w:val="en-US"/>
-        </w:rPr>
-      </w:pPr>
-      <w:proofErr w:type="gramStart"/>
-      <w:r>
-        <w:rPr>
-          <w:lang w:val="en-US"/>
-        </w:rPr>
-        <w:t>e.g.</w:t>
-      </w:r>
-      <w:proofErr w:type="gramEnd"/>
-      <w:r>
-        <w:rPr>
-          <w:lang w:val="en-US"/>
-        </w:rPr>
-        <w:t xml:space="preserve">  </w:t>
-      </w:r>
-      <w:proofErr w:type="spellStart"/>
-      <w:r>
-        <w:rPr>
-          <w:lang w:val="en-US"/>
-        </w:rPr>
-        <w:t>src</w:t>
-      </w:r>
-      <w:proofErr w:type="spellEnd"/>
-      <w:r>
-        <w:rPr>
-          <w:lang w:val="en-US"/>
-        </w:rPr>
-        <w:t>/Subsystems/DrivetrainSub.cpp</w:t>
-      </w:r>
-    </w:p>
-    <w:p>
-      <w:pPr>
-        <w:pStyle w:val="ListParagraph"/>
-        <w:numPr>
-          <w:ilvl w:val="0"/>
-          <w:numId w:val="5"/>
-        </w:numPr>
-        <w:rPr>
-          <w:lang w:val="en-US"/>
-        </w:rPr>
-      </w:pPr>
-      <w:r>
-        <w:rPr>
-          <w:lang w:val="en-US"/>
-        </w:rPr>
         <w:t xml:space="preserve">Change </w:t>
       </w:r>
       <w:r>
@@ -4351,7 +4284,15 @@
           <w:sz w:val="20"/>
           <w:lang w:val="en-US"/>
         </w:rPr>
-        <w:t>unique_ptr</w:t>
+        <w:t>shared</w:t>
+      </w:r>
+      <w:r>
+        <w:rPr>
+          <w:rFonts w:ascii="Courier New" w:hAnsi="Courier New" w:cs="Courier New"/>
+          <w:sz w:val="20"/>
+          <w:lang w:val="en-US"/>
+        </w:rPr>
+        <w:t>_ptr</w:t>
       </w:r>
       <w:proofErr w:type="spellEnd"/>
       <w:r>
@@ -4414,7 +4355,15 @@
           <w:sz w:val="20"/>
           <w:lang w:val="en-US"/>
         </w:rPr>
-        <w:t>unique_ptr</w:t>
+        <w:t>shared</w:t>
+      </w:r>
+      <w:r>
+        <w:rPr>
+          <w:rFonts w:ascii="Courier New" w:hAnsi="Courier New" w:cs="Courier New"/>
+          <w:sz w:val="20"/>
+          <w:lang w:val="en-US"/>
+        </w:rPr>
+        <w:t>_ptr</w:t>
       </w:r>
       <w:proofErr w:type="spellEnd"/>
       <w:r>
@@ -4440,6 +4389,85 @@
           <w:lang w:val="en-US"/>
         </w:rPr>
         <w:t>otor2;</w:t>
+      </w:r>
+    </w:p>
+    <w:p>
+      <w:pPr>
+        <w:pStyle w:val="ListParagraph"/>
+        <w:ind w:left="1440" w:firstLine="720"/>
+        <w:rPr>
+          <w:rFonts w:ascii="Courier New" w:hAnsi="Courier New" w:cs="Courier New"/>
+          <w:sz w:val="20"/>
+          <w:lang w:val="en-US"/>
+        </w:rPr>
+      </w:pPr>
+      <w:proofErr w:type="spellStart"/>
+      <w:r>
+        <w:rPr>
+          <w:rFonts w:ascii="Courier New" w:hAnsi="Courier New" w:cs="Courier New"/>
+          <w:sz w:val="20"/>
+          <w:lang w:val="en-US"/>
+        </w:rPr>
+        <w:t>std</w:t>
+      </w:r>
+      <w:proofErr w:type="spellEnd"/>
+      <w:r>
+        <w:rPr>
+          <w:rFonts w:ascii="Courier New" w:hAnsi="Courier New" w:cs="Courier New"/>
+          <w:sz w:val="20"/>
+          <w:lang w:val="en-US"/>
+        </w:rPr>
+        <w:t>::</w:t>
+      </w:r>
+      <w:proofErr w:type="spellStart"/>
+      <w:r>
+        <w:rPr>
+          <w:rFonts w:ascii="Courier New" w:hAnsi="Courier New" w:cs="Courier New"/>
+          <w:sz w:val="20"/>
+          <w:lang w:val="en-US"/>
+        </w:rPr>
+        <w:t>shared</w:t>
+      </w:r>
+      <w:r>
+        <w:rPr>
+          <w:rFonts w:ascii="Courier New" w:hAnsi="Courier New" w:cs="Courier New"/>
+          <w:sz w:val="20"/>
+          <w:lang w:val="en-US"/>
+        </w:rPr>
+        <w:t>_ptr</w:t>
+      </w:r>
+      <w:proofErr w:type="spellEnd"/>
+      <w:r>
+        <w:rPr>
+          <w:rFonts w:ascii="Courier New" w:hAnsi="Courier New" w:cs="Courier New"/>
+          <w:sz w:val="20"/>
+          <w:lang w:val="en-US"/>
+        </w:rPr>
+        <w:t>&lt;Talon&gt;</w:t>
+      </w:r>
+      <w:r>
+        <w:rPr>
+          <w:rFonts w:ascii="Courier New" w:hAnsi="Courier New" w:cs="Courier New"/>
+          <w:sz w:val="20"/>
+          <w:lang w:val="en-US"/>
+        </w:rPr>
+        <w:t xml:space="preserve"> right</w:t>
+      </w:r>
+      <w:r>
+        <w:rPr>
+          <w:rFonts w:ascii="Courier New" w:hAnsi="Courier New" w:cs="Courier New"/>
+          <w:sz w:val="20"/>
+          <w:lang w:val="en-US"/>
+        </w:rPr>
+        <w:t>M</w:t>
+      </w:r>
+      <w:r>
+        <w:rPr>
+          <w:rFonts w:ascii="Courier New" w:hAnsi="Courier New" w:cs="Courier New"/>
+          <w:sz w:val="20"/>
+          <w:lang w:val="en-US"/>
+        </w:rPr>
+        <w:t>otor1;</w:t>
       </w:r>
     </w:p>
     <w:p>
@@ -4478,78 +4506,15 @@
           <w:sz w:val="20"/>
           <w:lang w:val="en-US"/>
         </w:rPr>
-        <w:t>unique_ptr</w:t>
-      </w:r>
-      <w:proofErr w:type="spellEnd"/>
-      <w:r>
-        <w:rPr>
-          <w:rFonts w:ascii="Courier New" w:hAnsi="Courier New" w:cs="Courier New"/>
-          <w:sz w:val="20"/>
-          <w:lang w:val="en-US"/>
-        </w:rPr>
-        <w:t>&lt;Talon&gt;</w:t>
-      </w:r>
-      <w:r>
-        <w:rPr>
-          <w:rFonts w:ascii="Courier New" w:hAnsi="Courier New" w:cs="Courier New"/>
-          <w:sz w:val="20"/>
-          <w:lang w:val="en-US"/>
-        </w:rPr>
-        <w:t xml:space="preserve"> right</w:t>
-      </w:r>
-      <w:r>
-        <w:rPr>
-          <w:rFonts w:ascii="Courier New" w:hAnsi="Courier New" w:cs="Courier New"/>
-          <w:sz w:val="20"/>
-          <w:lang w:val="en-US"/>
-        </w:rPr>
-        <w:t>M</w:t>
-      </w:r>
-      <w:r>
-        <w:rPr>
-          <w:rFonts w:ascii="Courier New" w:hAnsi="Courier New" w:cs="Courier New"/>
-          <w:sz w:val="20"/>
-          <w:lang w:val="en-US"/>
-        </w:rPr>
-        <w:t>otor1;</w:t>
-      </w:r>
-    </w:p>
-    <w:p>
-      <w:pPr>
-        <w:pStyle w:val="ListParagraph"/>
-        <w:ind w:left="1440" w:firstLine="720"/>
-        <w:rPr>
-          <w:rFonts w:ascii="Courier New" w:hAnsi="Courier New" w:cs="Courier New"/>
-          <w:sz w:val="20"/>
-          <w:lang w:val="en-US"/>
-        </w:rPr>
-      </w:pPr>
-      <w:proofErr w:type="spellStart"/>
-      <w:r>
-        <w:rPr>
-          <w:rFonts w:ascii="Courier New" w:hAnsi="Courier New" w:cs="Courier New"/>
-          <w:sz w:val="20"/>
-          <w:lang w:val="en-US"/>
-        </w:rPr>
-        <w:t>std</w:t>
-      </w:r>
-      <w:proofErr w:type="spellEnd"/>
-      <w:r>
-        <w:rPr>
-          <w:rFonts w:ascii="Courier New" w:hAnsi="Courier New" w:cs="Courier New"/>
-          <w:sz w:val="20"/>
-          <w:lang w:val="en-US"/>
-        </w:rPr>
-        <w:t>::</w:t>
-      </w:r>
-      <w:proofErr w:type="spellStart"/>
-      <w:r>
-        <w:rPr>
-          <w:rFonts w:ascii="Courier New" w:hAnsi="Courier New" w:cs="Courier New"/>
-          <w:sz w:val="20"/>
-          <w:lang w:val="en-US"/>
-        </w:rPr>
-        <w:t>unique_ptr</w:t>
+        <w:t>shared</w:t>
+      </w:r>
+      <w:r>
+        <w:rPr>
+          <w:rFonts w:ascii="Courier New" w:hAnsi="Courier New" w:cs="Courier New"/>
+          <w:sz w:val="20"/>
+          <w:lang w:val="en-US"/>
+        </w:rPr>
+        <w:t>_ptr</w:t>
       </w:r>
       <w:proofErr w:type="spellEnd"/>
       <w:r>
@@ -8376,6 +8341,24 @@
           <w:sz w:val="20"/>
           <w:lang w:val="en-US"/>
         </w:rPr>
+        <w:t>frc</w:t>
+      </w:r>
+      <w:proofErr w:type="spellEnd"/>
+      <w:r>
+        <w:rPr>
+          <w:rFonts w:ascii="Courier New" w:hAnsi="Courier New" w:cs="Courier New"/>
+          <w:sz w:val="20"/>
+          <w:lang w:val="en-US"/>
+        </w:rPr>
+        <w:t>::</w:t>
+      </w:r>
+      <w:proofErr w:type="spellStart"/>
+      <w:r>
+        <w:rPr>
+          <w:rFonts w:ascii="Courier New" w:hAnsi="Courier New" w:cs="Courier New"/>
+          <w:sz w:val="20"/>
+          <w:lang w:val="en-US"/>
+        </w:rPr>
         <w:t>JoystickButton</w:t>
       </w:r>
       <w:proofErr w:type="spellEnd"/>
@@ -8635,6 +8618,24 @@
           <w:sz w:val="20"/>
           <w:lang w:val="en-US"/>
         </w:rPr>
+        <w:t>frc</w:t>
+      </w:r>
+      <w:proofErr w:type="spellEnd"/>
+      <w:r>
+        <w:rPr>
+          <w:rFonts w:ascii="Courier New" w:hAnsi="Courier New" w:cs="Courier New"/>
+          <w:sz w:val="20"/>
+          <w:lang w:val="en-US"/>
+        </w:rPr>
+        <w:t>::</w:t>
+      </w:r>
+      <w:proofErr w:type="spellStart"/>
+      <w:r>
+        <w:rPr>
+          <w:rFonts w:ascii="Courier New" w:hAnsi="Courier New" w:cs="Courier New"/>
+          <w:sz w:val="20"/>
+          <w:lang w:val="en-US"/>
+        </w:rPr>
         <w:t>JoystickButton</w:t>
       </w:r>
       <w:proofErr w:type="spellEnd"/>
@@ -8819,8 +8820,6 @@
         </w:rPr>
         <w:t>()</w:t>
       </w:r>
-      <w:bookmarkStart w:id="12" w:name="_GoBack"/>
-      <w:bookmarkEnd w:id="12"/>
       <w:r>
         <w:rPr>
           <w:rFonts w:ascii="Courier New" w:hAnsi="Courier New" w:cs="Courier New"/>
@@ -8874,7 +8873,7 @@
           <w:lang w:val="en-US"/>
         </w:rPr>
       </w:pPr>
-      <w:bookmarkStart w:id="13" w:name="_Toc466985033"/>
+      <w:bookmarkStart w:id="12" w:name="_Toc466985033"/>
       <w:r>
         <w:rPr>
           <w:lang w:val="en-US"/>
@@ -8882,7 +8881,7 @@
         <w:lastRenderedPageBreak/>
         <w:t>Command Groups</w:t>
       </w:r>
-      <w:bookmarkEnd w:id="13"/>
+      <w:bookmarkEnd w:id="12"/>
     </w:p>
     <w:p>
       <w:pPr>
@@ -9104,14 +9103,14 @@
           <w:lang w:val="en-US"/>
         </w:rPr>
       </w:pPr>
-      <w:bookmarkStart w:id="14" w:name="_Toc466985034"/>
+      <w:bookmarkStart w:id="13" w:name="_Toc466985034"/>
       <w:r>
         <w:rPr>
           <w:lang w:val="en-US"/>
         </w:rPr>
         <w:t>Creating a new command</w:t>
       </w:r>
-      <w:bookmarkEnd w:id="14"/>
+      <w:bookmarkEnd w:id="13"/>
     </w:p>
     <w:p>
       <w:pPr>
@@ -9269,207 +9268,207 @@
           <w:lang w:val="en-US"/>
         </w:rPr>
       </w:pPr>
-      <w:bookmarkStart w:id="15" w:name="_Toc466985035"/>
+      <w:bookmarkStart w:id="14" w:name="_Toc466985035"/>
       <w:r>
         <w:rPr>
           <w:lang w:val="en-US"/>
         </w:rPr>
         <w:t>Sequential vs. parallel command execution</w:t>
       </w:r>
+      <w:bookmarkEnd w:id="14"/>
+    </w:p>
+    <w:p>
+      <w:pPr>
+        <w:rPr>
+          <w:lang w:val="en-US"/>
+        </w:rPr>
+      </w:pPr>
+      <w:r>
+        <w:rPr>
+          <w:lang w:val="en-US"/>
+        </w:rPr>
+        <w:t>Each command in the group can be set to run sequentially or in parallel.  When a command is added sequentially</w:t>
+      </w:r>
+      <w:r>
+        <w:rPr>
+          <w:lang w:val="en-US"/>
+        </w:rPr>
+        <w:t xml:space="preserve"> (</w:t>
+      </w:r>
+      <w:proofErr w:type="spellStart"/>
+      <w:proofErr w:type="gramStart"/>
+      <w:r>
+        <w:rPr>
+          <w:rFonts w:ascii="Courier New" w:hAnsi="Courier New" w:cs="Courier New"/>
+          <w:sz w:val="20"/>
+          <w:lang w:val="en-US"/>
+        </w:rPr>
+        <w:t>AddSequential</w:t>
+      </w:r>
+      <w:proofErr w:type="spellEnd"/>
+      <w:r>
+        <w:rPr>
+          <w:rFonts w:ascii="Courier New" w:hAnsi="Courier New" w:cs="Courier New"/>
+          <w:sz w:val="20"/>
+          <w:lang w:val="en-US"/>
+        </w:rPr>
+        <w:t>(</w:t>
+      </w:r>
+      <w:proofErr w:type="gramEnd"/>
+      <w:r>
+        <w:rPr>
+          <w:rFonts w:ascii="Courier New" w:hAnsi="Courier New" w:cs="Courier New"/>
+          <w:sz w:val="20"/>
+          <w:lang w:val="en-US"/>
+        </w:rPr>
+        <w:t>)</w:t>
+      </w:r>
+      <w:r>
+        <w:rPr>
+          <w:lang w:val="en-US"/>
+        </w:rPr>
+        <w:t>)</w:t>
+      </w:r>
+      <w:r>
+        <w:rPr>
+          <w:lang w:val="en-US"/>
+        </w:rPr>
+        <w:t>, it will execute</w:t>
+      </w:r>
+      <w:r>
+        <w:rPr>
+          <w:lang w:val="en-US"/>
+        </w:rPr>
+        <w:t xml:space="preserve"> </w:t>
+      </w:r>
+      <w:r>
+        <w:rPr>
+          <w:lang w:val="en-US"/>
+        </w:rPr>
+        <w:t>completely</w:t>
+      </w:r>
+      <w:r>
+        <w:rPr>
+          <w:lang w:val="en-US"/>
+        </w:rPr>
+        <w:t xml:space="preserve"> before the next command in the group </w:t>
+      </w:r>
+      <w:r>
+        <w:rPr>
+          <w:lang w:val="en-US"/>
+        </w:rPr>
+        <w:t>starts</w:t>
+      </w:r>
+      <w:r>
+        <w:rPr>
+          <w:lang w:val="en-US"/>
+        </w:rPr>
+        <w:t>.  When a command is added in parallel</w:t>
+      </w:r>
+      <w:r>
+        <w:rPr>
+          <w:lang w:val="en-US"/>
+        </w:rPr>
+        <w:t xml:space="preserve"> (</w:t>
+      </w:r>
+      <w:proofErr w:type="spellStart"/>
+      <w:proofErr w:type="gramStart"/>
+      <w:r>
+        <w:rPr>
+          <w:rFonts w:ascii="Courier New" w:hAnsi="Courier New" w:cs="Courier New"/>
+          <w:sz w:val="20"/>
+          <w:lang w:val="en-US"/>
+        </w:rPr>
+        <w:t>AddParallel</w:t>
+      </w:r>
+      <w:proofErr w:type="spellEnd"/>
+      <w:r>
+        <w:rPr>
+          <w:rFonts w:ascii="Courier New" w:hAnsi="Courier New" w:cs="Courier New"/>
+          <w:sz w:val="20"/>
+          <w:lang w:val="en-US"/>
+        </w:rPr>
+        <w:t>(</w:t>
+      </w:r>
+      <w:proofErr w:type="gramEnd"/>
+      <w:r>
+        <w:rPr>
+          <w:rFonts w:ascii="Courier New" w:hAnsi="Courier New" w:cs="Courier New"/>
+          <w:sz w:val="20"/>
+          <w:lang w:val="en-US"/>
+        </w:rPr>
+        <w:t>)</w:t>
+      </w:r>
+      <w:r>
+        <w:rPr>
+          <w:lang w:val="en-US"/>
+        </w:rPr>
+        <w:t>), it get</w:t>
+      </w:r>
+      <w:r>
+        <w:rPr>
+          <w:lang w:val="en-US"/>
+        </w:rPr>
+        <w:t xml:space="preserve">s started but the next command in the group is also immediately started.  If that next command was also </w:t>
+      </w:r>
+      <w:r>
+        <w:rPr>
+          <w:lang w:val="en-US"/>
+        </w:rPr>
+        <w:t xml:space="preserve">added in </w:t>
+      </w:r>
+      <w:r>
+        <w:rPr>
+          <w:lang w:val="en-US"/>
+        </w:rPr>
+        <w:t xml:space="preserve">parallel, then the third command is also started.  And so on until </w:t>
+      </w:r>
+      <w:r>
+        <w:rPr>
+          <w:lang w:val="en-US"/>
+        </w:rPr>
+        <w:t>the next</w:t>
+      </w:r>
+      <w:r>
+        <w:rPr>
+          <w:lang w:val="en-US"/>
+        </w:rPr>
+        <w:t xml:space="preserve"> sequential command is </w:t>
+      </w:r>
+      <w:r>
+        <w:rPr>
+          <w:lang w:val="en-US"/>
+        </w:rPr>
+        <w:t xml:space="preserve">started </w:t>
+      </w:r>
+      <w:r>
+        <w:rPr>
+          <w:lang w:val="en-US"/>
+        </w:rPr>
+        <w:t xml:space="preserve">or </w:t>
+      </w:r>
+      <w:r>
+        <w:rPr>
+          <w:lang w:val="en-US"/>
+        </w:rPr>
+        <w:t>there are no more commands in the group.</w:t>
+      </w:r>
+    </w:p>
+    <w:p>
+      <w:pPr>
+        <w:pStyle w:val="Heading2"/>
+        <w:rPr>
+          <w:lang w:val="en-US"/>
+        </w:rPr>
+      </w:pPr>
+      <w:bookmarkStart w:id="15" w:name="_Toc466985036"/>
+      <w:r>
+        <w:rPr>
+          <w:lang w:val="en-US"/>
+        </w:rPr>
+        <w:t>Adding commands to the group</w:t>
+      </w:r>
       <w:bookmarkEnd w:id="15"/>
-    </w:p>
-    <w:p>
-      <w:pPr>
-        <w:rPr>
-          <w:lang w:val="en-US"/>
-        </w:rPr>
-      </w:pPr>
-      <w:r>
-        <w:rPr>
-          <w:lang w:val="en-US"/>
-        </w:rPr>
-        <w:t>Each command in the group can be set to run sequentially or in parallel.  When a command is added sequentially</w:t>
-      </w:r>
-      <w:r>
-        <w:rPr>
-          <w:lang w:val="en-US"/>
-        </w:rPr>
-        <w:t xml:space="preserve"> (</w:t>
-      </w:r>
-      <w:proofErr w:type="spellStart"/>
-      <w:proofErr w:type="gramStart"/>
-      <w:r>
-        <w:rPr>
-          <w:rFonts w:ascii="Courier New" w:hAnsi="Courier New" w:cs="Courier New"/>
-          <w:sz w:val="20"/>
-          <w:lang w:val="en-US"/>
-        </w:rPr>
-        <w:t>AddSequential</w:t>
-      </w:r>
-      <w:proofErr w:type="spellEnd"/>
-      <w:r>
-        <w:rPr>
-          <w:rFonts w:ascii="Courier New" w:hAnsi="Courier New" w:cs="Courier New"/>
-          <w:sz w:val="20"/>
-          <w:lang w:val="en-US"/>
-        </w:rPr>
-        <w:t>(</w:t>
-      </w:r>
-      <w:proofErr w:type="gramEnd"/>
-      <w:r>
-        <w:rPr>
-          <w:rFonts w:ascii="Courier New" w:hAnsi="Courier New" w:cs="Courier New"/>
-          <w:sz w:val="20"/>
-          <w:lang w:val="en-US"/>
-        </w:rPr>
-        <w:t>)</w:t>
-      </w:r>
-      <w:r>
-        <w:rPr>
-          <w:lang w:val="en-US"/>
-        </w:rPr>
-        <w:t>)</w:t>
-      </w:r>
-      <w:r>
-        <w:rPr>
-          <w:lang w:val="en-US"/>
-        </w:rPr>
-        <w:t>, it will execute</w:t>
-      </w:r>
-      <w:r>
-        <w:rPr>
-          <w:lang w:val="en-US"/>
-        </w:rPr>
-        <w:t xml:space="preserve"> </w:t>
-      </w:r>
-      <w:r>
-        <w:rPr>
-          <w:lang w:val="en-US"/>
-        </w:rPr>
-        <w:t>completely</w:t>
-      </w:r>
-      <w:r>
-        <w:rPr>
-          <w:lang w:val="en-US"/>
-        </w:rPr>
-        <w:t xml:space="preserve"> before the next command in the group </w:t>
-      </w:r>
-      <w:r>
-        <w:rPr>
-          <w:lang w:val="en-US"/>
-        </w:rPr>
-        <w:t>starts</w:t>
-      </w:r>
-      <w:r>
-        <w:rPr>
-          <w:lang w:val="en-US"/>
-        </w:rPr>
-        <w:t>.  When a command is added in parallel</w:t>
-      </w:r>
-      <w:r>
-        <w:rPr>
-          <w:lang w:val="en-US"/>
-        </w:rPr>
-        <w:t xml:space="preserve"> (</w:t>
-      </w:r>
-      <w:proofErr w:type="spellStart"/>
-      <w:proofErr w:type="gramStart"/>
-      <w:r>
-        <w:rPr>
-          <w:rFonts w:ascii="Courier New" w:hAnsi="Courier New" w:cs="Courier New"/>
-          <w:sz w:val="20"/>
-          <w:lang w:val="en-US"/>
-        </w:rPr>
-        <w:t>AddParallel</w:t>
-      </w:r>
-      <w:proofErr w:type="spellEnd"/>
-      <w:r>
-        <w:rPr>
-          <w:rFonts w:ascii="Courier New" w:hAnsi="Courier New" w:cs="Courier New"/>
-          <w:sz w:val="20"/>
-          <w:lang w:val="en-US"/>
-        </w:rPr>
-        <w:t>(</w:t>
-      </w:r>
-      <w:proofErr w:type="gramEnd"/>
-      <w:r>
-        <w:rPr>
-          <w:rFonts w:ascii="Courier New" w:hAnsi="Courier New" w:cs="Courier New"/>
-          <w:sz w:val="20"/>
-          <w:lang w:val="en-US"/>
-        </w:rPr>
-        <w:t>)</w:t>
-      </w:r>
-      <w:r>
-        <w:rPr>
-          <w:lang w:val="en-US"/>
-        </w:rPr>
-        <w:t>), it get</w:t>
-      </w:r>
-      <w:r>
-        <w:rPr>
-          <w:lang w:val="en-US"/>
-        </w:rPr>
-        <w:t xml:space="preserve">s started but the next command in the group is also immediately started.  If that next command was also </w:t>
-      </w:r>
-      <w:r>
-        <w:rPr>
-          <w:lang w:val="en-US"/>
-        </w:rPr>
-        <w:t xml:space="preserve">added in </w:t>
-      </w:r>
-      <w:r>
-        <w:rPr>
-          <w:lang w:val="en-US"/>
-        </w:rPr>
-        <w:t xml:space="preserve">parallel, then the third command is also started.  And so on until </w:t>
-      </w:r>
-      <w:r>
-        <w:rPr>
-          <w:lang w:val="en-US"/>
-        </w:rPr>
-        <w:t>the next</w:t>
-      </w:r>
-      <w:r>
-        <w:rPr>
-          <w:lang w:val="en-US"/>
-        </w:rPr>
-        <w:t xml:space="preserve"> sequential command is </w:t>
-      </w:r>
-      <w:r>
-        <w:rPr>
-          <w:lang w:val="en-US"/>
-        </w:rPr>
-        <w:t xml:space="preserve">started </w:t>
-      </w:r>
-      <w:r>
-        <w:rPr>
-          <w:lang w:val="en-US"/>
-        </w:rPr>
-        <w:t xml:space="preserve">or </w:t>
-      </w:r>
-      <w:r>
-        <w:rPr>
-          <w:lang w:val="en-US"/>
-        </w:rPr>
-        <w:t>there are no more commands in the group.</w:t>
-      </w:r>
-    </w:p>
-    <w:p>
-      <w:pPr>
-        <w:pStyle w:val="Heading2"/>
-        <w:rPr>
-          <w:lang w:val="en-US"/>
-        </w:rPr>
-      </w:pPr>
-      <w:bookmarkStart w:id="16" w:name="_Toc466985036"/>
-      <w:r>
-        <w:rPr>
-          <w:lang w:val="en-US"/>
-        </w:rPr>
-        <w:t>Adding commands to the group</w:t>
-      </w:r>
-      <w:bookmarkEnd w:id="16"/>
     </w:p>
     <w:p>
       <w:pPr>
@@ -9663,14 +9662,14 @@
           <w:lang w:val="en-US"/>
         </w:rPr>
       </w:pPr>
-      <w:bookmarkStart w:id="17" w:name="_Toc466985037"/>
+      <w:bookmarkStart w:id="16" w:name="_Toc466985037"/>
       <w:r>
         <w:rPr>
           <w:lang w:val="en-US"/>
         </w:rPr>
         <w:t>Detailed Examples</w:t>
       </w:r>
-      <w:bookmarkEnd w:id="17"/>
+      <w:bookmarkEnd w:id="16"/>
     </w:p>
     <w:p>
       <w:pPr>
@@ -11134,7 +11133,7 @@
           <w:lang w:val="en-US"/>
         </w:rPr>
       </w:pPr>
-      <w:bookmarkStart w:id="18" w:name="_Toc466985038"/>
+      <w:bookmarkStart w:id="17" w:name="_Toc466985038"/>
       <w:r>
         <w:rPr>
           <w:lang w:val="en-US"/>
@@ -11142,23 +11141,23 @@
         <w:lastRenderedPageBreak/>
         <w:t>Cheat Sheet</w:t>
       </w:r>
+      <w:bookmarkEnd w:id="17"/>
+    </w:p>
+    <w:p>
+      <w:pPr>
+        <w:pStyle w:val="Heading2"/>
+        <w:rPr>
+          <w:lang w:val="en-US"/>
+        </w:rPr>
+      </w:pPr>
+      <w:bookmarkStart w:id="18" w:name="_Toc466985039"/>
+      <w:r>
+        <w:rPr>
+          <w:lang w:val="en-US"/>
+        </w:rPr>
+        <w:t>New Subsystem</w:t>
+      </w:r>
       <w:bookmarkEnd w:id="18"/>
-    </w:p>
-    <w:p>
-      <w:pPr>
-        <w:pStyle w:val="Heading2"/>
-        <w:rPr>
-          <w:lang w:val="en-US"/>
-        </w:rPr>
-      </w:pPr>
-      <w:bookmarkStart w:id="19" w:name="_Toc466985039"/>
-      <w:r>
-        <w:rPr>
-          <w:lang w:val="en-US"/>
-        </w:rPr>
-        <w:t>New Subsystem</w:t>
-      </w:r>
-      <w:bookmarkEnd w:id="19"/>
     </w:p>
     <w:p>
       <w:pPr>
@@ -11677,7 +11676,79 @@
           <w:sz w:val="20"/>
           <w:lang w:val="en-US"/>
         </w:rPr>
-        <w:t xml:space="preserve"> = NULL;</w:t>
+        <w:t xml:space="preserve"> = </w:t>
+      </w:r>
+      <w:r>
+        <w:rPr>
+          <w:rFonts w:ascii="Courier New" w:hAnsi="Courier New" w:cs="Courier New"/>
+          <w:sz w:val="20"/>
+          <w:lang w:val="en-US"/>
+        </w:rPr>
+        <w:tab/>
+      </w:r>
+      <w:proofErr w:type="spellStart"/>
+      <w:r>
+        <w:rPr>
+          <w:rFonts w:ascii="Courier New" w:hAnsi="Courier New" w:cs="Courier New"/>
+          <w:sz w:val="20"/>
+          <w:lang w:val="en-US"/>
+        </w:rPr>
+        <w:t>std</w:t>
+      </w:r>
+      <w:proofErr w:type="spellEnd"/>
+      <w:r>
+        <w:rPr>
+          <w:rFonts w:ascii="Courier New" w:hAnsi="Courier New" w:cs="Courier New"/>
+          <w:sz w:val="20"/>
+          <w:lang w:val="en-US"/>
+        </w:rPr>
+        <w:t>::</w:t>
+      </w:r>
+      <w:proofErr w:type="spellStart"/>
+      <w:r>
+        <w:rPr>
+          <w:rFonts w:ascii="Courier New" w:hAnsi="Courier New" w:cs="Courier New"/>
+          <w:sz w:val="20"/>
+          <w:lang w:val="en-US"/>
+        </w:rPr>
+        <w:t>make_unique</w:t>
+      </w:r>
+      <w:proofErr w:type="spellEnd"/>
+      <w:r>
+        <w:rPr>
+          <w:rFonts w:ascii="Courier New" w:hAnsi="Courier New" w:cs="Courier New"/>
+          <w:sz w:val="20"/>
+          <w:lang w:val="en-US"/>
+        </w:rPr>
+        <w:t>&lt;</w:t>
+      </w:r>
+      <w:proofErr w:type="spellStart"/>
+      <w:r>
+        <w:rPr>
+          <w:rFonts w:ascii="Courier New" w:hAnsi="Courier New" w:cs="Courier New"/>
+          <w:i/>
+          <w:color w:val="00B050"/>
+          <w:sz w:val="20"/>
+          <w:lang w:val="en-US"/>
+        </w:rPr>
+        <w:t>Name</w:t>
+      </w:r>
+      <w:r>
+        <w:rPr>
+          <w:rFonts w:ascii="Courier New" w:hAnsi="Courier New" w:cs="Courier New"/>
+          <w:sz w:val="20"/>
+          <w:lang w:val="en-US"/>
+        </w:rPr>
+        <w:t>Sub</w:t>
+      </w:r>
+      <w:proofErr w:type="spellEnd"/>
+      <w:r>
+        <w:rPr>
+          <w:rFonts w:ascii="Courier New" w:hAnsi="Courier New" w:cs="Courier New"/>
+          <w:sz w:val="20"/>
+          <w:lang w:val="en-US"/>
+        </w:rPr>
+        <w:t>&gt;();</w:t>
       </w:r>
       <w:r>
         <w:rPr>
@@ -11690,6 +11761,44 @@
       <w:r>
         <w:t>after includes</w:t>
       </w:r>
+    </w:p>
+    <w:p>
+      <w:pPr>
+        <w:pStyle w:val="ListParagraph"/>
+        <w:numPr>
+          <w:ilvl w:val="0"/>
+          <w:numId w:val="12"/>
+        </w:numPr>
+        <w:rPr>
+          <w:lang w:val="en-US"/>
+        </w:rPr>
+      </w:pPr>
+      <w:r>
+        <w:t xml:space="preserve">In </w:t>
+      </w:r>
+      <w:proofErr w:type="spellStart"/>
+      <w:r>
+        <w:t>src</w:t>
+      </w:r>
+      <w:proofErr w:type="spellEnd"/>
+      <w:r>
+        <w:t>/</w:t>
+      </w:r>
+      <w:r>
+        <w:t>Subsystems/</w:t>
+      </w:r>
+      <w:proofErr w:type="spellStart"/>
+      <w:r>
+        <w:rPr>
+          <w:i/>
+          <w:color w:val="00B050"/>
+        </w:rPr>
+        <w:t>Name</w:t>
+      </w:r>
+      <w:r>
+        <w:t>Sub.h’s</w:t>
+      </w:r>
+      <w:proofErr w:type="spellEnd"/>
     </w:p>
     <w:p>
       <w:pPr>
@@ -11706,9 +11815,77 @@
         <w:rPr>
           <w:lang w:val="en-US"/>
         </w:rPr>
-        <w:t xml:space="preserve">Add </w:t>
-      </w:r>
-      <w:proofErr w:type="spellStart"/>
+        <w:t>In the private section, a</w:t>
+      </w:r>
+      <w:r>
+        <w:rPr>
+          <w:lang w:val="en-US"/>
+        </w:rPr>
+        <w:t xml:space="preserve">dd pointers for each of the subsystem’s </w:t>
+      </w:r>
+      <w:r>
+        <w:rPr>
+          <w:lang w:val="en-US"/>
+        </w:rPr>
+        <w:t>actuators and sensors</w:t>
+      </w:r>
+    </w:p>
+    <w:p>
+      <w:pPr>
+        <w:pStyle w:val="ListParagraph"/>
+        <w:numPr>
+          <w:ilvl w:val="2"/>
+          <w:numId w:val="12"/>
+        </w:numPr>
+        <w:rPr>
+          <w:rFonts w:ascii="Courier New" w:hAnsi="Courier New" w:cs="Courier New"/>
+          <w:lang w:val="en-US"/>
+        </w:rPr>
+      </w:pPr>
+      <w:proofErr w:type="spellStart"/>
+      <w:r>
+        <w:rPr>
+          <w:rFonts w:ascii="Courier New" w:hAnsi="Courier New" w:cs="Courier New"/>
+          <w:sz w:val="20"/>
+          <w:lang w:val="en-US"/>
+        </w:rPr>
+        <w:t>std</w:t>
+      </w:r>
+      <w:proofErr w:type="spellEnd"/>
+      <w:r>
+        <w:rPr>
+          <w:rFonts w:ascii="Courier New" w:hAnsi="Courier New" w:cs="Courier New"/>
+          <w:sz w:val="20"/>
+          <w:lang w:val="en-US"/>
+        </w:rPr>
+        <w:t>::</w:t>
+      </w:r>
+      <w:proofErr w:type="spellStart"/>
+      <w:r>
+        <w:rPr>
+          <w:rFonts w:ascii="Courier New" w:hAnsi="Courier New" w:cs="Courier New"/>
+          <w:sz w:val="20"/>
+          <w:lang w:val="en-US"/>
+        </w:rPr>
+        <w:t>shared</w:t>
+      </w:r>
+      <w:r>
+        <w:rPr>
+          <w:rFonts w:ascii="Courier New" w:hAnsi="Courier New" w:cs="Courier New"/>
+          <w:sz w:val="20"/>
+          <w:lang w:val="en-US"/>
+        </w:rPr>
+        <w:t>_ptr</w:t>
+      </w:r>
+      <w:proofErr w:type="spellEnd"/>
+      <w:r>
+        <w:rPr>
+          <w:rFonts w:ascii="Courier New" w:hAnsi="Courier New" w:cs="Courier New"/>
+          <w:sz w:val="20"/>
+          <w:lang w:val="en-US"/>
+        </w:rPr>
+        <w:t>&lt;</w:t>
+      </w:r>
       <w:r>
         <w:rPr>
           <w:rFonts w:ascii="Courier New" w:hAnsi="Courier New" w:cs="Courier New"/>
@@ -11717,50 +11894,8 @@
           <w:sz w:val="20"/>
           <w:lang w:val="en-US"/>
         </w:rPr>
-        <w:t>name</w:t>
-      </w:r>
-      <w:r>
-        <w:rPr>
-          <w:rFonts w:ascii="Courier New" w:hAnsi="Courier New" w:cs="Courier New"/>
-          <w:sz w:val="20"/>
-          <w:lang w:val="en-US"/>
-        </w:rPr>
-        <w:t>S</w:t>
-      </w:r>
-      <w:r>
-        <w:rPr>
-          <w:rFonts w:ascii="Courier New" w:hAnsi="Courier New" w:cs="Courier New"/>
-          <w:sz w:val="20"/>
-          <w:lang w:val="en-US"/>
-        </w:rPr>
-        <w:t>ub</w:t>
-      </w:r>
-      <w:r>
-        <w:rPr>
-          <w:rFonts w:ascii="Courier New" w:hAnsi="Courier New" w:cs="Courier New"/>
-          <w:sz w:val="20"/>
-          <w:lang w:val="en-US"/>
-        </w:rPr>
-        <w:t>.reset</w:t>
-      </w:r>
-      <w:proofErr w:type="spellEnd"/>
-      <w:r>
-        <w:rPr>
-          <w:rFonts w:ascii="Courier New" w:hAnsi="Courier New" w:cs="Courier New"/>
-          <w:sz w:val="20"/>
-          <w:lang w:val="en-US"/>
-        </w:rPr>
-        <w:t>(new</w:t>
-      </w:r>
-      <w:r>
-        <w:rPr>
-          <w:rFonts w:ascii="Courier New" w:hAnsi="Courier New" w:cs="Courier New"/>
-          <w:sz w:val="20"/>
-          <w:lang w:val="en-US"/>
-        </w:rPr>
-        <w:t xml:space="preserve"> </w:t>
-      </w:r>
-      <w:proofErr w:type="spellStart"/>
+        <w:t>I/O</w:t>
+      </w:r>
       <w:r>
         <w:rPr>
           <w:rFonts w:ascii="Courier New" w:hAnsi="Courier New" w:cs="Courier New"/>
@@ -11769,41 +11904,58 @@
           <w:sz w:val="20"/>
           <w:lang w:val="en-US"/>
         </w:rPr>
-        <w:t>Name</w:t>
-      </w:r>
-      <w:r>
-        <w:rPr>
-          <w:rFonts w:ascii="Courier New" w:hAnsi="Courier New" w:cs="Courier New"/>
-          <w:sz w:val="20"/>
-          <w:lang w:val="en-US"/>
-        </w:rPr>
-        <w:t>S</w:t>
-      </w:r>
-      <w:r>
-        <w:rPr>
-          <w:rFonts w:ascii="Courier New" w:hAnsi="Courier New" w:cs="Courier New"/>
-          <w:sz w:val="20"/>
-          <w:lang w:val="en-US"/>
-        </w:rPr>
-        <w:t>ub</w:t>
-      </w:r>
-      <w:proofErr w:type="spellEnd"/>
-      <w:r>
-        <w:rPr>
-          <w:rFonts w:ascii="Courier New" w:hAnsi="Courier New" w:cs="Courier New"/>
-          <w:sz w:val="20"/>
-          <w:lang w:val="en-US"/>
-        </w:rPr>
-        <w:t>()</w:t>
-      </w:r>
-      <w:r>
-        <w:rPr>
-          <w:rFonts w:ascii="Courier New" w:hAnsi="Courier New" w:cs="Courier New"/>
-          <w:sz w:val="20"/>
-          <w:lang w:val="en-US"/>
-        </w:rPr>
-        <w:t>)</w:t>
-      </w:r>
+        <w:t>-</w:t>
+      </w:r>
+      <w:r>
+        <w:rPr>
+          <w:rFonts w:ascii="Courier New" w:hAnsi="Courier New" w:cs="Courier New"/>
+          <w:i/>
+          <w:color w:val="00B050"/>
+          <w:sz w:val="20"/>
+          <w:lang w:val="en-US"/>
+        </w:rPr>
+        <w:t>Class</w:t>
+      </w:r>
+      <w:r>
+        <w:rPr>
+          <w:rFonts w:ascii="Courier New" w:hAnsi="Courier New" w:cs="Courier New"/>
+          <w:i/>
+          <w:color w:val="00B050"/>
+          <w:sz w:val="20"/>
+          <w:lang w:val="en-US"/>
+        </w:rPr>
+        <w:t>-</w:t>
+      </w:r>
+      <w:r>
+        <w:rPr>
+          <w:rFonts w:ascii="Courier New" w:hAnsi="Courier New" w:cs="Courier New"/>
+          <w:i/>
+          <w:color w:val="00B050"/>
+          <w:sz w:val="20"/>
+          <w:lang w:val="en-US"/>
+        </w:rPr>
+        <w:t>Type</w:t>
+      </w:r>
+      <w:r>
+        <w:rPr>
+          <w:rFonts w:ascii="Courier New" w:hAnsi="Courier New" w:cs="Courier New"/>
+          <w:sz w:val="20"/>
+          <w:lang w:val="en-US"/>
+        </w:rPr>
+        <w:t xml:space="preserve">&gt; </w:t>
+      </w:r>
+      <w:proofErr w:type="spellStart"/>
+      <w:r>
+        <w:rPr>
+          <w:rFonts w:ascii="Courier New" w:hAnsi="Courier New" w:cs="Courier New"/>
+          <w:i/>
+          <w:color w:val="00B050"/>
+          <w:sz w:val="20"/>
+          <w:lang w:val="en-US"/>
+        </w:rPr>
+        <w:t>descriptiveName</w:t>
+      </w:r>
+      <w:proofErr w:type="spellEnd"/>
       <w:r>
         <w:rPr>
           <w:rFonts w:ascii="Courier New" w:hAnsi="Courier New" w:cs="Courier New"/>
@@ -11811,48 +11963,6 @@
           <w:lang w:val="en-US"/>
         </w:rPr>
         <w:t>;</w:t>
-      </w:r>
-      <w:r>
-        <w:rPr>
-          <w:rFonts w:ascii="Courier New" w:hAnsi="Courier New" w:cs="Courier New"/>
-          <w:sz w:val="20"/>
-          <w:lang w:val="en-US"/>
-        </w:rPr>
-        <w:t xml:space="preserve"> </w:t>
-      </w:r>
-      <w:r>
-        <w:rPr>
-          <w:lang w:val="en-US"/>
-        </w:rPr>
-        <w:t xml:space="preserve">in </w:t>
-      </w:r>
-      <w:proofErr w:type="spellStart"/>
-      <w:r>
-        <w:rPr>
-          <w:lang w:val="en-US"/>
-        </w:rPr>
-        <w:t>CommandBase</w:t>
-      </w:r>
-      <w:proofErr w:type="spellEnd"/>
-      <w:r>
-        <w:rPr>
-          <w:lang w:val="en-US"/>
-        </w:rPr>
-        <w:t>::</w:t>
-      </w:r>
-      <w:proofErr w:type="spellStart"/>
-      <w:r>
-        <w:rPr>
-          <w:lang w:val="en-US"/>
-        </w:rPr>
-        <w:t>init</w:t>
-      </w:r>
-      <w:proofErr w:type="spellEnd"/>
-      <w:r>
-        <w:rPr>
-          <w:lang w:val="en-US"/>
-        </w:rPr>
-        <w:t>()</w:t>
       </w:r>
     </w:p>
     <w:p>
@@ -11868,11 +11978,15 @@
       </w:pPr>
       <w:r>
         <w:rPr>
-          <w:rFonts w:ascii="Courier New" w:hAnsi="Courier New" w:cs="Courier New"/>
-          <w:sz w:val="20"/>
-          <w:lang w:val="en-US"/>
-        </w:rPr>
-        <w:t xml:space="preserve"> </w:t>
+          <w:lang w:val="en-US"/>
+        </w:rPr>
+        <w:t xml:space="preserve">In </w:t>
+      </w:r>
+      <w:r>
+        <w:rPr>
+          <w:lang w:val="en-US"/>
+        </w:rPr>
+        <w:t>the public section, add methods for controlling the subsystem</w:t>
       </w:r>
     </w:p>
     <w:p>
@@ -11887,31 +12001,45 @@
         </w:rPr>
       </w:pPr>
       <w:r>
+        <w:rPr>
+          <w:lang w:val="en-US"/>
+        </w:rPr>
         <w:t xml:space="preserve">In </w:t>
       </w:r>
       <w:proofErr w:type="spellStart"/>
       <w:r>
+        <w:rPr>
+          <w:lang w:val="en-US"/>
+        </w:rPr>
         <w:t>src</w:t>
       </w:r>
       <w:proofErr w:type="spellEnd"/>
       <w:r>
+        <w:rPr>
+          <w:lang w:val="en-US"/>
+        </w:rPr>
         <w:t>/</w:t>
       </w:r>
       <w:r>
+        <w:rPr>
+          <w:lang w:val="en-US"/>
+        </w:rPr>
         <w:t>Subsystems/</w:t>
       </w:r>
-      <w:proofErr w:type="spellStart"/>
       <w:r>
         <w:rPr>
           <w:i/>
           <w:color w:val="00B050"/>
+          <w:lang w:val="en-US"/>
         </w:rPr>
         <w:t>Name</w:t>
       </w:r>
       <w:r>
-        <w:t>Sub.h’s</w:t>
-      </w:r>
-      <w:proofErr w:type="spellEnd"/>
+        <w:rPr>
+          <w:lang w:val="en-US"/>
+        </w:rPr>
+        <w:t>Sub.cpp</w:t>
+      </w:r>
     </w:p>
     <w:p>
       <w:pPr>
@@ -11928,19 +12056,115 @@
         <w:rPr>
           <w:lang w:val="en-US"/>
         </w:rPr>
-        <w:t>In the private section, a</w:t>
-      </w:r>
-      <w:r>
-        <w:rPr>
-          <w:lang w:val="en-US"/>
-        </w:rPr>
-        <w:t xml:space="preserve">dd pointers for each of the subsystem’s </w:t>
-      </w:r>
-      <w:r>
-        <w:rPr>
-          <w:lang w:val="en-US"/>
-        </w:rPr>
-        <w:t>actuators and sensors</w:t>
+        <w:t xml:space="preserve">Change </w:t>
+      </w:r>
+      <w:r>
+        <w:rPr>
+          <w:rFonts w:ascii="Courier New" w:hAnsi="Courier New" w:cs="Courier New"/>
+          <w:sz w:val="20"/>
+          <w:lang w:val="en-US"/>
+        </w:rPr>
+        <w:t>Subsystem(“</w:t>
+      </w:r>
+      <w:proofErr w:type="spellStart"/>
+      <w:r>
+        <w:rPr>
+          <w:rFonts w:ascii="Courier New" w:hAnsi="Courier New" w:cs="Courier New"/>
+          <w:sz w:val="20"/>
+          <w:lang w:val="en-US"/>
+        </w:rPr>
+        <w:t>ExampleSubsystem</w:t>
+      </w:r>
+      <w:proofErr w:type="spellEnd"/>
+      <w:r>
+        <w:rPr>
+          <w:rFonts w:ascii="Courier New" w:hAnsi="Courier New" w:cs="Courier New"/>
+          <w:sz w:val="20"/>
+          <w:lang w:val="en-US"/>
+        </w:rPr>
+        <w:t>”)</w:t>
+      </w:r>
+      <w:r>
+        <w:rPr>
+          <w:lang w:val="en-US"/>
+        </w:rPr>
+        <w:t xml:space="preserve"> to </w:t>
+      </w:r>
+      <w:r>
+        <w:rPr>
+          <w:rFonts w:ascii="Courier New" w:hAnsi="Courier New" w:cs="Courier New"/>
+          <w:sz w:val="20"/>
+          <w:lang w:val="en-US"/>
+        </w:rPr>
+        <w:t>Subsystem(</w:t>
+      </w:r>
+      <w:r>
+        <w:rPr>
+          <w:rFonts w:ascii="Courier New" w:hAnsi="Courier New" w:cs="Courier New"/>
+          <w:sz w:val="20"/>
+          <w:lang w:val="en-US"/>
+        </w:rPr>
+        <w:t>“</w:t>
+      </w:r>
+      <w:proofErr w:type="spellStart"/>
+      <w:r>
+        <w:rPr>
+          <w:rFonts w:ascii="Courier New" w:hAnsi="Courier New" w:cs="Courier New"/>
+          <w:i/>
+          <w:color w:val="00B050"/>
+          <w:sz w:val="20"/>
+          <w:lang w:val="en-US"/>
+        </w:rPr>
+        <w:t>Name</w:t>
+      </w:r>
+      <w:r>
+        <w:rPr>
+          <w:rFonts w:ascii="Courier New" w:hAnsi="Courier New" w:cs="Courier New"/>
+          <w:sz w:val="20"/>
+          <w:lang w:val="en-US"/>
+        </w:rPr>
+        <w:t>Sub</w:t>
+      </w:r>
+      <w:proofErr w:type="spellEnd"/>
+      <w:r>
+        <w:rPr>
+          <w:rFonts w:ascii="Courier New" w:hAnsi="Courier New" w:cs="Courier New"/>
+          <w:sz w:val="20"/>
+          <w:lang w:val="en-US"/>
+        </w:rPr>
+        <w:t>”</w:t>
+      </w:r>
+      <w:r>
+        <w:rPr>
+          <w:rFonts w:ascii="Courier New" w:hAnsi="Courier New" w:cs="Courier New"/>
+          <w:sz w:val="20"/>
+          <w:lang w:val="en-US"/>
+        </w:rPr>
+        <w:t>)</w:t>
+      </w:r>
+      <w:r>
+        <w:rPr>
+          <w:lang w:val="en-US"/>
+        </w:rPr>
+        <w:t xml:space="preserve"> </w:t>
+      </w:r>
+    </w:p>
+    <w:p>
+      <w:pPr>
+        <w:pStyle w:val="ListParagraph"/>
+        <w:numPr>
+          <w:ilvl w:val="1"/>
+          <w:numId w:val="12"/>
+        </w:numPr>
+        <w:rPr>
+          <w:lang w:val="en-US"/>
+        </w:rPr>
+      </w:pPr>
+      <w:r>
+        <w:rPr>
+          <w:lang w:val="en-US"/>
+        </w:rPr>
+        <w:t>In the constructor, initialize all of the actuators and sensors defined in the h file</w:t>
       </w:r>
     </w:p>
     <w:p>
@@ -11952,45 +12176,11 @@
         </w:numPr>
         <w:rPr>
           <w:rFonts w:ascii="Courier New" w:hAnsi="Courier New" w:cs="Courier New"/>
-          <w:lang w:val="en-US"/>
-        </w:rPr>
-      </w:pPr>
-      <w:proofErr w:type="spellStart"/>
-      <w:r>
-        <w:rPr>
-          <w:rFonts w:ascii="Courier New" w:hAnsi="Courier New" w:cs="Courier New"/>
-          <w:sz w:val="20"/>
-          <w:lang w:val="en-US"/>
-        </w:rPr>
-        <w:t>std</w:t>
-      </w:r>
-      <w:proofErr w:type="spellEnd"/>
-      <w:r>
-        <w:rPr>
-          <w:rFonts w:ascii="Courier New" w:hAnsi="Courier New" w:cs="Courier New"/>
-          <w:sz w:val="20"/>
-          <w:lang w:val="en-US"/>
-        </w:rPr>
-        <w:t>::</w:t>
-      </w:r>
-      <w:proofErr w:type="spellStart"/>
-      <w:r>
-        <w:rPr>
-          <w:rFonts w:ascii="Courier New" w:hAnsi="Courier New" w:cs="Courier New"/>
-          <w:sz w:val="20"/>
-          <w:lang w:val="en-US"/>
-        </w:rPr>
-        <w:t>unique_ptr</w:t>
-      </w:r>
-      <w:proofErr w:type="spellEnd"/>
-      <w:r>
-        <w:rPr>
-          <w:rFonts w:ascii="Courier New" w:hAnsi="Courier New" w:cs="Courier New"/>
-          <w:sz w:val="20"/>
-          <w:lang w:val="en-US"/>
-        </w:rPr>
-        <w:t>&lt;</w:t>
-      </w:r>
+          <w:sz w:val="20"/>
+          <w:lang w:val="en-US"/>
+        </w:rPr>
+      </w:pPr>
+      <w:proofErr w:type="spellStart"/>
       <w:r>
         <w:rPr>
           <w:rFonts w:ascii="Courier New" w:hAnsi="Courier New" w:cs="Courier New"/>
@@ -11999,7 +12189,24 @@
           <w:sz w:val="20"/>
           <w:lang w:val="en-US"/>
         </w:rPr>
-        <w:t>I/O</w:t>
+        <w:t>descriptiveName</w:t>
+      </w:r>
+      <w:r>
+        <w:rPr>
+          <w:rFonts w:ascii="Courier New" w:hAnsi="Courier New" w:cs="Courier New"/>
+          <w:sz w:val="20"/>
+          <w:lang w:val="en-US"/>
+        </w:rPr>
+        <w:t>.reset</w:t>
+      </w:r>
+      <w:proofErr w:type="spellEnd"/>
+      <w:r>
+        <w:rPr>
+          <w:rFonts w:ascii="Courier New" w:hAnsi="Courier New" w:cs="Courier New"/>
+          <w:sz w:val="20"/>
+          <w:lang w:val="en-US"/>
+        </w:rPr>
+        <w:t xml:space="preserve">(new </w:t>
       </w:r>
       <w:r>
         <w:rPr>
@@ -12009,7 +12216,15 @@
           <w:sz w:val="20"/>
           <w:lang w:val="en-US"/>
         </w:rPr>
-        <w:t>-</w:t>
+        <w:t>I/O-Class-Type</w:t>
+      </w:r>
+      <w:r>
+        <w:rPr>
+          <w:rFonts w:ascii="Courier New" w:hAnsi="Courier New" w:cs="Courier New"/>
+          <w:sz w:val="20"/>
+          <w:lang w:val="en-US"/>
+        </w:rPr>
+        <w:t>(</w:t>
       </w:r>
       <w:r>
         <w:rPr>
@@ -12019,55 +12234,15 @@
           <w:sz w:val="20"/>
           <w:lang w:val="en-US"/>
         </w:rPr>
-        <w:t>Class</w:t>
-      </w:r>
-      <w:r>
-        <w:rPr>
-          <w:rFonts w:ascii="Courier New" w:hAnsi="Courier New" w:cs="Courier New"/>
-          <w:i/>
-          <w:color w:val="00B050"/>
-          <w:sz w:val="20"/>
-          <w:lang w:val="en-US"/>
-        </w:rPr>
-        <w:t>-</w:t>
-      </w:r>
-      <w:r>
-        <w:rPr>
-          <w:rFonts w:ascii="Courier New" w:hAnsi="Courier New" w:cs="Courier New"/>
-          <w:i/>
-          <w:color w:val="00B050"/>
-          <w:sz w:val="20"/>
-          <w:lang w:val="en-US"/>
-        </w:rPr>
-        <w:t>Type</w:t>
-      </w:r>
-      <w:r>
-        <w:rPr>
-          <w:rFonts w:ascii="Courier New" w:hAnsi="Courier New" w:cs="Courier New"/>
-          <w:sz w:val="20"/>
-          <w:lang w:val="en-US"/>
-        </w:rPr>
-        <w:t xml:space="preserve">&gt; </w:t>
-      </w:r>
-      <w:proofErr w:type="spellStart"/>
-      <w:r>
-        <w:rPr>
-          <w:rFonts w:ascii="Courier New" w:hAnsi="Courier New" w:cs="Courier New"/>
-          <w:i/>
-          <w:color w:val="00B050"/>
-          <w:sz w:val="20"/>
-          <w:lang w:val="en-US"/>
-        </w:rPr>
-        <w:t>descriptiveName</w:t>
-      </w:r>
-      <w:proofErr w:type="spellEnd"/>
-      <w:r>
-        <w:rPr>
-          <w:rFonts w:ascii="Courier New" w:hAnsi="Courier New" w:cs="Courier New"/>
-          <w:sz w:val="20"/>
-          <w:lang w:val="en-US"/>
-        </w:rPr>
-        <w:t>;</w:t>
+        <w:t>parameters</w:t>
+      </w:r>
+      <w:r>
+        <w:rPr>
+          <w:rFonts w:ascii="Courier New" w:hAnsi="Courier New" w:cs="Courier New"/>
+          <w:sz w:val="20"/>
+          <w:lang w:val="en-US"/>
+        </w:rPr>
+        <w:t>));</w:t>
       </w:r>
     </w:p>
     <w:p>
@@ -12085,14 +12260,24 @@
         <w:rPr>
           <w:lang w:val="en-US"/>
         </w:rPr>
-        <w:t xml:space="preserve">In </w:t>
-      </w:r>
-      <w:r>
-        <w:rPr>
-          <w:lang w:val="en-US"/>
-        </w:rPr>
-        <w:t>the public section, add methods for controlling the subsystem</w:t>
-      </w:r>
+        <w:t>Add the code for every method that was defined in the h file</w:t>
+      </w:r>
+    </w:p>
+    <w:p>
+      <w:pPr>
+        <w:pStyle w:val="Heading2"/>
+        <w:rPr>
+          <w:lang w:val="en-US"/>
+        </w:rPr>
+      </w:pPr>
+      <w:bookmarkStart w:id="19" w:name="_Toc466985040"/>
+      <w:r>
+        <w:rPr>
+          <w:lang w:val="en-US"/>
+        </w:rPr>
+        <w:t>New Command</w:t>
+      </w:r>
+      <w:bookmarkEnd w:id="19"/>
     </w:p>
     <w:p>
       <w:pPr>
@@ -12109,28 +12294,63 @@
         <w:rPr>
           <w:lang w:val="en-US"/>
         </w:rPr>
-        <w:t xml:space="preserve">In </w:t>
-      </w:r>
-      <w:proofErr w:type="spellStart"/>
-      <w:r>
-        <w:rPr>
-          <w:lang w:val="en-US"/>
-        </w:rPr>
-        <w:t>src</w:t>
-      </w:r>
-      <w:proofErr w:type="spellEnd"/>
-      <w:r>
-        <w:rPr>
-          <w:lang w:val="en-US"/>
-        </w:rPr>
-        <w:t>/</w:t>
-      </w:r>
-      <w:r>
-        <w:rPr>
-          <w:lang w:val="en-US"/>
-        </w:rPr>
-        <w:t>Subsystems/</w:t>
-      </w:r>
+        <w:t>Create a n</w:t>
+      </w:r>
+      <w:r>
+        <w:rPr>
+          <w:lang w:val="en-US"/>
+        </w:rPr>
+        <w:t xml:space="preserve">ew </w:t>
+      </w:r>
+      <w:r>
+        <w:rPr>
+          <w:lang w:val="en-US"/>
+        </w:rPr>
+        <w:t>Command</w:t>
+      </w:r>
+      <w:r>
+        <w:rPr>
+          <w:lang w:val="en-US"/>
+        </w:rPr>
+        <w:t>.</w:t>
+      </w:r>
+    </w:p>
+    <w:p>
+      <w:pPr>
+        <w:pStyle w:val="ListParagraph"/>
+        <w:numPr>
+          <w:ilvl w:val="0"/>
+          <w:numId w:val="12"/>
+        </w:numPr>
+        <w:rPr>
+          <w:lang w:val="en-US"/>
+        </w:rPr>
+      </w:pPr>
+      <w:r>
+        <w:rPr>
+          <w:lang w:val="en-US"/>
+        </w:rPr>
+        <w:t xml:space="preserve">Class </w:t>
+      </w:r>
+      <w:r>
+        <w:rPr>
+          <w:lang w:val="en-US"/>
+        </w:rPr>
+        <w:t>n</w:t>
+      </w:r>
+      <w:r>
+        <w:rPr>
+          <w:lang w:val="en-US"/>
+        </w:rPr>
+        <w:t>ame</w:t>
+      </w:r>
+      <w:r>
+        <w:rPr>
+          <w:lang w:val="en-US"/>
+        </w:rPr>
+        <w:t xml:space="preserve"> is </w:t>
+      </w:r>
+      <w:proofErr w:type="spellStart"/>
       <w:r>
         <w:rPr>
           <w:i/>
@@ -12143,7 +12363,59 @@
         <w:rPr>
           <w:lang w:val="en-US"/>
         </w:rPr>
-        <w:t>Sub.cpp</w:t>
+        <w:t>Cmd</w:t>
+      </w:r>
+      <w:proofErr w:type="spellEnd"/>
+      <w:r>
+        <w:rPr>
+          <w:lang w:val="en-US"/>
+        </w:rPr>
+        <w:t xml:space="preserve"> (where </w:t>
+      </w:r>
+      <w:r>
+        <w:rPr>
+          <w:i/>
+          <w:lang w:val="en-US"/>
+        </w:rPr>
+        <w:t>Name</w:t>
+      </w:r>
+      <w:r>
+        <w:rPr>
+          <w:lang w:val="en-US"/>
+        </w:rPr>
+        <w:t xml:space="preserve"> is a descriptive name)</w:t>
+      </w:r>
+    </w:p>
+    <w:p>
+      <w:pPr>
+        <w:pStyle w:val="ListParagraph"/>
+        <w:numPr>
+          <w:ilvl w:val="0"/>
+          <w:numId w:val="12"/>
+        </w:numPr>
+        <w:rPr>
+          <w:lang w:val="en-US"/>
+        </w:rPr>
+      </w:pPr>
+      <w:r>
+        <w:rPr>
+          <w:lang w:val="en-US"/>
+        </w:rPr>
+        <w:t>In Commands/</w:t>
+      </w:r>
+      <w:r>
+        <w:rPr>
+          <w:i/>
+          <w:color w:val="00B050"/>
+          <w:lang w:val="en-US"/>
+        </w:rPr>
+        <w:t>Name</w:t>
+      </w:r>
+      <w:r>
+        <w:rPr>
+          <w:lang w:val="en-US"/>
+        </w:rPr>
+        <w:t>Cmd.cpp</w:t>
       </w:r>
     </w:p>
     <w:p>
@@ -12161,98 +12433,90 @@
         <w:rPr>
           <w:lang w:val="en-US"/>
         </w:rPr>
-        <w:t xml:space="preserve">Change </w:t>
-      </w:r>
-      <w:r>
-        <w:rPr>
-          <w:rFonts w:ascii="Courier New" w:hAnsi="Courier New" w:cs="Courier New"/>
-          <w:sz w:val="20"/>
-          <w:lang w:val="en-US"/>
-        </w:rPr>
-        <w:t>Subsystem(“</w:t>
-      </w:r>
-      <w:proofErr w:type="spellStart"/>
-      <w:r>
-        <w:rPr>
-          <w:rFonts w:ascii="Courier New" w:hAnsi="Courier New" w:cs="Courier New"/>
-          <w:sz w:val="20"/>
-          <w:lang w:val="en-US"/>
-        </w:rPr>
-        <w:t>ExampleSubsystem</w:t>
-      </w:r>
-      <w:proofErr w:type="spellEnd"/>
-      <w:r>
-        <w:rPr>
-          <w:rFonts w:ascii="Courier New" w:hAnsi="Courier New" w:cs="Courier New"/>
-          <w:sz w:val="20"/>
-          <w:lang w:val="en-US"/>
-        </w:rPr>
-        <w:t>”)</w:t>
-      </w:r>
-      <w:r>
-        <w:rPr>
-          <w:lang w:val="en-US"/>
-        </w:rPr>
-        <w:t xml:space="preserve"> to </w:t>
-      </w:r>
-      <w:r>
-        <w:rPr>
-          <w:rFonts w:ascii="Courier New" w:hAnsi="Courier New" w:cs="Courier New"/>
-          <w:sz w:val="20"/>
-          <w:lang w:val="en-US"/>
-        </w:rPr>
-        <w:t>Subsystem(</w:t>
-      </w:r>
-      <w:r>
-        <w:rPr>
-          <w:rFonts w:ascii="Courier New" w:hAnsi="Courier New" w:cs="Courier New"/>
-          <w:sz w:val="20"/>
-          <w:lang w:val="en-US"/>
-        </w:rPr>
-        <w:t>“</w:t>
-      </w:r>
-      <w:proofErr w:type="spellStart"/>
-      <w:r>
-        <w:rPr>
-          <w:rFonts w:ascii="Courier New" w:hAnsi="Courier New" w:cs="Courier New"/>
-          <w:i/>
-          <w:color w:val="00B050"/>
-          <w:sz w:val="20"/>
-          <w:lang w:val="en-US"/>
-        </w:rPr>
-        <w:t>Name</w:t>
-      </w:r>
-      <w:r>
-        <w:rPr>
-          <w:rFonts w:ascii="Courier New" w:hAnsi="Courier New" w:cs="Courier New"/>
-          <w:sz w:val="20"/>
-          <w:lang w:val="en-US"/>
-        </w:rPr>
-        <w:t>Sub</w:t>
-      </w:r>
-      <w:proofErr w:type="spellEnd"/>
-      <w:r>
-        <w:rPr>
-          <w:rFonts w:ascii="Courier New" w:hAnsi="Courier New" w:cs="Courier New"/>
-          <w:sz w:val="20"/>
-          <w:lang w:val="en-US"/>
-        </w:rPr>
-        <w:t>”</w:t>
-      </w:r>
-      <w:r>
-        <w:rPr>
-          <w:rFonts w:ascii="Courier New" w:hAnsi="Courier New" w:cs="Courier New"/>
-          <w:sz w:val="20"/>
-          <w:lang w:val="en-US"/>
-        </w:rPr>
-        <w:t>)</w:t>
-      </w:r>
-      <w:r>
-        <w:rPr>
-          <w:lang w:val="en-US"/>
-        </w:rPr>
-        <w:t xml:space="preserve"> </w:t>
-      </w:r>
+        <w:t xml:space="preserve">Add code to constructor, Initialize(), Execute(), </w:t>
+      </w:r>
+      <w:proofErr w:type="spellStart"/>
+      <w:r>
+        <w:rPr>
+          <w:lang w:val="en-US"/>
+        </w:rPr>
+        <w:t>IsFinished</w:t>
+      </w:r>
+      <w:proofErr w:type="spellEnd"/>
+      <w:r>
+        <w:rPr>
+          <w:lang w:val="en-US"/>
+        </w:rPr>
+        <w:t>(), End() and</w:t>
+      </w:r>
+      <w:r>
+        <w:rPr>
+          <w:lang w:val="en-US"/>
+        </w:rPr>
+        <w:t>/or</w:t>
+      </w:r>
+      <w:r>
+        <w:rPr>
+          <w:lang w:val="en-US"/>
+        </w:rPr>
+        <w:t xml:space="preserve"> Interrupted() </w:t>
+      </w:r>
+    </w:p>
+    <w:p>
+      <w:pPr>
+        <w:pStyle w:val="Heading2"/>
+        <w:rPr>
+          <w:lang w:val="en-US"/>
+        </w:rPr>
+      </w:pPr>
+      <w:bookmarkStart w:id="20" w:name="_Toc466985041"/>
+      <w:r>
+        <w:rPr>
+          <w:lang w:val="en-US"/>
+        </w:rPr>
+        <w:t>Tying a Command to a Joystick Button</w:t>
+      </w:r>
+      <w:bookmarkEnd w:id="20"/>
+    </w:p>
+    <w:p>
+      <w:pPr>
+        <w:pStyle w:val="ListParagraph"/>
+        <w:numPr>
+          <w:ilvl w:val="0"/>
+          <w:numId w:val="12"/>
+        </w:numPr>
+        <w:rPr>
+          <w:lang w:val="en-US"/>
+        </w:rPr>
+      </w:pPr>
+      <w:r>
+        <w:rPr>
+          <w:lang w:val="en-US"/>
+        </w:rPr>
+        <w:t xml:space="preserve">In </w:t>
+      </w:r>
+      <w:proofErr w:type="spellStart"/>
+      <w:r>
+        <w:rPr>
+          <w:lang w:val="en-US"/>
+        </w:rPr>
+        <w:t>src</w:t>
+      </w:r>
+      <w:proofErr w:type="spellEnd"/>
+      <w:r>
+        <w:rPr>
+          <w:lang w:val="en-US"/>
+        </w:rPr>
+        <w:t>/</w:t>
+      </w:r>
+      <w:proofErr w:type="spellStart"/>
+      <w:r>
+        <w:rPr>
+          <w:lang w:val="en-US"/>
+        </w:rPr>
+        <w:t>OI.h</w:t>
+      </w:r>
+      <w:proofErr w:type="spellEnd"/>
     </w:p>
     <w:p>
       <w:pPr>
@@ -12269,7 +12533,19 @@
         <w:rPr>
           <w:lang w:val="en-US"/>
         </w:rPr>
-        <w:t>In the constructor, initialize all of the actuators and sensors defined in the h file</w:t>
+        <w:t xml:space="preserve">Add a </w:t>
+      </w:r>
+      <w:r>
+        <w:rPr>
+          <w:lang w:val="en-US"/>
+        </w:rPr>
+        <w:t>constant</w:t>
+      </w:r>
+      <w:r>
+        <w:rPr>
+          <w:lang w:val="en-US"/>
+        </w:rPr>
+        <w:t xml:space="preserve"> for the button number below the includes</w:t>
       </w:r>
     </w:p>
     <w:p>
@@ -12280,12 +12556,45 @@
           <w:numId w:val="12"/>
         </w:numPr>
         <w:rPr>
-          <w:rFonts w:ascii="Courier New" w:hAnsi="Courier New" w:cs="Courier New"/>
-          <w:sz w:val="20"/>
-          <w:lang w:val="en-US"/>
-        </w:rPr>
-      </w:pPr>
-      <w:proofErr w:type="spellStart"/>
+          <w:lang w:val="en-US"/>
+        </w:rPr>
+      </w:pPr>
+      <w:proofErr w:type="spellStart"/>
+      <w:r>
+        <w:rPr>
+          <w:rFonts w:ascii="Courier New" w:hAnsi="Courier New" w:cs="Courier New"/>
+          <w:sz w:val="20"/>
+          <w:lang w:val="en-US"/>
+        </w:rPr>
+        <w:t>const</w:t>
+      </w:r>
+      <w:proofErr w:type="spellEnd"/>
+      <w:r>
+        <w:rPr>
+          <w:rFonts w:ascii="Courier New" w:hAnsi="Courier New" w:cs="Courier New"/>
+          <w:sz w:val="20"/>
+          <w:lang w:val="en-US"/>
+        </w:rPr>
+        <w:t xml:space="preserve"> </w:t>
+      </w:r>
+      <w:proofErr w:type="spellStart"/>
+      <w:r>
+        <w:rPr>
+          <w:rFonts w:ascii="Courier New" w:hAnsi="Courier New" w:cs="Courier New"/>
+          <w:sz w:val="20"/>
+          <w:lang w:val="en-US"/>
+        </w:rPr>
+        <w:t>int</w:t>
+      </w:r>
+      <w:proofErr w:type="spellEnd"/>
+      <w:r>
+        <w:rPr>
+          <w:rFonts w:ascii="Courier New" w:hAnsi="Courier New" w:cs="Courier New"/>
+          <w:sz w:val="20"/>
+          <w:lang w:val="en-US"/>
+        </w:rPr>
+        <w:t xml:space="preserve"> </w:t>
+      </w:r>
       <w:r>
         <w:rPr>
           <w:rFonts w:ascii="Courier New" w:hAnsi="Courier New" w:cs="Courier New"/>
@@ -12294,60 +12603,31 @@
           <w:sz w:val="20"/>
           <w:lang w:val="en-US"/>
         </w:rPr>
-        <w:t>descriptiveName</w:t>
-      </w:r>
-      <w:r>
-        <w:rPr>
-          <w:rFonts w:ascii="Courier New" w:hAnsi="Courier New" w:cs="Courier New"/>
-          <w:sz w:val="20"/>
-          <w:lang w:val="en-US"/>
-        </w:rPr>
-        <w:t>.reset</w:t>
-      </w:r>
-      <w:proofErr w:type="spellEnd"/>
-      <w:r>
-        <w:rPr>
-          <w:rFonts w:ascii="Courier New" w:hAnsi="Courier New" w:cs="Courier New"/>
-          <w:sz w:val="20"/>
-          <w:lang w:val="en-US"/>
-        </w:rPr>
-        <w:t xml:space="preserve">(new </w:t>
-      </w:r>
-      <w:r>
-        <w:rPr>
-          <w:rFonts w:ascii="Courier New" w:hAnsi="Courier New" w:cs="Courier New"/>
-          <w:i/>
-          <w:color w:val="00B050"/>
-          <w:sz w:val="20"/>
-          <w:lang w:val="en-US"/>
-        </w:rPr>
-        <w:t>I/O-Class-Type</w:t>
-      </w:r>
-      <w:r>
-        <w:rPr>
-          <w:rFonts w:ascii="Courier New" w:hAnsi="Courier New" w:cs="Courier New"/>
-          <w:sz w:val="20"/>
-          <w:lang w:val="en-US"/>
-        </w:rPr>
-        <w:t>(</w:t>
-      </w:r>
-      <w:r>
-        <w:rPr>
-          <w:rFonts w:ascii="Courier New" w:hAnsi="Courier New" w:cs="Courier New"/>
-          <w:i/>
-          <w:color w:val="00B050"/>
-          <w:sz w:val="20"/>
-          <w:lang w:val="en-US"/>
-        </w:rPr>
-        <w:t>parameters</w:t>
-      </w:r>
-      <w:r>
-        <w:rPr>
-          <w:rFonts w:ascii="Courier New" w:hAnsi="Courier New" w:cs="Courier New"/>
-          <w:sz w:val="20"/>
-          <w:lang w:val="en-US"/>
-        </w:rPr>
-        <w:t>));</w:t>
+        <w:t>NAME</w:t>
+      </w:r>
+      <w:r>
+        <w:rPr>
+          <w:rFonts w:ascii="Courier New" w:hAnsi="Courier New" w:cs="Courier New"/>
+          <w:sz w:val="20"/>
+          <w:lang w:val="en-US"/>
+        </w:rPr>
+        <w:t xml:space="preserve">_BTN </w:t>
+      </w:r>
+      <w:r>
+        <w:rPr>
+          <w:rFonts w:ascii="Courier New" w:hAnsi="Courier New" w:cs="Courier New"/>
+          <w:sz w:val="20"/>
+          <w:lang w:val="en-US"/>
+        </w:rPr>
+        <w:t>=</w:t>
+      </w:r>
+      <w:r>
+        <w:rPr>
+          <w:rFonts w:ascii="Courier New" w:hAnsi="Courier New" w:cs="Courier New"/>
+          <w:sz w:val="20"/>
+          <w:lang w:val="en-US"/>
+        </w:rPr>
+        <w:t xml:space="preserve"> 2</w:t>
       </w:r>
     </w:p>
     <w:p>
@@ -12365,24 +12645,102 @@
         <w:rPr>
           <w:lang w:val="en-US"/>
         </w:rPr>
-        <w:t>Add the code for every method that was defined in the h file</w:t>
-      </w:r>
-    </w:p>
-    <w:p>
-      <w:pPr>
-        <w:pStyle w:val="Heading2"/>
-        <w:rPr>
-          <w:lang w:val="en-US"/>
-        </w:rPr>
-      </w:pPr>
-      <w:bookmarkStart w:id="20" w:name="_Toc466985040"/>
-      <w:r>
-        <w:rPr>
-          <w:lang w:val="en-US"/>
-        </w:rPr>
-        <w:t>New Command</w:t>
-      </w:r>
-      <w:bookmarkEnd w:id="20"/>
+        <w:t>In the class’ private section, add a pointer for the button</w:t>
+      </w:r>
+    </w:p>
+    <w:p>
+      <w:pPr>
+        <w:pStyle w:val="ListParagraph"/>
+        <w:numPr>
+          <w:ilvl w:val="2"/>
+          <w:numId w:val="12"/>
+        </w:numPr>
+        <w:rPr>
+          <w:lang w:val="en-US"/>
+        </w:rPr>
+      </w:pPr>
+      <w:proofErr w:type="spellStart"/>
+      <w:r>
+        <w:rPr>
+          <w:rFonts w:ascii="Courier New" w:hAnsi="Courier New" w:cs="Courier New"/>
+          <w:sz w:val="20"/>
+          <w:lang w:val="en-US"/>
+        </w:rPr>
+        <w:t>std:unique_ptr</w:t>
+      </w:r>
+      <w:proofErr w:type="spellEnd"/>
+      <w:r>
+        <w:rPr>
+          <w:rFonts w:ascii="Courier New" w:hAnsi="Courier New" w:cs="Courier New"/>
+          <w:sz w:val="20"/>
+          <w:lang w:val="en-US"/>
+        </w:rPr>
+        <w:t>&lt;</w:t>
+      </w:r>
+      <w:proofErr w:type="spellStart"/>
+      <w:r>
+        <w:rPr>
+          <w:rFonts w:ascii="Courier New" w:hAnsi="Courier New" w:cs="Courier New"/>
+          <w:sz w:val="20"/>
+          <w:lang w:val="en-US"/>
+        </w:rPr>
+        <w:t>frc</w:t>
+      </w:r>
+      <w:proofErr w:type="spellEnd"/>
+      <w:r>
+        <w:rPr>
+          <w:rFonts w:ascii="Courier New" w:hAnsi="Courier New" w:cs="Courier New"/>
+          <w:sz w:val="20"/>
+          <w:lang w:val="en-US"/>
+        </w:rPr>
+        <w:t>::</w:t>
+      </w:r>
+      <w:proofErr w:type="spellStart"/>
+      <w:r>
+        <w:rPr>
+          <w:rFonts w:ascii="Courier New" w:hAnsi="Courier New" w:cs="Courier New"/>
+          <w:sz w:val="20"/>
+          <w:lang w:val="en-US"/>
+        </w:rPr>
+        <w:t>JoystickButton</w:t>
+      </w:r>
+      <w:proofErr w:type="spellEnd"/>
+      <w:r>
+        <w:rPr>
+          <w:rFonts w:ascii="Courier New" w:hAnsi="Courier New" w:cs="Courier New"/>
+          <w:sz w:val="20"/>
+          <w:lang w:val="en-US"/>
+        </w:rPr>
+        <w:t xml:space="preserve">&gt; </w:t>
+      </w:r>
+      <w:proofErr w:type="spellStart"/>
+      <w:r>
+        <w:rPr>
+          <w:rFonts w:ascii="Courier New" w:hAnsi="Courier New" w:cs="Courier New"/>
+          <w:i/>
+          <w:color w:val="00B050"/>
+          <w:sz w:val="20"/>
+          <w:lang w:val="en-US"/>
+        </w:rPr>
+        <w:t>name</w:t>
+      </w:r>
+      <w:r>
+        <w:rPr>
+          <w:rFonts w:ascii="Courier New" w:hAnsi="Courier New" w:cs="Courier New"/>
+          <w:sz w:val="20"/>
+          <w:lang w:val="en-US"/>
+        </w:rPr>
+        <w:t>Btn</w:t>
+      </w:r>
+      <w:proofErr w:type="spellEnd"/>
+      <w:r>
+        <w:rPr>
+          <w:rFonts w:ascii="Courier New" w:hAnsi="Courier New" w:cs="Courier New"/>
+          <w:sz w:val="20"/>
+          <w:lang w:val="en-US"/>
+        </w:rPr>
+        <w:t>;</w:t>
+      </w:r>
     </w:p>
     <w:p>
       <w:pPr>
@@ -12399,128 +12757,27 @@
         <w:rPr>
           <w:lang w:val="en-US"/>
         </w:rPr>
-        <w:t>Create a n</w:t>
-      </w:r>
-      <w:r>
-        <w:rPr>
-          <w:lang w:val="en-US"/>
-        </w:rPr>
-        <w:t xml:space="preserve">ew </w:t>
-      </w:r>
-      <w:r>
-        <w:rPr>
-          <w:lang w:val="en-US"/>
-        </w:rPr>
-        <w:t>Command</w:t>
-      </w:r>
-      <w:r>
-        <w:rPr>
-          <w:lang w:val="en-US"/>
-        </w:rPr>
-        <w:t>.</w:t>
-      </w:r>
-    </w:p>
-    <w:p>
-      <w:pPr>
-        <w:pStyle w:val="ListParagraph"/>
-        <w:numPr>
-          <w:ilvl w:val="0"/>
-          <w:numId w:val="12"/>
-        </w:numPr>
-        <w:rPr>
-          <w:lang w:val="en-US"/>
-        </w:rPr>
-      </w:pPr>
-      <w:r>
-        <w:rPr>
-          <w:lang w:val="en-US"/>
-        </w:rPr>
-        <w:t xml:space="preserve">Class </w:t>
-      </w:r>
-      <w:r>
-        <w:rPr>
-          <w:lang w:val="en-US"/>
-        </w:rPr>
-        <w:t>n</w:t>
-      </w:r>
-      <w:r>
-        <w:rPr>
-          <w:lang w:val="en-US"/>
-        </w:rPr>
-        <w:t>ame</w:t>
-      </w:r>
-      <w:r>
-        <w:rPr>
-          <w:lang w:val="en-US"/>
-        </w:rPr>
-        <w:t xml:space="preserve"> is </w:t>
-      </w:r>
-      <w:proofErr w:type="spellStart"/>
-      <w:r>
-        <w:rPr>
-          <w:i/>
-          <w:color w:val="00B050"/>
-          <w:lang w:val="en-US"/>
-        </w:rPr>
-        <w:t>Name</w:t>
-      </w:r>
-      <w:r>
-        <w:rPr>
-          <w:lang w:val="en-US"/>
-        </w:rPr>
-        <w:t>Cmd</w:t>
-      </w:r>
-      <w:proofErr w:type="spellEnd"/>
-      <w:r>
-        <w:rPr>
-          <w:lang w:val="en-US"/>
-        </w:rPr>
-        <w:t xml:space="preserve"> (where </w:t>
-      </w:r>
-      <w:r>
-        <w:rPr>
-          <w:i/>
-          <w:lang w:val="en-US"/>
-        </w:rPr>
-        <w:t>Name</w:t>
-      </w:r>
-      <w:r>
-        <w:rPr>
-          <w:lang w:val="en-US"/>
-        </w:rPr>
-        <w:t xml:space="preserve"> is a descriptive name)</w:t>
-      </w:r>
-    </w:p>
-    <w:p>
-      <w:pPr>
-        <w:pStyle w:val="ListParagraph"/>
-        <w:numPr>
-          <w:ilvl w:val="0"/>
-          <w:numId w:val="12"/>
-        </w:numPr>
-        <w:rPr>
-          <w:lang w:val="en-US"/>
-        </w:rPr>
-      </w:pPr>
-      <w:r>
-        <w:rPr>
-          <w:lang w:val="en-US"/>
-        </w:rPr>
-        <w:t>In Commands/</w:t>
-      </w:r>
-      <w:r>
-        <w:rPr>
-          <w:i/>
-          <w:color w:val="00B050"/>
-          <w:lang w:val="en-US"/>
-        </w:rPr>
-        <w:t>Name</w:t>
-      </w:r>
-      <w:r>
-        <w:rPr>
-          <w:lang w:val="en-US"/>
-        </w:rPr>
-        <w:t>Cmd.cpp</w:t>
+        <w:t xml:space="preserve">In </w:t>
+      </w:r>
+      <w:proofErr w:type="spellStart"/>
+      <w:r>
+        <w:rPr>
+          <w:lang w:val="en-US"/>
+        </w:rPr>
+        <w:t>src</w:t>
+      </w:r>
+      <w:proofErr w:type="spellEnd"/>
+      <w:r>
+        <w:rPr>
+          <w:lang w:val="en-US"/>
+        </w:rPr>
+        <w:t>/</w:t>
+      </w:r>
+      <w:r>
+        <w:rPr>
+          <w:lang w:val="en-US"/>
+        </w:rPr>
+        <w:t>OI.cpp</w:t>
       </w:r>
     </w:p>
     <w:p>
@@ -12538,56 +12795,14 @@
         <w:rPr>
           <w:lang w:val="en-US"/>
         </w:rPr>
-        <w:t xml:space="preserve">Add code to constructor, Initialize(), Execute(), </w:t>
-      </w:r>
-      <w:proofErr w:type="spellStart"/>
-      <w:r>
-        <w:rPr>
-          <w:lang w:val="en-US"/>
-        </w:rPr>
-        <w:t>IsFinished</w:t>
-      </w:r>
-      <w:proofErr w:type="spellEnd"/>
-      <w:r>
-        <w:rPr>
-          <w:lang w:val="en-US"/>
-        </w:rPr>
-        <w:t>(), End() and</w:t>
-      </w:r>
-      <w:r>
-        <w:rPr>
-          <w:lang w:val="en-US"/>
-        </w:rPr>
-        <w:t>/or</w:t>
-      </w:r>
-      <w:r>
-        <w:rPr>
-          <w:lang w:val="en-US"/>
-        </w:rPr>
-        <w:t xml:space="preserve"> Interrupted() </w:t>
-      </w:r>
-    </w:p>
-    <w:p>
-      <w:pPr>
-        <w:pStyle w:val="Heading2"/>
-        <w:rPr>
-          <w:lang w:val="en-US"/>
-        </w:rPr>
-      </w:pPr>
-      <w:bookmarkStart w:id="21" w:name="_Toc466985041"/>
-      <w:r>
-        <w:rPr>
-          <w:lang w:val="en-US"/>
-        </w:rPr>
-        <w:t>Tying a Command to a Joystick Button</w:t>
-      </w:r>
-      <w:bookmarkEnd w:id="21"/>
+        <w:t>Add an include for the command</w:t>
+      </w:r>
     </w:p>
     <w:p>
       <w:pPr>
         <w:pStyle w:val="ListParagraph"/>
         <w:numPr>
-          <w:ilvl w:val="0"/>
+          <w:ilvl w:val="2"/>
           <w:numId w:val="12"/>
         </w:numPr>
         <w:rPr>
@@ -12596,32 +12811,40 @@
       </w:pPr>
       <w:r>
         <w:rPr>
-          <w:lang w:val="en-US"/>
-        </w:rPr>
-        <w:t xml:space="preserve">In </w:t>
-      </w:r>
-      <w:proofErr w:type="spellStart"/>
-      <w:r>
-        <w:rPr>
-          <w:lang w:val="en-US"/>
-        </w:rPr>
-        <w:t>src</w:t>
-      </w:r>
-      <w:proofErr w:type="spellEnd"/>
-      <w:r>
-        <w:rPr>
-          <w:lang w:val="en-US"/>
-        </w:rPr>
-        <w:t>/</w:t>
-      </w:r>
-      <w:proofErr w:type="spellStart"/>
-      <w:r>
-        <w:rPr>
-          <w:lang w:val="en-US"/>
-        </w:rPr>
-        <w:t>OI.h</w:t>
-      </w:r>
-      <w:proofErr w:type="spellEnd"/>
+          <w:rFonts w:ascii="Courier New" w:hAnsi="Courier New" w:cs="Courier New"/>
+          <w:sz w:val="20"/>
+          <w:lang w:val="en-US"/>
+        </w:rPr>
+        <w:t>#include “Commands/</w:t>
+      </w:r>
+      <w:proofErr w:type="spellStart"/>
+      <w:r>
+        <w:rPr>
+          <w:rFonts w:ascii="Courier New" w:hAnsi="Courier New" w:cs="Courier New"/>
+          <w:i/>
+          <w:color w:val="00B050"/>
+          <w:sz w:val="20"/>
+          <w:lang w:val="en-US"/>
+        </w:rPr>
+        <w:t>Name</w:t>
+      </w:r>
+      <w:r>
+        <w:rPr>
+          <w:rFonts w:ascii="Courier New" w:hAnsi="Courier New" w:cs="Courier New"/>
+          <w:sz w:val="20"/>
+          <w:lang w:val="en-US"/>
+        </w:rPr>
+        <w:t>Cmd.h</w:t>
+      </w:r>
+      <w:proofErr w:type="spellEnd"/>
+      <w:r>
+        <w:rPr>
+          <w:rFonts w:ascii="Courier New" w:hAnsi="Courier New" w:cs="Courier New"/>
+          <w:sz w:val="20"/>
+          <w:lang w:val="en-US"/>
+        </w:rPr>
+        <w:t>”</w:t>
+      </w:r>
     </w:p>
     <w:p>
       <w:pPr>
@@ -12638,19 +12861,7 @@
         <w:rPr>
           <w:lang w:val="en-US"/>
         </w:rPr>
-        <w:t xml:space="preserve">Add a </w:t>
-      </w:r>
-      <w:r>
-        <w:rPr>
-          <w:lang w:val="en-US"/>
-        </w:rPr>
-        <w:t>constant</w:t>
-      </w:r>
-      <w:r>
-        <w:rPr>
-          <w:lang w:val="en-US"/>
-        </w:rPr>
-        <w:t xml:space="preserve"> for the button number below the includes</w:t>
+        <w:t>In the constructor, create the button</w:t>
       </w:r>
     </w:p>
     <w:p>
@@ -12668,147 +12879,11 @@
       <w:r>
         <w:rPr>
           <w:rFonts w:ascii="Courier New" w:hAnsi="Courier New" w:cs="Courier New"/>
-          <w:sz w:val="20"/>
-          <w:lang w:val="en-US"/>
-        </w:rPr>
-        <w:t>const</w:t>
-      </w:r>
-      <w:proofErr w:type="spellEnd"/>
-      <w:r>
-        <w:rPr>
-          <w:rFonts w:ascii="Courier New" w:hAnsi="Courier New" w:cs="Courier New"/>
-          <w:sz w:val="20"/>
-          <w:lang w:val="en-US"/>
-        </w:rPr>
-        <w:t xml:space="preserve"> </w:t>
-      </w:r>
-      <w:proofErr w:type="spellStart"/>
-      <w:r>
-        <w:rPr>
-          <w:rFonts w:ascii="Courier New" w:hAnsi="Courier New" w:cs="Courier New"/>
-          <w:sz w:val="20"/>
-          <w:lang w:val="en-US"/>
-        </w:rPr>
-        <w:t>int</w:t>
-      </w:r>
-      <w:proofErr w:type="spellEnd"/>
-      <w:r>
-        <w:rPr>
-          <w:rFonts w:ascii="Courier New" w:hAnsi="Courier New" w:cs="Courier New"/>
-          <w:sz w:val="20"/>
-          <w:lang w:val="en-US"/>
-        </w:rPr>
-        <w:t xml:space="preserve"> </w:t>
-      </w:r>
-      <w:r>
-        <w:rPr>
-          <w:rFonts w:ascii="Courier New" w:hAnsi="Courier New" w:cs="Courier New"/>
           <w:i/>
           <w:color w:val="00B050"/>
           <w:sz w:val="20"/>
           <w:lang w:val="en-US"/>
         </w:rPr>
-        <w:t>NAME</w:t>
-      </w:r>
-      <w:r>
-        <w:rPr>
-          <w:rFonts w:ascii="Courier New" w:hAnsi="Courier New" w:cs="Courier New"/>
-          <w:sz w:val="20"/>
-          <w:lang w:val="en-US"/>
-        </w:rPr>
-        <w:t xml:space="preserve">_BTN </w:t>
-      </w:r>
-      <w:r>
-        <w:rPr>
-          <w:rFonts w:ascii="Courier New" w:hAnsi="Courier New" w:cs="Courier New"/>
-          <w:sz w:val="20"/>
-          <w:lang w:val="en-US"/>
-        </w:rPr>
-        <w:t>=</w:t>
-      </w:r>
-      <w:r>
-        <w:rPr>
-          <w:rFonts w:ascii="Courier New" w:hAnsi="Courier New" w:cs="Courier New"/>
-          <w:sz w:val="20"/>
-          <w:lang w:val="en-US"/>
-        </w:rPr>
-        <w:t xml:space="preserve"> 2</w:t>
-      </w:r>
-    </w:p>
-    <w:p>
-      <w:pPr>
-        <w:pStyle w:val="ListParagraph"/>
-        <w:numPr>
-          <w:ilvl w:val="1"/>
-          <w:numId w:val="12"/>
-        </w:numPr>
-        <w:rPr>
-          <w:lang w:val="en-US"/>
-        </w:rPr>
-      </w:pPr>
-      <w:r>
-        <w:rPr>
-          <w:lang w:val="en-US"/>
-        </w:rPr>
-        <w:t>In the class’ private section, add a pointer for the button</w:t>
-      </w:r>
-    </w:p>
-    <w:p>
-      <w:pPr>
-        <w:pStyle w:val="ListParagraph"/>
-        <w:numPr>
-          <w:ilvl w:val="2"/>
-          <w:numId w:val="12"/>
-        </w:numPr>
-        <w:rPr>
-          <w:lang w:val="en-US"/>
-        </w:rPr>
-      </w:pPr>
-      <w:proofErr w:type="spellStart"/>
-      <w:r>
-        <w:rPr>
-          <w:rFonts w:ascii="Courier New" w:hAnsi="Courier New" w:cs="Courier New"/>
-          <w:sz w:val="20"/>
-          <w:lang w:val="en-US"/>
-        </w:rPr>
-        <w:t>std:unique_ptr</w:t>
-      </w:r>
-      <w:proofErr w:type="spellEnd"/>
-      <w:r>
-        <w:rPr>
-          <w:rFonts w:ascii="Courier New" w:hAnsi="Courier New" w:cs="Courier New"/>
-          <w:sz w:val="20"/>
-          <w:lang w:val="en-US"/>
-        </w:rPr>
-        <w:t>&lt;</w:t>
-      </w:r>
-      <w:proofErr w:type="spellStart"/>
-      <w:r>
-        <w:rPr>
-          <w:rFonts w:ascii="Courier New" w:hAnsi="Courier New" w:cs="Courier New"/>
-          <w:sz w:val="20"/>
-          <w:lang w:val="en-US"/>
-        </w:rPr>
-        <w:t>JoystickButton</w:t>
-      </w:r>
-      <w:proofErr w:type="spellEnd"/>
-      <w:r>
-        <w:rPr>
-          <w:rFonts w:ascii="Courier New" w:hAnsi="Courier New" w:cs="Courier New"/>
-          <w:sz w:val="20"/>
-          <w:lang w:val="en-US"/>
-        </w:rPr>
-        <w:t xml:space="preserve">&gt; </w:t>
-      </w:r>
-      <w:proofErr w:type="spellStart"/>
-      <w:r>
-        <w:rPr>
-          <w:rFonts w:ascii="Courier New" w:hAnsi="Courier New" w:cs="Courier New"/>
-          <w:i/>
-          <w:color w:val="00B050"/>
-          <w:sz w:val="20"/>
-          <w:lang w:val="en-US"/>
-        </w:rPr>
         <w:t>name</w:t>
       </w:r>
       <w:r>
@@ -12817,168 +12892,6 @@
           <w:sz w:val="20"/>
           <w:lang w:val="en-US"/>
         </w:rPr>
-        <w:t>Btn</w:t>
-      </w:r>
-      <w:proofErr w:type="spellEnd"/>
-      <w:r>
-        <w:rPr>
-          <w:rFonts w:ascii="Courier New" w:hAnsi="Courier New" w:cs="Courier New"/>
-          <w:sz w:val="20"/>
-          <w:lang w:val="en-US"/>
-        </w:rPr>
-        <w:t>;</w:t>
-      </w:r>
-    </w:p>
-    <w:p>
-      <w:pPr>
-        <w:pStyle w:val="ListParagraph"/>
-        <w:numPr>
-          <w:ilvl w:val="0"/>
-          <w:numId w:val="12"/>
-        </w:numPr>
-        <w:rPr>
-          <w:lang w:val="en-US"/>
-        </w:rPr>
-      </w:pPr>
-      <w:r>
-        <w:rPr>
-          <w:lang w:val="en-US"/>
-        </w:rPr>
-        <w:t xml:space="preserve">In </w:t>
-      </w:r>
-      <w:proofErr w:type="spellStart"/>
-      <w:r>
-        <w:rPr>
-          <w:lang w:val="en-US"/>
-        </w:rPr>
-        <w:t>src</w:t>
-      </w:r>
-      <w:proofErr w:type="spellEnd"/>
-      <w:r>
-        <w:rPr>
-          <w:lang w:val="en-US"/>
-        </w:rPr>
-        <w:t>/</w:t>
-      </w:r>
-      <w:r>
-        <w:rPr>
-          <w:lang w:val="en-US"/>
-        </w:rPr>
-        <w:t>OI.cpp</w:t>
-      </w:r>
-    </w:p>
-    <w:p>
-      <w:pPr>
-        <w:pStyle w:val="ListParagraph"/>
-        <w:numPr>
-          <w:ilvl w:val="1"/>
-          <w:numId w:val="12"/>
-        </w:numPr>
-        <w:rPr>
-          <w:lang w:val="en-US"/>
-        </w:rPr>
-      </w:pPr>
-      <w:r>
-        <w:rPr>
-          <w:lang w:val="en-US"/>
-        </w:rPr>
-        <w:t>Add an include for the command</w:t>
-      </w:r>
-    </w:p>
-    <w:p>
-      <w:pPr>
-        <w:pStyle w:val="ListParagraph"/>
-        <w:numPr>
-          <w:ilvl w:val="2"/>
-          <w:numId w:val="12"/>
-        </w:numPr>
-        <w:rPr>
-          <w:lang w:val="en-US"/>
-        </w:rPr>
-      </w:pPr>
-      <w:r>
-        <w:rPr>
-          <w:rFonts w:ascii="Courier New" w:hAnsi="Courier New" w:cs="Courier New"/>
-          <w:sz w:val="20"/>
-          <w:lang w:val="en-US"/>
-        </w:rPr>
-        <w:t>#include “Commands/</w:t>
-      </w:r>
-      <w:proofErr w:type="spellStart"/>
-      <w:r>
-        <w:rPr>
-          <w:rFonts w:ascii="Courier New" w:hAnsi="Courier New" w:cs="Courier New"/>
-          <w:i/>
-          <w:color w:val="00B050"/>
-          <w:sz w:val="20"/>
-          <w:lang w:val="en-US"/>
-        </w:rPr>
-        <w:t>Name</w:t>
-      </w:r>
-      <w:r>
-        <w:rPr>
-          <w:rFonts w:ascii="Courier New" w:hAnsi="Courier New" w:cs="Courier New"/>
-          <w:sz w:val="20"/>
-          <w:lang w:val="en-US"/>
-        </w:rPr>
-        <w:t>Cmd.h</w:t>
-      </w:r>
-      <w:proofErr w:type="spellEnd"/>
-      <w:r>
-        <w:rPr>
-          <w:rFonts w:ascii="Courier New" w:hAnsi="Courier New" w:cs="Courier New"/>
-          <w:sz w:val="20"/>
-          <w:lang w:val="en-US"/>
-        </w:rPr>
-        <w:t>”</w:t>
-      </w:r>
-    </w:p>
-    <w:p>
-      <w:pPr>
-        <w:pStyle w:val="ListParagraph"/>
-        <w:numPr>
-          <w:ilvl w:val="1"/>
-          <w:numId w:val="12"/>
-        </w:numPr>
-        <w:rPr>
-          <w:lang w:val="en-US"/>
-        </w:rPr>
-      </w:pPr>
-      <w:r>
-        <w:rPr>
-          <w:lang w:val="en-US"/>
-        </w:rPr>
-        <w:t>In the constructor, create the button</w:t>
-      </w:r>
-    </w:p>
-    <w:p>
-      <w:pPr>
-        <w:pStyle w:val="ListParagraph"/>
-        <w:numPr>
-          <w:ilvl w:val="2"/>
-          <w:numId w:val="12"/>
-        </w:numPr>
-        <w:rPr>
-          <w:lang w:val="en-US"/>
-        </w:rPr>
-      </w:pPr>
-      <w:proofErr w:type="spellStart"/>
-      <w:r>
-        <w:rPr>
-          <w:rFonts w:ascii="Courier New" w:hAnsi="Courier New" w:cs="Courier New"/>
-          <w:i/>
-          <w:color w:val="00B050"/>
-          <w:sz w:val="20"/>
-          <w:lang w:val="en-US"/>
-        </w:rPr>
-        <w:t>name</w:t>
-      </w:r>
-      <w:r>
-        <w:rPr>
-          <w:rFonts w:ascii="Courier New" w:hAnsi="Courier New" w:cs="Courier New"/>
-          <w:sz w:val="20"/>
-          <w:lang w:val="en-US"/>
-        </w:rPr>
         <w:t>Btn.reset</w:t>
       </w:r>
       <w:proofErr w:type="spellEnd"/>
@@ -12990,6 +12903,26 @@
         </w:rPr>
         <w:t xml:space="preserve">(new </w:t>
       </w:r>
+      <w:proofErr w:type="spellStart"/>
+      <w:r>
+        <w:rPr>
+          <w:rFonts w:ascii="Courier New" w:hAnsi="Courier New" w:cs="Courier New"/>
+          <w:sz w:val="20"/>
+          <w:lang w:val="en-US"/>
+        </w:rPr>
+        <w:t>frc</w:t>
+      </w:r>
+      <w:proofErr w:type="spellEnd"/>
+      <w:r>
+        <w:rPr>
+          <w:rFonts w:ascii="Courier New" w:hAnsi="Courier New" w:cs="Courier New"/>
+          <w:sz w:val="20"/>
+          <w:lang w:val="en-US"/>
+        </w:rPr>
+        <w:t>::</w:t>
+      </w:r>
+      <w:bookmarkStart w:id="21" w:name="_GoBack"/>
+      <w:bookmarkEnd w:id="21"/>
       <w:proofErr w:type="spellStart"/>
       <w:r>
         <w:rPr>
@@ -13570,7 +13503,7 @@
           <w:rPr>
             <w:noProof/>
           </w:rPr>
-          <w:t>13</w:t>
+          <w:t>14</w:t>
         </w:r>
         <w:r>
           <w:rPr>
@@ -13627,7 +13560,7 @@
         <w:lang w:val="en-US"/>
       </w:rPr>
       <w:drawing>
-        <wp:inline distT="0" distB="0" distL="0" distR="0" wp14:anchorId="47A4F571" wp14:editId="1E68C865">
+        <wp:inline distT="0" distB="0" distL="0" distR="0" wp14:anchorId="5B2ADEC3" wp14:editId="16B0D6F4">
           <wp:extent cx="1078992" cy="384048"/>
           <wp:effectExtent l="0" t="0" r="0" b="0"/>
           <wp:docPr id="2" name="Picture 2"/>
@@ -13684,25 +13617,19 @@
       <w:rPr>
         <w:sz w:val="16"/>
       </w:rPr>
-      <w:t>Dec</w:t>
+      <w:t>Jan 11</w:t>
     </w:r>
     <w:r>
       <w:rPr>
         <w:sz w:val="16"/>
       </w:rPr>
-      <w:t xml:space="preserve"> </w:t>
+      <w:t>, 201</w:t>
     </w:r>
     <w:r>
       <w:rPr>
         <w:sz w:val="16"/>
       </w:rPr>
-      <w:t>19</w:t>
-    </w:r>
-    <w:r>
-      <w:rPr>
-        <w:sz w:val="16"/>
-      </w:rPr>
-      <w:t>, 2016</w:t>
+      <w:t>7</w:t>
     </w:r>
   </w:p>
 </w:hdr>
@@ -17213,11 +17140,11 @@
         </c:dLbls>
         <c:gapWidth val="10"/>
         <c:overlap val="16"/>
-        <c:axId val="130710528"/>
-        <c:axId val="130726144"/>
+        <c:axId val="83012608"/>
+        <c:axId val="83018496"/>
       </c:barChart>
       <c:catAx>
-        <c:axId val="130710528"/>
+        <c:axId val="83012608"/>
         <c:scaling>
           <c:orientation val="maxMin"/>
         </c:scaling>
@@ -17226,7 +17153,7 @@
         <c:majorTickMark val="out"/>
         <c:minorTickMark val="none"/>
         <c:tickLblPos val="nextTo"/>
-        <c:crossAx val="130726144"/>
+        <c:crossAx val="83018496"/>
         <c:crosses val="autoZero"/>
         <c:auto val="1"/>
         <c:lblAlgn val="ctr"/>
@@ -17234,7 +17161,7 @@
         <c:noMultiLvlLbl val="0"/>
       </c:catAx>
       <c:valAx>
-        <c:axId val="130726144"/>
+        <c:axId val="83018496"/>
         <c:scaling>
           <c:orientation val="minMax"/>
         </c:scaling>
@@ -17245,7 +17172,7 @@
         <c:majorTickMark val="out"/>
         <c:minorTickMark val="none"/>
         <c:tickLblPos val="nextTo"/>
-        <c:crossAx val="130710528"/>
+        <c:crossAx val="83012608"/>
         <c:crosses val="autoZero"/>
         <c:crossBetween val="between"/>
       </c:valAx>
@@ -17457,11 +17384,11 @@
         </c:dLbls>
         <c:gapWidth val="100"/>
         <c:overlap val="100"/>
-        <c:axId val="80309632"/>
-        <c:axId val="80319616"/>
+        <c:axId val="83027456"/>
+        <c:axId val="83028992"/>
       </c:barChart>
       <c:catAx>
-        <c:axId val="80309632"/>
+        <c:axId val="83027456"/>
         <c:scaling>
           <c:orientation val="maxMin"/>
         </c:scaling>
@@ -17470,7 +17397,7 @@
         <c:majorTickMark val="out"/>
         <c:minorTickMark val="none"/>
         <c:tickLblPos val="nextTo"/>
-        <c:crossAx val="80319616"/>
+        <c:crossAx val="83028992"/>
         <c:crosses val="autoZero"/>
         <c:auto val="1"/>
         <c:lblAlgn val="ctr"/>
@@ -17478,7 +17405,7 @@
         <c:noMultiLvlLbl val="0"/>
       </c:catAx>
       <c:valAx>
-        <c:axId val="80319616"/>
+        <c:axId val="83028992"/>
         <c:scaling>
           <c:orientation val="minMax"/>
         </c:scaling>
@@ -17489,7 +17416,7 @@
         <c:majorTickMark val="out"/>
         <c:minorTickMark val="none"/>
         <c:tickLblPos val="nextTo"/>
-        <c:crossAx val="80309632"/>
+        <c:crossAx val="83027456"/>
         <c:crosses val="autoZero"/>
         <c:crossBetween val="between"/>
       </c:valAx>
@@ -17640,11 +17567,11 @@
         </c:dLbls>
         <c:gapWidth val="100"/>
         <c:overlap val="100"/>
-        <c:axId val="80331904"/>
-        <c:axId val="80333440"/>
+        <c:axId val="83045376"/>
+        <c:axId val="83047168"/>
       </c:barChart>
       <c:catAx>
-        <c:axId val="80331904"/>
+        <c:axId val="83045376"/>
         <c:scaling>
           <c:orientation val="maxMin"/>
         </c:scaling>
@@ -17653,7 +17580,7 @@
         <c:majorTickMark val="out"/>
         <c:minorTickMark val="none"/>
         <c:tickLblPos val="nextTo"/>
-        <c:crossAx val="80333440"/>
+        <c:crossAx val="83047168"/>
         <c:crosses val="autoZero"/>
         <c:auto val="1"/>
         <c:lblAlgn val="ctr"/>
@@ -17661,7 +17588,7 @@
         <c:noMultiLvlLbl val="0"/>
       </c:catAx>
       <c:valAx>
-        <c:axId val="80333440"/>
+        <c:axId val="83047168"/>
         <c:scaling>
           <c:orientation val="minMax"/>
           <c:max val="5"/>
@@ -17673,7 +17600,7 @@
         <c:majorTickMark val="out"/>
         <c:minorTickMark val="none"/>
         <c:tickLblPos val="nextTo"/>
-        <c:crossAx val="80331904"/>
+        <c:crossAx val="83045376"/>
         <c:crosses val="autoZero"/>
         <c:crossBetween val="between"/>
       </c:valAx>
@@ -17978,7 +17905,7 @@
 </file>
 
 <file path=customXml/itemProps1.xml><?xml version="1.0" encoding="utf-8"?>
-<ds:datastoreItem xmlns:ds="http://schemas.openxmlformats.org/officeDocument/2006/customXml" ds:itemID="{EFE3192E-0DC8-4C16-B1E5-A1D9CAA98204}">
+<ds:datastoreItem xmlns:ds="http://schemas.openxmlformats.org/officeDocument/2006/customXml" ds:itemID="{EF1C08B9-F45A-4F4C-95BB-C8EF6460960C}">
   <ds:schemaRefs>
     <ds:schemaRef ds:uri="http://schemas.openxmlformats.org/officeDocument/2006/bibliography"/>
   </ds:schemaRefs>

</xml_diff>